<commit_message>
update to word 2016 format
</commit_message>
<xml_diff>
--- a/CV.docx
+++ b/CV.docx
@@ -87,7 +87,14 @@
         <w:rPr>
           <w:rFonts w:asciiTheme="majorHAnsi" w:hAnsiTheme="majorHAnsi"/>
         </w:rPr>
-        <w:t xml:space="preserve">commercial lines of code </w:t>
+        <w:t xml:space="preserve">commercial lines of </w:t>
+      </w:r>
+      <w:bookmarkStart w:id="0" w:name="_GoBack"/>
+      <w:r>
+        <w:rPr>
+          <w:rFonts w:asciiTheme="majorHAnsi" w:hAnsiTheme="majorHAnsi"/>
+        </w:rPr>
+        <w:t xml:space="preserve">code </w:t>
       </w:r>
       <w:r>
         <w:rPr>
@@ -132,6 +139,7 @@
         <w:t xml:space="preserve">. </w:t>
       </w:r>
     </w:p>
+    <w:bookmarkEnd w:id="0"/>
     <w:p>
       <w:pPr>
         <w:rPr>
@@ -214,102 +222,30 @@
         </w:rPr>
         <w:t xml:space="preserve"> - </w:t>
       </w:r>
-      <w:proofErr w:type="spellStart"/>
-      <w:r>
-        <w:rPr>
-          <w:rFonts w:asciiTheme="majorHAnsi" w:hAnsiTheme="majorHAnsi"/>
-        </w:rPr>
-        <w:t>AVFoundation</w:t>
-      </w:r>
-      <w:proofErr w:type="spellEnd"/>
+      <w:r>
+        <w:rPr>
+          <w:rFonts w:asciiTheme="majorHAnsi" w:hAnsiTheme="majorHAnsi"/>
+        </w:rPr>
+        <w:t>AVFoundation, CoreAudio,</w:t>
+      </w:r>
+      <w:r>
+        <w:rPr>
+          <w:rFonts w:asciiTheme="majorHAnsi" w:hAnsiTheme="majorHAnsi"/>
+        </w:rPr>
+        <w:t xml:space="preserve"> CoreAnimation,</w:t>
+      </w:r>
+      <w:r>
+        <w:rPr>
+          <w:rFonts w:asciiTheme="majorHAnsi" w:hAnsiTheme="majorHAnsi"/>
+        </w:rPr>
+        <w:t xml:space="preserve"> CoreData, UIKit, MapKit</w:t>
+      </w:r>
       <w:r>
         <w:rPr>
           <w:rFonts w:asciiTheme="majorHAnsi" w:hAnsiTheme="majorHAnsi"/>
         </w:rPr>
         <w:t xml:space="preserve">, </w:t>
       </w:r>
-      <w:proofErr w:type="spellStart"/>
-      <w:r>
-        <w:rPr>
-          <w:rFonts w:asciiTheme="majorHAnsi" w:hAnsiTheme="majorHAnsi"/>
-        </w:rPr>
-        <w:t>CoreAudio</w:t>
-      </w:r>
-      <w:proofErr w:type="spellEnd"/>
-      <w:r>
-        <w:rPr>
-          <w:rFonts w:asciiTheme="majorHAnsi" w:hAnsiTheme="majorHAnsi"/>
-        </w:rPr>
-        <w:t>,</w:t>
-      </w:r>
-      <w:r>
-        <w:rPr>
-          <w:rFonts w:asciiTheme="majorHAnsi" w:hAnsiTheme="majorHAnsi"/>
-        </w:rPr>
-        <w:t xml:space="preserve"> </w:t>
-      </w:r>
-      <w:proofErr w:type="spellStart"/>
-      <w:r>
-        <w:rPr>
-          <w:rFonts w:asciiTheme="majorHAnsi" w:hAnsiTheme="majorHAnsi"/>
-        </w:rPr>
-        <w:t>CoreAnimation</w:t>
-      </w:r>
-      <w:proofErr w:type="spellEnd"/>
-      <w:r>
-        <w:rPr>
-          <w:rFonts w:asciiTheme="majorHAnsi" w:hAnsiTheme="majorHAnsi"/>
-        </w:rPr>
-        <w:t>,</w:t>
-      </w:r>
-      <w:r>
-        <w:rPr>
-          <w:rFonts w:asciiTheme="majorHAnsi" w:hAnsiTheme="majorHAnsi"/>
-        </w:rPr>
-        <w:t xml:space="preserve"> </w:t>
-      </w:r>
-      <w:proofErr w:type="spellStart"/>
-      <w:r>
-        <w:rPr>
-          <w:rFonts w:asciiTheme="majorHAnsi" w:hAnsiTheme="majorHAnsi"/>
-        </w:rPr>
-        <w:t>CoreData</w:t>
-      </w:r>
-      <w:proofErr w:type="spellEnd"/>
-      <w:r>
-        <w:rPr>
-          <w:rFonts w:asciiTheme="majorHAnsi" w:hAnsiTheme="majorHAnsi"/>
-        </w:rPr>
-        <w:t xml:space="preserve">, </w:t>
-      </w:r>
-      <w:proofErr w:type="spellStart"/>
-      <w:r>
-        <w:rPr>
-          <w:rFonts w:asciiTheme="majorHAnsi" w:hAnsiTheme="majorHAnsi"/>
-        </w:rPr>
-        <w:t>UIKit</w:t>
-      </w:r>
-      <w:proofErr w:type="spellEnd"/>
-      <w:r>
-        <w:rPr>
-          <w:rFonts w:asciiTheme="majorHAnsi" w:hAnsiTheme="majorHAnsi"/>
-        </w:rPr>
-        <w:t xml:space="preserve">, </w:t>
-      </w:r>
-      <w:proofErr w:type="spellStart"/>
-      <w:r>
-        <w:rPr>
-          <w:rFonts w:asciiTheme="majorHAnsi" w:hAnsiTheme="majorHAnsi"/>
-        </w:rPr>
-        <w:t>MapKit</w:t>
-      </w:r>
-      <w:proofErr w:type="spellEnd"/>
-      <w:r>
-        <w:rPr>
-          <w:rFonts w:asciiTheme="majorHAnsi" w:hAnsiTheme="majorHAnsi"/>
-        </w:rPr>
-        <w:t xml:space="preserve">, </w:t>
-      </w:r>
       <w:r>
         <w:rPr>
           <w:rFonts w:asciiTheme="majorHAnsi" w:hAnsiTheme="majorHAnsi"/>
@@ -329,33 +265,17 @@
         </w:rPr>
         <w:t xml:space="preserve"> - </w:t>
       </w:r>
-      <w:proofErr w:type="spellStart"/>
-      <w:r>
-        <w:rPr>
-          <w:rFonts w:asciiTheme="majorHAnsi" w:hAnsiTheme="majorHAnsi"/>
-        </w:rPr>
-        <w:t>Git</w:t>
-      </w:r>
-      <w:proofErr w:type="spellEnd"/>
-      <w:r>
-        <w:rPr>
-          <w:rFonts w:asciiTheme="majorHAnsi" w:hAnsiTheme="majorHAnsi"/>
-        </w:rPr>
-        <w:t xml:space="preserve">, </w:t>
-      </w:r>
-      <w:proofErr w:type="spellStart"/>
-      <w:r>
-        <w:rPr>
-          <w:rFonts w:asciiTheme="majorHAnsi" w:hAnsiTheme="majorHAnsi"/>
-        </w:rPr>
-        <w:t>Xcode</w:t>
-      </w:r>
-      <w:proofErr w:type="spellEnd"/>
-      <w:r>
-        <w:rPr>
-          <w:rFonts w:asciiTheme="majorHAnsi" w:hAnsiTheme="majorHAnsi"/>
-        </w:rPr>
-        <w:t>,</w:t>
+      <w:r>
+        <w:rPr>
+          <w:rFonts w:asciiTheme="majorHAnsi" w:hAnsiTheme="majorHAnsi"/>
+        </w:rPr>
+        <w:t xml:space="preserve">Git, </w:t>
+      </w:r>
+      <w:r>
+        <w:rPr>
+          <w:rFonts w:asciiTheme="majorHAnsi" w:hAnsiTheme="majorHAnsi"/>
+        </w:rPr>
+        <w:t>Xcode,</w:t>
       </w:r>
       <w:r>
         <w:rPr>
@@ -367,75 +287,19 @@
         <w:rPr>
           <w:rFonts w:asciiTheme="majorHAnsi" w:hAnsiTheme="majorHAnsi"/>
         </w:rPr>
-        <w:t xml:space="preserve"> </w:t>
-      </w:r>
-      <w:proofErr w:type="spellStart"/>
-      <w:r>
-        <w:rPr>
-          <w:rFonts w:asciiTheme="majorHAnsi" w:hAnsiTheme="majorHAnsi"/>
-        </w:rPr>
-        <w:t>AppC</w:t>
-      </w:r>
-      <w:r>
-        <w:rPr>
-          <w:rFonts w:asciiTheme="majorHAnsi" w:hAnsiTheme="majorHAnsi"/>
-        </w:rPr>
-        <w:t>ode</w:t>
-      </w:r>
-      <w:proofErr w:type="spellEnd"/>
-      <w:r>
-        <w:rPr>
-          <w:rFonts w:asciiTheme="majorHAnsi" w:hAnsiTheme="majorHAnsi"/>
-        </w:rPr>
-        <w:t xml:space="preserve">, </w:t>
-      </w:r>
-      <w:proofErr w:type="spellStart"/>
-      <w:r>
-        <w:rPr>
-          <w:rFonts w:asciiTheme="majorHAnsi" w:hAnsiTheme="majorHAnsi"/>
-        </w:rPr>
-        <w:t>Fastlane</w:t>
-      </w:r>
-      <w:proofErr w:type="spellEnd"/>
-      <w:r>
-        <w:rPr>
-          <w:rFonts w:asciiTheme="majorHAnsi" w:hAnsiTheme="majorHAnsi"/>
-        </w:rPr>
-        <w:t xml:space="preserve">, Jenkins, </w:t>
-      </w:r>
-      <w:r>
-        <w:rPr>
-          <w:rFonts w:asciiTheme="majorHAnsi" w:hAnsiTheme="majorHAnsi"/>
-        </w:rPr>
-        <w:t xml:space="preserve">Bots, Charles proxy, </w:t>
-      </w:r>
-      <w:proofErr w:type="spellStart"/>
-      <w:r>
-        <w:rPr>
-          <w:rFonts w:asciiTheme="majorHAnsi" w:hAnsiTheme="majorHAnsi"/>
-        </w:rPr>
-        <w:t>mitmproxy</w:t>
-      </w:r>
-      <w:proofErr w:type="spellEnd"/>
-      <w:r>
-        <w:rPr>
-          <w:rFonts w:asciiTheme="majorHAnsi" w:hAnsiTheme="majorHAnsi"/>
-        </w:rPr>
-        <w:t xml:space="preserve">, Wireshark, Paw, </w:t>
-      </w:r>
-      <w:proofErr w:type="spellStart"/>
-      <w:r>
-        <w:rPr>
-          <w:rFonts w:asciiTheme="majorHAnsi" w:hAnsiTheme="majorHAnsi"/>
-        </w:rPr>
-        <w:t>Zeplin</w:t>
-      </w:r>
-      <w:proofErr w:type="spellEnd"/>
-      <w:r>
-        <w:rPr>
-          <w:rFonts w:asciiTheme="majorHAnsi" w:hAnsiTheme="majorHAnsi"/>
-        </w:rPr>
-        <w:t xml:space="preserve">, </w:t>
+        <w:t xml:space="preserve"> AppC</w:t>
+      </w:r>
+      <w:r>
+        <w:rPr>
+          <w:rFonts w:asciiTheme="majorHAnsi" w:hAnsiTheme="majorHAnsi"/>
+        </w:rPr>
+        <w:t xml:space="preserve">ode, Fastlane, Jenkins, </w:t>
+      </w:r>
+      <w:r>
+        <w:rPr>
+          <w:rFonts w:asciiTheme="majorHAnsi" w:hAnsiTheme="majorHAnsi"/>
+        </w:rPr>
+        <w:t xml:space="preserve">Bots, Charles proxy, mitmproxy, Wireshark, Paw, Zeplin, </w:t>
       </w:r>
       <w:r>
         <w:rPr>
@@ -447,21 +311,7 @@
         <w:rPr>
           <w:rFonts w:asciiTheme="majorHAnsi" w:hAnsiTheme="majorHAnsi"/>
         </w:rPr>
-        <w:t xml:space="preserve">, </w:t>
-      </w:r>
-      <w:proofErr w:type="spellStart"/>
-      <w:r>
-        <w:rPr>
-          <w:rFonts w:asciiTheme="majorHAnsi" w:hAnsiTheme="majorHAnsi"/>
-        </w:rPr>
-        <w:t>PaintCode</w:t>
-      </w:r>
-      <w:proofErr w:type="spellEnd"/>
-      <w:r>
-        <w:rPr>
-          <w:rFonts w:asciiTheme="majorHAnsi" w:hAnsiTheme="majorHAnsi"/>
-        </w:rPr>
-        <w:t>, Dash</w:t>
+        <w:t>, PaintCode, Dash</w:t>
       </w:r>
     </w:p>
     <w:p>
@@ -472,8 +322,6 @@
       <w:r>
         <w:t>Employment history</w:t>
       </w:r>
-      <w:bookmarkStart w:id="0" w:name="_GoBack"/>
-      <w:bookmarkEnd w:id="0"/>
     </w:p>
     <w:p>
       <w:pPr>
@@ -490,6 +338,7 @@
           <w:rFonts w:asciiTheme="majorHAnsi" w:hAnsiTheme="majorHAnsi"/>
           <w:b/>
           <w:noProof/>
+          <w:lang w:val="en-GB" w:eastAsia="en-GB"/>
         </w:rPr>
         <w:drawing>
           <wp:inline distT="0" distB="0" distL="0" distR="0" wp14:anchorId="7DAE07C0" wp14:editId="6C218F25">
@@ -545,6 +394,7 @@
           <w:rFonts w:asciiTheme="majorHAnsi" w:hAnsiTheme="majorHAnsi"/>
           <w:b/>
           <w:noProof/>
+          <w:lang w:val="en-GB" w:eastAsia="en-GB"/>
         </w:rPr>
         <w:drawing>
           <wp:inline distT="0" distB="0" distL="0" distR="0" wp14:anchorId="10BF2E8D" wp14:editId="5A0E7E9D">
@@ -716,6 +566,7 @@
           <w:rFonts w:asciiTheme="majorHAnsi" w:hAnsiTheme="majorHAnsi"/>
           <w:b/>
           <w:noProof/>
+          <w:lang w:val="en-GB" w:eastAsia="en-GB"/>
         </w:rPr>
         <w:drawing>
           <wp:inline distT="0" distB="0" distL="0" distR="0" wp14:anchorId="115D6494" wp14:editId="54BC7AF1">
@@ -773,6 +624,7 @@
           <w:rFonts w:asciiTheme="majorHAnsi" w:hAnsiTheme="majorHAnsi"/>
           <w:b/>
           <w:noProof/>
+          <w:lang w:val="en-GB" w:eastAsia="en-GB"/>
         </w:rPr>
         <w:drawing>
           <wp:inline distT="0" distB="0" distL="0" distR="0" wp14:anchorId="12E4B48B" wp14:editId="66CC2726">
@@ -836,6 +688,7 @@
           <w:rFonts w:asciiTheme="majorHAnsi" w:hAnsiTheme="majorHAnsi"/>
           <w:b/>
           <w:noProof/>
+          <w:lang w:val="en-GB" w:eastAsia="en-GB"/>
         </w:rPr>
         <w:drawing>
           <wp:inline distT="0" distB="0" distL="0" distR="0" wp14:anchorId="789193D1" wp14:editId="39E7461F">
@@ -899,6 +752,7 @@
           <w:rFonts w:asciiTheme="majorHAnsi" w:hAnsiTheme="majorHAnsi"/>
           <w:b/>
           <w:noProof/>
+          <w:lang w:val="en-GB" w:eastAsia="en-GB"/>
         </w:rPr>
         <w:drawing>
           <wp:inline distT="0" distB="0" distL="0" distR="0" wp14:anchorId="093357D4" wp14:editId="790B2A4B">
@@ -962,6 +816,7 @@
           <w:rFonts w:asciiTheme="majorHAnsi" w:hAnsiTheme="majorHAnsi"/>
           <w:b/>
           <w:noProof/>
+          <w:lang w:val="en-GB" w:eastAsia="en-GB"/>
         </w:rPr>
         <w:drawing>
           <wp:inline distT="0" distB="0" distL="0" distR="0" wp14:anchorId="71E841C4" wp14:editId="0EF19941">
@@ -1025,6 +880,7 @@
           <w:rFonts w:asciiTheme="majorHAnsi" w:hAnsiTheme="majorHAnsi"/>
           <w:b/>
           <w:noProof/>
+          <w:lang w:val="en-GB" w:eastAsia="en-GB"/>
         </w:rPr>
         <w:drawing>
           <wp:inline distT="0" distB="0" distL="0" distR="0" wp14:anchorId="13E4265B" wp14:editId="076220A9">
@@ -1088,6 +944,7 @@
           <w:rFonts w:asciiTheme="majorHAnsi" w:hAnsiTheme="majorHAnsi"/>
           <w:b/>
           <w:noProof/>
+          <w:lang w:val="en-GB" w:eastAsia="en-GB"/>
         </w:rPr>
         <w:drawing>
           <wp:inline distT="0" distB="0" distL="0" distR="0" wp14:anchorId="78CF1F07" wp14:editId="475C66F0">
@@ -1241,43 +1098,19 @@
         <w:br/>
       </w:r>
       <w:r>
-        <w:t xml:space="preserve">- </w:t>
-      </w:r>
-      <w:proofErr w:type="spellStart"/>
-      <w:r>
-        <w:t>Tanke</w:t>
-      </w:r>
-      <w:proofErr w:type="spellEnd"/>
-      <w:r>
-        <w:t xml:space="preserve">: a location based mobile app that helps electric car owners in Vienna find charging stations around them. </w:t>
+        <w:t xml:space="preserve">- Tanke: a location based mobile app that helps electric car owners in Vienna find charging stations around them. </w:t>
       </w:r>
       <w:r>
         <w:br/>
       </w:r>
       <w:r>
-        <w:t xml:space="preserve">- </w:t>
-      </w:r>
-      <w:proofErr w:type="spellStart"/>
-      <w:r>
-        <w:t>mobiLEOS</w:t>
-      </w:r>
-      <w:proofErr w:type="spellEnd"/>
-      <w:r>
-        <w:t xml:space="preserve">: product targeting the health sector in Germany. It helps health service providers manage appointments with patients and deal with paperwork involving treatment and payment. </w:t>
+        <w:t xml:space="preserve">- mobiLEOS: product targeting the health sector in Germany. It helps health service providers manage appointments with patients and deal with paperwork involving treatment and payment. </w:t>
       </w:r>
       <w:r>
         <w:br/>
       </w:r>
       <w:r>
-        <w:t>- De-</w:t>
-      </w:r>
-      <w:proofErr w:type="spellStart"/>
-      <w:r>
-        <w:t>Touro</w:t>
-      </w:r>
-      <w:proofErr w:type="spellEnd"/>
-      <w:r>
-        <w:t>: product operating in the German health market. It enables cab drivers to bid on patient transport jobs offered by health insurance companies using their mobile devices.</w:t>
+        <w:t>- De-Touro: product operating in the German health market. It enables cab drivers to bid on patient transport jobs offered by health insurance companies using their mobile devices.</w:t>
       </w:r>
     </w:p>
     <w:p>
@@ -1350,6 +1183,7 @@
         <w:rPr>
           <w:rFonts w:asciiTheme="majorHAnsi" w:hAnsiTheme="majorHAnsi"/>
           <w:noProof/>
+          <w:lang w:val="en-GB" w:eastAsia="en-GB"/>
         </w:rPr>
         <w:drawing>
           <wp:inline distT="0" distB="0" distL="0" distR="0" wp14:anchorId="5F5C78FD" wp14:editId="1999F763">
@@ -1411,6 +1245,7 @@
         <w:rPr>
           <w:rFonts w:asciiTheme="majorHAnsi" w:hAnsiTheme="majorHAnsi"/>
           <w:noProof/>
+          <w:lang w:val="en-GB" w:eastAsia="en-GB"/>
         </w:rPr>
         <w:drawing>
           <wp:inline distT="0" distB="0" distL="0" distR="0" wp14:anchorId="49D1E9BB" wp14:editId="6EB9B7E9">
@@ -1472,6 +1307,7 @@
         <w:rPr>
           <w:rFonts w:asciiTheme="majorHAnsi" w:hAnsiTheme="majorHAnsi"/>
           <w:noProof/>
+          <w:lang w:val="en-GB" w:eastAsia="en-GB"/>
         </w:rPr>
         <w:drawing>
           <wp:inline distT="0" distB="0" distL="0" distR="0" wp14:anchorId="63AA17CD" wp14:editId="58C24DC8">
@@ -1692,45 +1528,13 @@
         <w:pStyle w:val="ExperienceParagraph"/>
       </w:pPr>
       <w:r>
-        <w:t xml:space="preserve">I worked with </w:t>
-      </w:r>
-      <w:proofErr w:type="spellStart"/>
-      <w:r>
-        <w:t>Javascript</w:t>
-      </w:r>
-      <w:proofErr w:type="spellEnd"/>
-      <w:r>
-        <w:t xml:space="preserve"> both on the server-side and inside the browser (jQuery) while integrating custom e-commerce solutions based on the </w:t>
-      </w:r>
-      <w:proofErr w:type="spellStart"/>
-      <w:r>
-        <w:t>Demandware</w:t>
-      </w:r>
-      <w:proofErr w:type="spellEnd"/>
-      <w:r>
-        <w:t xml:space="preserve"> platform. I also worked on developing </w:t>
+        <w:t xml:space="preserve">I worked with Javascript both on the server-side and inside the browser (jQuery) while integrating custom e-commerce solutions based on the Demandware platform. I also worked on developing </w:t>
       </w:r>
       <w:r>
         <w:t>a few</w:t>
       </w:r>
       <w:r>
-        <w:t xml:space="preserve"> mobile applications for Android and Blackberry using the native APIs (Java) and </w:t>
-      </w:r>
-      <w:proofErr w:type="spellStart"/>
-      <w:r>
-        <w:t>Appcelerator’s</w:t>
-      </w:r>
-      <w:proofErr w:type="spellEnd"/>
-      <w:r>
-        <w:t xml:space="preserve"> Titanium API (</w:t>
-      </w:r>
-      <w:proofErr w:type="spellStart"/>
-      <w:r>
-        <w:t>Javascript</w:t>
-      </w:r>
-      <w:proofErr w:type="spellEnd"/>
-      <w:r>
-        <w:t>).</w:t>
+        <w:t xml:space="preserve"> mobile applications for Android and Blackberry using the native APIs (Java) and Appcelerator’s Titanium API (Javascript).</w:t>
       </w:r>
     </w:p>
     <w:p>
@@ -1811,15 +1615,7 @@
         <w:t>Development of web applications using PHP/MySQL/HTML. Developed e-commerce websites, CMS,</w:t>
       </w:r>
       <w:r>
-        <w:t xml:space="preserve"> </w:t>
-      </w:r>
-      <w:proofErr w:type="spellStart"/>
-      <w:r>
-        <w:t>Wordpress</w:t>
-      </w:r>
-      <w:proofErr w:type="spellEnd"/>
-      <w:r>
-        <w:t xml:space="preserve"> customization, various</w:t>
+        <w:t xml:space="preserve"> Wordpress customization, various</w:t>
       </w:r>
       <w:r>
         <w:t xml:space="preserve"> front-end work.</w:t>
@@ -1899,121 +1695,57 @@
           <w:rFonts w:asciiTheme="majorHAnsi" w:hAnsiTheme="majorHAnsi"/>
           <w:b/>
         </w:rPr>
-        <w:t xml:space="preserve">Technical University of </w:t>
-      </w:r>
-      <w:proofErr w:type="spellStart"/>
-      <w:r>
-        <w:rPr>
-          <w:rFonts w:asciiTheme="majorHAnsi" w:hAnsiTheme="majorHAnsi"/>
-          <w:b/>
-        </w:rPr>
-        <w:t>Cluj</w:t>
-      </w:r>
-      <w:proofErr w:type="spellEnd"/>
-      <w:r>
-        <w:rPr>
-          <w:rFonts w:asciiTheme="majorHAnsi" w:hAnsiTheme="majorHAnsi"/>
-          <w:b/>
-        </w:rPr>
+        <w:t>Technical University of Cluj Napoca</w:t>
+      </w:r>
+    </w:p>
+    <w:p>
+      <w:pPr>
+        <w:pStyle w:val="ExperienceParagraph"/>
+      </w:pPr>
+      <w:r>
+        <w:t>Wrote my bachelor’s thesis at</w:t>
+      </w:r>
+      <w:r>
         <w:t xml:space="preserve"> </w:t>
       </w:r>
-      <w:proofErr w:type="spellStart"/>
-      <w:r>
-        <w:rPr>
-          <w:rFonts w:asciiTheme="majorHAnsi" w:hAnsiTheme="majorHAnsi"/>
-          <w:b/>
-        </w:rPr>
-        <w:t>Napoca</w:t>
-      </w:r>
-      <w:proofErr w:type="spellEnd"/>
-    </w:p>
-    <w:p>
-      <w:pPr>
-        <w:pStyle w:val="ExperienceParagraph"/>
-      </w:pPr>
-      <w:r>
-        <w:t>Wrote my bachelor’s thesis at</w:t>
+      <w:r>
+        <w:t>Vrije Universiteit Brussel</w:t>
+      </w:r>
+      <w:r>
+        <w:t xml:space="preserve"> as part of an Erasmus </w:t>
+      </w:r>
+      <w:r>
+        <w:rPr>
+          <w:bCs/>
+        </w:rPr>
+        <w:t>Programme</w:t>
+      </w:r>
+      <w:r>
+        <w:rPr>
+          <w:bCs/>
+        </w:rPr>
+        <w:t>. My p</w:t>
+      </w:r>
+      <w:r>
+        <w:t xml:space="preserve">roject involved developing a sound-based localization method for determining the position of wireless sensor nodes. I developed an algorithm that would determine the position of a </w:t>
+      </w:r>
+      <w:r>
+        <w:t>wireless sensor</w:t>
+      </w:r>
+      <w:r>
+        <w:t xml:space="preserve"> in a cartesian system of coordinates by using sound via on-board speakers and microphone. </w:t>
+      </w:r>
+      <w:r>
+        <w:t xml:space="preserve">Wireless </w:t>
+      </w:r>
+      <w:r>
+        <w:t>sensor</w:t>
       </w:r>
       <w:r>
         <w:t xml:space="preserve"> </w:t>
       </w:r>
-      <w:proofErr w:type="spellStart"/>
-      <w:r>
-        <w:t>Vrije</w:t>
-      </w:r>
-      <w:proofErr w:type="spellEnd"/>
-      <w:r>
-        <w:t xml:space="preserve"> </w:t>
-      </w:r>
-      <w:proofErr w:type="spellStart"/>
-      <w:r>
-        <w:t>Universiteit</w:t>
-      </w:r>
-      <w:proofErr w:type="spellEnd"/>
-      <w:r>
-        <w:t xml:space="preserve"> Brussel</w:t>
-      </w:r>
-      <w:r>
-        <w:t xml:space="preserve"> as part of an Erasmus </w:t>
-      </w:r>
-      <w:proofErr w:type="spellStart"/>
-      <w:r>
-        <w:rPr>
-          <w:bCs/>
-        </w:rPr>
-        <w:t>Programme</w:t>
-      </w:r>
-      <w:proofErr w:type="spellEnd"/>
-      <w:r>
-        <w:rPr>
-          <w:bCs/>
-        </w:rPr>
-        <w:t>. My p</w:t>
-      </w:r>
-      <w:r>
-        <w:t xml:space="preserve">roject involved developing a sound-based localization method for determining the position of wireless sensor nodes. I developed an algorithm that would determine the position of a </w:t>
-      </w:r>
-      <w:r>
-        <w:t>wireless sensor</w:t>
-      </w:r>
-      <w:r>
-        <w:t xml:space="preserve"> in a </w:t>
-      </w:r>
-      <w:proofErr w:type="spellStart"/>
-      <w:r>
-        <w:t>cartesian</w:t>
-      </w:r>
-      <w:proofErr w:type="spellEnd"/>
-      <w:r>
-        <w:t xml:space="preserve"> system of coordinates by using sound via on-board speakers and microphone. </w:t>
-      </w:r>
-      <w:r>
-        <w:t xml:space="preserve">Wireless </w:t>
-      </w:r>
-      <w:r>
-        <w:t>sensor</w:t>
-      </w:r>
-      <w:r>
-        <w:t xml:space="preserve"> </w:t>
-      </w:r>
-      <w:r>
-        <w:t xml:space="preserve">nodes were running </w:t>
-      </w:r>
-      <w:proofErr w:type="spellStart"/>
-      <w:r>
-        <w:t>TinyOS</w:t>
-      </w:r>
-      <w:proofErr w:type="spellEnd"/>
-      <w:r>
-        <w:t xml:space="preserve">, a real-time operating system and the code was written in </w:t>
-      </w:r>
-      <w:proofErr w:type="spellStart"/>
-      <w:r>
-        <w:t>nesC</w:t>
-      </w:r>
-      <w:proofErr w:type="spellEnd"/>
-      <w:r>
-        <w:t>.</w:t>
+      <w:r>
+        <w:t>nodes were running TinyOS, a real-time operating system and the code was written in nesC.</w:t>
       </w:r>
     </w:p>
     <w:p>
@@ -2142,28 +1874,12 @@
         <w:rFonts w:asciiTheme="majorHAnsi" w:hAnsiTheme="majorHAnsi"/>
       </w:rPr>
     </w:pPr>
-    <w:proofErr w:type="gramStart"/>
     <w:r>
       <w:rPr>
         <w:rFonts w:asciiTheme="majorHAnsi" w:eastAsiaTheme="majorEastAsia" w:hAnsiTheme="majorHAnsi" w:cstheme="majorBidi"/>
       </w:rPr>
-      <w:t>marius.serban@protonmail.com  |</w:t>
+      <w:t>marius.serban@protonmail.com  | +44 (0) 7507 363395 | London, UK | uk.linkedin.com/in/maserban</w:t>
     </w:r>
-    <w:proofErr w:type="gramEnd"/>
-    <w:r>
-      <w:rPr>
-        <w:rFonts w:asciiTheme="majorHAnsi" w:eastAsiaTheme="majorEastAsia" w:hAnsiTheme="majorHAnsi" w:cstheme="majorBidi"/>
-      </w:rPr>
-      <w:t xml:space="preserve"> +44 (0) 7507 363395 | London, UK | uk.linkedin.com/in/</w:t>
-    </w:r>
-    <w:proofErr w:type="spellStart"/>
-    <w:r>
-      <w:rPr>
-        <w:rFonts w:asciiTheme="majorHAnsi" w:eastAsiaTheme="majorEastAsia" w:hAnsiTheme="majorHAnsi" w:cstheme="majorBidi"/>
-      </w:rPr>
-      <w:t>maserban</w:t>
-    </w:r>
-    <w:proofErr w:type="spellEnd"/>
   </w:p>
 </w:ftr>
 </file>
@@ -2210,18 +1926,8 @@
         <w:szCs w:val="52"/>
       </w:rPr>
       <w:tab/>
-      <w:t xml:space="preserve">Marius </w:t>
+      <w:t>Marius Serban</w:t>
     </w:r>
-    <w:proofErr w:type="spellStart"/>
-    <w:r>
-      <w:rPr>
-        <w:rFonts w:asciiTheme="majorHAnsi" w:hAnsiTheme="majorHAnsi"/>
-        <w:sz w:val="40"/>
-        <w:szCs w:val="52"/>
-      </w:rPr>
-      <w:t>Serban</w:t>
-    </w:r>
-    <w:proofErr w:type="spellEnd"/>
     <w:r>
       <w:rPr>
         <w:rFonts w:asciiTheme="majorHAnsi" w:hAnsiTheme="majorHAnsi"/>
@@ -3259,7 +2965,7 @@
 </file>
 
 <file path=customXml/itemProps1.xml><?xml version="1.0" encoding="utf-8"?>
-<ds:datastoreItem xmlns:ds="http://schemas.openxmlformats.org/officeDocument/2006/customXml" ds:itemID="{2F73B609-0C84-754A-8F08-945F1E65C690}">
+<ds:datastoreItem xmlns:ds="http://schemas.openxmlformats.org/officeDocument/2006/customXml" ds:itemID="{019DCF32-3D20-8143-8BF2-F0C9A67807BF}">
   <ds:schemaRefs>
     <ds:schemaRef ds:uri="http://schemas.openxmlformats.org/officeDocument/2006/bibliography"/>
   </ds:schemaRefs>

</xml_diff>

<commit_message>
add contractor work to cv
</commit_message>
<xml_diff>
--- a/CV.docx
+++ b/CV.docx
@@ -27,13 +27,19 @@
         <w:rPr>
           <w:rFonts w:asciiTheme="majorHAnsi" w:hAnsiTheme="majorHAnsi"/>
         </w:rPr>
-        <w:t>coding on</w:t>
-      </w:r>
-      <w:r>
-        <w:rPr>
-          <w:rFonts w:asciiTheme="majorHAnsi" w:hAnsiTheme="majorHAnsi"/>
-        </w:rPr>
-        <w:t xml:space="preserve"> iOS </w:t>
+        <w:t>building</w:t>
+      </w:r>
+      <w:r>
+        <w:rPr>
+          <w:rFonts w:asciiTheme="majorHAnsi" w:hAnsiTheme="majorHAnsi"/>
+        </w:rPr>
+        <w:t xml:space="preserve"> </w:t>
+      </w:r>
+      <w:r>
+        <w:rPr>
+          <w:rFonts w:asciiTheme="majorHAnsi" w:hAnsiTheme="majorHAnsi"/>
+        </w:rPr>
+        <w:t xml:space="preserve">iOS </w:t>
       </w:r>
       <w:r>
         <w:rPr>
@@ -51,19 +57,55 @@
         <w:rPr>
           <w:rFonts w:asciiTheme="majorHAnsi" w:hAnsiTheme="majorHAnsi"/>
         </w:rPr>
-        <w:t>for the</w:t>
-      </w:r>
-      <w:r>
-        <w:rPr>
-          <w:rFonts w:asciiTheme="majorHAnsi" w:hAnsiTheme="majorHAnsi"/>
-        </w:rPr>
-        <w:t xml:space="preserve"> last three years although I have</w:t>
-      </w:r>
-      <w:r>
-        <w:rPr>
-          <w:rFonts w:asciiTheme="majorHAnsi" w:hAnsiTheme="majorHAnsi"/>
-        </w:rPr>
-        <w:t xml:space="preserve"> built Android apps as well in the past. </w:t>
+        <w:t>during</w:t>
+      </w:r>
+      <w:r>
+        <w:rPr>
+          <w:rFonts w:asciiTheme="majorHAnsi" w:hAnsiTheme="majorHAnsi"/>
+        </w:rPr>
+        <w:t xml:space="preserve"> the</w:t>
+      </w:r>
+      <w:r>
+        <w:rPr>
+          <w:rFonts w:asciiTheme="majorHAnsi" w:hAnsiTheme="majorHAnsi"/>
+        </w:rPr>
+        <w:t xml:space="preserve"> last </w:t>
+      </w:r>
+      <w:r>
+        <w:rPr>
+          <w:rFonts w:asciiTheme="majorHAnsi" w:hAnsiTheme="majorHAnsi"/>
+        </w:rPr>
+        <w:t>five</w:t>
+      </w:r>
+      <w:r>
+        <w:rPr>
+          <w:rFonts w:asciiTheme="majorHAnsi" w:hAnsiTheme="majorHAnsi"/>
+        </w:rPr>
+        <w:t xml:space="preserve"> years</w:t>
+      </w:r>
+      <w:r>
+        <w:rPr>
+          <w:rFonts w:asciiTheme="majorHAnsi" w:hAnsiTheme="majorHAnsi"/>
+        </w:rPr>
+        <w:t xml:space="preserve">, although I have </w:t>
+      </w:r>
+      <w:r>
+        <w:rPr>
+          <w:rFonts w:asciiTheme="majorHAnsi" w:hAnsiTheme="majorHAnsi"/>
+        </w:rPr>
+        <w:t>written code for</w:t>
+      </w:r>
+      <w:r>
+        <w:rPr>
+          <w:rFonts w:asciiTheme="majorHAnsi" w:hAnsiTheme="majorHAnsi"/>
+        </w:rPr>
+        <w:t xml:space="preserve"> Android on a number of occasions in the past</w:t>
+      </w:r>
+      <w:r>
+        <w:rPr>
+          <w:rFonts w:asciiTheme="majorHAnsi" w:hAnsiTheme="majorHAnsi"/>
+        </w:rPr>
+        <w:t xml:space="preserve">. </w:t>
       </w:r>
       <w:r>
         <w:rPr>
@@ -87,14 +129,7 @@
         <w:rPr>
           <w:rFonts w:asciiTheme="majorHAnsi" w:hAnsiTheme="majorHAnsi"/>
         </w:rPr>
-        <w:t xml:space="preserve">commercial lines of </w:t>
-      </w:r>
-      <w:bookmarkStart w:id="0" w:name="_GoBack"/>
-      <w:r>
-        <w:rPr>
-          <w:rFonts w:asciiTheme="majorHAnsi" w:hAnsiTheme="majorHAnsi"/>
-        </w:rPr>
-        <w:t xml:space="preserve">code </w:t>
+        <w:t xml:space="preserve">commercial lines of code </w:t>
       </w:r>
       <w:r>
         <w:rPr>
@@ -118,19 +153,25 @@
         <w:rPr>
           <w:rFonts w:asciiTheme="majorHAnsi" w:hAnsiTheme="majorHAnsi"/>
         </w:rPr>
-        <w:t>turning to</w:t>
-      </w:r>
-      <w:r>
-        <w:rPr>
-          <w:rFonts w:asciiTheme="majorHAnsi" w:hAnsiTheme="majorHAnsi"/>
-        </w:rPr>
-        <w:t xml:space="preserve"> mobile apps development</w:t>
-      </w:r>
-      <w:r>
-        <w:rPr>
-          <w:rFonts w:asciiTheme="majorHAnsi" w:hAnsiTheme="majorHAnsi"/>
-        </w:rPr>
-        <w:t xml:space="preserve"> along the way</w:t>
+        <w:t>and transitioned</w:t>
+      </w:r>
+      <w:r>
+        <w:rPr>
+          <w:rFonts w:asciiTheme="majorHAnsi" w:hAnsiTheme="majorHAnsi"/>
+        </w:rPr>
+        <w:t xml:space="preserve"> to</w:t>
+      </w:r>
+      <w:r>
+        <w:rPr>
+          <w:rFonts w:asciiTheme="majorHAnsi" w:hAnsiTheme="majorHAnsi"/>
+        </w:rPr>
+        <w:t xml:space="preserve"> mobile apps </w:t>
+      </w:r>
+      <w:r>
+        <w:rPr>
+          <w:rFonts w:asciiTheme="majorHAnsi" w:hAnsiTheme="majorHAnsi"/>
+        </w:rPr>
+        <w:t>along the way</w:t>
       </w:r>
       <w:r>
         <w:rPr>
@@ -139,7 +180,6 @@
         <w:t xml:space="preserve">. </w:t>
       </w:r>
     </w:p>
-    <w:bookmarkEnd w:id="0"/>
     <w:p>
       <w:pPr>
         <w:rPr>
@@ -238,7 +278,25 @@
         <w:rPr>
           <w:rFonts w:asciiTheme="majorHAnsi" w:hAnsiTheme="majorHAnsi"/>
         </w:rPr>
-        <w:t xml:space="preserve"> CoreData, UIKit, MapKit</w:t>
+        <w:t xml:space="preserve"> CoreData,</w:t>
+      </w:r>
+      <w:r>
+        <w:rPr>
+          <w:rFonts w:asciiTheme="majorHAnsi" w:hAnsiTheme="majorHAnsi"/>
+        </w:rPr>
+        <w:t xml:space="preserve"> UIKit,</w:t>
+      </w:r>
+      <w:r>
+        <w:rPr>
+          <w:rFonts w:asciiTheme="majorHAnsi" w:hAnsiTheme="majorHAnsi"/>
+        </w:rPr>
+        <w:t xml:space="preserve"> </w:t>
+      </w:r>
+      <w:r>
+        <w:rPr>
+          <w:rFonts w:asciiTheme="majorHAnsi" w:hAnsiTheme="majorHAnsi"/>
+        </w:rPr>
+        <w:t>MapKit</w:t>
       </w:r>
       <w:r>
         <w:rPr>
@@ -250,6 +308,18 @@
         <w:rPr>
           <w:rFonts w:asciiTheme="majorHAnsi" w:hAnsiTheme="majorHAnsi"/>
         </w:rPr>
+        <w:t>MapBox</w:t>
+      </w:r>
+      <w:r>
+        <w:rPr>
+          <w:rFonts w:asciiTheme="majorHAnsi" w:hAnsiTheme="majorHAnsi"/>
+        </w:rPr>
+        <w:t xml:space="preserve">, </w:t>
+      </w:r>
+      <w:r>
+        <w:rPr>
+          <w:rFonts w:asciiTheme="majorHAnsi" w:hAnsiTheme="majorHAnsi"/>
+        </w:rPr>
         <w:t>Security</w:t>
       </w:r>
     </w:p>
@@ -317,7 +387,7 @@
     <w:p>
       <w:pPr>
         <w:pStyle w:val="Heading1"/>
-        <w:spacing w:before="200" w:after="160"/>
+        <w:spacing w:before="200" w:after="0"/>
       </w:pPr>
       <w:r>
         <w:t>Employment history</w:t>
@@ -337,14 +407,35 @@
         <w:rPr>
           <w:rFonts w:asciiTheme="majorHAnsi" w:hAnsiTheme="majorHAnsi"/>
           <w:b/>
+        </w:rPr>
+        <w:t>Independent</w:t>
+      </w:r>
+      <w:r>
+        <w:rPr>
+          <w:rFonts w:asciiTheme="majorHAnsi" w:hAnsiTheme="majorHAnsi"/>
+          <w:b/>
+        </w:rPr>
+        <w:t xml:space="preserve"> contractor</w:t>
+      </w:r>
+      <w:r>
+        <w:rPr>
+          <w:rFonts w:asciiTheme="majorHAnsi" w:hAnsiTheme="majorHAnsi"/>
+          <w:b/>
+        </w:rPr>
+        <w:tab/>
+      </w:r>
+      <w:r>
+        <w:rPr>
+          <w:rFonts w:asciiTheme="majorHAnsi" w:hAnsiTheme="majorHAnsi"/>
+          <w:b/>
           <w:noProof/>
           <w:lang w:val="en-GB" w:eastAsia="en-GB"/>
         </w:rPr>
         <w:drawing>
-          <wp:inline distT="0" distB="0" distL="0" distR="0" wp14:anchorId="7DAE07C0" wp14:editId="6C218F25">
-            <wp:extent cx="1664335" cy="640957"/>
-            <wp:effectExtent l="0" t="0" r="12065" b="0"/>
-            <wp:docPr id="1" name="Picture 1"/>
+          <wp:inline distT="0" distB="0" distL="0" distR="0" wp14:anchorId="35FFBCDC" wp14:editId="727CBC17">
+            <wp:extent cx="540000" cy="540000"/>
+            <wp:effectExtent l="25400" t="25400" r="19050" b="19050"/>
+            <wp:docPr id="15" name="Picture 15"/>
             <wp:cNvGraphicFramePr>
               <a:graphicFrameLocks xmlns:a="http://schemas.openxmlformats.org/drawingml/2006/main" noChangeAspect="1"/>
             </wp:cNvGraphicFramePr>
@@ -352,11 +443,12 @@
               <a:graphicData uri="http://schemas.openxmlformats.org/drawingml/2006/picture">
                 <pic:pic xmlns:pic="http://schemas.openxmlformats.org/drawingml/2006/picture">
                   <pic:nvPicPr>
-                    <pic:cNvPr id="1" name="Universal_Music_Group.emf"/>
+                    <pic:cNvPr id="4" name="Composed.png"/>
                     <pic:cNvPicPr/>
                   </pic:nvPicPr>
                   <pic:blipFill>
                     <a:blip r:embed="rId8">
+                      <a:grayscl/>
                       <a:extLst>
                         <a:ext uri="{28A0092B-C50C-407E-A947-70E740481C1C}">
                           <a14:useLocalDpi xmlns:a14="http://schemas.microsoft.com/office/drawing/2010/main" val="0"/>
@@ -370,11 +462,19 @@
                   <pic:spPr>
                     <a:xfrm>
                       <a:off x="0" y="0"/>
-                      <a:ext cx="1686272" cy="649405"/>
+                      <a:ext cx="540000" cy="540000"/>
                     </a:xfrm>
-                    <a:prstGeom prst="rect">
+                    <a:prstGeom prst="roundRect">
                       <a:avLst/>
                     </a:prstGeom>
+                    <a:ln>
+                      <a:solidFill>
+                        <a:schemeClr val="bg1">
+                          <a:lumMod val="75000"/>
+                        </a:schemeClr>
+                      </a:solidFill>
+                    </a:ln>
+                    <a:effectLst/>
                   </pic:spPr>
                 </pic:pic>
               </a:graphicData>
@@ -387,7 +487,7 @@
           <w:rFonts w:asciiTheme="majorHAnsi" w:hAnsiTheme="majorHAnsi"/>
           <w:b/>
         </w:rPr>
-        <w:tab/>
+        <w:t xml:space="preserve">   </w:t>
       </w:r>
       <w:r>
         <w:rPr>
@@ -397,10 +497,10 @@
           <w:lang w:val="en-GB" w:eastAsia="en-GB"/>
         </w:rPr>
         <w:drawing>
-          <wp:inline distT="0" distB="0" distL="0" distR="0" wp14:anchorId="10BF2E8D" wp14:editId="5A0E7E9D">
+          <wp:inline distT="0" distB="0" distL="0" distR="0" wp14:anchorId="13C12D1E" wp14:editId="0F320BE7">
             <wp:extent cx="540000" cy="540000"/>
-            <wp:effectExtent l="0" t="0" r="0" b="0"/>
-            <wp:docPr id="4" name="Picture 4"/>
+            <wp:effectExtent l="25400" t="25400" r="19050" b="19050"/>
+            <wp:docPr id="14" name="Picture 14"/>
             <wp:cNvGraphicFramePr>
               <a:graphicFrameLocks xmlns:a="http://schemas.openxmlformats.org/drawingml/2006/main" noChangeAspect="1"/>
             </wp:cNvGraphicFramePr>
@@ -432,6 +532,14 @@
                     <a:prstGeom prst="roundRect">
                       <a:avLst/>
                     </a:prstGeom>
+                    <a:ln>
+                      <a:solidFill>
+                        <a:schemeClr val="bg1">
+                          <a:lumMod val="75000"/>
+                          <a:alpha val="0"/>
+                        </a:schemeClr>
+                      </a:solidFill>
+                    </a:ln>
                     <a:effectLst/>
                   </pic:spPr>
                 </pic:pic>
@@ -477,6 +585,280 @@
           <w:rFonts w:asciiTheme="majorHAnsi" w:hAnsiTheme="majorHAnsi"/>
           <w:i/>
         </w:rPr>
+        <w:t>July 2016</w:t>
+      </w:r>
+      <w:r>
+        <w:rPr>
+          <w:rFonts w:asciiTheme="majorHAnsi" w:hAnsiTheme="majorHAnsi"/>
+          <w:i/>
+        </w:rPr>
+        <w:t xml:space="preserve"> - </w:t>
+      </w:r>
+      <w:r>
+        <w:rPr>
+          <w:rFonts w:asciiTheme="majorHAnsi" w:hAnsiTheme="majorHAnsi"/>
+          <w:i/>
+        </w:rPr>
+        <w:t>present</w:t>
+      </w:r>
+    </w:p>
+    <w:p>
+      <w:pPr>
+        <w:spacing w:before="120" w:after="360"/>
+      </w:pPr>
+      <w:r>
+        <w:t>While working</w:t>
+      </w:r>
+      <w:r>
+        <w:t xml:space="preserve"> with </w:t>
+      </w:r>
+      <w:r>
+        <w:t>London</w:t>
+      </w:r>
+      <w:r>
+        <w:t xml:space="preserve"> based </w:t>
+      </w:r>
+      <w:r>
+        <w:t>agency The App Business, I was part of a</w:t>
+      </w:r>
+      <w:r>
+        <w:t>n agile</w:t>
+      </w:r>
+      <w:r>
+        <w:t xml:space="preserve"> team that developed the official tourist guide </w:t>
+      </w:r>
+      <w:r>
+        <w:t>of</w:t>
+      </w:r>
+      <w:r>
+        <w:t xml:space="preserve"> London. The app was</w:t>
+      </w:r>
+      <w:r>
+        <w:t xml:space="preserve"> written entirely in Swift 2</w:t>
+      </w:r>
+      <w:r>
+        <w:t>,</w:t>
+      </w:r>
+      <w:r>
+        <w:t xml:space="preserve"> </w:t>
+      </w:r>
+      <w:r>
+        <w:t>w</w:t>
+      </w:r>
+      <w:r>
+        <w:t>e employed a</w:t>
+      </w:r>
+      <w:r>
+        <w:t>n</w:t>
+      </w:r>
+      <w:r>
+        <w:t xml:space="preserve"> MVVM architecture, </w:t>
+      </w:r>
+      <w:r>
+        <w:t>used</w:t>
+      </w:r>
+      <w:r>
+        <w:t xml:space="preserve"> </w:t>
+      </w:r>
+      <w:r>
+        <w:t xml:space="preserve">Realm for </w:t>
+      </w:r>
+      <w:r>
+        <w:t xml:space="preserve">persistence and </w:t>
+      </w:r>
+      <w:r>
+        <w:t>TeamCity with fastlane tools</w:t>
+      </w:r>
+      <w:r>
+        <w:t xml:space="preserve"> </w:t>
+      </w:r>
+      <w:r>
+        <w:t xml:space="preserve">for </w:t>
+      </w:r>
+      <w:r>
+        <w:t xml:space="preserve">deploying builds </w:t>
+      </w:r>
+      <w:r>
+        <w:t>to HockeyApp</w:t>
+      </w:r>
+      <w:r>
+        <w:t>. During the same contract I worked on</w:t>
+      </w:r>
+      <w:r>
+        <w:t xml:space="preserve"> </w:t>
+      </w:r>
+      <w:r>
+        <w:t>enhancing the security of an existing internal app for Unilever</w:t>
+      </w:r>
+      <w:r>
+        <w:t xml:space="preserve"> with </w:t>
+      </w:r>
+      <w:r>
+        <w:t xml:space="preserve">assuring </w:t>
+      </w:r>
+      <w:r>
+        <w:t>results coming from independent penetration testing</w:t>
+      </w:r>
+      <w:r>
+        <w:t>.</w:t>
+      </w:r>
+      <w:bookmarkStart w:id="0" w:name="_GoBack"/>
+      <w:bookmarkEnd w:id="0"/>
+    </w:p>
+    <w:p>
+      <w:pPr>
+        <w:tabs>
+          <w:tab w:val="right" w:pos="10490"/>
+        </w:tabs>
+        <w:rPr>
+          <w:rFonts w:asciiTheme="majorHAnsi" w:hAnsiTheme="majorHAnsi"/>
+          <w:b/>
+        </w:rPr>
+      </w:pPr>
+      <w:r>
+        <w:rPr>
+          <w:rFonts w:asciiTheme="majorHAnsi" w:hAnsiTheme="majorHAnsi"/>
+          <w:b/>
+          <w:noProof/>
+          <w:lang w:val="en-GB" w:eastAsia="en-GB"/>
+        </w:rPr>
+        <w:drawing>
+          <wp:inline distT="0" distB="0" distL="0" distR="0" wp14:anchorId="7DAE07C0" wp14:editId="6C218F25">
+            <wp:extent cx="1664335" cy="640957"/>
+            <wp:effectExtent l="0" t="0" r="12065" b="0"/>
+            <wp:docPr id="1" name="Picture 1"/>
+            <wp:cNvGraphicFramePr>
+              <a:graphicFrameLocks xmlns:a="http://schemas.openxmlformats.org/drawingml/2006/main" noChangeAspect="1"/>
+            </wp:cNvGraphicFramePr>
+            <a:graphic xmlns:a="http://schemas.openxmlformats.org/drawingml/2006/main">
+              <a:graphicData uri="http://schemas.openxmlformats.org/drawingml/2006/picture">
+                <pic:pic xmlns:pic="http://schemas.openxmlformats.org/drawingml/2006/picture">
+                  <pic:nvPicPr>
+                    <pic:cNvPr id="1" name="Universal_Music_Group.emf"/>
+                    <pic:cNvPicPr/>
+                  </pic:nvPicPr>
+                  <pic:blipFill>
+                    <a:blip r:embed="rId10">
+                      <a:extLst>
+                        <a:ext uri="{28A0092B-C50C-407E-A947-70E740481C1C}">
+                          <a14:useLocalDpi xmlns:a14="http://schemas.microsoft.com/office/drawing/2010/main" val="0"/>
+                        </a:ext>
+                      </a:extLst>
+                    </a:blip>
+                    <a:stretch>
+                      <a:fillRect/>
+                    </a:stretch>
+                  </pic:blipFill>
+                  <pic:spPr>
+                    <a:xfrm>
+                      <a:off x="0" y="0"/>
+                      <a:ext cx="1686272" cy="649405"/>
+                    </a:xfrm>
+                    <a:prstGeom prst="rect">
+                      <a:avLst/>
+                    </a:prstGeom>
+                  </pic:spPr>
+                </pic:pic>
+              </a:graphicData>
+            </a:graphic>
+          </wp:inline>
+        </w:drawing>
+      </w:r>
+      <w:r>
+        <w:rPr>
+          <w:rFonts w:asciiTheme="majorHAnsi" w:hAnsiTheme="majorHAnsi"/>
+          <w:b/>
+        </w:rPr>
+        <w:tab/>
+      </w:r>
+      <w:r>
+        <w:rPr>
+          <w:rFonts w:asciiTheme="majorHAnsi" w:hAnsiTheme="majorHAnsi"/>
+          <w:b/>
+          <w:noProof/>
+          <w:lang w:val="en-GB" w:eastAsia="en-GB"/>
+        </w:rPr>
+        <w:drawing>
+          <wp:inline distT="0" distB="0" distL="0" distR="0" wp14:anchorId="10BF2E8D" wp14:editId="5A0E7E9D">
+            <wp:extent cx="540000" cy="540000"/>
+            <wp:effectExtent l="0" t="0" r="0" b="0"/>
+            <wp:docPr id="4" name="Picture 4"/>
+            <wp:cNvGraphicFramePr>
+              <a:graphicFrameLocks xmlns:a="http://schemas.openxmlformats.org/drawingml/2006/main" noChangeAspect="1"/>
+            </wp:cNvGraphicFramePr>
+            <a:graphic xmlns:a="http://schemas.openxmlformats.org/drawingml/2006/main">
+              <a:graphicData uri="http://schemas.openxmlformats.org/drawingml/2006/picture">
+                <pic:pic xmlns:pic="http://schemas.openxmlformats.org/drawingml/2006/picture">
+                  <pic:nvPicPr>
+                    <pic:cNvPr id="4" name="Composed.png"/>
+                    <pic:cNvPicPr/>
+                  </pic:nvPicPr>
+                  <pic:blipFill>
+                    <a:blip r:embed="rId11">
+                      <a:grayscl/>
+                      <a:extLst>
+                        <a:ext uri="{28A0092B-C50C-407E-A947-70E740481C1C}">
+                          <a14:useLocalDpi xmlns:a14="http://schemas.microsoft.com/office/drawing/2010/main" val="0"/>
+                        </a:ext>
+                      </a:extLst>
+                    </a:blip>
+                    <a:stretch>
+                      <a:fillRect/>
+                    </a:stretch>
+                  </pic:blipFill>
+                  <pic:spPr>
+                    <a:xfrm>
+                      <a:off x="0" y="0"/>
+                      <a:ext cx="540000" cy="540000"/>
+                    </a:xfrm>
+                    <a:prstGeom prst="roundRect">
+                      <a:avLst/>
+                    </a:prstGeom>
+                    <a:effectLst/>
+                  </pic:spPr>
+                </pic:pic>
+              </a:graphicData>
+            </a:graphic>
+          </wp:inline>
+        </w:drawing>
+      </w:r>
+    </w:p>
+    <w:p>
+      <w:pPr>
+        <w:tabs>
+          <w:tab w:val="right" w:pos="10490"/>
+        </w:tabs>
+        <w:spacing w:before="120"/>
+        <w:rPr>
+          <w:rFonts w:asciiTheme="majorHAnsi" w:hAnsiTheme="majorHAnsi"/>
+          <w:i/>
+        </w:rPr>
+      </w:pPr>
+      <w:r>
+        <w:rPr>
+          <w:rFonts w:asciiTheme="majorHAnsi" w:hAnsiTheme="majorHAnsi"/>
+          <w:b/>
+        </w:rPr>
+        <w:t>iOS Developer</w:t>
+      </w:r>
+      <w:r>
+        <w:rPr>
+          <w:rFonts w:asciiTheme="majorHAnsi" w:hAnsiTheme="majorHAnsi"/>
+          <w:b/>
+        </w:rPr>
+        <w:t>, London, UK</w:t>
+      </w:r>
+      <w:r>
+        <w:rPr>
+          <w:rFonts w:asciiTheme="majorHAnsi" w:hAnsiTheme="majorHAnsi"/>
+        </w:rPr>
+        <w:tab/>
+      </w:r>
+      <w:r>
+        <w:rPr>
+          <w:rFonts w:asciiTheme="majorHAnsi" w:hAnsiTheme="majorHAnsi"/>
+          <w:i/>
+        </w:rPr>
         <w:t xml:space="preserve">December 2014 - </w:t>
       </w:r>
       <w:r>
@@ -501,15 +883,7 @@
         <w:t>, a</w:t>
       </w:r>
       <w:r>
-        <w:t xml:space="preserve"> startup </w:t>
-      </w:r>
-      <w:proofErr w:type="gramStart"/>
-      <w:r>
-        <w:t>venture</w:t>
-      </w:r>
-      <w:proofErr w:type="gramEnd"/>
-      <w:r>
-        <w:t xml:space="preserve"> from Universal Music Group. Until the summer of 2015, it was hosted and managed by Made by Many, a product innovation studio based in London and New York, before integration back into Universal Music Group.</w:t>
+        <w:t xml:space="preserve"> startup venture from Universal Music Group. Until the summer of 2015, it was hosted and managed by Made by Many, a product innovation studio based in London and New York, before integration back into Universal Music Group.</w:t>
       </w:r>
       <w:r>
         <w:br/>
@@ -584,7 +958,7 @@
                     <pic:cNvPicPr/>
                   </pic:nvPicPr>
                   <pic:blipFill>
-                    <a:blip r:embed="rId10">
+                    <a:blip r:embed="rId12">
                       <a:biLevel thresh="75000"/>
                       <a:extLst>
                         <a:ext uri="{28A0092B-C50C-407E-A947-70E740481C1C}">
@@ -639,134 +1013,6 @@
                 <pic:pic xmlns:pic="http://schemas.openxmlformats.org/drawingml/2006/picture">
                   <pic:nvPicPr>
                     <pic:cNvPr id="6" name="myAudi.png"/>
-                    <pic:cNvPicPr/>
-                  </pic:nvPicPr>
-                  <pic:blipFill>
-                    <a:blip r:embed="rId11">
-                      <a:grayscl/>
-                      <a:extLst>
-                        <a:ext uri="{28A0092B-C50C-407E-A947-70E740481C1C}">
-                          <a14:useLocalDpi xmlns:a14="http://schemas.microsoft.com/office/drawing/2010/main" val="0"/>
-                        </a:ext>
-                      </a:extLst>
-                    </a:blip>
-                    <a:stretch>
-                      <a:fillRect/>
-                    </a:stretch>
-                  </pic:blipFill>
-                  <pic:spPr>
-                    <a:xfrm>
-                      <a:off x="0" y="0"/>
-                      <a:ext cx="540000" cy="540000"/>
-                    </a:xfrm>
-                    <a:prstGeom prst="roundRect">
-                      <a:avLst/>
-                    </a:prstGeom>
-                    <a:ln>
-                      <a:solidFill>
-                        <a:schemeClr val="bg1">
-                          <a:lumMod val="75000"/>
-                        </a:schemeClr>
-                      </a:solidFill>
-                    </a:ln>
-                  </pic:spPr>
-                </pic:pic>
-              </a:graphicData>
-            </a:graphic>
-          </wp:inline>
-        </w:drawing>
-      </w:r>
-      <w:r>
-        <w:rPr>
-          <w:rFonts w:asciiTheme="majorHAnsi" w:hAnsiTheme="majorHAnsi"/>
-          <w:b/>
-        </w:rPr>
-        <w:t xml:space="preserve">   </w:t>
-      </w:r>
-      <w:r>
-        <w:rPr>
-          <w:rFonts w:asciiTheme="majorHAnsi" w:hAnsiTheme="majorHAnsi"/>
-          <w:b/>
-          <w:noProof/>
-          <w:lang w:val="en-GB" w:eastAsia="en-GB"/>
-        </w:rPr>
-        <w:drawing>
-          <wp:inline distT="0" distB="0" distL="0" distR="0" wp14:anchorId="789193D1" wp14:editId="39E7461F">
-            <wp:extent cx="540000" cy="540000"/>
-            <wp:effectExtent l="25400" t="25400" r="19050" b="19050"/>
-            <wp:docPr id="5" name="Picture 5"/>
-            <wp:cNvGraphicFramePr>
-              <a:graphicFrameLocks xmlns:a="http://schemas.openxmlformats.org/drawingml/2006/main" noChangeAspect="1"/>
-            </wp:cNvGraphicFramePr>
-            <a:graphic xmlns:a="http://schemas.openxmlformats.org/drawingml/2006/main">
-              <a:graphicData uri="http://schemas.openxmlformats.org/drawingml/2006/picture">
-                <pic:pic xmlns:pic="http://schemas.openxmlformats.org/drawingml/2006/picture">
-                  <pic:nvPicPr>
-                    <pic:cNvPr id="5" name="Audi Configurator.png"/>
-                    <pic:cNvPicPr/>
-                  </pic:nvPicPr>
-                  <pic:blipFill>
-                    <a:blip r:embed="rId12">
-                      <a:grayscl/>
-                      <a:extLst>
-                        <a:ext uri="{28A0092B-C50C-407E-A947-70E740481C1C}">
-                          <a14:useLocalDpi xmlns:a14="http://schemas.microsoft.com/office/drawing/2010/main" val="0"/>
-                        </a:ext>
-                      </a:extLst>
-                    </a:blip>
-                    <a:stretch>
-                      <a:fillRect/>
-                    </a:stretch>
-                  </pic:blipFill>
-                  <pic:spPr>
-                    <a:xfrm>
-                      <a:off x="0" y="0"/>
-                      <a:ext cx="540000" cy="540000"/>
-                    </a:xfrm>
-                    <a:prstGeom prst="roundRect">
-                      <a:avLst/>
-                    </a:prstGeom>
-                    <a:ln>
-                      <a:solidFill>
-                        <a:schemeClr val="bg1">
-                          <a:lumMod val="75000"/>
-                        </a:schemeClr>
-                      </a:solidFill>
-                    </a:ln>
-                  </pic:spPr>
-                </pic:pic>
-              </a:graphicData>
-            </a:graphic>
-          </wp:inline>
-        </w:drawing>
-      </w:r>
-      <w:r>
-        <w:rPr>
-          <w:rFonts w:asciiTheme="majorHAnsi" w:hAnsiTheme="majorHAnsi"/>
-          <w:b/>
-        </w:rPr>
-        <w:t xml:space="preserve">   </w:t>
-      </w:r>
-      <w:r>
-        <w:rPr>
-          <w:rFonts w:asciiTheme="majorHAnsi" w:hAnsiTheme="majorHAnsi"/>
-          <w:b/>
-          <w:noProof/>
-          <w:lang w:val="en-GB" w:eastAsia="en-GB"/>
-        </w:rPr>
-        <w:drawing>
-          <wp:inline distT="0" distB="0" distL="0" distR="0" wp14:anchorId="093357D4" wp14:editId="790B2A4B">
-            <wp:extent cx="540000" cy="540000"/>
-            <wp:effectExtent l="25400" t="25400" r="19050" b="19050"/>
-            <wp:docPr id="7" name="Picture 7"/>
-            <wp:cNvGraphicFramePr>
-              <a:graphicFrameLocks xmlns:a="http://schemas.openxmlformats.org/drawingml/2006/main" noChangeAspect="1"/>
-            </wp:cNvGraphicFramePr>
-            <a:graphic xmlns:a="http://schemas.openxmlformats.org/drawingml/2006/main">
-              <a:graphicData uri="http://schemas.openxmlformats.org/drawingml/2006/picture">
-                <pic:pic xmlns:pic="http://schemas.openxmlformats.org/drawingml/2006/picture">
-                  <pic:nvPicPr>
-                    <pic:cNvPr id="7" name="AudiMagazine.png"/>
                     <pic:cNvPicPr/>
                   </pic:nvPicPr>
                   <pic:blipFill>
@@ -819,10 +1065,10 @@
           <w:lang w:val="en-GB" w:eastAsia="en-GB"/>
         </w:rPr>
         <w:drawing>
-          <wp:inline distT="0" distB="0" distL="0" distR="0" wp14:anchorId="71E841C4" wp14:editId="0EF19941">
+          <wp:inline distT="0" distB="0" distL="0" distR="0" wp14:anchorId="789193D1" wp14:editId="39E7461F">
             <wp:extent cx="540000" cy="540000"/>
             <wp:effectExtent l="25400" t="25400" r="19050" b="19050"/>
-            <wp:docPr id="8" name="Picture 8"/>
+            <wp:docPr id="5" name="Picture 5"/>
             <wp:cNvGraphicFramePr>
               <a:graphicFrameLocks xmlns:a="http://schemas.openxmlformats.org/drawingml/2006/main" noChangeAspect="1"/>
             </wp:cNvGraphicFramePr>
@@ -830,7 +1076,7 @@
               <a:graphicData uri="http://schemas.openxmlformats.org/drawingml/2006/picture">
                 <pic:pic xmlns:pic="http://schemas.openxmlformats.org/drawingml/2006/picture">
                   <pic:nvPicPr>
-                    <pic:cNvPr id="8" name="tanke.png"/>
+                    <pic:cNvPr id="5" name="Audi Configurator.png"/>
                     <pic:cNvPicPr/>
                   </pic:nvPicPr>
                   <pic:blipFill>
@@ -854,7 +1100,7 @@
                     <a:prstGeom prst="roundRect">
                       <a:avLst/>
                     </a:prstGeom>
-                    <a:ln w="3175">
+                    <a:ln>
                       <a:solidFill>
                         <a:schemeClr val="bg1">
                           <a:lumMod val="75000"/>
@@ -883,10 +1129,10 @@
           <w:lang w:val="en-GB" w:eastAsia="en-GB"/>
         </w:rPr>
         <w:drawing>
-          <wp:inline distT="0" distB="0" distL="0" distR="0" wp14:anchorId="13E4265B" wp14:editId="076220A9">
+          <wp:inline distT="0" distB="0" distL="0" distR="0" wp14:anchorId="093357D4" wp14:editId="790B2A4B">
             <wp:extent cx="540000" cy="540000"/>
             <wp:effectExtent l="25400" t="25400" r="19050" b="19050"/>
-            <wp:docPr id="9" name="Picture 9"/>
+            <wp:docPr id="7" name="Picture 7"/>
             <wp:cNvGraphicFramePr>
               <a:graphicFrameLocks xmlns:a="http://schemas.openxmlformats.org/drawingml/2006/main" noChangeAspect="1"/>
             </wp:cNvGraphicFramePr>
@@ -894,7 +1140,7 @@
               <a:graphicData uri="http://schemas.openxmlformats.org/drawingml/2006/picture">
                 <pic:pic xmlns:pic="http://schemas.openxmlformats.org/drawingml/2006/picture">
                   <pic:nvPicPr>
-                    <pic:cNvPr id="9" name="mobiLEOS.png"/>
+                    <pic:cNvPr id="7" name="AudiMagazine.png"/>
                     <pic:cNvPicPr/>
                   </pic:nvPicPr>
                   <pic:blipFill>
@@ -947,10 +1193,10 @@
           <w:lang w:val="en-GB" w:eastAsia="en-GB"/>
         </w:rPr>
         <w:drawing>
-          <wp:inline distT="0" distB="0" distL="0" distR="0" wp14:anchorId="78CF1F07" wp14:editId="475C66F0">
+          <wp:inline distT="0" distB="0" distL="0" distR="0" wp14:anchorId="71E841C4" wp14:editId="0EF19941">
             <wp:extent cx="540000" cy="540000"/>
             <wp:effectExtent l="25400" t="25400" r="19050" b="19050"/>
-            <wp:docPr id="10" name="Picture 10"/>
+            <wp:docPr id="8" name="Picture 8"/>
             <wp:cNvGraphicFramePr>
               <a:graphicFrameLocks xmlns:a="http://schemas.openxmlformats.org/drawingml/2006/main" noChangeAspect="1"/>
             </wp:cNvGraphicFramePr>
@@ -958,7 +1204,7 @@
               <a:graphicData uri="http://schemas.openxmlformats.org/drawingml/2006/picture">
                 <pic:pic xmlns:pic="http://schemas.openxmlformats.org/drawingml/2006/picture">
                   <pic:nvPicPr>
-                    <pic:cNvPr id="10" name="De-Touro.png"/>
+                    <pic:cNvPr id="8" name="tanke.png"/>
                     <pic:cNvPicPr/>
                   </pic:nvPicPr>
                   <pic:blipFill>
@@ -982,7 +1228,7 @@
                     <a:prstGeom prst="roundRect">
                       <a:avLst/>
                     </a:prstGeom>
-                    <a:ln>
+                    <a:ln w="3175">
                       <a:solidFill>
                         <a:schemeClr val="bg1">
                           <a:lumMod val="75000"/>
@@ -996,200 +1242,25 @@
           </wp:inline>
         </w:drawing>
       </w:r>
-    </w:p>
-    <w:p>
-      <w:pPr>
-        <w:tabs>
-          <w:tab w:val="right" w:pos="10490"/>
-        </w:tabs>
-        <w:spacing w:before="120"/>
-        <w:rPr>
-          <w:rFonts w:asciiTheme="majorHAnsi" w:hAnsiTheme="majorHAnsi"/>
-        </w:rPr>
-      </w:pPr>
-      <w:r>
-        <w:rPr>
-          <w:rFonts w:asciiTheme="majorHAnsi" w:hAnsiTheme="majorHAnsi"/>
-          <w:b/>
-        </w:rPr>
-        <w:t xml:space="preserve">iOS </w:t>
-      </w:r>
-      <w:r>
-        <w:rPr>
-          <w:rFonts w:asciiTheme="majorHAnsi" w:hAnsiTheme="majorHAnsi"/>
-          <w:b/>
-        </w:rPr>
-        <w:t>Developer</w:t>
-      </w:r>
-      <w:r>
-        <w:rPr>
-          <w:rFonts w:asciiTheme="majorHAnsi" w:hAnsiTheme="majorHAnsi"/>
-          <w:b/>
-        </w:rPr>
-        <w:t>, Cluj-Napoca, Romania</w:t>
-      </w:r>
-      <w:r>
-        <w:rPr>
-          <w:rFonts w:asciiTheme="majorHAnsi" w:hAnsiTheme="majorHAnsi"/>
-        </w:rPr>
-        <w:tab/>
-      </w:r>
-      <w:r>
-        <w:rPr>
-          <w:rFonts w:asciiTheme="majorHAnsi" w:hAnsiTheme="majorHAnsi"/>
-          <w:i/>
-        </w:rPr>
-        <w:t xml:space="preserve">September 2012 - </w:t>
-      </w:r>
-      <w:r>
-        <w:rPr>
-          <w:rFonts w:asciiTheme="majorHAnsi" w:hAnsiTheme="majorHAnsi"/>
-          <w:i/>
-        </w:rPr>
-        <w:t>July</w:t>
-      </w:r>
-      <w:r>
-        <w:rPr>
-          <w:rFonts w:asciiTheme="majorHAnsi" w:hAnsiTheme="majorHAnsi"/>
-          <w:i/>
-        </w:rPr>
-        <w:t xml:space="preserve"> 2014</w:t>
-      </w:r>
-      <w:r>
-        <w:rPr>
-          <w:rFonts w:asciiTheme="majorHAnsi" w:hAnsiTheme="majorHAnsi"/>
-          <w:b/>
-        </w:rPr>
-        <w:t xml:space="preserve"> </w:t>
-      </w:r>
-    </w:p>
-    <w:p>
-      <w:pPr>
-        <w:pStyle w:val="ExperienceParagraph"/>
-      </w:pPr>
-      <w:r>
-        <w:t xml:space="preserve">I was </w:t>
-      </w:r>
-      <w:r>
-        <w:t xml:space="preserve">mainly </w:t>
-      </w:r>
-      <w:r>
-        <w:t>involved in developing native apps for iPhone and iPad. I also</w:t>
-      </w:r>
-      <w:r>
-        <w:t xml:space="preserve"> performed code reviews for Audi AG, analyzing code bases of more than 20 internal and consumer iOS apps. Additionally I offered to help out on Android projects when needed.</w:t>
-      </w:r>
-      <w:r>
-        <w:br/>
-      </w:r>
-      <w:r>
-        <w:t>Here are some</w:t>
-      </w:r>
-      <w:r>
-        <w:t xml:space="preserve"> </w:t>
-      </w:r>
-      <w:r>
-        <w:t>apps that I build from scratch</w:t>
-      </w:r>
-      <w:r>
-        <w:t xml:space="preserve">: </w:t>
-      </w:r>
-      <w:r>
-        <w:br/>
-      </w:r>
-      <w:r>
-        <w:t xml:space="preserve">- Tanke: a location based mobile app that helps electric car owners in Vienna find charging stations around them. </w:t>
-      </w:r>
-      <w:r>
-        <w:br/>
-      </w:r>
-      <w:r>
-        <w:t xml:space="preserve">- mobiLEOS: product targeting the health sector in Germany. It helps health service providers manage appointments with patients and deal with paperwork involving treatment and payment. </w:t>
-      </w:r>
-      <w:r>
-        <w:br/>
-      </w:r>
-      <w:r>
-        <w:t>- De-Touro: product operating in the German health market. It enables cab drivers to bid on patient transport jobs offered by health insurance companies using their mobile devices.</w:t>
-      </w:r>
-    </w:p>
-    <w:p>
-      <w:pPr>
-        <w:tabs>
-          <w:tab w:val="right" w:pos="10490"/>
-        </w:tabs>
-        <w:rPr>
-          <w:rFonts w:asciiTheme="majorHAnsi" w:hAnsiTheme="majorHAnsi"/>
-          <w:b/>
-          <w:sz w:val="32"/>
-        </w:rPr>
-      </w:pPr>
-    </w:p>
-    <w:p>
-      <w:pPr>
-        <w:tabs>
-          <w:tab w:val="right" w:pos="10490"/>
-        </w:tabs>
-        <w:rPr>
-          <w:rFonts w:asciiTheme="majorHAnsi" w:hAnsiTheme="majorHAnsi"/>
-          <w:b/>
-          <w:sz w:val="32"/>
-        </w:rPr>
-      </w:pPr>
-    </w:p>
-    <w:p>
-      <w:pPr>
-        <w:tabs>
-          <w:tab w:val="right" w:pos="10490"/>
-        </w:tabs>
-        <w:rPr>
-          <w:rFonts w:asciiTheme="majorHAnsi" w:hAnsiTheme="majorHAnsi"/>
-          <w:b/>
-          <w:sz w:val="32"/>
-        </w:rPr>
-      </w:pPr>
-    </w:p>
-    <w:p>
-      <w:pPr>
-        <w:tabs>
-          <w:tab w:val="right" w:pos="10490"/>
-        </w:tabs>
-        <w:rPr>
-          <w:rFonts w:asciiTheme="majorHAnsi" w:hAnsiTheme="majorHAnsi"/>
-        </w:rPr>
-      </w:pPr>
-      <w:r>
-        <w:rPr>
-          <w:rFonts w:asciiTheme="majorHAnsi" w:hAnsiTheme="majorHAnsi"/>
-          <w:b/>
-          <w:sz w:val="32"/>
-        </w:rPr>
-        <w:t>Small Footprint, Inc</w:t>
-      </w:r>
-      <w:r>
-        <w:rPr>
-          <w:rFonts w:asciiTheme="majorHAnsi" w:hAnsiTheme="majorHAnsi"/>
-          <w:sz w:val="32"/>
-        </w:rPr>
-        <w:t>.</w:t>
-      </w:r>
-      <w:r>
-        <w:rPr>
-          <w:rFonts w:asciiTheme="majorHAnsi" w:hAnsiTheme="majorHAnsi"/>
-        </w:rPr>
-        <w:tab/>
-      </w:r>
-      <w:r>
-        <w:rPr>
-          <w:rFonts w:asciiTheme="majorHAnsi" w:hAnsiTheme="majorHAnsi"/>
+      <w:r>
+        <w:rPr>
+          <w:rFonts w:asciiTheme="majorHAnsi" w:hAnsiTheme="majorHAnsi"/>
+          <w:b/>
+        </w:rPr>
+        <w:t xml:space="preserve">   </w:t>
+      </w:r>
+      <w:r>
+        <w:rPr>
+          <w:rFonts w:asciiTheme="majorHAnsi" w:hAnsiTheme="majorHAnsi"/>
+          <w:b/>
           <w:noProof/>
           <w:lang w:val="en-GB" w:eastAsia="en-GB"/>
         </w:rPr>
         <w:drawing>
-          <wp:inline distT="0" distB="0" distL="0" distR="0" wp14:anchorId="5F5C78FD" wp14:editId="1999F763">
+          <wp:inline distT="0" distB="0" distL="0" distR="0" wp14:anchorId="13E4265B" wp14:editId="076220A9">
             <wp:extent cx="540000" cy="540000"/>
             <wp:effectExtent l="25400" t="25400" r="19050" b="19050"/>
-            <wp:docPr id="11" name="Picture 11"/>
+            <wp:docPr id="9" name="Picture 9"/>
             <wp:cNvGraphicFramePr>
               <a:graphicFrameLocks xmlns:a="http://schemas.openxmlformats.org/drawingml/2006/main" noChangeAspect="1"/>
             </wp:cNvGraphicFramePr>
@@ -1197,7 +1268,7 @@
               <a:graphicData uri="http://schemas.openxmlformats.org/drawingml/2006/picture">
                 <pic:pic xmlns:pic="http://schemas.openxmlformats.org/drawingml/2006/picture">
                   <pic:nvPicPr>
-                    <pic:cNvPr id="11" name="unnamed.png"/>
+                    <pic:cNvPr id="9" name="mobiLEOS.png"/>
                     <pic:cNvPicPr/>
                   </pic:nvPicPr>
                   <pic:blipFill>
@@ -1238,20 +1309,22 @@
       <w:r>
         <w:rPr>
           <w:rFonts w:asciiTheme="majorHAnsi" w:hAnsiTheme="majorHAnsi"/>
+          <w:b/>
         </w:rPr>
         <w:t xml:space="preserve">   </w:t>
       </w:r>
       <w:r>
         <w:rPr>
           <w:rFonts w:asciiTheme="majorHAnsi" w:hAnsiTheme="majorHAnsi"/>
+          <w:b/>
           <w:noProof/>
           <w:lang w:val="en-GB" w:eastAsia="en-GB"/>
         </w:rPr>
         <w:drawing>
-          <wp:inline distT="0" distB="0" distL="0" distR="0" wp14:anchorId="49D1E9BB" wp14:editId="6EB9B7E9">
+          <wp:inline distT="0" distB="0" distL="0" distR="0" wp14:anchorId="78CF1F07" wp14:editId="475C66F0">
             <wp:extent cx="540000" cy="540000"/>
             <wp:effectExtent l="25400" t="25400" r="19050" b="19050"/>
-            <wp:docPr id="12" name="Picture 12"/>
+            <wp:docPr id="10" name="Picture 10"/>
             <wp:cNvGraphicFramePr>
               <a:graphicFrameLocks xmlns:a="http://schemas.openxmlformats.org/drawingml/2006/main" noChangeAspect="1"/>
             </wp:cNvGraphicFramePr>
@@ -1259,7 +1332,7 @@
               <a:graphicData uri="http://schemas.openxmlformats.org/drawingml/2006/picture">
                 <pic:pic xmlns:pic="http://schemas.openxmlformats.org/drawingml/2006/picture">
                   <pic:nvPicPr>
-                    <pic:cNvPr id="12" name="earshot.png"/>
+                    <pic:cNvPr id="10" name="De-Touro.png"/>
                     <pic:cNvPicPr/>
                   </pic:nvPicPr>
                   <pic:blipFill>
@@ -1297,11 +1370,156 @@
           </wp:inline>
         </w:drawing>
       </w:r>
-      <w:r>
-        <w:rPr>
-          <w:rFonts w:asciiTheme="majorHAnsi" w:hAnsiTheme="majorHAnsi"/>
-        </w:rPr>
-        <w:t xml:space="preserve">   </w:t>
+    </w:p>
+    <w:p>
+      <w:pPr>
+        <w:tabs>
+          <w:tab w:val="right" w:pos="10490"/>
+        </w:tabs>
+        <w:spacing w:before="120"/>
+        <w:rPr>
+          <w:rFonts w:asciiTheme="majorHAnsi" w:hAnsiTheme="majorHAnsi"/>
+        </w:rPr>
+      </w:pPr>
+      <w:r>
+        <w:rPr>
+          <w:rFonts w:asciiTheme="majorHAnsi" w:hAnsiTheme="majorHAnsi"/>
+          <w:b/>
+        </w:rPr>
+        <w:t xml:space="preserve">iOS </w:t>
+      </w:r>
+      <w:r>
+        <w:rPr>
+          <w:rFonts w:asciiTheme="majorHAnsi" w:hAnsiTheme="majorHAnsi"/>
+          <w:b/>
+        </w:rPr>
+        <w:t>Developer</w:t>
+      </w:r>
+      <w:r>
+        <w:rPr>
+          <w:rFonts w:asciiTheme="majorHAnsi" w:hAnsiTheme="majorHAnsi"/>
+          <w:b/>
+        </w:rPr>
+        <w:t>, Cluj-Napoca, Romania</w:t>
+      </w:r>
+      <w:r>
+        <w:rPr>
+          <w:rFonts w:asciiTheme="majorHAnsi" w:hAnsiTheme="majorHAnsi"/>
+        </w:rPr>
+        <w:tab/>
+      </w:r>
+      <w:r>
+        <w:rPr>
+          <w:rFonts w:asciiTheme="majorHAnsi" w:hAnsiTheme="majorHAnsi"/>
+          <w:i/>
+        </w:rPr>
+        <w:t xml:space="preserve">September 2012 - </w:t>
+      </w:r>
+      <w:r>
+        <w:rPr>
+          <w:rFonts w:asciiTheme="majorHAnsi" w:hAnsiTheme="majorHAnsi"/>
+          <w:i/>
+        </w:rPr>
+        <w:t>July</w:t>
+      </w:r>
+      <w:r>
+        <w:rPr>
+          <w:rFonts w:asciiTheme="majorHAnsi" w:hAnsiTheme="majorHAnsi"/>
+          <w:i/>
+        </w:rPr>
+        <w:t xml:space="preserve"> 2014</w:t>
+      </w:r>
+      <w:r>
+        <w:rPr>
+          <w:rFonts w:asciiTheme="majorHAnsi" w:hAnsiTheme="majorHAnsi"/>
+          <w:b/>
+        </w:rPr>
+        <w:t xml:space="preserve"> </w:t>
+      </w:r>
+    </w:p>
+    <w:p>
+      <w:pPr>
+        <w:pStyle w:val="ExperienceParagraph"/>
+      </w:pPr>
+      <w:r>
+        <w:t xml:space="preserve">I was </w:t>
+      </w:r>
+      <w:r>
+        <w:t xml:space="preserve">mainly </w:t>
+      </w:r>
+      <w:r>
+        <w:t>involved in developing native apps for iPhone and iPad. I also</w:t>
+      </w:r>
+      <w:r>
+        <w:t xml:space="preserve"> performed code reviews for Audi AG, analyzing code bases of more than 20 internal and consumer iOS apps. Additionally I offered to help </w:t>
+      </w:r>
+      <w:r>
+        <w:lastRenderedPageBreak/>
+        <w:t>out on Android projects when needed.</w:t>
+      </w:r>
+      <w:r>
+        <w:br/>
+      </w:r>
+      <w:r>
+        <w:t>Here are some</w:t>
+      </w:r>
+      <w:r>
+        <w:t xml:space="preserve"> </w:t>
+      </w:r>
+      <w:r>
+        <w:t>apps that I build from scratch</w:t>
+      </w:r>
+      <w:r>
+        <w:t xml:space="preserve">: </w:t>
+      </w:r>
+      <w:r>
+        <w:br/>
+      </w:r>
+      <w:r>
+        <w:t xml:space="preserve">- Tanke: a location based mobile app that helps electric car owners in Vienna find charging stations around them. </w:t>
+      </w:r>
+      <w:r>
+        <w:br/>
+      </w:r>
+      <w:r>
+        <w:t xml:space="preserve">- mobiLEOS: product targeting the health sector in Germany. It helps health service providers manage appointments with patients and deal with paperwork involving treatment and payment. </w:t>
+      </w:r>
+      <w:r>
+        <w:br/>
+      </w:r>
+      <w:r>
+        <w:t>- De-Touro: product operating in the German health market. It enables cab drivers to bid on patient transport jobs offered by health insurance companies using their mobile devices.</w:t>
+      </w:r>
+    </w:p>
+    <w:p>
+      <w:pPr>
+        <w:tabs>
+          <w:tab w:val="right" w:pos="10490"/>
+        </w:tabs>
+        <w:rPr>
+          <w:rFonts w:asciiTheme="majorHAnsi" w:hAnsiTheme="majorHAnsi"/>
+        </w:rPr>
+      </w:pPr>
+      <w:r>
+        <w:rPr>
+          <w:rFonts w:asciiTheme="majorHAnsi" w:hAnsiTheme="majorHAnsi"/>
+          <w:b/>
+          <w:sz w:val="32"/>
+        </w:rPr>
+        <w:t>Small Footprint, Inc</w:t>
+      </w:r>
+      <w:r>
+        <w:rPr>
+          <w:rFonts w:asciiTheme="majorHAnsi" w:hAnsiTheme="majorHAnsi"/>
+          <w:sz w:val="32"/>
+        </w:rPr>
+        <w:t>.</w:t>
+      </w:r>
+      <w:r>
+        <w:rPr>
+          <w:rFonts w:asciiTheme="majorHAnsi" w:hAnsiTheme="majorHAnsi"/>
+        </w:rPr>
+        <w:tab/>
       </w:r>
       <w:r>
         <w:rPr>
@@ -1310,10 +1528,10 @@
           <w:lang w:val="en-GB" w:eastAsia="en-GB"/>
         </w:rPr>
         <w:drawing>
-          <wp:inline distT="0" distB="0" distL="0" distR="0" wp14:anchorId="63AA17CD" wp14:editId="58C24DC8">
+          <wp:inline distT="0" distB="0" distL="0" distR="0" wp14:anchorId="5F5C78FD" wp14:editId="1999F763">
             <wp:extent cx="540000" cy="540000"/>
             <wp:effectExtent l="25400" t="25400" r="19050" b="19050"/>
-            <wp:docPr id="13" name="Picture 13"/>
+            <wp:docPr id="11" name="Picture 11"/>
             <wp:cNvGraphicFramePr>
               <a:graphicFrameLocks xmlns:a="http://schemas.openxmlformats.org/drawingml/2006/main" noChangeAspect="1"/>
             </wp:cNvGraphicFramePr>
@@ -1321,7 +1539,7 @@
               <a:graphicData uri="http://schemas.openxmlformats.org/drawingml/2006/picture">
                 <pic:pic xmlns:pic="http://schemas.openxmlformats.org/drawingml/2006/picture">
                   <pic:nvPicPr>
-                    <pic:cNvPr id="13" name="treks.png"/>
+                    <pic:cNvPr id="11" name="unnamed.png"/>
                     <pic:cNvPicPr/>
                   </pic:nvPicPr>
                   <pic:blipFill>
@@ -1359,6 +1577,130 @@
           </wp:inline>
         </w:drawing>
       </w:r>
+      <w:r>
+        <w:rPr>
+          <w:rFonts w:asciiTheme="majorHAnsi" w:hAnsiTheme="majorHAnsi"/>
+        </w:rPr>
+        <w:t xml:space="preserve">   </w:t>
+      </w:r>
+      <w:r>
+        <w:rPr>
+          <w:rFonts w:asciiTheme="majorHAnsi" w:hAnsiTheme="majorHAnsi"/>
+          <w:noProof/>
+          <w:lang w:val="en-GB" w:eastAsia="en-GB"/>
+        </w:rPr>
+        <w:drawing>
+          <wp:inline distT="0" distB="0" distL="0" distR="0" wp14:anchorId="49D1E9BB" wp14:editId="6EB9B7E9">
+            <wp:extent cx="540000" cy="540000"/>
+            <wp:effectExtent l="25400" t="25400" r="19050" b="19050"/>
+            <wp:docPr id="12" name="Picture 12"/>
+            <wp:cNvGraphicFramePr>
+              <a:graphicFrameLocks xmlns:a="http://schemas.openxmlformats.org/drawingml/2006/main" noChangeAspect="1"/>
+            </wp:cNvGraphicFramePr>
+            <a:graphic xmlns:a="http://schemas.openxmlformats.org/drawingml/2006/main">
+              <a:graphicData uri="http://schemas.openxmlformats.org/drawingml/2006/picture">
+                <pic:pic xmlns:pic="http://schemas.openxmlformats.org/drawingml/2006/picture">
+                  <pic:nvPicPr>
+                    <pic:cNvPr id="12" name="earshot.png"/>
+                    <pic:cNvPicPr/>
+                  </pic:nvPicPr>
+                  <pic:blipFill>
+                    <a:blip r:embed="rId20">
+                      <a:grayscl/>
+                      <a:extLst>
+                        <a:ext uri="{28A0092B-C50C-407E-A947-70E740481C1C}">
+                          <a14:useLocalDpi xmlns:a14="http://schemas.microsoft.com/office/drawing/2010/main" val="0"/>
+                        </a:ext>
+                      </a:extLst>
+                    </a:blip>
+                    <a:stretch>
+                      <a:fillRect/>
+                    </a:stretch>
+                  </pic:blipFill>
+                  <pic:spPr>
+                    <a:xfrm>
+                      <a:off x="0" y="0"/>
+                      <a:ext cx="540000" cy="540000"/>
+                    </a:xfrm>
+                    <a:prstGeom prst="roundRect">
+                      <a:avLst/>
+                    </a:prstGeom>
+                    <a:ln>
+                      <a:solidFill>
+                        <a:schemeClr val="bg1">
+                          <a:lumMod val="75000"/>
+                        </a:schemeClr>
+                      </a:solidFill>
+                    </a:ln>
+                  </pic:spPr>
+                </pic:pic>
+              </a:graphicData>
+            </a:graphic>
+          </wp:inline>
+        </w:drawing>
+      </w:r>
+      <w:r>
+        <w:rPr>
+          <w:rFonts w:asciiTheme="majorHAnsi" w:hAnsiTheme="majorHAnsi"/>
+        </w:rPr>
+        <w:t xml:space="preserve">   </w:t>
+      </w:r>
+      <w:r>
+        <w:rPr>
+          <w:rFonts w:asciiTheme="majorHAnsi" w:hAnsiTheme="majorHAnsi"/>
+          <w:noProof/>
+          <w:lang w:val="en-GB" w:eastAsia="en-GB"/>
+        </w:rPr>
+        <w:drawing>
+          <wp:inline distT="0" distB="0" distL="0" distR="0" wp14:anchorId="63AA17CD" wp14:editId="58C24DC8">
+            <wp:extent cx="540000" cy="540000"/>
+            <wp:effectExtent l="25400" t="25400" r="19050" b="19050"/>
+            <wp:docPr id="13" name="Picture 13"/>
+            <wp:cNvGraphicFramePr>
+              <a:graphicFrameLocks xmlns:a="http://schemas.openxmlformats.org/drawingml/2006/main" noChangeAspect="1"/>
+            </wp:cNvGraphicFramePr>
+            <a:graphic xmlns:a="http://schemas.openxmlformats.org/drawingml/2006/main">
+              <a:graphicData uri="http://schemas.openxmlformats.org/drawingml/2006/picture">
+                <pic:pic xmlns:pic="http://schemas.openxmlformats.org/drawingml/2006/picture">
+                  <pic:nvPicPr>
+                    <pic:cNvPr id="13" name="treks.png"/>
+                    <pic:cNvPicPr/>
+                  </pic:nvPicPr>
+                  <pic:blipFill>
+                    <a:blip r:embed="rId21">
+                      <a:grayscl/>
+                      <a:extLst>
+                        <a:ext uri="{28A0092B-C50C-407E-A947-70E740481C1C}">
+                          <a14:useLocalDpi xmlns:a14="http://schemas.microsoft.com/office/drawing/2010/main" val="0"/>
+                        </a:ext>
+                      </a:extLst>
+                    </a:blip>
+                    <a:stretch>
+                      <a:fillRect/>
+                    </a:stretch>
+                  </pic:blipFill>
+                  <pic:spPr>
+                    <a:xfrm>
+                      <a:off x="0" y="0"/>
+                      <a:ext cx="540000" cy="540000"/>
+                    </a:xfrm>
+                    <a:prstGeom prst="roundRect">
+                      <a:avLst/>
+                    </a:prstGeom>
+                    <a:ln>
+                      <a:solidFill>
+                        <a:schemeClr val="bg1">
+                          <a:lumMod val="75000"/>
+                        </a:schemeClr>
+                      </a:solidFill>
+                    </a:ln>
+                  </pic:spPr>
+                </pic:pic>
+              </a:graphicData>
+            </a:graphic>
+          </wp:inline>
+        </w:drawing>
+      </w:r>
     </w:p>
     <w:p>
       <w:pPr>
@@ -1833,8 +2175,8 @@
       </w:pPr>
     </w:p>
     <w:sectPr>
-      <w:headerReference w:type="default" r:id="rId20"/>
-      <w:footerReference w:type="default" r:id="rId21"/>
+      <w:headerReference w:type="default" r:id="rId22"/>
+      <w:footerReference w:type="default" r:id="rId23"/>
       <w:pgSz w:w="11900" w:h="16840"/>
       <w:pgMar w:top="969" w:right="703" w:bottom="1418" w:left="709" w:header="426" w:footer="831" w:gutter="0"/>
       <w:cols w:space="708"/>
@@ -2965,7 +3307,7 @@
 </file>
 
 <file path=customXml/itemProps1.xml><?xml version="1.0" encoding="utf-8"?>
-<ds:datastoreItem xmlns:ds="http://schemas.openxmlformats.org/officeDocument/2006/customXml" ds:itemID="{019DCF32-3D20-8143-8BF2-F0C9A67807BF}">
+<ds:datastoreItem xmlns:ds="http://schemas.openxmlformats.org/officeDocument/2006/customXml" ds:itemID="{801BE222-3A1A-684F-8278-D7C58B3C3D55}">
   <ds:schemaRefs>
     <ds:schemaRef ds:uri="http://schemas.openxmlformats.org/officeDocument/2006/bibliography"/>
   </ds:schemaRefs>

</xml_diff>

<commit_message>
update with work at TAB and increment years of experience
</commit_message>
<xml_diff>
--- a/CV.docx
+++ b/CV.docx
@@ -75,7 +75,7 @@
         <w:rPr>
           <w:rFonts w:asciiTheme="majorHAnsi" w:hAnsiTheme="majorHAnsi"/>
         </w:rPr>
-        <w:t>five</w:t>
+        <w:t>six</w:t>
       </w:r>
       <w:r>
         <w:rPr>
@@ -179,8 +179,6 @@
         </w:rPr>
         <w:t xml:space="preserve">. </w:t>
       </w:r>
-      <w:bookmarkStart w:id="0" w:name="_GoBack"/>
-      <w:bookmarkEnd w:id="0"/>
     </w:p>
     <w:p>
       <w:pPr>
@@ -428,10 +426,10 @@
           <w:lang w:val="en-GB" w:eastAsia="en-GB"/>
         </w:rPr>
         <w:drawing>
-          <wp:inline distT="0" distB="0" distL="0" distR="0" wp14:anchorId="35FFBCDC" wp14:editId="727CBC17">
+          <wp:inline distT="0" distB="0" distL="0" distR="0" wp14:anchorId="529E39A1" wp14:editId="1B15C416">
             <wp:extent cx="540000" cy="540000"/>
             <wp:effectExtent l="25400" t="25400" r="19050" b="19050"/>
-            <wp:docPr id="15" name="Picture 15"/>
+            <wp:docPr id="19" name="Picture 19"/>
             <wp:cNvGraphicFramePr>
               <a:graphicFrameLocks xmlns:a="http://schemas.openxmlformats.org/drawingml/2006/main" noChangeAspect="1"/>
             </wp:cNvGraphicFramePr>
@@ -493,6 +491,233 @@
           <w:lang w:val="en-GB" w:eastAsia="en-GB"/>
         </w:rPr>
         <w:drawing>
+          <wp:inline distT="0" distB="0" distL="0" distR="0" wp14:anchorId="044122F0" wp14:editId="2475D56C">
+            <wp:extent cx="540000" cy="540000"/>
+            <wp:effectExtent l="25400" t="25400" r="19050" b="19050"/>
+            <wp:docPr id="18" name="Picture 18"/>
+            <wp:cNvGraphicFramePr>
+              <a:graphicFrameLocks xmlns:a="http://schemas.openxmlformats.org/drawingml/2006/main" noChangeAspect="1"/>
+            </wp:cNvGraphicFramePr>
+            <a:graphic xmlns:a="http://schemas.openxmlformats.org/drawingml/2006/main">
+              <a:graphicData uri="http://schemas.openxmlformats.org/drawingml/2006/picture">
+                <pic:pic xmlns:pic="http://schemas.openxmlformats.org/drawingml/2006/picture">
+                  <pic:nvPicPr>
+                    <pic:cNvPr id="4" name="Composed.png"/>
+                    <pic:cNvPicPr/>
+                  </pic:nvPicPr>
+                  <pic:blipFill>
+                    <a:blip r:embed="rId9">
+                      <a:extLst>
+                        <a:ext uri="{BEBA8EAE-BF5A-486C-A8C5-ECC9F3942E4B}">
+                          <a14:imgProps xmlns:a14="http://schemas.microsoft.com/office/drawing/2010/main">
+                            <a14:imgLayer r:embed="rId10">
+                              <a14:imgEffect>
+                                <a14:saturation sat="0"/>
+                              </a14:imgEffect>
+                            </a14:imgLayer>
+                          </a14:imgProps>
+                        </a:ext>
+                        <a:ext uri="{28A0092B-C50C-407E-A947-70E740481C1C}">
+                          <a14:useLocalDpi xmlns:a14="http://schemas.microsoft.com/office/drawing/2010/main" val="0"/>
+                        </a:ext>
+                      </a:extLst>
+                    </a:blip>
+                    <a:stretch>
+                      <a:fillRect/>
+                    </a:stretch>
+                  </pic:blipFill>
+                  <pic:spPr>
+                    <a:xfrm>
+                      <a:off x="0" y="0"/>
+                      <a:ext cx="540000" cy="540000"/>
+                    </a:xfrm>
+                    <a:prstGeom prst="roundRect">
+                      <a:avLst/>
+                    </a:prstGeom>
+                    <a:ln>
+                      <a:solidFill>
+                        <a:schemeClr val="bg1">
+                          <a:lumMod val="75000"/>
+                        </a:schemeClr>
+                      </a:solidFill>
+                    </a:ln>
+                    <a:effectLst/>
+                  </pic:spPr>
+                </pic:pic>
+              </a:graphicData>
+            </a:graphic>
+          </wp:inline>
+        </w:drawing>
+      </w:r>
+      <w:r>
+        <w:rPr>
+          <w:rFonts w:asciiTheme="majorHAnsi" w:hAnsiTheme="majorHAnsi"/>
+          <w:b/>
+        </w:rPr>
+        <w:t xml:space="preserve">   </w:t>
+      </w:r>
+      <w:r>
+        <w:rPr>
+          <w:rFonts w:asciiTheme="majorHAnsi" w:hAnsiTheme="majorHAnsi"/>
+          <w:b/>
+          <w:noProof/>
+          <w:lang w:val="en-GB" w:eastAsia="en-GB"/>
+        </w:rPr>
+        <w:drawing>
+          <wp:inline distT="0" distB="0" distL="0" distR="0" wp14:anchorId="2170EAA7" wp14:editId="64B586D4">
+            <wp:extent cx="540000" cy="540000"/>
+            <wp:effectExtent l="25400" t="25400" r="19050" b="19050"/>
+            <wp:docPr id="16" name="Picture 16"/>
+            <wp:cNvGraphicFramePr>
+              <a:graphicFrameLocks xmlns:a="http://schemas.openxmlformats.org/drawingml/2006/main" noChangeAspect="1"/>
+            </wp:cNvGraphicFramePr>
+            <a:graphic xmlns:a="http://schemas.openxmlformats.org/drawingml/2006/main">
+              <a:graphicData uri="http://schemas.openxmlformats.org/drawingml/2006/picture">
+                <pic:pic xmlns:pic="http://schemas.openxmlformats.org/drawingml/2006/picture">
+                  <pic:nvPicPr>
+                    <pic:cNvPr id="4" name="Composed.png"/>
+                    <pic:cNvPicPr/>
+                  </pic:nvPicPr>
+                  <pic:blipFill>
+                    <a:blip r:embed="rId11">
+                      <a:extLst>
+                        <a:ext uri="{BEBA8EAE-BF5A-486C-A8C5-ECC9F3942E4B}">
+                          <a14:imgProps xmlns:a14="http://schemas.microsoft.com/office/drawing/2010/main">
+                            <a14:imgLayer r:embed="rId12">
+                              <a14:imgEffect>
+                                <a14:saturation sat="0"/>
+                              </a14:imgEffect>
+                            </a14:imgLayer>
+                          </a14:imgProps>
+                        </a:ext>
+                        <a:ext uri="{28A0092B-C50C-407E-A947-70E740481C1C}">
+                          <a14:useLocalDpi xmlns:a14="http://schemas.microsoft.com/office/drawing/2010/main" val="0"/>
+                        </a:ext>
+                      </a:extLst>
+                    </a:blip>
+                    <a:stretch>
+                      <a:fillRect/>
+                    </a:stretch>
+                  </pic:blipFill>
+                  <pic:spPr>
+                    <a:xfrm>
+                      <a:off x="0" y="0"/>
+                      <a:ext cx="540000" cy="540000"/>
+                    </a:xfrm>
+                    <a:prstGeom prst="roundRect">
+                      <a:avLst/>
+                    </a:prstGeom>
+                    <a:ln>
+                      <a:solidFill>
+                        <a:schemeClr val="bg1">
+                          <a:lumMod val="75000"/>
+                          <a:alpha val="0"/>
+                        </a:schemeClr>
+                      </a:solidFill>
+                    </a:ln>
+                    <a:effectLst/>
+                  </pic:spPr>
+                </pic:pic>
+              </a:graphicData>
+            </a:graphic>
+          </wp:inline>
+        </w:drawing>
+      </w:r>
+      <w:r>
+        <w:rPr>
+          <w:rFonts w:asciiTheme="majorHAnsi" w:hAnsiTheme="majorHAnsi"/>
+          <w:b/>
+        </w:rPr>
+        <w:t xml:space="preserve">  </w:t>
+      </w:r>
+      <w:r>
+        <w:rPr>
+          <w:rFonts w:asciiTheme="majorHAnsi" w:hAnsiTheme="majorHAnsi"/>
+          <w:b/>
+          <w:noProof/>
+          <w:lang w:val="en-GB" w:eastAsia="en-GB"/>
+        </w:rPr>
+        <w:drawing>
+          <wp:inline distT="0" distB="0" distL="0" distR="0" wp14:anchorId="35FFBCDC" wp14:editId="7430F426">
+            <wp:extent cx="540000" cy="540000"/>
+            <wp:effectExtent l="25400" t="25400" r="19050" b="19050"/>
+            <wp:docPr id="15" name="Picture 15"/>
+            <wp:cNvGraphicFramePr>
+              <a:graphicFrameLocks xmlns:a="http://schemas.openxmlformats.org/drawingml/2006/main" noChangeAspect="1"/>
+            </wp:cNvGraphicFramePr>
+            <a:graphic xmlns:a="http://schemas.openxmlformats.org/drawingml/2006/main">
+              <a:graphicData uri="http://schemas.openxmlformats.org/drawingml/2006/picture">
+                <pic:pic xmlns:pic="http://schemas.openxmlformats.org/drawingml/2006/picture">
+                  <pic:nvPicPr>
+                    <pic:cNvPr id="4" name="Composed.png"/>
+                    <pic:cNvPicPr/>
+                  </pic:nvPicPr>
+                  <pic:blipFill>
+                    <a:blip r:embed="rId13">
+                      <a:extLst>
+                        <a:ext uri="{BEBA8EAE-BF5A-486C-A8C5-ECC9F3942E4B}">
+                          <a14:imgProps xmlns:a14="http://schemas.microsoft.com/office/drawing/2010/main">
+                            <a14:imgLayer r:embed="rId14">
+                              <a14:imgEffect>
+                                <a14:saturation sat="0"/>
+                              </a14:imgEffect>
+                            </a14:imgLayer>
+                          </a14:imgProps>
+                        </a:ext>
+                        <a:ext uri="{28A0092B-C50C-407E-A947-70E740481C1C}">
+                          <a14:useLocalDpi xmlns:a14="http://schemas.microsoft.com/office/drawing/2010/main" val="0"/>
+                        </a:ext>
+                      </a:extLst>
+                    </a:blip>
+                    <a:stretch>
+                      <a:fillRect/>
+                    </a:stretch>
+                  </pic:blipFill>
+                  <pic:spPr>
+                    <a:xfrm>
+                      <a:off x="0" y="0"/>
+                      <a:ext cx="540000" cy="540000"/>
+                    </a:xfrm>
+                    <a:prstGeom prst="roundRect">
+                      <a:avLst/>
+                    </a:prstGeom>
+                    <a:ln>
+                      <a:solidFill>
+                        <a:schemeClr val="bg1">
+                          <a:lumMod val="75000"/>
+                        </a:schemeClr>
+                      </a:solidFill>
+                    </a:ln>
+                    <a:effectLst/>
+                  </pic:spPr>
+                </pic:pic>
+              </a:graphicData>
+            </a:graphic>
+          </wp:inline>
+        </w:drawing>
+      </w:r>
+      <w:r>
+        <w:rPr>
+          <w:rFonts w:asciiTheme="majorHAnsi" w:hAnsiTheme="majorHAnsi"/>
+          <w:b/>
+        </w:rPr>
+        <w:t xml:space="preserve"> </w:t>
+      </w:r>
+      <w:r>
+        <w:rPr>
+          <w:rFonts w:asciiTheme="majorHAnsi" w:hAnsiTheme="majorHAnsi"/>
+          <w:b/>
+        </w:rPr>
+        <w:t xml:space="preserve"> </w:t>
+      </w:r>
+      <w:r>
+        <w:rPr>
+          <w:rFonts w:asciiTheme="majorHAnsi" w:hAnsiTheme="majorHAnsi"/>
+          <w:b/>
+          <w:noProof/>
+          <w:lang w:val="en-GB" w:eastAsia="en-GB"/>
+        </w:rPr>
+        <w:drawing>
           <wp:inline distT="0" distB="0" distL="0" distR="0" wp14:anchorId="13C12D1E" wp14:editId="0F320BE7">
             <wp:extent cx="540000" cy="540000"/>
             <wp:effectExtent l="25400" t="25400" r="19050" b="19050"/>
@@ -508,7 +733,7 @@
                     <pic:cNvPicPr/>
                   </pic:nvPicPr>
                   <pic:blipFill>
-                    <a:blip r:embed="rId9">
+                    <a:blip r:embed="rId15">
                       <a:grayscl/>
                       <a:extLst>
                         <a:ext uri="{28A0092B-C50C-407E-A947-70E740481C1C}">
@@ -615,22 +840,49 @@
         <w:t xml:space="preserve"> based </w:t>
       </w:r>
       <w:r>
-        <w:t>agency The App Business, I was part of a</w:t>
-      </w:r>
-      <w:r>
-        <w:t>n agile</w:t>
-      </w:r>
-      <w:r>
-        <w:t xml:space="preserve"> team that developed the official tourist guide </w:t>
+        <w:t>agency The App Business</w:t>
+      </w:r>
+      <w:r>
+        <w:t xml:space="preserve">, I </w:t>
+      </w:r>
+      <w:r>
+        <w:t>helped deliver</w:t>
+      </w:r>
+      <w:r>
+        <w:t xml:space="preserve"> a range of rail and bus transportation apps for First</w:t>
+      </w:r>
+      <w:r>
+        <w:t xml:space="preserve"> </w:t>
+      </w:r>
+      <w:r>
+        <w:t>Group</w:t>
+      </w:r>
+      <w:r>
+        <w:t xml:space="preserve">; during my contract </w:t>
+      </w:r>
+      <w:r>
+        <w:t xml:space="preserve">I was also part of the </w:t>
+      </w:r>
+      <w:r>
+        <w:t xml:space="preserve">team that developed the official tourist guide </w:t>
       </w:r>
       <w:r>
         <w:t>of</w:t>
       </w:r>
       <w:r>
-        <w:t xml:space="preserve"> London. The app was</w:t>
-      </w:r>
-      <w:r>
-        <w:t xml:space="preserve"> written entirely in Swift 2</w:t>
+        <w:t xml:space="preserve"> London. </w:t>
+      </w:r>
+      <w:r>
+        <w:t>The apps</w:t>
+      </w:r>
+      <w:r>
+        <w:t xml:space="preserve"> </w:t>
+      </w:r>
+      <w:r>
+        <w:t>were</w:t>
+      </w:r>
+      <w:r>
+        <w:t xml:space="preserve"> written entirely in Swift</w:t>
       </w:r>
       <w:r>
         <w:t>,</w:t>
@@ -698,6 +950,8 @@
       <w:r>
         <w:t>.</w:t>
       </w:r>
+      <w:bookmarkStart w:id="0" w:name="_GoBack"/>
+      <w:bookmarkEnd w:id="0"/>
     </w:p>
     <w:p>
       <w:pPr>
@@ -732,7 +986,7 @@
                     <pic:cNvPicPr/>
                   </pic:nvPicPr>
                   <pic:blipFill>
-                    <a:blip r:embed="rId10">
+                    <a:blip r:embed="rId16">
                       <a:extLst>
                         <a:ext uri="{28A0092B-C50C-407E-A947-70E740481C1C}">
                           <a14:useLocalDpi xmlns:a14="http://schemas.microsoft.com/office/drawing/2010/main" val="0"/>
@@ -788,7 +1042,7 @@
                     <pic:cNvPicPr/>
                   </pic:nvPicPr>
                   <pic:blipFill>
-                    <a:blip r:embed="rId11">
+                    <a:blip r:embed="rId17">
                       <a:grayscl/>
                       <a:extLst>
                         <a:ext uri="{28A0092B-C50C-407E-A947-70E740481C1C}">
@@ -868,21 +1122,6 @@
         <w:pStyle w:val="ExperienceParagraph"/>
       </w:pPr>
       <w:r>
-        <w:t xml:space="preserve">Composed is </w:t>
-      </w:r>
-      <w:r>
-        <w:t>a classical music streaming app</w:t>
-      </w:r>
-      <w:r>
-        <w:t>, a</w:t>
-      </w:r>
-      <w:r>
-        <w:t xml:space="preserve"> startup venture from Universal Music Group. Until the summer of 2015, it was hosted and managed by Made by Many, a product innovation studio based in London and New York, before integration back into Universal Music Group.</w:t>
-      </w:r>
-      <w:r>
-        <w:br/>
-      </w:r>
-      <w:r>
         <w:t>I was in charge of developing</w:t>
       </w:r>
       <w:r>
@@ -892,7 +1131,13 @@
         <w:t xml:space="preserve"> the iOS app</w:t>
       </w:r>
       <w:r>
-        <w:t>. During my time there I’ve increased unit test coverage by 50%, replaced the audio engine in the app with an open-source implementation, added new UI in universal storyboards with auto-layout and written all new code in Swift.</w:t>
+        <w:t>. During my time there I’ve increased unit test coverage by 50%, replaced the audio engine in the app with an open-source implementation, added new UI in universal storyboards with auto-layout and written all new code in Swift</w:t>
+      </w:r>
+      <w:r>
+        <w:t xml:space="preserve"> and maintained and migrated parts of the existing Objective-C codebase</w:t>
+      </w:r>
+      <w:r>
+        <w:t>.</w:t>
       </w:r>
       <w:r>
         <w:br/>
@@ -952,7 +1197,7 @@
                     <pic:cNvPicPr/>
                   </pic:nvPicPr>
                   <pic:blipFill>
-                    <a:blip r:embed="rId12">
+                    <a:blip r:embed="rId18">
                       <a:biLevel thresh="75000"/>
                       <a:extLst>
                         <a:ext uri="{28A0092B-C50C-407E-A947-70E740481C1C}">
@@ -1007,533 +1252,6 @@
                 <pic:pic xmlns:pic="http://schemas.openxmlformats.org/drawingml/2006/picture">
                   <pic:nvPicPr>
                     <pic:cNvPr id="6" name="myAudi.png"/>
-                    <pic:cNvPicPr/>
-                  </pic:nvPicPr>
-                  <pic:blipFill>
-                    <a:blip r:embed="rId13">
-                      <a:grayscl/>
-                      <a:extLst>
-                        <a:ext uri="{28A0092B-C50C-407E-A947-70E740481C1C}">
-                          <a14:useLocalDpi xmlns:a14="http://schemas.microsoft.com/office/drawing/2010/main" val="0"/>
-                        </a:ext>
-                      </a:extLst>
-                    </a:blip>
-                    <a:stretch>
-                      <a:fillRect/>
-                    </a:stretch>
-                  </pic:blipFill>
-                  <pic:spPr>
-                    <a:xfrm>
-                      <a:off x="0" y="0"/>
-                      <a:ext cx="540000" cy="540000"/>
-                    </a:xfrm>
-                    <a:prstGeom prst="roundRect">
-                      <a:avLst/>
-                    </a:prstGeom>
-                    <a:ln>
-                      <a:solidFill>
-                        <a:schemeClr val="bg1">
-                          <a:lumMod val="75000"/>
-                        </a:schemeClr>
-                      </a:solidFill>
-                    </a:ln>
-                  </pic:spPr>
-                </pic:pic>
-              </a:graphicData>
-            </a:graphic>
-          </wp:inline>
-        </w:drawing>
-      </w:r>
-      <w:r>
-        <w:rPr>
-          <w:rFonts w:asciiTheme="majorHAnsi" w:hAnsiTheme="majorHAnsi"/>
-          <w:b/>
-        </w:rPr>
-        <w:t xml:space="preserve">   </w:t>
-      </w:r>
-      <w:r>
-        <w:rPr>
-          <w:rFonts w:asciiTheme="majorHAnsi" w:hAnsiTheme="majorHAnsi"/>
-          <w:b/>
-          <w:noProof/>
-          <w:lang w:val="en-GB" w:eastAsia="en-GB"/>
-        </w:rPr>
-        <w:drawing>
-          <wp:inline distT="0" distB="0" distL="0" distR="0" wp14:anchorId="789193D1" wp14:editId="39E7461F">
-            <wp:extent cx="540000" cy="540000"/>
-            <wp:effectExtent l="25400" t="25400" r="19050" b="19050"/>
-            <wp:docPr id="5" name="Picture 5"/>
-            <wp:cNvGraphicFramePr>
-              <a:graphicFrameLocks xmlns:a="http://schemas.openxmlformats.org/drawingml/2006/main" noChangeAspect="1"/>
-            </wp:cNvGraphicFramePr>
-            <a:graphic xmlns:a="http://schemas.openxmlformats.org/drawingml/2006/main">
-              <a:graphicData uri="http://schemas.openxmlformats.org/drawingml/2006/picture">
-                <pic:pic xmlns:pic="http://schemas.openxmlformats.org/drawingml/2006/picture">
-                  <pic:nvPicPr>
-                    <pic:cNvPr id="5" name="Audi Configurator.png"/>
-                    <pic:cNvPicPr/>
-                  </pic:nvPicPr>
-                  <pic:blipFill>
-                    <a:blip r:embed="rId14">
-                      <a:grayscl/>
-                      <a:extLst>
-                        <a:ext uri="{28A0092B-C50C-407E-A947-70E740481C1C}">
-                          <a14:useLocalDpi xmlns:a14="http://schemas.microsoft.com/office/drawing/2010/main" val="0"/>
-                        </a:ext>
-                      </a:extLst>
-                    </a:blip>
-                    <a:stretch>
-                      <a:fillRect/>
-                    </a:stretch>
-                  </pic:blipFill>
-                  <pic:spPr>
-                    <a:xfrm>
-                      <a:off x="0" y="0"/>
-                      <a:ext cx="540000" cy="540000"/>
-                    </a:xfrm>
-                    <a:prstGeom prst="roundRect">
-                      <a:avLst/>
-                    </a:prstGeom>
-                    <a:ln>
-                      <a:solidFill>
-                        <a:schemeClr val="bg1">
-                          <a:lumMod val="75000"/>
-                        </a:schemeClr>
-                      </a:solidFill>
-                    </a:ln>
-                  </pic:spPr>
-                </pic:pic>
-              </a:graphicData>
-            </a:graphic>
-          </wp:inline>
-        </w:drawing>
-      </w:r>
-      <w:r>
-        <w:rPr>
-          <w:rFonts w:asciiTheme="majorHAnsi" w:hAnsiTheme="majorHAnsi"/>
-          <w:b/>
-        </w:rPr>
-        <w:t xml:space="preserve">   </w:t>
-      </w:r>
-      <w:r>
-        <w:rPr>
-          <w:rFonts w:asciiTheme="majorHAnsi" w:hAnsiTheme="majorHAnsi"/>
-          <w:b/>
-          <w:noProof/>
-          <w:lang w:val="en-GB" w:eastAsia="en-GB"/>
-        </w:rPr>
-        <w:drawing>
-          <wp:inline distT="0" distB="0" distL="0" distR="0" wp14:anchorId="093357D4" wp14:editId="790B2A4B">
-            <wp:extent cx="540000" cy="540000"/>
-            <wp:effectExtent l="25400" t="25400" r="19050" b="19050"/>
-            <wp:docPr id="7" name="Picture 7"/>
-            <wp:cNvGraphicFramePr>
-              <a:graphicFrameLocks xmlns:a="http://schemas.openxmlformats.org/drawingml/2006/main" noChangeAspect="1"/>
-            </wp:cNvGraphicFramePr>
-            <a:graphic xmlns:a="http://schemas.openxmlformats.org/drawingml/2006/main">
-              <a:graphicData uri="http://schemas.openxmlformats.org/drawingml/2006/picture">
-                <pic:pic xmlns:pic="http://schemas.openxmlformats.org/drawingml/2006/picture">
-                  <pic:nvPicPr>
-                    <pic:cNvPr id="7" name="AudiMagazine.png"/>
-                    <pic:cNvPicPr/>
-                  </pic:nvPicPr>
-                  <pic:blipFill>
-                    <a:blip r:embed="rId15">
-                      <a:grayscl/>
-                      <a:extLst>
-                        <a:ext uri="{28A0092B-C50C-407E-A947-70E740481C1C}">
-                          <a14:useLocalDpi xmlns:a14="http://schemas.microsoft.com/office/drawing/2010/main" val="0"/>
-                        </a:ext>
-                      </a:extLst>
-                    </a:blip>
-                    <a:stretch>
-                      <a:fillRect/>
-                    </a:stretch>
-                  </pic:blipFill>
-                  <pic:spPr>
-                    <a:xfrm>
-                      <a:off x="0" y="0"/>
-                      <a:ext cx="540000" cy="540000"/>
-                    </a:xfrm>
-                    <a:prstGeom prst="roundRect">
-                      <a:avLst/>
-                    </a:prstGeom>
-                    <a:ln>
-                      <a:solidFill>
-                        <a:schemeClr val="bg1">
-                          <a:lumMod val="75000"/>
-                        </a:schemeClr>
-                      </a:solidFill>
-                    </a:ln>
-                  </pic:spPr>
-                </pic:pic>
-              </a:graphicData>
-            </a:graphic>
-          </wp:inline>
-        </w:drawing>
-      </w:r>
-      <w:r>
-        <w:rPr>
-          <w:rFonts w:asciiTheme="majorHAnsi" w:hAnsiTheme="majorHAnsi"/>
-          <w:b/>
-        </w:rPr>
-        <w:t xml:space="preserve">   </w:t>
-      </w:r>
-      <w:r>
-        <w:rPr>
-          <w:rFonts w:asciiTheme="majorHAnsi" w:hAnsiTheme="majorHAnsi"/>
-          <w:b/>
-          <w:noProof/>
-          <w:lang w:val="en-GB" w:eastAsia="en-GB"/>
-        </w:rPr>
-        <w:drawing>
-          <wp:inline distT="0" distB="0" distL="0" distR="0" wp14:anchorId="71E841C4" wp14:editId="0EF19941">
-            <wp:extent cx="540000" cy="540000"/>
-            <wp:effectExtent l="25400" t="25400" r="19050" b="19050"/>
-            <wp:docPr id="8" name="Picture 8"/>
-            <wp:cNvGraphicFramePr>
-              <a:graphicFrameLocks xmlns:a="http://schemas.openxmlformats.org/drawingml/2006/main" noChangeAspect="1"/>
-            </wp:cNvGraphicFramePr>
-            <a:graphic xmlns:a="http://schemas.openxmlformats.org/drawingml/2006/main">
-              <a:graphicData uri="http://schemas.openxmlformats.org/drawingml/2006/picture">
-                <pic:pic xmlns:pic="http://schemas.openxmlformats.org/drawingml/2006/picture">
-                  <pic:nvPicPr>
-                    <pic:cNvPr id="8" name="tanke.png"/>
-                    <pic:cNvPicPr/>
-                  </pic:nvPicPr>
-                  <pic:blipFill>
-                    <a:blip r:embed="rId16">
-                      <a:grayscl/>
-                      <a:extLst>
-                        <a:ext uri="{28A0092B-C50C-407E-A947-70E740481C1C}">
-                          <a14:useLocalDpi xmlns:a14="http://schemas.microsoft.com/office/drawing/2010/main" val="0"/>
-                        </a:ext>
-                      </a:extLst>
-                    </a:blip>
-                    <a:stretch>
-                      <a:fillRect/>
-                    </a:stretch>
-                  </pic:blipFill>
-                  <pic:spPr>
-                    <a:xfrm>
-                      <a:off x="0" y="0"/>
-                      <a:ext cx="540000" cy="540000"/>
-                    </a:xfrm>
-                    <a:prstGeom prst="roundRect">
-                      <a:avLst/>
-                    </a:prstGeom>
-                    <a:ln w="3175">
-                      <a:solidFill>
-                        <a:schemeClr val="bg1">
-                          <a:lumMod val="75000"/>
-                        </a:schemeClr>
-                      </a:solidFill>
-                    </a:ln>
-                  </pic:spPr>
-                </pic:pic>
-              </a:graphicData>
-            </a:graphic>
-          </wp:inline>
-        </w:drawing>
-      </w:r>
-      <w:r>
-        <w:rPr>
-          <w:rFonts w:asciiTheme="majorHAnsi" w:hAnsiTheme="majorHAnsi"/>
-          <w:b/>
-        </w:rPr>
-        <w:t xml:space="preserve">   </w:t>
-      </w:r>
-      <w:r>
-        <w:rPr>
-          <w:rFonts w:asciiTheme="majorHAnsi" w:hAnsiTheme="majorHAnsi"/>
-          <w:b/>
-          <w:noProof/>
-          <w:lang w:val="en-GB" w:eastAsia="en-GB"/>
-        </w:rPr>
-        <w:drawing>
-          <wp:inline distT="0" distB="0" distL="0" distR="0" wp14:anchorId="13E4265B" wp14:editId="076220A9">
-            <wp:extent cx="540000" cy="540000"/>
-            <wp:effectExtent l="25400" t="25400" r="19050" b="19050"/>
-            <wp:docPr id="9" name="Picture 9"/>
-            <wp:cNvGraphicFramePr>
-              <a:graphicFrameLocks xmlns:a="http://schemas.openxmlformats.org/drawingml/2006/main" noChangeAspect="1"/>
-            </wp:cNvGraphicFramePr>
-            <a:graphic xmlns:a="http://schemas.openxmlformats.org/drawingml/2006/main">
-              <a:graphicData uri="http://schemas.openxmlformats.org/drawingml/2006/picture">
-                <pic:pic xmlns:pic="http://schemas.openxmlformats.org/drawingml/2006/picture">
-                  <pic:nvPicPr>
-                    <pic:cNvPr id="9" name="mobiLEOS.png"/>
-                    <pic:cNvPicPr/>
-                  </pic:nvPicPr>
-                  <pic:blipFill>
-                    <a:blip r:embed="rId17">
-                      <a:grayscl/>
-                      <a:extLst>
-                        <a:ext uri="{28A0092B-C50C-407E-A947-70E740481C1C}">
-                          <a14:useLocalDpi xmlns:a14="http://schemas.microsoft.com/office/drawing/2010/main" val="0"/>
-                        </a:ext>
-                      </a:extLst>
-                    </a:blip>
-                    <a:stretch>
-                      <a:fillRect/>
-                    </a:stretch>
-                  </pic:blipFill>
-                  <pic:spPr>
-                    <a:xfrm>
-                      <a:off x="0" y="0"/>
-                      <a:ext cx="540000" cy="540000"/>
-                    </a:xfrm>
-                    <a:prstGeom prst="roundRect">
-                      <a:avLst/>
-                    </a:prstGeom>
-                    <a:ln>
-                      <a:solidFill>
-                        <a:schemeClr val="bg1">
-                          <a:lumMod val="75000"/>
-                        </a:schemeClr>
-                      </a:solidFill>
-                    </a:ln>
-                  </pic:spPr>
-                </pic:pic>
-              </a:graphicData>
-            </a:graphic>
-          </wp:inline>
-        </w:drawing>
-      </w:r>
-      <w:r>
-        <w:rPr>
-          <w:rFonts w:asciiTheme="majorHAnsi" w:hAnsiTheme="majorHAnsi"/>
-          <w:b/>
-        </w:rPr>
-        <w:t xml:space="preserve">   </w:t>
-      </w:r>
-      <w:r>
-        <w:rPr>
-          <w:rFonts w:asciiTheme="majorHAnsi" w:hAnsiTheme="majorHAnsi"/>
-          <w:b/>
-          <w:noProof/>
-          <w:lang w:val="en-GB" w:eastAsia="en-GB"/>
-        </w:rPr>
-        <w:drawing>
-          <wp:inline distT="0" distB="0" distL="0" distR="0" wp14:anchorId="78CF1F07" wp14:editId="475C66F0">
-            <wp:extent cx="540000" cy="540000"/>
-            <wp:effectExtent l="25400" t="25400" r="19050" b="19050"/>
-            <wp:docPr id="10" name="Picture 10"/>
-            <wp:cNvGraphicFramePr>
-              <a:graphicFrameLocks xmlns:a="http://schemas.openxmlformats.org/drawingml/2006/main" noChangeAspect="1"/>
-            </wp:cNvGraphicFramePr>
-            <a:graphic xmlns:a="http://schemas.openxmlformats.org/drawingml/2006/main">
-              <a:graphicData uri="http://schemas.openxmlformats.org/drawingml/2006/picture">
-                <pic:pic xmlns:pic="http://schemas.openxmlformats.org/drawingml/2006/picture">
-                  <pic:nvPicPr>
-                    <pic:cNvPr id="10" name="De-Touro.png"/>
-                    <pic:cNvPicPr/>
-                  </pic:nvPicPr>
-                  <pic:blipFill>
-                    <a:blip r:embed="rId18">
-                      <a:grayscl/>
-                      <a:extLst>
-                        <a:ext uri="{28A0092B-C50C-407E-A947-70E740481C1C}">
-                          <a14:useLocalDpi xmlns:a14="http://schemas.microsoft.com/office/drawing/2010/main" val="0"/>
-                        </a:ext>
-                      </a:extLst>
-                    </a:blip>
-                    <a:stretch>
-                      <a:fillRect/>
-                    </a:stretch>
-                  </pic:blipFill>
-                  <pic:spPr>
-                    <a:xfrm>
-                      <a:off x="0" y="0"/>
-                      <a:ext cx="540000" cy="540000"/>
-                    </a:xfrm>
-                    <a:prstGeom prst="roundRect">
-                      <a:avLst/>
-                    </a:prstGeom>
-                    <a:ln>
-                      <a:solidFill>
-                        <a:schemeClr val="bg1">
-                          <a:lumMod val="75000"/>
-                        </a:schemeClr>
-                      </a:solidFill>
-                    </a:ln>
-                  </pic:spPr>
-                </pic:pic>
-              </a:graphicData>
-            </a:graphic>
-          </wp:inline>
-        </w:drawing>
-      </w:r>
-    </w:p>
-    <w:p>
-      <w:pPr>
-        <w:tabs>
-          <w:tab w:val="right" w:pos="10490"/>
-        </w:tabs>
-        <w:spacing w:before="120"/>
-        <w:rPr>
-          <w:rFonts w:asciiTheme="majorHAnsi" w:hAnsiTheme="majorHAnsi"/>
-        </w:rPr>
-      </w:pPr>
-      <w:r>
-        <w:rPr>
-          <w:rFonts w:asciiTheme="majorHAnsi" w:hAnsiTheme="majorHAnsi"/>
-          <w:b/>
-        </w:rPr>
-        <w:t xml:space="preserve">iOS </w:t>
-      </w:r>
-      <w:r>
-        <w:rPr>
-          <w:rFonts w:asciiTheme="majorHAnsi" w:hAnsiTheme="majorHAnsi"/>
-          <w:b/>
-        </w:rPr>
-        <w:t>Developer</w:t>
-      </w:r>
-      <w:r>
-        <w:rPr>
-          <w:rFonts w:asciiTheme="majorHAnsi" w:hAnsiTheme="majorHAnsi"/>
-          <w:b/>
-        </w:rPr>
-        <w:t>, Cluj-Napoca, Romania</w:t>
-      </w:r>
-      <w:r>
-        <w:rPr>
-          <w:rFonts w:asciiTheme="majorHAnsi" w:hAnsiTheme="majorHAnsi"/>
-        </w:rPr>
-        <w:tab/>
-      </w:r>
-      <w:r>
-        <w:rPr>
-          <w:rFonts w:asciiTheme="majorHAnsi" w:hAnsiTheme="majorHAnsi"/>
-          <w:i/>
-        </w:rPr>
-        <w:t xml:space="preserve">September 2012 - </w:t>
-      </w:r>
-      <w:r>
-        <w:rPr>
-          <w:rFonts w:asciiTheme="majorHAnsi" w:hAnsiTheme="majorHAnsi"/>
-          <w:i/>
-        </w:rPr>
-        <w:t>July</w:t>
-      </w:r>
-      <w:r>
-        <w:rPr>
-          <w:rFonts w:asciiTheme="majorHAnsi" w:hAnsiTheme="majorHAnsi"/>
-          <w:i/>
-        </w:rPr>
-        <w:t xml:space="preserve"> 2014</w:t>
-      </w:r>
-      <w:r>
-        <w:rPr>
-          <w:rFonts w:asciiTheme="majorHAnsi" w:hAnsiTheme="majorHAnsi"/>
-          <w:b/>
-        </w:rPr>
-        <w:t xml:space="preserve"> </w:t>
-      </w:r>
-    </w:p>
-    <w:p>
-      <w:pPr>
-        <w:pStyle w:val="ExperienceParagraph"/>
-      </w:pPr>
-      <w:r>
-        <w:t xml:space="preserve">I was </w:t>
-      </w:r>
-      <w:r>
-        <w:t xml:space="preserve">mainly </w:t>
-      </w:r>
-      <w:r>
-        <w:t>involved in developing native apps for iPhone and iPad. I also</w:t>
-      </w:r>
-      <w:r>
-        <w:t xml:space="preserve"> performed code reviews for Audi AG, analyzing code bases of more than 20 internal and consumer iOS apps. Additionally I offered to help </w:t>
-      </w:r>
-      <w:r>
-        <w:lastRenderedPageBreak/>
-        <w:t>out on Android projects when needed.</w:t>
-      </w:r>
-      <w:r>
-        <w:br/>
-      </w:r>
-      <w:r>
-        <w:t>Here are some</w:t>
-      </w:r>
-      <w:r>
-        <w:t xml:space="preserve"> </w:t>
-      </w:r>
-      <w:r>
-        <w:t>apps that I build from scratch</w:t>
-      </w:r>
-      <w:r>
-        <w:t xml:space="preserve">: </w:t>
-      </w:r>
-      <w:r>
-        <w:br/>
-      </w:r>
-      <w:r>
-        <w:t xml:space="preserve">- Tanke: a location based mobile app that helps electric car owners in Vienna find charging stations around them. </w:t>
-      </w:r>
-      <w:r>
-        <w:br/>
-      </w:r>
-      <w:r>
-        <w:t xml:space="preserve">- mobiLEOS: product targeting the health sector in Germany. It helps health service providers manage appointments with patients and deal with paperwork involving treatment and payment. </w:t>
-      </w:r>
-      <w:r>
-        <w:br/>
-      </w:r>
-      <w:r>
-        <w:t>- De-Touro: product operating in the German health market. It enables cab drivers to bid on patient transport jobs offered by health insurance companies using their mobile devices.</w:t>
-      </w:r>
-    </w:p>
-    <w:p>
-      <w:pPr>
-        <w:tabs>
-          <w:tab w:val="right" w:pos="10490"/>
-        </w:tabs>
-        <w:rPr>
-          <w:rFonts w:asciiTheme="majorHAnsi" w:hAnsiTheme="majorHAnsi"/>
-        </w:rPr>
-      </w:pPr>
-      <w:r>
-        <w:rPr>
-          <w:rFonts w:asciiTheme="majorHAnsi" w:hAnsiTheme="majorHAnsi"/>
-          <w:b/>
-          <w:sz w:val="32"/>
-        </w:rPr>
-        <w:t>Small Footprint, Inc</w:t>
-      </w:r>
-      <w:r>
-        <w:rPr>
-          <w:rFonts w:asciiTheme="majorHAnsi" w:hAnsiTheme="majorHAnsi"/>
-          <w:sz w:val="32"/>
-        </w:rPr>
-        <w:t>.</w:t>
-      </w:r>
-      <w:r>
-        <w:rPr>
-          <w:rFonts w:asciiTheme="majorHAnsi" w:hAnsiTheme="majorHAnsi"/>
-        </w:rPr>
-        <w:tab/>
-      </w:r>
-      <w:r>
-        <w:rPr>
-          <w:rFonts w:asciiTheme="majorHAnsi" w:hAnsiTheme="majorHAnsi"/>
-          <w:noProof/>
-          <w:lang w:val="en-GB" w:eastAsia="en-GB"/>
-        </w:rPr>
-        <w:drawing>
-          <wp:inline distT="0" distB="0" distL="0" distR="0" wp14:anchorId="5F5C78FD" wp14:editId="1999F763">
-            <wp:extent cx="540000" cy="540000"/>
-            <wp:effectExtent l="25400" t="25400" r="19050" b="19050"/>
-            <wp:docPr id="11" name="Picture 11"/>
-            <wp:cNvGraphicFramePr>
-              <a:graphicFrameLocks xmlns:a="http://schemas.openxmlformats.org/drawingml/2006/main" noChangeAspect="1"/>
-            </wp:cNvGraphicFramePr>
-            <a:graphic xmlns:a="http://schemas.openxmlformats.org/drawingml/2006/main">
-              <a:graphicData uri="http://schemas.openxmlformats.org/drawingml/2006/picture">
-                <pic:pic xmlns:pic="http://schemas.openxmlformats.org/drawingml/2006/picture">
-                  <pic:nvPicPr>
-                    <pic:cNvPr id="11" name="unnamed.png"/>
                     <pic:cNvPicPr/>
                   </pic:nvPicPr>
                   <pic:blipFill>
@@ -1574,20 +1292,22 @@
       <w:r>
         <w:rPr>
           <w:rFonts w:asciiTheme="majorHAnsi" w:hAnsiTheme="majorHAnsi"/>
+          <w:b/>
         </w:rPr>
         <w:t xml:space="preserve">   </w:t>
       </w:r>
       <w:r>
         <w:rPr>
           <w:rFonts w:asciiTheme="majorHAnsi" w:hAnsiTheme="majorHAnsi"/>
+          <w:b/>
           <w:noProof/>
           <w:lang w:val="en-GB" w:eastAsia="en-GB"/>
         </w:rPr>
         <w:drawing>
-          <wp:inline distT="0" distB="0" distL="0" distR="0" wp14:anchorId="49D1E9BB" wp14:editId="6EB9B7E9">
+          <wp:inline distT="0" distB="0" distL="0" distR="0" wp14:anchorId="789193D1" wp14:editId="39E7461F">
             <wp:extent cx="540000" cy="540000"/>
             <wp:effectExtent l="25400" t="25400" r="19050" b="19050"/>
-            <wp:docPr id="12" name="Picture 12"/>
+            <wp:docPr id="5" name="Picture 5"/>
             <wp:cNvGraphicFramePr>
               <a:graphicFrameLocks xmlns:a="http://schemas.openxmlformats.org/drawingml/2006/main" noChangeAspect="1"/>
             </wp:cNvGraphicFramePr>
@@ -1595,7 +1315,7 @@
               <a:graphicData uri="http://schemas.openxmlformats.org/drawingml/2006/picture">
                 <pic:pic xmlns:pic="http://schemas.openxmlformats.org/drawingml/2006/picture">
                   <pic:nvPicPr>
-                    <pic:cNvPr id="12" name="earshot.png"/>
+                    <pic:cNvPr id="5" name="Audi Configurator.png"/>
                     <pic:cNvPicPr/>
                   </pic:nvPicPr>
                   <pic:blipFill>
@@ -1636,20 +1356,22 @@
       <w:r>
         <w:rPr>
           <w:rFonts w:asciiTheme="majorHAnsi" w:hAnsiTheme="majorHAnsi"/>
+          <w:b/>
         </w:rPr>
         <w:t xml:space="preserve">   </w:t>
       </w:r>
       <w:r>
         <w:rPr>
           <w:rFonts w:asciiTheme="majorHAnsi" w:hAnsiTheme="majorHAnsi"/>
+          <w:b/>
           <w:noProof/>
           <w:lang w:val="en-GB" w:eastAsia="en-GB"/>
         </w:rPr>
         <w:drawing>
-          <wp:inline distT="0" distB="0" distL="0" distR="0" wp14:anchorId="63AA17CD" wp14:editId="58C24DC8">
+          <wp:inline distT="0" distB="0" distL="0" distR="0" wp14:anchorId="093357D4" wp14:editId="790B2A4B">
             <wp:extent cx="540000" cy="540000"/>
             <wp:effectExtent l="25400" t="25400" r="19050" b="19050"/>
-            <wp:docPr id="13" name="Picture 13"/>
+            <wp:docPr id="7" name="Picture 7"/>
             <wp:cNvGraphicFramePr>
               <a:graphicFrameLocks xmlns:a="http://schemas.openxmlformats.org/drawingml/2006/main" noChangeAspect="1"/>
             </wp:cNvGraphicFramePr>
@@ -1657,7 +1379,7 @@
               <a:graphicData uri="http://schemas.openxmlformats.org/drawingml/2006/picture">
                 <pic:pic xmlns:pic="http://schemas.openxmlformats.org/drawingml/2006/picture">
                   <pic:nvPicPr>
-                    <pic:cNvPr id="13" name="treks.png"/>
+                    <pic:cNvPr id="7" name="AudiMagazine.png"/>
                     <pic:cNvPicPr/>
                   </pic:nvPicPr>
                   <pic:blipFill>
@@ -1695,22 +1417,222 @@
           </wp:inline>
         </w:drawing>
       </w:r>
+      <w:r>
+        <w:rPr>
+          <w:rFonts w:asciiTheme="majorHAnsi" w:hAnsiTheme="majorHAnsi"/>
+          <w:b/>
+        </w:rPr>
+        <w:t xml:space="preserve">   </w:t>
+      </w:r>
+      <w:r>
+        <w:rPr>
+          <w:rFonts w:asciiTheme="majorHAnsi" w:hAnsiTheme="majorHAnsi"/>
+          <w:b/>
+          <w:noProof/>
+          <w:lang w:val="en-GB" w:eastAsia="en-GB"/>
+        </w:rPr>
+        <w:drawing>
+          <wp:inline distT="0" distB="0" distL="0" distR="0" wp14:anchorId="71E841C4" wp14:editId="0EF19941">
+            <wp:extent cx="540000" cy="540000"/>
+            <wp:effectExtent l="25400" t="25400" r="19050" b="19050"/>
+            <wp:docPr id="8" name="Picture 8"/>
+            <wp:cNvGraphicFramePr>
+              <a:graphicFrameLocks xmlns:a="http://schemas.openxmlformats.org/drawingml/2006/main" noChangeAspect="1"/>
+            </wp:cNvGraphicFramePr>
+            <a:graphic xmlns:a="http://schemas.openxmlformats.org/drawingml/2006/main">
+              <a:graphicData uri="http://schemas.openxmlformats.org/drawingml/2006/picture">
+                <pic:pic xmlns:pic="http://schemas.openxmlformats.org/drawingml/2006/picture">
+                  <pic:nvPicPr>
+                    <pic:cNvPr id="8" name="tanke.png"/>
+                    <pic:cNvPicPr/>
+                  </pic:nvPicPr>
+                  <pic:blipFill>
+                    <a:blip r:embed="rId22">
+                      <a:grayscl/>
+                      <a:extLst>
+                        <a:ext uri="{28A0092B-C50C-407E-A947-70E740481C1C}">
+                          <a14:useLocalDpi xmlns:a14="http://schemas.microsoft.com/office/drawing/2010/main" val="0"/>
+                        </a:ext>
+                      </a:extLst>
+                    </a:blip>
+                    <a:stretch>
+                      <a:fillRect/>
+                    </a:stretch>
+                  </pic:blipFill>
+                  <pic:spPr>
+                    <a:xfrm>
+                      <a:off x="0" y="0"/>
+                      <a:ext cx="540000" cy="540000"/>
+                    </a:xfrm>
+                    <a:prstGeom prst="roundRect">
+                      <a:avLst/>
+                    </a:prstGeom>
+                    <a:ln w="3175">
+                      <a:solidFill>
+                        <a:schemeClr val="bg1">
+                          <a:lumMod val="75000"/>
+                        </a:schemeClr>
+                      </a:solidFill>
+                    </a:ln>
+                  </pic:spPr>
+                </pic:pic>
+              </a:graphicData>
+            </a:graphic>
+          </wp:inline>
+        </w:drawing>
+      </w:r>
+      <w:r>
+        <w:rPr>
+          <w:rFonts w:asciiTheme="majorHAnsi" w:hAnsiTheme="majorHAnsi"/>
+          <w:b/>
+        </w:rPr>
+        <w:t xml:space="preserve">   </w:t>
+      </w:r>
+      <w:r>
+        <w:rPr>
+          <w:rFonts w:asciiTheme="majorHAnsi" w:hAnsiTheme="majorHAnsi"/>
+          <w:b/>
+          <w:noProof/>
+          <w:lang w:val="en-GB" w:eastAsia="en-GB"/>
+        </w:rPr>
+        <w:drawing>
+          <wp:inline distT="0" distB="0" distL="0" distR="0" wp14:anchorId="13E4265B" wp14:editId="076220A9">
+            <wp:extent cx="540000" cy="540000"/>
+            <wp:effectExtent l="25400" t="25400" r="19050" b="19050"/>
+            <wp:docPr id="9" name="Picture 9"/>
+            <wp:cNvGraphicFramePr>
+              <a:graphicFrameLocks xmlns:a="http://schemas.openxmlformats.org/drawingml/2006/main" noChangeAspect="1"/>
+            </wp:cNvGraphicFramePr>
+            <a:graphic xmlns:a="http://schemas.openxmlformats.org/drawingml/2006/main">
+              <a:graphicData uri="http://schemas.openxmlformats.org/drawingml/2006/picture">
+                <pic:pic xmlns:pic="http://schemas.openxmlformats.org/drawingml/2006/picture">
+                  <pic:nvPicPr>
+                    <pic:cNvPr id="9" name="mobiLEOS.png"/>
+                    <pic:cNvPicPr/>
+                  </pic:nvPicPr>
+                  <pic:blipFill>
+                    <a:blip r:embed="rId23">
+                      <a:grayscl/>
+                      <a:extLst>
+                        <a:ext uri="{28A0092B-C50C-407E-A947-70E740481C1C}">
+                          <a14:useLocalDpi xmlns:a14="http://schemas.microsoft.com/office/drawing/2010/main" val="0"/>
+                        </a:ext>
+                      </a:extLst>
+                    </a:blip>
+                    <a:stretch>
+                      <a:fillRect/>
+                    </a:stretch>
+                  </pic:blipFill>
+                  <pic:spPr>
+                    <a:xfrm>
+                      <a:off x="0" y="0"/>
+                      <a:ext cx="540000" cy="540000"/>
+                    </a:xfrm>
+                    <a:prstGeom prst="roundRect">
+                      <a:avLst/>
+                    </a:prstGeom>
+                    <a:ln>
+                      <a:solidFill>
+                        <a:schemeClr val="bg1">
+                          <a:lumMod val="75000"/>
+                        </a:schemeClr>
+                      </a:solidFill>
+                    </a:ln>
+                  </pic:spPr>
+                </pic:pic>
+              </a:graphicData>
+            </a:graphic>
+          </wp:inline>
+        </w:drawing>
+      </w:r>
+      <w:r>
+        <w:rPr>
+          <w:rFonts w:asciiTheme="majorHAnsi" w:hAnsiTheme="majorHAnsi"/>
+          <w:b/>
+        </w:rPr>
+        <w:t xml:space="preserve">   </w:t>
+      </w:r>
+      <w:r>
+        <w:rPr>
+          <w:rFonts w:asciiTheme="majorHAnsi" w:hAnsiTheme="majorHAnsi"/>
+          <w:b/>
+          <w:noProof/>
+          <w:lang w:val="en-GB" w:eastAsia="en-GB"/>
+        </w:rPr>
+        <w:drawing>
+          <wp:inline distT="0" distB="0" distL="0" distR="0" wp14:anchorId="78CF1F07" wp14:editId="475C66F0">
+            <wp:extent cx="540000" cy="540000"/>
+            <wp:effectExtent l="25400" t="25400" r="19050" b="19050"/>
+            <wp:docPr id="10" name="Picture 10"/>
+            <wp:cNvGraphicFramePr>
+              <a:graphicFrameLocks xmlns:a="http://schemas.openxmlformats.org/drawingml/2006/main" noChangeAspect="1"/>
+            </wp:cNvGraphicFramePr>
+            <a:graphic xmlns:a="http://schemas.openxmlformats.org/drawingml/2006/main">
+              <a:graphicData uri="http://schemas.openxmlformats.org/drawingml/2006/picture">
+                <pic:pic xmlns:pic="http://schemas.openxmlformats.org/drawingml/2006/picture">
+                  <pic:nvPicPr>
+                    <pic:cNvPr id="10" name="De-Touro.png"/>
+                    <pic:cNvPicPr/>
+                  </pic:nvPicPr>
+                  <pic:blipFill>
+                    <a:blip r:embed="rId24">
+                      <a:grayscl/>
+                      <a:extLst>
+                        <a:ext uri="{28A0092B-C50C-407E-A947-70E740481C1C}">
+                          <a14:useLocalDpi xmlns:a14="http://schemas.microsoft.com/office/drawing/2010/main" val="0"/>
+                        </a:ext>
+                      </a:extLst>
+                    </a:blip>
+                    <a:stretch>
+                      <a:fillRect/>
+                    </a:stretch>
+                  </pic:blipFill>
+                  <pic:spPr>
+                    <a:xfrm>
+                      <a:off x="0" y="0"/>
+                      <a:ext cx="540000" cy="540000"/>
+                    </a:xfrm>
+                    <a:prstGeom prst="roundRect">
+                      <a:avLst/>
+                    </a:prstGeom>
+                    <a:ln>
+                      <a:solidFill>
+                        <a:schemeClr val="bg1">
+                          <a:lumMod val="75000"/>
+                        </a:schemeClr>
+                      </a:solidFill>
+                    </a:ln>
+                  </pic:spPr>
+                </pic:pic>
+              </a:graphicData>
+            </a:graphic>
+          </wp:inline>
+        </w:drawing>
+      </w:r>
     </w:p>
     <w:p>
       <w:pPr>
         <w:tabs>
           <w:tab w:val="right" w:pos="10490"/>
         </w:tabs>
-        <w:rPr>
-          <w:rFonts w:asciiTheme="majorHAnsi" w:hAnsiTheme="majorHAnsi"/>
-        </w:rPr>
-      </w:pPr>
-      <w:r>
-        <w:rPr>
-          <w:rFonts w:asciiTheme="majorHAnsi" w:hAnsiTheme="majorHAnsi"/>
-          <w:b/>
-        </w:rPr>
-        <w:t>Mobile App Developer</w:t>
+        <w:spacing w:before="120"/>
+        <w:rPr>
+          <w:rFonts w:asciiTheme="majorHAnsi" w:hAnsiTheme="majorHAnsi"/>
+        </w:rPr>
+      </w:pPr>
+      <w:r>
+        <w:rPr>
+          <w:rFonts w:asciiTheme="majorHAnsi" w:hAnsiTheme="majorHAnsi"/>
+          <w:b/>
+        </w:rPr>
+        <w:t xml:space="preserve">iOS </w:t>
+      </w:r>
+      <w:r>
+        <w:rPr>
+          <w:rFonts w:asciiTheme="majorHAnsi" w:hAnsiTheme="majorHAnsi"/>
+          <w:b/>
+        </w:rPr>
+        <w:t>Developer</w:t>
       </w:r>
       <w:r>
         <w:rPr>
@@ -1730,7 +1652,28 @@
           <w:rFonts w:asciiTheme="majorHAnsi" w:hAnsiTheme="majorHAnsi"/>
           <w:i/>
         </w:rPr>
-        <w:t>November 2011 - August 2012</w:t>
+        <w:t xml:space="preserve">September 2012 - </w:t>
+      </w:r>
+      <w:r>
+        <w:rPr>
+          <w:rFonts w:asciiTheme="majorHAnsi" w:hAnsiTheme="majorHAnsi"/>
+          <w:i/>
+        </w:rPr>
+        <w:t>July</w:t>
+      </w:r>
+      <w:r>
+        <w:rPr>
+          <w:rFonts w:asciiTheme="majorHAnsi" w:hAnsiTheme="majorHAnsi"/>
+          <w:i/>
+        </w:rPr>
+        <w:t xml:space="preserve"> 2014</w:t>
+      </w:r>
+      <w:r>
+        <w:rPr>
+          <w:rFonts w:asciiTheme="majorHAnsi" w:hAnsiTheme="majorHAnsi"/>
+          <w:b/>
+        </w:rPr>
+        <w:t xml:space="preserve"> </w:t>
       </w:r>
     </w:p>
     <w:p>
@@ -1738,61 +1681,50 @@
         <w:pStyle w:val="ExperienceParagraph"/>
       </w:pPr>
       <w:r>
-        <w:t>Started out working</w:t>
-      </w:r>
-      <w:r>
-        <w:t xml:space="preserve"> on a</w:t>
-      </w:r>
-      <w:r>
-        <w:t>n</w:t>
+        <w:t xml:space="preserve">I was </w:t>
+      </w:r>
+      <w:r>
+        <w:t xml:space="preserve">mainly </w:t>
+      </w:r>
+      <w:r>
+        <w:t>involved in developing native apps for iPhone and iPad. I also</w:t>
+      </w:r>
+      <w:r>
+        <w:t xml:space="preserve"> performed code reviews for Audi AG, analyzing code bases of more than 20 internal and consumer iOS apps. Additionally I offered to help out on Android projects when needed.</w:t>
+      </w:r>
+      <w:r>
+        <w:br/>
+      </w:r>
+      <w:r>
+        <w:lastRenderedPageBreak/>
+        <w:t>Here are some</w:t>
       </w:r>
       <w:r>
         <w:t xml:space="preserve"> </w:t>
       </w:r>
       <w:r>
-        <w:t xml:space="preserve">app built with </w:t>
-      </w:r>
-      <w:r>
-        <w:t>Ti</w:t>
-      </w:r>
-      <w:r>
-        <w:t xml:space="preserve">tanium API but realized </w:t>
-      </w:r>
-      <w:r>
-        <w:t>this technology was becoming a</w:t>
-      </w:r>
-      <w:r>
-        <w:t xml:space="preserve"> performance </w:t>
-      </w:r>
-      <w:r>
-        <w:t>bottleneck</w:t>
-      </w:r>
-      <w:r>
-        <w:t xml:space="preserve">. </w:t>
-      </w:r>
-      <w:r>
-        <w:t>Then switched to native iOS development, learning along the way, I built</w:t>
-      </w:r>
-      <w:r>
-        <w:t xml:space="preserve"> two enterprise apps</w:t>
-      </w:r>
-      <w:r>
-        <w:t>, one supporting iPhone and the other for iPad.</w:t>
-      </w:r>
-      <w:r>
-        <w:t xml:space="preserve"> </w:t>
-      </w:r>
-      <w:r>
-        <w:t xml:space="preserve">My last project at this company was </w:t>
-      </w:r>
-      <w:r>
-        <w:t>developing a</w:t>
-      </w:r>
-      <w:r>
-        <w:t xml:space="preserve"> simple</w:t>
-      </w:r>
-      <w:r>
-        <w:t xml:space="preserve"> 2D puzzle game for Android phones and tablets (Java) from scratch.</w:t>
+        <w:t>apps that I build from scratch</w:t>
+      </w:r>
+      <w:r>
+        <w:t xml:space="preserve">: </w:t>
+      </w:r>
+      <w:r>
+        <w:br/>
+      </w:r>
+      <w:r>
+        <w:t xml:space="preserve">- Tanke: a location based mobile app that helps electric car owners in Vienna find charging stations around them. </w:t>
+      </w:r>
+      <w:r>
+        <w:br/>
+      </w:r>
+      <w:r>
+        <w:t xml:space="preserve">- mobiLEOS: product targeting the health sector in Germany. It helps health service providers manage appointments with patients and deal with paperwork involving treatment and payment. </w:t>
+      </w:r>
+      <w:r>
+        <w:br/>
+      </w:r>
+      <w:r>
+        <w:t>- De-Touro: product operating in the German health market. It enables cab drivers to bid on patient transport jobs offered by health insurance companies using their mobile devices.</w:t>
       </w:r>
     </w:p>
     <w:p>
@@ -1802,17 +1734,208 @@
         </w:tabs>
         <w:rPr>
           <w:rFonts w:asciiTheme="majorHAnsi" w:hAnsiTheme="majorHAnsi"/>
+        </w:rPr>
+      </w:pPr>
+      <w:r>
+        <w:rPr>
+          <w:rFonts w:asciiTheme="majorHAnsi" w:hAnsiTheme="majorHAnsi"/>
           <w:b/>
           <w:sz w:val="32"/>
         </w:rPr>
-      </w:pPr>
-      <w:r>
-        <w:rPr>
-          <w:rFonts w:asciiTheme="majorHAnsi" w:hAnsiTheme="majorHAnsi"/>
-          <w:b/>
+        <w:t>Small Footprint, Inc</w:t>
+      </w:r>
+      <w:r>
+        <w:rPr>
+          <w:rFonts w:asciiTheme="majorHAnsi" w:hAnsiTheme="majorHAnsi"/>
           <w:sz w:val="32"/>
         </w:rPr>
-        <w:t>OSF Global Services</w:t>
+        <w:t>.</w:t>
+      </w:r>
+      <w:r>
+        <w:rPr>
+          <w:rFonts w:asciiTheme="majorHAnsi" w:hAnsiTheme="majorHAnsi"/>
+        </w:rPr>
+        <w:tab/>
+      </w:r>
+      <w:r>
+        <w:rPr>
+          <w:rFonts w:asciiTheme="majorHAnsi" w:hAnsiTheme="majorHAnsi"/>
+          <w:noProof/>
+          <w:lang w:val="en-GB" w:eastAsia="en-GB"/>
+        </w:rPr>
+        <w:drawing>
+          <wp:inline distT="0" distB="0" distL="0" distR="0" wp14:anchorId="5F5C78FD" wp14:editId="1999F763">
+            <wp:extent cx="540000" cy="540000"/>
+            <wp:effectExtent l="25400" t="25400" r="19050" b="19050"/>
+            <wp:docPr id="11" name="Picture 11"/>
+            <wp:cNvGraphicFramePr>
+              <a:graphicFrameLocks xmlns:a="http://schemas.openxmlformats.org/drawingml/2006/main" noChangeAspect="1"/>
+            </wp:cNvGraphicFramePr>
+            <a:graphic xmlns:a="http://schemas.openxmlformats.org/drawingml/2006/main">
+              <a:graphicData uri="http://schemas.openxmlformats.org/drawingml/2006/picture">
+                <pic:pic xmlns:pic="http://schemas.openxmlformats.org/drawingml/2006/picture">
+                  <pic:nvPicPr>
+                    <pic:cNvPr id="11" name="unnamed.png"/>
+                    <pic:cNvPicPr/>
+                  </pic:nvPicPr>
+                  <pic:blipFill>
+                    <a:blip r:embed="rId25">
+                      <a:grayscl/>
+                      <a:extLst>
+                        <a:ext uri="{28A0092B-C50C-407E-A947-70E740481C1C}">
+                          <a14:useLocalDpi xmlns:a14="http://schemas.microsoft.com/office/drawing/2010/main" val="0"/>
+                        </a:ext>
+                      </a:extLst>
+                    </a:blip>
+                    <a:stretch>
+                      <a:fillRect/>
+                    </a:stretch>
+                  </pic:blipFill>
+                  <pic:spPr>
+                    <a:xfrm>
+                      <a:off x="0" y="0"/>
+                      <a:ext cx="540000" cy="540000"/>
+                    </a:xfrm>
+                    <a:prstGeom prst="roundRect">
+                      <a:avLst/>
+                    </a:prstGeom>
+                    <a:ln>
+                      <a:solidFill>
+                        <a:schemeClr val="bg1">
+                          <a:lumMod val="75000"/>
+                        </a:schemeClr>
+                      </a:solidFill>
+                    </a:ln>
+                  </pic:spPr>
+                </pic:pic>
+              </a:graphicData>
+            </a:graphic>
+          </wp:inline>
+        </w:drawing>
+      </w:r>
+      <w:r>
+        <w:rPr>
+          <w:rFonts w:asciiTheme="majorHAnsi" w:hAnsiTheme="majorHAnsi"/>
+        </w:rPr>
+        <w:t xml:space="preserve">   </w:t>
+      </w:r>
+      <w:r>
+        <w:rPr>
+          <w:rFonts w:asciiTheme="majorHAnsi" w:hAnsiTheme="majorHAnsi"/>
+          <w:noProof/>
+          <w:lang w:val="en-GB" w:eastAsia="en-GB"/>
+        </w:rPr>
+        <w:drawing>
+          <wp:inline distT="0" distB="0" distL="0" distR="0" wp14:anchorId="49D1E9BB" wp14:editId="6EB9B7E9">
+            <wp:extent cx="540000" cy="540000"/>
+            <wp:effectExtent l="25400" t="25400" r="19050" b="19050"/>
+            <wp:docPr id="12" name="Picture 12"/>
+            <wp:cNvGraphicFramePr>
+              <a:graphicFrameLocks xmlns:a="http://schemas.openxmlformats.org/drawingml/2006/main" noChangeAspect="1"/>
+            </wp:cNvGraphicFramePr>
+            <a:graphic xmlns:a="http://schemas.openxmlformats.org/drawingml/2006/main">
+              <a:graphicData uri="http://schemas.openxmlformats.org/drawingml/2006/picture">
+                <pic:pic xmlns:pic="http://schemas.openxmlformats.org/drawingml/2006/picture">
+                  <pic:nvPicPr>
+                    <pic:cNvPr id="12" name="earshot.png"/>
+                    <pic:cNvPicPr/>
+                  </pic:nvPicPr>
+                  <pic:blipFill>
+                    <a:blip r:embed="rId26">
+                      <a:grayscl/>
+                      <a:extLst>
+                        <a:ext uri="{28A0092B-C50C-407E-A947-70E740481C1C}">
+                          <a14:useLocalDpi xmlns:a14="http://schemas.microsoft.com/office/drawing/2010/main" val="0"/>
+                        </a:ext>
+                      </a:extLst>
+                    </a:blip>
+                    <a:stretch>
+                      <a:fillRect/>
+                    </a:stretch>
+                  </pic:blipFill>
+                  <pic:spPr>
+                    <a:xfrm>
+                      <a:off x="0" y="0"/>
+                      <a:ext cx="540000" cy="540000"/>
+                    </a:xfrm>
+                    <a:prstGeom prst="roundRect">
+                      <a:avLst/>
+                    </a:prstGeom>
+                    <a:ln>
+                      <a:solidFill>
+                        <a:schemeClr val="bg1">
+                          <a:lumMod val="75000"/>
+                        </a:schemeClr>
+                      </a:solidFill>
+                    </a:ln>
+                  </pic:spPr>
+                </pic:pic>
+              </a:graphicData>
+            </a:graphic>
+          </wp:inline>
+        </w:drawing>
+      </w:r>
+      <w:r>
+        <w:rPr>
+          <w:rFonts w:asciiTheme="majorHAnsi" w:hAnsiTheme="majorHAnsi"/>
+        </w:rPr>
+        <w:t xml:space="preserve">   </w:t>
+      </w:r>
+      <w:r>
+        <w:rPr>
+          <w:rFonts w:asciiTheme="majorHAnsi" w:hAnsiTheme="majorHAnsi"/>
+          <w:noProof/>
+          <w:lang w:val="en-GB" w:eastAsia="en-GB"/>
+        </w:rPr>
+        <w:drawing>
+          <wp:inline distT="0" distB="0" distL="0" distR="0" wp14:anchorId="63AA17CD" wp14:editId="58C24DC8">
+            <wp:extent cx="540000" cy="540000"/>
+            <wp:effectExtent l="25400" t="25400" r="19050" b="19050"/>
+            <wp:docPr id="13" name="Picture 13"/>
+            <wp:cNvGraphicFramePr>
+              <a:graphicFrameLocks xmlns:a="http://schemas.openxmlformats.org/drawingml/2006/main" noChangeAspect="1"/>
+            </wp:cNvGraphicFramePr>
+            <a:graphic xmlns:a="http://schemas.openxmlformats.org/drawingml/2006/main">
+              <a:graphicData uri="http://schemas.openxmlformats.org/drawingml/2006/picture">
+                <pic:pic xmlns:pic="http://schemas.openxmlformats.org/drawingml/2006/picture">
+                  <pic:nvPicPr>
+                    <pic:cNvPr id="13" name="treks.png"/>
+                    <pic:cNvPicPr/>
+                  </pic:nvPicPr>
+                  <pic:blipFill>
+                    <a:blip r:embed="rId27">
+                      <a:grayscl/>
+                      <a:extLst>
+                        <a:ext uri="{28A0092B-C50C-407E-A947-70E740481C1C}">
+                          <a14:useLocalDpi xmlns:a14="http://schemas.microsoft.com/office/drawing/2010/main" val="0"/>
+                        </a:ext>
+                      </a:extLst>
+                    </a:blip>
+                    <a:stretch>
+                      <a:fillRect/>
+                    </a:stretch>
+                  </pic:blipFill>
+                  <pic:spPr>
+                    <a:xfrm>
+                      <a:off x="0" y="0"/>
+                      <a:ext cx="540000" cy="540000"/>
+                    </a:xfrm>
+                    <a:prstGeom prst="roundRect">
+                      <a:avLst/>
+                    </a:prstGeom>
+                    <a:ln>
+                      <a:solidFill>
+                        <a:schemeClr val="bg1">
+                          <a:lumMod val="75000"/>
+                        </a:schemeClr>
+                      </a:solidFill>
+                    </a:ln>
+                  </pic:spPr>
+                </pic:pic>
+              </a:graphicData>
+            </a:graphic>
+          </wp:inline>
+        </w:drawing>
       </w:r>
     </w:p>
     <w:p>
@@ -1829,14 +1952,7 @@
           <w:rFonts w:asciiTheme="majorHAnsi" w:hAnsiTheme="majorHAnsi"/>
           <w:b/>
         </w:rPr>
-        <w:t>JavaScript</w:t>
-      </w:r>
-      <w:r>
-        <w:rPr>
-          <w:rFonts w:asciiTheme="majorHAnsi" w:hAnsiTheme="majorHAnsi"/>
-          <w:b/>
-        </w:rPr>
-        <w:t xml:space="preserve"> Developer</w:t>
+        <w:t>Mobile App Developer</w:t>
       </w:r>
       <w:r>
         <w:rPr>
@@ -1856,7 +1972,7 @@
           <w:rFonts w:asciiTheme="majorHAnsi" w:hAnsiTheme="majorHAnsi"/>
           <w:i/>
         </w:rPr>
-        <w:t>October 2010 - August 2011</w:t>
+        <w:t>November 2011 - August 2012</w:t>
       </w:r>
     </w:p>
     <w:p>
@@ -1864,13 +1980,61 @@
         <w:pStyle w:val="ExperienceParagraph"/>
       </w:pPr>
       <w:r>
-        <w:t xml:space="preserve">I worked with Javascript both on the server-side and inside the browser (jQuery) while integrating custom e-commerce solutions based on the Demandware platform. I also worked on developing </w:t>
-      </w:r>
-      <w:r>
-        <w:t>a few</w:t>
-      </w:r>
-      <w:r>
-        <w:t xml:space="preserve"> mobile applications for Android and Blackberry using the native APIs (Java) and Appcelerator’s Titanium API (Javascript).</w:t>
+        <w:t>Started out working</w:t>
+      </w:r>
+      <w:r>
+        <w:t xml:space="preserve"> on a</w:t>
+      </w:r>
+      <w:r>
+        <w:t>n</w:t>
+      </w:r>
+      <w:r>
+        <w:t xml:space="preserve"> </w:t>
+      </w:r>
+      <w:r>
+        <w:t xml:space="preserve">app built with </w:t>
+      </w:r>
+      <w:r>
+        <w:t>Ti</w:t>
+      </w:r>
+      <w:r>
+        <w:t xml:space="preserve">tanium API but realized </w:t>
+      </w:r>
+      <w:r>
+        <w:t>this technology was becoming a</w:t>
+      </w:r>
+      <w:r>
+        <w:t xml:space="preserve"> performance </w:t>
+      </w:r>
+      <w:r>
+        <w:t>bottleneck</w:t>
+      </w:r>
+      <w:r>
+        <w:t xml:space="preserve">. </w:t>
+      </w:r>
+      <w:r>
+        <w:t>Then switched to native iOS development, learning along the way, I built</w:t>
+      </w:r>
+      <w:r>
+        <w:t xml:space="preserve"> two enterprise apps</w:t>
+      </w:r>
+      <w:r>
+        <w:t>, one supporting iPhone and the other for iPad.</w:t>
+      </w:r>
+      <w:r>
+        <w:t xml:space="preserve"> </w:t>
+      </w:r>
+      <w:r>
+        <w:t xml:space="preserve">My last project at this company was </w:t>
+      </w:r>
+      <w:r>
+        <w:t>developing a</w:t>
+      </w:r>
+      <w:r>
+        <w:t xml:space="preserve"> simple</w:t>
+      </w:r>
+      <w:r>
+        <w:t xml:space="preserve"> 2D puzzle game for Android phones and tablets (Java) from scratch.</w:t>
       </w:r>
     </w:p>
     <w:p>
@@ -1881,15 +2045,16 @@
         <w:rPr>
           <w:rFonts w:asciiTheme="majorHAnsi" w:hAnsiTheme="majorHAnsi"/>
           <w:b/>
-        </w:rPr>
-      </w:pPr>
-      <w:r>
-        <w:rPr>
-          <w:rFonts w:asciiTheme="majorHAnsi" w:hAnsiTheme="majorHAnsi"/>
-          <w:b/>
           <w:sz w:val="32"/>
         </w:rPr>
-        <w:t>OgreCore.com - self employed</w:t>
+      </w:pPr>
+      <w:r>
+        <w:rPr>
+          <w:rFonts w:asciiTheme="majorHAnsi" w:hAnsiTheme="majorHAnsi"/>
+          <w:b/>
+          <w:sz w:val="32"/>
+        </w:rPr>
+        <w:t>OSF Global Services</w:t>
       </w:r>
     </w:p>
     <w:p>
@@ -1906,28 +2071,21 @@
           <w:rFonts w:asciiTheme="majorHAnsi" w:hAnsiTheme="majorHAnsi"/>
           <w:b/>
         </w:rPr>
-        <w:t>Web Developer</w:t>
-      </w:r>
-      <w:r>
-        <w:rPr>
-          <w:rFonts w:asciiTheme="majorHAnsi" w:hAnsiTheme="majorHAnsi"/>
-          <w:b/>
-        </w:rPr>
-        <w:t>,</w:t>
-      </w:r>
-      <w:r>
-        <w:rPr>
-          <w:rFonts w:asciiTheme="majorHAnsi" w:hAnsiTheme="majorHAnsi"/>
-          <w:b/>
-        </w:rPr>
-        <w:t xml:space="preserve"> </w:t>
-      </w:r>
-      <w:r>
-        <w:rPr>
-          <w:rFonts w:asciiTheme="majorHAnsi" w:hAnsiTheme="majorHAnsi"/>
-          <w:b/>
-        </w:rPr>
-        <w:t>Cluj-Napoca, Romania</w:t>
+        <w:t>JavaScript</w:t>
+      </w:r>
+      <w:r>
+        <w:rPr>
+          <w:rFonts w:asciiTheme="majorHAnsi" w:hAnsiTheme="majorHAnsi"/>
+          <w:b/>
+        </w:rPr>
+        <w:t xml:space="preserve"> Developer</w:t>
+      </w:r>
+      <w:r>
+        <w:rPr>
+          <w:rFonts w:asciiTheme="majorHAnsi" w:hAnsiTheme="majorHAnsi"/>
+          <w:b/>
+        </w:rPr>
+        <w:t>, Cluj-Napoca, Romania</w:t>
       </w:r>
       <w:r>
         <w:rPr>
@@ -1940,7 +2098,7 @@
           <w:rFonts w:asciiTheme="majorHAnsi" w:hAnsiTheme="majorHAnsi"/>
           <w:i/>
         </w:rPr>
-        <w:t>April 2005 - August 2010</w:t>
+        <w:t>October 2010 - August 2011</w:t>
       </w:r>
     </w:p>
     <w:p>
@@ -1948,21 +2106,13 @@
         <w:pStyle w:val="ExperienceParagraph"/>
       </w:pPr>
       <w:r>
-        <w:t>Development of web applications using PHP/MySQL/HTML. Developed e-commerce websites, CMS,</w:t>
-      </w:r>
-      <w:r>
-        <w:t xml:space="preserve"> Wordpress customization, various</w:t>
-      </w:r>
-      <w:r>
-        <w:t xml:space="preserve"> front-end work.</w:t>
-      </w:r>
-    </w:p>
-    <w:p>
-      <w:pPr>
-        <w:pStyle w:val="Heading1"/>
-      </w:pPr>
-      <w:r>
-        <w:t>Education</w:t>
+        <w:t xml:space="preserve">I worked with Javascript both on the server-side and inside the browser (jQuery) while integrating custom e-commerce solutions based on the Demandware platform. I also worked on developing </w:t>
+      </w:r>
+      <w:r>
+        <w:t>a few</w:t>
+      </w:r>
+      <w:r>
+        <w:t xml:space="preserve"> mobile applications for Android and Blackberry using the native APIs (Java) and Appcelerator’s Titanium API (Javascript).</w:t>
       </w:r>
     </w:p>
     <w:p>
@@ -1972,48 +2122,16 @@
         </w:tabs>
         <w:rPr>
           <w:rFonts w:asciiTheme="majorHAnsi" w:hAnsiTheme="majorHAnsi"/>
-        </w:rPr>
-      </w:pPr>
-      <w:r>
-        <w:rPr>
-          <w:rFonts w:asciiTheme="majorHAnsi" w:hAnsiTheme="majorHAnsi"/>
-          <w:b/>
-        </w:rPr>
-        <w:t>Bac</w:t>
-      </w:r>
-      <w:r>
-        <w:rPr>
-          <w:rFonts w:asciiTheme="majorHAnsi" w:hAnsiTheme="majorHAnsi"/>
-          <w:b/>
-        </w:rPr>
-        <w:t>helor’s degree</w:t>
-      </w:r>
-      <w:r>
-        <w:rPr>
-          <w:rFonts w:asciiTheme="majorHAnsi" w:hAnsiTheme="majorHAnsi"/>
-          <w:b/>
-        </w:rPr>
-        <w:t xml:space="preserve"> – Electronics, T</w:t>
-      </w:r>
-      <w:r>
-        <w:rPr>
-          <w:rFonts w:asciiTheme="majorHAnsi" w:hAnsiTheme="majorHAnsi"/>
-          <w:b/>
-        </w:rPr>
-        <w:t>elecommunications and IT</w:t>
-      </w:r>
-      <w:r>
-        <w:rPr>
-          <w:rFonts w:asciiTheme="majorHAnsi" w:hAnsiTheme="majorHAnsi"/>
-        </w:rPr>
-        <w:tab/>
-      </w:r>
-      <w:r>
-        <w:rPr>
-          <w:rFonts w:asciiTheme="majorHAnsi" w:hAnsiTheme="majorHAnsi"/>
-          <w:i/>
-        </w:rPr>
-        <w:t>2006 – 2010</w:t>
+          <w:b/>
+        </w:rPr>
+      </w:pPr>
+      <w:r>
+        <w:rPr>
+          <w:rFonts w:asciiTheme="majorHAnsi" w:hAnsiTheme="majorHAnsi"/>
+          <w:b/>
+          <w:sz w:val="32"/>
+        </w:rPr>
+        <w:t>OgreCore.com - self employed</w:t>
       </w:r>
     </w:p>
     <w:p>
@@ -2023,15 +2141,48 @@
         </w:tabs>
         <w:rPr>
           <w:rFonts w:asciiTheme="majorHAnsi" w:hAnsiTheme="majorHAnsi"/>
-          <w:b/>
-        </w:rPr>
-      </w:pPr>
-      <w:r>
-        <w:rPr>
-          <w:rFonts w:asciiTheme="majorHAnsi" w:hAnsiTheme="majorHAnsi"/>
-          <w:b/>
-        </w:rPr>
-        <w:t>Technical University of Cluj Napoca</w:t>
+        </w:rPr>
+      </w:pPr>
+      <w:r>
+        <w:rPr>
+          <w:rFonts w:asciiTheme="majorHAnsi" w:hAnsiTheme="majorHAnsi"/>
+          <w:b/>
+        </w:rPr>
+        <w:t>Web Developer</w:t>
+      </w:r>
+      <w:r>
+        <w:rPr>
+          <w:rFonts w:asciiTheme="majorHAnsi" w:hAnsiTheme="majorHAnsi"/>
+          <w:b/>
+        </w:rPr>
+        <w:t>,</w:t>
+      </w:r>
+      <w:r>
+        <w:rPr>
+          <w:rFonts w:asciiTheme="majorHAnsi" w:hAnsiTheme="majorHAnsi"/>
+          <w:b/>
+        </w:rPr>
+        <w:t xml:space="preserve"> </w:t>
+      </w:r>
+      <w:r>
+        <w:rPr>
+          <w:rFonts w:asciiTheme="majorHAnsi" w:hAnsiTheme="majorHAnsi"/>
+          <w:b/>
+        </w:rPr>
+        <w:t>Cluj-Napoca, Romania</w:t>
+      </w:r>
+      <w:r>
+        <w:rPr>
+          <w:rFonts w:asciiTheme="majorHAnsi" w:hAnsiTheme="majorHAnsi"/>
+        </w:rPr>
+        <w:tab/>
+      </w:r>
+      <w:r>
+        <w:rPr>
+          <w:rFonts w:asciiTheme="majorHAnsi" w:hAnsiTheme="majorHAnsi"/>
+          <w:i/>
+        </w:rPr>
+        <w:t>April 2005 - August 2010</w:t>
       </w:r>
     </w:p>
     <w:p>
@@ -2039,49 +2190,13 @@
         <w:pStyle w:val="ExperienceParagraph"/>
       </w:pPr>
       <w:r>
-        <w:t>Wrote my bachelor’s thesis at</w:t>
-      </w:r>
-      <w:r>
-        <w:t xml:space="preserve"> </w:t>
-      </w:r>
-      <w:r>
-        <w:t>Vrije Universiteit Brussel</w:t>
-      </w:r>
-      <w:r>
-        <w:t xml:space="preserve"> as part of an Erasmus </w:t>
-      </w:r>
-      <w:r>
-        <w:rPr>
-          <w:bCs/>
-        </w:rPr>
-        <w:t>Programme</w:t>
-      </w:r>
-      <w:r>
-        <w:rPr>
-          <w:bCs/>
-        </w:rPr>
-        <w:t>. My p</w:t>
-      </w:r>
-      <w:r>
-        <w:t xml:space="preserve">roject involved developing a sound-based localization method for determining the position of wireless sensor nodes. I developed an algorithm that would determine the position of a </w:t>
-      </w:r>
-      <w:r>
-        <w:t>wireless sensor</w:t>
-      </w:r>
-      <w:r>
-        <w:t xml:space="preserve"> in a cartesian system of coordinates by using sound via on-board speakers and microphone. </w:t>
-      </w:r>
-      <w:r>
-        <w:t xml:space="preserve">Wireless </w:t>
-      </w:r>
-      <w:r>
-        <w:t>sensor</w:t>
-      </w:r>
-      <w:r>
-        <w:t xml:space="preserve"> </w:t>
-      </w:r>
-      <w:r>
-        <w:t>nodes were running TinyOS, a real-time operating system and the code was written in nesC.</w:t>
+        <w:t>Development of web applications using PHP/MySQL/HTML. Developed e-commerce websites, CMS,</w:t>
+      </w:r>
+      <w:r>
+        <w:t xml:space="preserve"> Wordpress customization, various</w:t>
+      </w:r>
+      <w:r>
+        <w:t xml:space="preserve"> front-end work.</w:t>
       </w:r>
     </w:p>
     <w:p>
@@ -2089,7 +2204,7 @@
         <w:pStyle w:val="Heading1"/>
       </w:pPr>
       <w:r>
-        <w:t>Interests</w:t>
+        <w:t>Education</w:t>
       </w:r>
     </w:p>
     <w:p>
@@ -2104,8 +2219,43 @@
       <w:r>
         <w:rPr>
           <w:rFonts w:asciiTheme="majorHAnsi" w:hAnsiTheme="majorHAnsi"/>
-        </w:rPr>
-        <w:t>- sports: basketball, tennis, golf, table-tennis</w:t>
+          <w:b/>
+        </w:rPr>
+        <w:t>Bac</w:t>
+      </w:r>
+      <w:r>
+        <w:rPr>
+          <w:rFonts w:asciiTheme="majorHAnsi" w:hAnsiTheme="majorHAnsi"/>
+          <w:b/>
+        </w:rPr>
+        <w:t>helor’s degree</w:t>
+      </w:r>
+      <w:r>
+        <w:rPr>
+          <w:rFonts w:asciiTheme="majorHAnsi" w:hAnsiTheme="majorHAnsi"/>
+          <w:b/>
+        </w:rPr>
+        <w:t xml:space="preserve"> – Electronics, T</w:t>
+      </w:r>
+      <w:r>
+        <w:rPr>
+          <w:rFonts w:asciiTheme="majorHAnsi" w:hAnsiTheme="majorHAnsi"/>
+          <w:b/>
+        </w:rPr>
+        <w:t>elecommunications and IT</w:t>
+      </w:r>
+      <w:r>
+        <w:rPr>
+          <w:rFonts w:asciiTheme="majorHAnsi" w:hAnsiTheme="majorHAnsi"/>
+        </w:rPr>
+        <w:tab/>
+      </w:r>
+      <w:r>
+        <w:rPr>
+          <w:rFonts w:asciiTheme="majorHAnsi" w:hAnsiTheme="majorHAnsi"/>
+          <w:i/>
+        </w:rPr>
+        <w:t>2006 – 2010</w:t>
       </w:r>
     </w:p>
     <w:p>
@@ -2115,25 +2265,73 @@
         </w:tabs>
         <w:rPr>
           <w:rFonts w:asciiTheme="majorHAnsi" w:hAnsiTheme="majorHAnsi"/>
-        </w:rPr>
-      </w:pPr>
-      <w:r>
-        <w:rPr>
-          <w:rFonts w:asciiTheme="majorHAnsi" w:hAnsiTheme="majorHAnsi"/>
-        </w:rPr>
-        <w:t xml:space="preserve">- </w:t>
-      </w:r>
-      <w:r>
-        <w:rPr>
-          <w:rFonts w:asciiTheme="majorHAnsi" w:hAnsiTheme="majorHAnsi"/>
-        </w:rPr>
-        <w:t xml:space="preserve">I enjoy </w:t>
-      </w:r>
-      <w:r>
-        <w:rPr>
-          <w:rFonts w:asciiTheme="majorHAnsi" w:hAnsiTheme="majorHAnsi"/>
-        </w:rPr>
-        <w:t>contributing to open source projects</w:t>
+          <w:b/>
+        </w:rPr>
+      </w:pPr>
+      <w:r>
+        <w:rPr>
+          <w:rFonts w:asciiTheme="majorHAnsi" w:hAnsiTheme="majorHAnsi"/>
+          <w:b/>
+        </w:rPr>
+        <w:t>Technical University of Cluj Napoca</w:t>
+      </w:r>
+    </w:p>
+    <w:p>
+      <w:pPr>
+        <w:pStyle w:val="ExperienceParagraph"/>
+      </w:pPr>
+      <w:r>
+        <w:t>Wrote my bachelor’s thesis at</w:t>
+      </w:r>
+      <w:r>
+        <w:t xml:space="preserve"> </w:t>
+      </w:r>
+      <w:r>
+        <w:t>Vrije Universiteit Brussel</w:t>
+      </w:r>
+      <w:r>
+        <w:t xml:space="preserve"> as part of an Erasmus </w:t>
+      </w:r>
+      <w:r>
+        <w:rPr>
+          <w:bCs/>
+        </w:rPr>
+        <w:t>Programme</w:t>
+      </w:r>
+      <w:r>
+        <w:rPr>
+          <w:bCs/>
+        </w:rPr>
+        <w:t>. My p</w:t>
+      </w:r>
+      <w:r>
+        <w:t xml:space="preserve">roject involved developing a sound-based localization method for determining the position of wireless sensor nodes. I developed an algorithm that would determine the position of a </w:t>
+      </w:r>
+      <w:r>
+        <w:t>wireless sensor</w:t>
+      </w:r>
+      <w:r>
+        <w:t xml:space="preserve"> in a cartesian system of coordinates by using sound via on-board speakers and microphone. </w:t>
+      </w:r>
+      <w:r>
+        <w:t xml:space="preserve">Wireless </w:t>
+      </w:r>
+      <w:r>
+        <w:t>sensor</w:t>
+      </w:r>
+      <w:r>
+        <w:t xml:space="preserve"> </w:t>
+      </w:r>
+      <w:r>
+        <w:t>nodes were running TinyOS, a real-time operating system and the code was written in nesC.</w:t>
+      </w:r>
+    </w:p>
+    <w:p>
+      <w:pPr>
+        <w:pStyle w:val="Heading1"/>
+      </w:pPr>
+      <w:r>
+        <w:t>Interests</w:t>
       </w:r>
     </w:p>
     <w:p>
@@ -2149,13 +2347,7 @@
         <w:rPr>
           <w:rFonts w:asciiTheme="majorHAnsi" w:hAnsiTheme="majorHAnsi"/>
         </w:rPr>
-        <w:t>- reading about computer scie</w:t>
-      </w:r>
-      <w:r>
-        <w:rPr>
-          <w:rFonts w:asciiTheme="majorHAnsi" w:hAnsiTheme="majorHAnsi"/>
-        </w:rPr>
-        <w:t>nce, software business, startups and design</w:t>
+        <w:t>- sports: basketball, tennis, golf, table-tennis</w:t>
       </w:r>
     </w:p>
     <w:p>
@@ -2167,10 +2359,60 @@
           <w:rFonts w:asciiTheme="majorHAnsi" w:hAnsiTheme="majorHAnsi"/>
         </w:rPr>
       </w:pPr>
+      <w:r>
+        <w:rPr>
+          <w:rFonts w:asciiTheme="majorHAnsi" w:hAnsiTheme="majorHAnsi"/>
+        </w:rPr>
+        <w:t xml:space="preserve">- </w:t>
+      </w:r>
+      <w:r>
+        <w:rPr>
+          <w:rFonts w:asciiTheme="majorHAnsi" w:hAnsiTheme="majorHAnsi"/>
+        </w:rPr>
+        <w:t xml:space="preserve">I enjoy </w:t>
+      </w:r>
+      <w:r>
+        <w:rPr>
+          <w:rFonts w:asciiTheme="majorHAnsi" w:hAnsiTheme="majorHAnsi"/>
+        </w:rPr>
+        <w:t>contributing to open source projects</w:t>
+      </w:r>
+    </w:p>
+    <w:p>
+      <w:pPr>
+        <w:tabs>
+          <w:tab w:val="right" w:pos="10490"/>
+        </w:tabs>
+        <w:rPr>
+          <w:rFonts w:asciiTheme="majorHAnsi" w:hAnsiTheme="majorHAnsi"/>
+        </w:rPr>
+      </w:pPr>
+      <w:r>
+        <w:rPr>
+          <w:rFonts w:asciiTheme="majorHAnsi" w:hAnsiTheme="majorHAnsi"/>
+        </w:rPr>
+        <w:t>- reading about computer scie</w:t>
+      </w:r>
+      <w:r>
+        <w:rPr>
+          <w:rFonts w:asciiTheme="majorHAnsi" w:hAnsiTheme="majorHAnsi"/>
+        </w:rPr>
+        <w:t>nce, software business, startups and design</w:t>
+      </w:r>
+    </w:p>
+    <w:p>
+      <w:pPr>
+        <w:tabs>
+          <w:tab w:val="right" w:pos="10490"/>
+        </w:tabs>
+        <w:rPr>
+          <w:rFonts w:asciiTheme="majorHAnsi" w:hAnsiTheme="majorHAnsi"/>
+        </w:rPr>
+      </w:pPr>
     </w:p>
     <w:sectPr>
-      <w:headerReference w:type="default" r:id="rId22"/>
-      <w:footerReference w:type="default" r:id="rId23"/>
+      <w:headerReference w:type="default" r:id="rId28"/>
+      <w:footerReference w:type="default" r:id="rId29"/>
       <w:pgSz w:w="11900" w:h="16840"/>
       <w:pgMar w:top="969" w:right="703" w:bottom="1418" w:left="709" w:header="426" w:footer="831" w:gutter="0"/>
       <w:cols w:space="708"/>
@@ -3321,7 +3563,7 @@
 </file>
 
 <file path=customXml/itemProps1.xml><?xml version="1.0" encoding="utf-8"?>
-<ds:datastoreItem xmlns:ds="http://schemas.openxmlformats.org/officeDocument/2006/customXml" ds:itemID="{8F2D749B-2278-5C45-89DD-D32805D46416}">
+<ds:datastoreItem xmlns:ds="http://schemas.openxmlformats.org/officeDocument/2006/customXml" ds:itemID="{33C409FC-2643-5F4B-AB9F-7AD6E89E3646}">
   <ds:schemaRefs>
     <ds:schemaRef ds:uri="http://schemas.openxmlformats.org/officeDocument/2006/bibliography"/>
   </ds:schemaRefs>

</xml_diff>

<commit_message>
remove phone number, add Met Office Weather app to portfolio
</commit_message>
<xml_diff>
--- a/CV.docx
+++ b/CV.docx
@@ -57,7 +57,7 @@
         <w:rPr>
           <w:rFonts w:asciiTheme="majorHAnsi" w:hAnsiTheme="majorHAnsi"/>
         </w:rPr>
-        <w:t>during</w:t>
+        <w:t>over</w:t>
       </w:r>
       <w:r>
         <w:rPr>
@@ -220,13 +220,25 @@
         <w:rPr>
           <w:rFonts w:asciiTheme="majorHAnsi" w:hAnsiTheme="majorHAnsi"/>
         </w:rPr>
-        <w:t xml:space="preserve"> that running lean and</w:t>
-      </w:r>
-      <w:r>
-        <w:rPr>
-          <w:rFonts w:asciiTheme="majorHAnsi" w:hAnsiTheme="majorHAnsi"/>
-        </w:rPr>
-        <w:t xml:space="preserve"> </w:t>
+        <w:t xml:space="preserve"> that </w:t>
+      </w:r>
+      <w:r>
+        <w:rPr>
+          <w:rFonts w:asciiTheme="majorHAnsi" w:hAnsiTheme="majorHAnsi"/>
+        </w:rPr>
+        <w:t>staying</w:t>
+      </w:r>
+      <w:r>
+        <w:rPr>
+          <w:rFonts w:asciiTheme="majorHAnsi" w:hAnsiTheme="majorHAnsi"/>
+        </w:rPr>
+        <w:t xml:space="preserve"> lean and</w:t>
+      </w:r>
+      <w:r>
+        <w:rPr>
+          <w:rFonts w:asciiTheme="majorHAnsi" w:hAnsiTheme="majorHAnsi"/>
+        </w:rPr>
+        <w:t xml:space="preserve"> being </w:t>
       </w:r>
       <w:r>
         <w:rPr>
@@ -426,10 +438,10 @@
           <w:lang w:val="en-GB" w:eastAsia="en-GB"/>
         </w:rPr>
         <w:drawing>
-          <wp:inline distT="0" distB="0" distL="0" distR="0" wp14:anchorId="529E39A1" wp14:editId="1B15C416">
+          <wp:inline distT="0" distB="0" distL="0" distR="0" wp14:anchorId="6C2DF2B2" wp14:editId="39C4876F">
             <wp:extent cx="540000" cy="540000"/>
             <wp:effectExtent l="25400" t="25400" r="19050" b="19050"/>
-            <wp:docPr id="19" name="Picture 19"/>
+            <wp:docPr id="3" name="Picture 3"/>
             <wp:cNvGraphicFramePr>
               <a:graphicFrameLocks xmlns:a="http://schemas.openxmlformats.org/drawingml/2006/main" noChangeAspect="1"/>
             </wp:cNvGraphicFramePr>
@@ -481,7 +493,7 @@
           <w:rFonts w:asciiTheme="majorHAnsi" w:hAnsiTheme="majorHAnsi"/>
           <w:b/>
         </w:rPr>
-        <w:t xml:space="preserve">   </w:t>
+        <w:t xml:space="preserve">  </w:t>
       </w:r>
       <w:r>
         <w:rPr>
@@ -491,10 +503,10 @@
           <w:lang w:val="en-GB" w:eastAsia="en-GB"/>
         </w:rPr>
         <w:drawing>
-          <wp:inline distT="0" distB="0" distL="0" distR="0" wp14:anchorId="044122F0" wp14:editId="2475D56C">
+          <wp:inline distT="0" distB="0" distL="0" distR="0" wp14:anchorId="529E39A1" wp14:editId="5662F9D0">
             <wp:extent cx="540000" cy="540000"/>
             <wp:effectExtent l="25400" t="25400" r="19050" b="19050"/>
-            <wp:docPr id="18" name="Picture 18"/>
+            <wp:docPr id="19" name="Picture 19"/>
             <wp:cNvGraphicFramePr>
               <a:graphicFrameLocks xmlns:a="http://schemas.openxmlformats.org/drawingml/2006/main" noChangeAspect="1"/>
             </wp:cNvGraphicFramePr>
@@ -564,10 +576,10 @@
           <w:lang w:val="en-GB" w:eastAsia="en-GB"/>
         </w:rPr>
         <w:drawing>
-          <wp:inline distT="0" distB="0" distL="0" distR="0" wp14:anchorId="2170EAA7" wp14:editId="64B586D4">
+          <wp:inline distT="0" distB="0" distL="0" distR="0" wp14:anchorId="044122F0" wp14:editId="2475D56C">
             <wp:extent cx="540000" cy="540000"/>
             <wp:effectExtent l="25400" t="25400" r="19050" b="19050"/>
-            <wp:docPr id="16" name="Picture 16"/>
+            <wp:docPr id="18" name="Picture 18"/>
             <wp:cNvGraphicFramePr>
               <a:graphicFrameLocks xmlns:a="http://schemas.openxmlformats.org/drawingml/2006/main" noChangeAspect="1"/>
             </wp:cNvGraphicFramePr>
@@ -611,7 +623,6 @@
                       <a:solidFill>
                         <a:schemeClr val="bg1">
                           <a:lumMod val="75000"/>
-                          <a:alpha val="0"/>
                         </a:schemeClr>
                       </a:solidFill>
                     </a:ln>
@@ -628,7 +639,7 @@
           <w:rFonts w:asciiTheme="majorHAnsi" w:hAnsiTheme="majorHAnsi"/>
           <w:b/>
         </w:rPr>
-        <w:t xml:space="preserve">  </w:t>
+        <w:t xml:space="preserve">   </w:t>
       </w:r>
       <w:r>
         <w:rPr>
@@ -638,10 +649,10 @@
           <w:lang w:val="en-GB" w:eastAsia="en-GB"/>
         </w:rPr>
         <w:drawing>
-          <wp:inline distT="0" distB="0" distL="0" distR="0" wp14:anchorId="35FFBCDC" wp14:editId="7430F426">
+          <wp:inline distT="0" distB="0" distL="0" distR="0" wp14:anchorId="2170EAA7" wp14:editId="64B586D4">
             <wp:extent cx="540000" cy="540000"/>
             <wp:effectExtent l="25400" t="25400" r="19050" b="19050"/>
-            <wp:docPr id="15" name="Picture 15"/>
+            <wp:docPr id="16" name="Picture 16"/>
             <wp:cNvGraphicFramePr>
               <a:graphicFrameLocks xmlns:a="http://schemas.openxmlformats.org/drawingml/2006/main" noChangeAspect="1"/>
             </wp:cNvGraphicFramePr>
@@ -685,6 +696,80 @@
                       <a:solidFill>
                         <a:schemeClr val="bg1">
                           <a:lumMod val="75000"/>
+                          <a:alpha val="0"/>
+                        </a:schemeClr>
+                      </a:solidFill>
+                    </a:ln>
+                    <a:effectLst/>
+                  </pic:spPr>
+                </pic:pic>
+              </a:graphicData>
+            </a:graphic>
+          </wp:inline>
+        </w:drawing>
+      </w:r>
+      <w:r>
+        <w:rPr>
+          <w:rFonts w:asciiTheme="majorHAnsi" w:hAnsiTheme="majorHAnsi"/>
+          <w:b/>
+        </w:rPr>
+        <w:t xml:space="preserve">  </w:t>
+      </w:r>
+      <w:r>
+        <w:rPr>
+          <w:rFonts w:asciiTheme="majorHAnsi" w:hAnsiTheme="majorHAnsi"/>
+          <w:b/>
+          <w:noProof/>
+          <w:lang w:val="en-GB" w:eastAsia="en-GB"/>
+        </w:rPr>
+        <w:drawing>
+          <wp:inline distT="0" distB="0" distL="0" distR="0" wp14:anchorId="35FFBCDC" wp14:editId="7430F426">
+            <wp:extent cx="540000" cy="540000"/>
+            <wp:effectExtent l="25400" t="25400" r="19050" b="19050"/>
+            <wp:docPr id="15" name="Picture 15"/>
+            <wp:cNvGraphicFramePr>
+              <a:graphicFrameLocks xmlns:a="http://schemas.openxmlformats.org/drawingml/2006/main" noChangeAspect="1"/>
+            </wp:cNvGraphicFramePr>
+            <a:graphic xmlns:a="http://schemas.openxmlformats.org/drawingml/2006/main">
+              <a:graphicData uri="http://schemas.openxmlformats.org/drawingml/2006/picture">
+                <pic:pic xmlns:pic="http://schemas.openxmlformats.org/drawingml/2006/picture">
+                  <pic:nvPicPr>
+                    <pic:cNvPr id="4" name="Composed.png"/>
+                    <pic:cNvPicPr/>
+                  </pic:nvPicPr>
+                  <pic:blipFill>
+                    <a:blip r:embed="rId15">
+                      <a:extLst>
+                        <a:ext uri="{BEBA8EAE-BF5A-486C-A8C5-ECC9F3942E4B}">
+                          <a14:imgProps xmlns:a14="http://schemas.microsoft.com/office/drawing/2010/main">
+                            <a14:imgLayer r:embed="rId16">
+                              <a14:imgEffect>
+                                <a14:saturation sat="0"/>
+                              </a14:imgEffect>
+                            </a14:imgLayer>
+                          </a14:imgProps>
+                        </a:ext>
+                        <a:ext uri="{28A0092B-C50C-407E-A947-70E740481C1C}">
+                          <a14:useLocalDpi xmlns:a14="http://schemas.microsoft.com/office/drawing/2010/main" val="0"/>
+                        </a:ext>
+                      </a:extLst>
+                    </a:blip>
+                    <a:stretch>
+                      <a:fillRect/>
+                    </a:stretch>
+                  </pic:blipFill>
+                  <pic:spPr>
+                    <a:xfrm>
+                      <a:off x="0" y="0"/>
+                      <a:ext cx="540000" cy="540000"/>
+                    </a:xfrm>
+                    <a:prstGeom prst="roundRect">
+                      <a:avLst/>
+                    </a:prstGeom>
+                    <a:ln>
+                      <a:solidFill>
+                        <a:schemeClr val="bg1">
+                          <a:lumMod val="75000"/>
                         </a:schemeClr>
                       </a:solidFill>
                     </a:ln>
@@ -733,7 +818,7 @@
                     <pic:cNvPicPr/>
                   </pic:nvPicPr>
                   <pic:blipFill>
-                    <a:blip r:embed="rId15">
+                    <a:blip r:embed="rId17">
                       <a:grayscl/>
                       <a:extLst>
                         <a:ext uri="{28A0092B-C50C-407E-A947-70E740481C1C}">
@@ -826,132 +911,250 @@
     <w:p>
       <w:pPr>
         <w:spacing w:before="120" w:after="360"/>
-      </w:pPr>
-      <w:r>
+        <w:rPr>
+          <w:rFonts w:asciiTheme="majorHAnsi" w:hAnsiTheme="majorHAnsi"/>
+        </w:rPr>
+      </w:pPr>
+      <w:r>
+        <w:rPr>
+          <w:rFonts w:asciiTheme="majorHAnsi" w:hAnsiTheme="majorHAnsi"/>
+        </w:rPr>
         <w:t>While working</w:t>
       </w:r>
       <w:r>
+        <w:rPr>
+          <w:rFonts w:asciiTheme="majorHAnsi" w:hAnsiTheme="majorHAnsi"/>
+        </w:rPr>
         <w:t xml:space="preserve"> with </w:t>
       </w:r>
       <w:r>
+        <w:rPr>
+          <w:rFonts w:asciiTheme="majorHAnsi" w:hAnsiTheme="majorHAnsi"/>
+        </w:rPr>
         <w:t>London</w:t>
       </w:r>
       <w:r>
+        <w:rPr>
+          <w:rFonts w:asciiTheme="majorHAnsi" w:hAnsiTheme="majorHAnsi"/>
+        </w:rPr>
         <w:t xml:space="preserve"> based </w:t>
       </w:r>
       <w:r>
+        <w:rPr>
+          <w:rFonts w:asciiTheme="majorHAnsi" w:hAnsiTheme="majorHAnsi"/>
+        </w:rPr>
         <w:t>agency The App Business</w:t>
       </w:r>
       <w:r>
+        <w:rPr>
+          <w:rFonts w:asciiTheme="majorHAnsi" w:hAnsiTheme="majorHAnsi"/>
+        </w:rPr>
         <w:t xml:space="preserve">, I </w:t>
       </w:r>
       <w:r>
+        <w:rPr>
+          <w:rFonts w:asciiTheme="majorHAnsi" w:hAnsiTheme="majorHAnsi"/>
+        </w:rPr>
         <w:t>helped deliver</w:t>
       </w:r>
       <w:r>
+        <w:rPr>
+          <w:rFonts w:asciiTheme="majorHAnsi" w:hAnsiTheme="majorHAnsi"/>
+        </w:rPr>
         <w:t xml:space="preserve"> a range of rail and bus transportation apps for First</w:t>
       </w:r>
       <w:r>
+        <w:rPr>
+          <w:rFonts w:asciiTheme="majorHAnsi" w:hAnsiTheme="majorHAnsi"/>
+        </w:rPr>
         <w:t xml:space="preserve"> </w:t>
       </w:r>
       <w:r>
+        <w:rPr>
+          <w:rFonts w:asciiTheme="majorHAnsi" w:hAnsiTheme="majorHAnsi"/>
+        </w:rPr>
         <w:t>Group</w:t>
       </w:r>
       <w:r>
+        <w:rPr>
+          <w:rFonts w:asciiTheme="majorHAnsi" w:hAnsiTheme="majorHAnsi"/>
+        </w:rPr>
         <w:t xml:space="preserve">; during my contract </w:t>
       </w:r>
       <w:r>
+        <w:rPr>
+          <w:rFonts w:asciiTheme="majorHAnsi" w:hAnsiTheme="majorHAnsi"/>
+        </w:rPr>
         <w:t xml:space="preserve">I was also part of the </w:t>
       </w:r>
       <w:r>
+        <w:rPr>
+          <w:rFonts w:asciiTheme="majorHAnsi" w:hAnsiTheme="majorHAnsi"/>
+        </w:rPr>
         <w:t xml:space="preserve">team that developed the official tourist guide </w:t>
       </w:r>
       <w:r>
+        <w:rPr>
+          <w:rFonts w:asciiTheme="majorHAnsi" w:hAnsiTheme="majorHAnsi"/>
+        </w:rPr>
         <w:t>of</w:t>
       </w:r>
       <w:r>
+        <w:rPr>
+          <w:rFonts w:asciiTheme="majorHAnsi" w:hAnsiTheme="majorHAnsi"/>
+        </w:rPr>
         <w:t xml:space="preserve"> London. </w:t>
       </w:r>
       <w:r>
+        <w:rPr>
+          <w:rFonts w:asciiTheme="majorHAnsi" w:hAnsiTheme="majorHAnsi"/>
+        </w:rPr>
         <w:t>The apps</w:t>
       </w:r>
       <w:r>
+        <w:rPr>
+          <w:rFonts w:asciiTheme="majorHAnsi" w:hAnsiTheme="majorHAnsi"/>
+        </w:rPr>
         <w:t xml:space="preserve"> </w:t>
       </w:r>
       <w:r>
+        <w:rPr>
+          <w:rFonts w:asciiTheme="majorHAnsi" w:hAnsiTheme="majorHAnsi"/>
+        </w:rPr>
         <w:t>were</w:t>
       </w:r>
       <w:r>
+        <w:rPr>
+          <w:rFonts w:asciiTheme="majorHAnsi" w:hAnsiTheme="majorHAnsi"/>
+        </w:rPr>
         <w:t xml:space="preserve"> written entirely in Swift</w:t>
       </w:r>
       <w:r>
+        <w:rPr>
+          <w:rFonts w:asciiTheme="majorHAnsi" w:hAnsiTheme="majorHAnsi"/>
+        </w:rPr>
         <w:t>,</w:t>
       </w:r>
       <w:r>
+        <w:rPr>
+          <w:rFonts w:asciiTheme="majorHAnsi" w:hAnsiTheme="majorHAnsi"/>
+        </w:rPr>
         <w:t xml:space="preserve"> </w:t>
       </w:r>
       <w:r>
+        <w:rPr>
+          <w:rFonts w:asciiTheme="majorHAnsi" w:hAnsiTheme="majorHAnsi"/>
+        </w:rPr>
         <w:t>w</w:t>
       </w:r>
       <w:r>
+        <w:rPr>
+          <w:rFonts w:asciiTheme="majorHAnsi" w:hAnsiTheme="majorHAnsi"/>
+        </w:rPr>
         <w:t>e employed a</w:t>
       </w:r>
       <w:r>
+        <w:rPr>
+          <w:rFonts w:asciiTheme="majorHAnsi" w:hAnsiTheme="majorHAnsi"/>
+        </w:rPr>
         <w:t>n</w:t>
       </w:r>
       <w:r>
+        <w:rPr>
+          <w:rFonts w:asciiTheme="majorHAnsi" w:hAnsiTheme="majorHAnsi"/>
+        </w:rPr>
         <w:t xml:space="preserve"> MVVM architecture, </w:t>
       </w:r>
       <w:r>
+        <w:rPr>
+          <w:rFonts w:asciiTheme="majorHAnsi" w:hAnsiTheme="majorHAnsi"/>
+        </w:rPr>
         <w:t>used</w:t>
       </w:r>
       <w:r>
+        <w:rPr>
+          <w:rFonts w:asciiTheme="majorHAnsi" w:hAnsiTheme="majorHAnsi"/>
+        </w:rPr>
         <w:t xml:space="preserve"> </w:t>
       </w:r>
       <w:r>
+        <w:rPr>
+          <w:rFonts w:asciiTheme="majorHAnsi" w:hAnsiTheme="majorHAnsi"/>
+        </w:rPr>
         <w:t xml:space="preserve">Realm for </w:t>
       </w:r>
       <w:r>
+        <w:rPr>
+          <w:rFonts w:asciiTheme="majorHAnsi" w:hAnsiTheme="majorHAnsi"/>
+        </w:rPr>
         <w:t xml:space="preserve">persistence and </w:t>
       </w:r>
       <w:r>
+        <w:rPr>
+          <w:rFonts w:asciiTheme="majorHAnsi" w:hAnsiTheme="majorHAnsi"/>
+        </w:rPr>
         <w:t>TeamCity with fastlane tools</w:t>
       </w:r>
       <w:r>
+        <w:rPr>
+          <w:rFonts w:asciiTheme="majorHAnsi" w:hAnsiTheme="majorHAnsi"/>
+        </w:rPr>
         <w:t xml:space="preserve"> </w:t>
       </w:r>
       <w:r>
+        <w:rPr>
+          <w:rFonts w:asciiTheme="majorHAnsi" w:hAnsiTheme="majorHAnsi"/>
+        </w:rPr>
         <w:t xml:space="preserve">for </w:t>
       </w:r>
       <w:r>
+        <w:rPr>
+          <w:rFonts w:asciiTheme="majorHAnsi" w:hAnsiTheme="majorHAnsi"/>
+        </w:rPr>
         <w:t xml:space="preserve">deploying builds </w:t>
       </w:r>
       <w:r>
+        <w:rPr>
+          <w:rFonts w:asciiTheme="majorHAnsi" w:hAnsiTheme="majorHAnsi"/>
+        </w:rPr>
         <w:t>to HockeyApp</w:t>
       </w:r>
       <w:r>
+        <w:rPr>
+          <w:rFonts w:asciiTheme="majorHAnsi" w:hAnsiTheme="majorHAnsi"/>
+        </w:rPr>
         <w:t>. During the same contract I worked on</w:t>
       </w:r>
       <w:r>
+        <w:rPr>
+          <w:rFonts w:asciiTheme="majorHAnsi" w:hAnsiTheme="majorHAnsi"/>
+        </w:rPr>
         <w:t xml:space="preserve"> </w:t>
       </w:r>
       <w:r>
+        <w:rPr>
+          <w:rFonts w:asciiTheme="majorHAnsi" w:hAnsiTheme="majorHAnsi"/>
+        </w:rPr>
         <w:t>enhancing the security of an existing internal app for Unilever</w:t>
       </w:r>
       <w:r>
-        <w:t xml:space="preserve"> with </w:t>
-      </w:r>
-      <w:r>
-        <w:t xml:space="preserve">assuring </w:t>
-      </w:r>
-      <w:r>
-        <w:t>results coming from independent penetration testing</w:t>
-      </w:r>
-      <w:r>
+        <w:rPr>
+          <w:rFonts w:asciiTheme="majorHAnsi" w:hAnsiTheme="majorHAnsi"/>
+        </w:rPr>
+        <w:t xml:space="preserve"> </w:t>
+      </w:r>
+      <w:r>
+        <w:rPr>
+          <w:rFonts w:asciiTheme="majorHAnsi" w:hAnsiTheme="majorHAnsi"/>
+        </w:rPr>
+        <w:t>and refreshing the UI of the Met Office Weather app</w:t>
+      </w:r>
+      <w:r>
+        <w:rPr>
+          <w:rFonts w:asciiTheme="majorHAnsi" w:hAnsiTheme="majorHAnsi"/>
+        </w:rPr>
         <w:t>.</w:t>
       </w:r>
-      <w:bookmarkStart w:id="0" w:name="_GoBack"/>
-      <w:bookmarkEnd w:id="0"/>
     </w:p>
     <w:p>
       <w:pPr>
@@ -986,7 +1189,7 @@
                     <pic:cNvPicPr/>
                   </pic:nvPicPr>
                   <pic:blipFill>
-                    <a:blip r:embed="rId16">
+                    <a:blip r:embed="rId18">
                       <a:extLst>
                         <a:ext uri="{28A0092B-C50C-407E-A947-70E740481C1C}">
                           <a14:useLocalDpi xmlns:a14="http://schemas.microsoft.com/office/drawing/2010/main" val="0"/>
@@ -1042,7 +1245,7 @@
                     <pic:cNvPicPr/>
                   </pic:nvPicPr>
                   <pic:blipFill>
-                    <a:blip r:embed="rId17">
+                    <a:blip r:embed="rId19">
                       <a:grayscl/>
                       <a:extLst>
                         <a:ext uri="{28A0092B-C50C-407E-A947-70E740481C1C}">
@@ -1197,7 +1400,7 @@
                     <pic:cNvPicPr/>
                   </pic:nvPicPr>
                   <pic:blipFill>
-                    <a:blip r:embed="rId18">
+                    <a:blip r:embed="rId20">
                       <a:biLevel thresh="75000"/>
                       <a:extLst>
                         <a:ext uri="{28A0092B-C50C-407E-A947-70E740481C1C}">
@@ -1252,134 +1455,6 @@
                 <pic:pic xmlns:pic="http://schemas.openxmlformats.org/drawingml/2006/picture">
                   <pic:nvPicPr>
                     <pic:cNvPr id="6" name="myAudi.png"/>
-                    <pic:cNvPicPr/>
-                  </pic:nvPicPr>
-                  <pic:blipFill>
-                    <a:blip r:embed="rId19">
-                      <a:grayscl/>
-                      <a:extLst>
-                        <a:ext uri="{28A0092B-C50C-407E-A947-70E740481C1C}">
-                          <a14:useLocalDpi xmlns:a14="http://schemas.microsoft.com/office/drawing/2010/main" val="0"/>
-                        </a:ext>
-                      </a:extLst>
-                    </a:blip>
-                    <a:stretch>
-                      <a:fillRect/>
-                    </a:stretch>
-                  </pic:blipFill>
-                  <pic:spPr>
-                    <a:xfrm>
-                      <a:off x="0" y="0"/>
-                      <a:ext cx="540000" cy="540000"/>
-                    </a:xfrm>
-                    <a:prstGeom prst="roundRect">
-                      <a:avLst/>
-                    </a:prstGeom>
-                    <a:ln>
-                      <a:solidFill>
-                        <a:schemeClr val="bg1">
-                          <a:lumMod val="75000"/>
-                        </a:schemeClr>
-                      </a:solidFill>
-                    </a:ln>
-                  </pic:spPr>
-                </pic:pic>
-              </a:graphicData>
-            </a:graphic>
-          </wp:inline>
-        </w:drawing>
-      </w:r>
-      <w:r>
-        <w:rPr>
-          <w:rFonts w:asciiTheme="majorHAnsi" w:hAnsiTheme="majorHAnsi"/>
-          <w:b/>
-        </w:rPr>
-        <w:t xml:space="preserve">   </w:t>
-      </w:r>
-      <w:r>
-        <w:rPr>
-          <w:rFonts w:asciiTheme="majorHAnsi" w:hAnsiTheme="majorHAnsi"/>
-          <w:b/>
-          <w:noProof/>
-          <w:lang w:val="en-GB" w:eastAsia="en-GB"/>
-        </w:rPr>
-        <w:drawing>
-          <wp:inline distT="0" distB="0" distL="0" distR="0" wp14:anchorId="789193D1" wp14:editId="39E7461F">
-            <wp:extent cx="540000" cy="540000"/>
-            <wp:effectExtent l="25400" t="25400" r="19050" b="19050"/>
-            <wp:docPr id="5" name="Picture 5"/>
-            <wp:cNvGraphicFramePr>
-              <a:graphicFrameLocks xmlns:a="http://schemas.openxmlformats.org/drawingml/2006/main" noChangeAspect="1"/>
-            </wp:cNvGraphicFramePr>
-            <a:graphic xmlns:a="http://schemas.openxmlformats.org/drawingml/2006/main">
-              <a:graphicData uri="http://schemas.openxmlformats.org/drawingml/2006/picture">
-                <pic:pic xmlns:pic="http://schemas.openxmlformats.org/drawingml/2006/picture">
-                  <pic:nvPicPr>
-                    <pic:cNvPr id="5" name="Audi Configurator.png"/>
-                    <pic:cNvPicPr/>
-                  </pic:nvPicPr>
-                  <pic:blipFill>
-                    <a:blip r:embed="rId20">
-                      <a:grayscl/>
-                      <a:extLst>
-                        <a:ext uri="{28A0092B-C50C-407E-A947-70E740481C1C}">
-                          <a14:useLocalDpi xmlns:a14="http://schemas.microsoft.com/office/drawing/2010/main" val="0"/>
-                        </a:ext>
-                      </a:extLst>
-                    </a:blip>
-                    <a:stretch>
-                      <a:fillRect/>
-                    </a:stretch>
-                  </pic:blipFill>
-                  <pic:spPr>
-                    <a:xfrm>
-                      <a:off x="0" y="0"/>
-                      <a:ext cx="540000" cy="540000"/>
-                    </a:xfrm>
-                    <a:prstGeom prst="roundRect">
-                      <a:avLst/>
-                    </a:prstGeom>
-                    <a:ln>
-                      <a:solidFill>
-                        <a:schemeClr val="bg1">
-                          <a:lumMod val="75000"/>
-                        </a:schemeClr>
-                      </a:solidFill>
-                    </a:ln>
-                  </pic:spPr>
-                </pic:pic>
-              </a:graphicData>
-            </a:graphic>
-          </wp:inline>
-        </w:drawing>
-      </w:r>
-      <w:r>
-        <w:rPr>
-          <w:rFonts w:asciiTheme="majorHAnsi" w:hAnsiTheme="majorHAnsi"/>
-          <w:b/>
-        </w:rPr>
-        <w:t xml:space="preserve">   </w:t>
-      </w:r>
-      <w:r>
-        <w:rPr>
-          <w:rFonts w:asciiTheme="majorHAnsi" w:hAnsiTheme="majorHAnsi"/>
-          <w:b/>
-          <w:noProof/>
-          <w:lang w:val="en-GB" w:eastAsia="en-GB"/>
-        </w:rPr>
-        <w:drawing>
-          <wp:inline distT="0" distB="0" distL="0" distR="0" wp14:anchorId="093357D4" wp14:editId="790B2A4B">
-            <wp:extent cx="540000" cy="540000"/>
-            <wp:effectExtent l="25400" t="25400" r="19050" b="19050"/>
-            <wp:docPr id="7" name="Picture 7"/>
-            <wp:cNvGraphicFramePr>
-              <a:graphicFrameLocks xmlns:a="http://schemas.openxmlformats.org/drawingml/2006/main" noChangeAspect="1"/>
-            </wp:cNvGraphicFramePr>
-            <a:graphic xmlns:a="http://schemas.openxmlformats.org/drawingml/2006/main">
-              <a:graphicData uri="http://schemas.openxmlformats.org/drawingml/2006/picture">
-                <pic:pic xmlns:pic="http://schemas.openxmlformats.org/drawingml/2006/picture">
-                  <pic:nvPicPr>
-                    <pic:cNvPr id="7" name="AudiMagazine.png"/>
                     <pic:cNvPicPr/>
                   </pic:nvPicPr>
                   <pic:blipFill>
@@ -1432,10 +1507,10 @@
           <w:lang w:val="en-GB" w:eastAsia="en-GB"/>
         </w:rPr>
         <w:drawing>
-          <wp:inline distT="0" distB="0" distL="0" distR="0" wp14:anchorId="71E841C4" wp14:editId="0EF19941">
+          <wp:inline distT="0" distB="0" distL="0" distR="0" wp14:anchorId="789193D1" wp14:editId="39E7461F">
             <wp:extent cx="540000" cy="540000"/>
             <wp:effectExtent l="25400" t="25400" r="19050" b="19050"/>
-            <wp:docPr id="8" name="Picture 8"/>
+            <wp:docPr id="5" name="Picture 5"/>
             <wp:cNvGraphicFramePr>
               <a:graphicFrameLocks xmlns:a="http://schemas.openxmlformats.org/drawingml/2006/main" noChangeAspect="1"/>
             </wp:cNvGraphicFramePr>
@@ -1443,7 +1518,7 @@
               <a:graphicData uri="http://schemas.openxmlformats.org/drawingml/2006/picture">
                 <pic:pic xmlns:pic="http://schemas.openxmlformats.org/drawingml/2006/picture">
                   <pic:nvPicPr>
-                    <pic:cNvPr id="8" name="tanke.png"/>
+                    <pic:cNvPr id="5" name="Audi Configurator.png"/>
                     <pic:cNvPicPr/>
                   </pic:nvPicPr>
                   <pic:blipFill>
@@ -1467,7 +1542,7 @@
                     <a:prstGeom prst="roundRect">
                       <a:avLst/>
                     </a:prstGeom>
-                    <a:ln w="3175">
+                    <a:ln>
                       <a:solidFill>
                         <a:schemeClr val="bg1">
                           <a:lumMod val="75000"/>
@@ -1496,10 +1571,10 @@
           <w:lang w:val="en-GB" w:eastAsia="en-GB"/>
         </w:rPr>
         <w:drawing>
-          <wp:inline distT="0" distB="0" distL="0" distR="0" wp14:anchorId="13E4265B" wp14:editId="076220A9">
+          <wp:inline distT="0" distB="0" distL="0" distR="0" wp14:anchorId="093357D4" wp14:editId="790B2A4B">
             <wp:extent cx="540000" cy="540000"/>
             <wp:effectExtent l="25400" t="25400" r="19050" b="19050"/>
-            <wp:docPr id="9" name="Picture 9"/>
+            <wp:docPr id="7" name="Picture 7"/>
             <wp:cNvGraphicFramePr>
               <a:graphicFrameLocks xmlns:a="http://schemas.openxmlformats.org/drawingml/2006/main" noChangeAspect="1"/>
             </wp:cNvGraphicFramePr>
@@ -1507,7 +1582,7 @@
               <a:graphicData uri="http://schemas.openxmlformats.org/drawingml/2006/picture">
                 <pic:pic xmlns:pic="http://schemas.openxmlformats.org/drawingml/2006/picture">
                   <pic:nvPicPr>
-                    <pic:cNvPr id="9" name="mobiLEOS.png"/>
+                    <pic:cNvPr id="7" name="AudiMagazine.png"/>
                     <pic:cNvPicPr/>
                   </pic:nvPicPr>
                   <pic:blipFill>
@@ -1560,10 +1635,10 @@
           <w:lang w:val="en-GB" w:eastAsia="en-GB"/>
         </w:rPr>
         <w:drawing>
-          <wp:inline distT="0" distB="0" distL="0" distR="0" wp14:anchorId="78CF1F07" wp14:editId="475C66F0">
+          <wp:inline distT="0" distB="0" distL="0" distR="0" wp14:anchorId="71E841C4" wp14:editId="0EF19941">
             <wp:extent cx="540000" cy="540000"/>
             <wp:effectExtent l="25400" t="25400" r="19050" b="19050"/>
-            <wp:docPr id="10" name="Picture 10"/>
+            <wp:docPr id="8" name="Picture 8"/>
             <wp:cNvGraphicFramePr>
               <a:graphicFrameLocks xmlns:a="http://schemas.openxmlformats.org/drawingml/2006/main" noChangeAspect="1"/>
             </wp:cNvGraphicFramePr>
@@ -1571,7 +1646,7 @@
               <a:graphicData uri="http://schemas.openxmlformats.org/drawingml/2006/picture">
                 <pic:pic xmlns:pic="http://schemas.openxmlformats.org/drawingml/2006/picture">
                   <pic:nvPicPr>
-                    <pic:cNvPr id="10" name="De-Touro.png"/>
+                    <pic:cNvPr id="8" name="tanke.png"/>
                     <pic:cNvPicPr/>
                   </pic:nvPicPr>
                   <pic:blipFill>
@@ -1595,7 +1670,7 @@
                     <a:prstGeom prst="roundRect">
                       <a:avLst/>
                     </a:prstGeom>
-                    <a:ln>
+                    <a:ln w="3175">
                       <a:solidFill>
                         <a:schemeClr val="bg1">
                           <a:lumMod val="75000"/>
@@ -1609,165 +1684,25 @@
           </wp:inline>
         </w:drawing>
       </w:r>
-    </w:p>
-    <w:p>
-      <w:pPr>
-        <w:tabs>
-          <w:tab w:val="right" w:pos="10490"/>
-        </w:tabs>
-        <w:spacing w:before="120"/>
-        <w:rPr>
-          <w:rFonts w:asciiTheme="majorHAnsi" w:hAnsiTheme="majorHAnsi"/>
-        </w:rPr>
-      </w:pPr>
-      <w:r>
-        <w:rPr>
-          <w:rFonts w:asciiTheme="majorHAnsi" w:hAnsiTheme="majorHAnsi"/>
-          <w:b/>
-        </w:rPr>
-        <w:t xml:space="preserve">iOS </w:t>
-      </w:r>
-      <w:r>
-        <w:rPr>
-          <w:rFonts w:asciiTheme="majorHAnsi" w:hAnsiTheme="majorHAnsi"/>
-          <w:b/>
-        </w:rPr>
-        <w:t>Developer</w:t>
-      </w:r>
-      <w:r>
-        <w:rPr>
-          <w:rFonts w:asciiTheme="majorHAnsi" w:hAnsiTheme="majorHAnsi"/>
-          <w:b/>
-        </w:rPr>
-        <w:t>, Cluj-Napoca, Romania</w:t>
-      </w:r>
-      <w:r>
-        <w:rPr>
-          <w:rFonts w:asciiTheme="majorHAnsi" w:hAnsiTheme="majorHAnsi"/>
-        </w:rPr>
-        <w:tab/>
-      </w:r>
-      <w:r>
-        <w:rPr>
-          <w:rFonts w:asciiTheme="majorHAnsi" w:hAnsiTheme="majorHAnsi"/>
-          <w:i/>
-        </w:rPr>
-        <w:t xml:space="preserve">September 2012 - </w:t>
-      </w:r>
-      <w:r>
-        <w:rPr>
-          <w:rFonts w:asciiTheme="majorHAnsi" w:hAnsiTheme="majorHAnsi"/>
-          <w:i/>
-        </w:rPr>
-        <w:t>July</w:t>
-      </w:r>
-      <w:r>
-        <w:rPr>
-          <w:rFonts w:asciiTheme="majorHAnsi" w:hAnsiTheme="majorHAnsi"/>
-          <w:i/>
-        </w:rPr>
-        <w:t xml:space="preserve"> 2014</w:t>
-      </w:r>
-      <w:r>
-        <w:rPr>
-          <w:rFonts w:asciiTheme="majorHAnsi" w:hAnsiTheme="majorHAnsi"/>
-          <w:b/>
-        </w:rPr>
-        <w:t xml:space="preserve"> </w:t>
-      </w:r>
-    </w:p>
-    <w:p>
-      <w:pPr>
-        <w:pStyle w:val="ExperienceParagraph"/>
-      </w:pPr>
-      <w:r>
-        <w:t xml:space="preserve">I was </w:t>
-      </w:r>
-      <w:r>
-        <w:t xml:space="preserve">mainly </w:t>
-      </w:r>
-      <w:r>
-        <w:t>involved in developing native apps for iPhone and iPad. I also</w:t>
-      </w:r>
-      <w:r>
-        <w:t xml:space="preserve"> performed code reviews for Audi AG, analyzing code bases of more than 20 internal and consumer iOS apps. Additionally I offered to help out on Android projects when needed.</w:t>
-      </w:r>
-      <w:r>
-        <w:br/>
-      </w:r>
-      <w:r>
-        <w:lastRenderedPageBreak/>
-        <w:t>Here are some</w:t>
-      </w:r>
-      <w:r>
-        <w:t xml:space="preserve"> </w:t>
-      </w:r>
-      <w:r>
-        <w:t>apps that I build from scratch</w:t>
-      </w:r>
-      <w:r>
-        <w:t xml:space="preserve">: </w:t>
-      </w:r>
-      <w:r>
-        <w:br/>
-      </w:r>
-      <w:r>
-        <w:t xml:space="preserve">- Tanke: a location based mobile app that helps electric car owners in Vienna find charging stations around them. </w:t>
-      </w:r>
-      <w:r>
-        <w:br/>
-      </w:r>
-      <w:r>
-        <w:t xml:space="preserve">- mobiLEOS: product targeting the health sector in Germany. It helps health service providers manage appointments with patients and deal with paperwork involving treatment and payment. </w:t>
-      </w:r>
-      <w:r>
-        <w:br/>
-      </w:r>
-      <w:r>
-        <w:t>- De-Touro: product operating in the German health market. It enables cab drivers to bid on patient transport jobs offered by health insurance companies using their mobile devices.</w:t>
-      </w:r>
-    </w:p>
-    <w:p>
-      <w:pPr>
-        <w:tabs>
-          <w:tab w:val="right" w:pos="10490"/>
-        </w:tabs>
-        <w:rPr>
-          <w:rFonts w:asciiTheme="majorHAnsi" w:hAnsiTheme="majorHAnsi"/>
-        </w:rPr>
-      </w:pPr>
-      <w:r>
-        <w:rPr>
-          <w:rFonts w:asciiTheme="majorHAnsi" w:hAnsiTheme="majorHAnsi"/>
-          <w:b/>
-          <w:sz w:val="32"/>
-        </w:rPr>
-        <w:t>Small Footprint, Inc</w:t>
-      </w:r>
-      <w:r>
-        <w:rPr>
-          <w:rFonts w:asciiTheme="majorHAnsi" w:hAnsiTheme="majorHAnsi"/>
-          <w:sz w:val="32"/>
-        </w:rPr>
-        <w:t>.</w:t>
-      </w:r>
-      <w:r>
-        <w:rPr>
-          <w:rFonts w:asciiTheme="majorHAnsi" w:hAnsiTheme="majorHAnsi"/>
-        </w:rPr>
-        <w:tab/>
-      </w:r>
-      <w:r>
-        <w:rPr>
-          <w:rFonts w:asciiTheme="majorHAnsi" w:hAnsiTheme="majorHAnsi"/>
+      <w:r>
+        <w:rPr>
+          <w:rFonts w:asciiTheme="majorHAnsi" w:hAnsiTheme="majorHAnsi"/>
+          <w:b/>
+        </w:rPr>
+        <w:t xml:space="preserve">   </w:t>
+      </w:r>
+      <w:r>
+        <w:rPr>
+          <w:rFonts w:asciiTheme="majorHAnsi" w:hAnsiTheme="majorHAnsi"/>
+          <w:b/>
           <w:noProof/>
           <w:lang w:val="en-GB" w:eastAsia="en-GB"/>
         </w:rPr>
         <w:drawing>
-          <wp:inline distT="0" distB="0" distL="0" distR="0" wp14:anchorId="5F5C78FD" wp14:editId="1999F763">
+          <wp:inline distT="0" distB="0" distL="0" distR="0" wp14:anchorId="13E4265B" wp14:editId="076220A9">
             <wp:extent cx="540000" cy="540000"/>
             <wp:effectExtent l="25400" t="25400" r="19050" b="19050"/>
-            <wp:docPr id="11" name="Picture 11"/>
+            <wp:docPr id="9" name="Picture 9"/>
             <wp:cNvGraphicFramePr>
               <a:graphicFrameLocks xmlns:a="http://schemas.openxmlformats.org/drawingml/2006/main" noChangeAspect="1"/>
             </wp:cNvGraphicFramePr>
@@ -1775,7 +1710,7 @@
               <a:graphicData uri="http://schemas.openxmlformats.org/drawingml/2006/picture">
                 <pic:pic xmlns:pic="http://schemas.openxmlformats.org/drawingml/2006/picture">
                   <pic:nvPicPr>
-                    <pic:cNvPr id="11" name="unnamed.png"/>
+                    <pic:cNvPr id="9" name="mobiLEOS.png"/>
                     <pic:cNvPicPr/>
                   </pic:nvPicPr>
                   <pic:blipFill>
@@ -1816,20 +1751,22 @@
       <w:r>
         <w:rPr>
           <w:rFonts w:asciiTheme="majorHAnsi" w:hAnsiTheme="majorHAnsi"/>
+          <w:b/>
         </w:rPr>
         <w:t xml:space="preserve">   </w:t>
       </w:r>
       <w:r>
         <w:rPr>
           <w:rFonts w:asciiTheme="majorHAnsi" w:hAnsiTheme="majorHAnsi"/>
+          <w:b/>
           <w:noProof/>
           <w:lang w:val="en-GB" w:eastAsia="en-GB"/>
         </w:rPr>
         <w:drawing>
-          <wp:inline distT="0" distB="0" distL="0" distR="0" wp14:anchorId="49D1E9BB" wp14:editId="6EB9B7E9">
+          <wp:inline distT="0" distB="0" distL="0" distR="0" wp14:anchorId="78CF1F07" wp14:editId="475C66F0">
             <wp:extent cx="540000" cy="540000"/>
             <wp:effectExtent l="25400" t="25400" r="19050" b="19050"/>
-            <wp:docPr id="12" name="Picture 12"/>
+            <wp:docPr id="10" name="Picture 10"/>
             <wp:cNvGraphicFramePr>
               <a:graphicFrameLocks xmlns:a="http://schemas.openxmlformats.org/drawingml/2006/main" noChangeAspect="1"/>
             </wp:cNvGraphicFramePr>
@@ -1837,7 +1774,7 @@
               <a:graphicData uri="http://schemas.openxmlformats.org/drawingml/2006/picture">
                 <pic:pic xmlns:pic="http://schemas.openxmlformats.org/drawingml/2006/picture">
                   <pic:nvPicPr>
-                    <pic:cNvPr id="12" name="earshot.png"/>
+                    <pic:cNvPr id="10" name="De-Touro.png"/>
                     <pic:cNvPicPr/>
                   </pic:nvPicPr>
                   <pic:blipFill>
@@ -1875,11 +1812,155 @@
           </wp:inline>
         </w:drawing>
       </w:r>
-      <w:r>
-        <w:rPr>
-          <w:rFonts w:asciiTheme="majorHAnsi" w:hAnsiTheme="majorHAnsi"/>
-        </w:rPr>
-        <w:t xml:space="preserve">   </w:t>
+    </w:p>
+    <w:p>
+      <w:pPr>
+        <w:tabs>
+          <w:tab w:val="right" w:pos="10490"/>
+        </w:tabs>
+        <w:spacing w:before="120"/>
+        <w:rPr>
+          <w:rFonts w:asciiTheme="majorHAnsi" w:hAnsiTheme="majorHAnsi"/>
+        </w:rPr>
+      </w:pPr>
+      <w:r>
+        <w:rPr>
+          <w:rFonts w:asciiTheme="majorHAnsi" w:hAnsiTheme="majorHAnsi"/>
+          <w:b/>
+        </w:rPr>
+        <w:t xml:space="preserve">iOS </w:t>
+      </w:r>
+      <w:r>
+        <w:rPr>
+          <w:rFonts w:asciiTheme="majorHAnsi" w:hAnsiTheme="majorHAnsi"/>
+          <w:b/>
+        </w:rPr>
+        <w:t>Developer</w:t>
+      </w:r>
+      <w:r>
+        <w:rPr>
+          <w:rFonts w:asciiTheme="majorHAnsi" w:hAnsiTheme="majorHAnsi"/>
+          <w:b/>
+        </w:rPr>
+        <w:t>, Cluj-Napoca, Romania</w:t>
+      </w:r>
+      <w:r>
+        <w:rPr>
+          <w:rFonts w:asciiTheme="majorHAnsi" w:hAnsiTheme="majorHAnsi"/>
+        </w:rPr>
+        <w:tab/>
+      </w:r>
+      <w:r>
+        <w:rPr>
+          <w:rFonts w:asciiTheme="majorHAnsi" w:hAnsiTheme="majorHAnsi"/>
+          <w:i/>
+        </w:rPr>
+        <w:t xml:space="preserve">September 2012 - </w:t>
+      </w:r>
+      <w:r>
+        <w:rPr>
+          <w:rFonts w:asciiTheme="majorHAnsi" w:hAnsiTheme="majorHAnsi"/>
+          <w:i/>
+        </w:rPr>
+        <w:t>July</w:t>
+      </w:r>
+      <w:r>
+        <w:rPr>
+          <w:rFonts w:asciiTheme="majorHAnsi" w:hAnsiTheme="majorHAnsi"/>
+          <w:i/>
+        </w:rPr>
+        <w:t xml:space="preserve"> 2014</w:t>
+      </w:r>
+      <w:r>
+        <w:rPr>
+          <w:rFonts w:asciiTheme="majorHAnsi" w:hAnsiTheme="majorHAnsi"/>
+          <w:b/>
+        </w:rPr>
+        <w:t xml:space="preserve"> </w:t>
+      </w:r>
+    </w:p>
+    <w:p>
+      <w:pPr>
+        <w:pStyle w:val="ExperienceParagraph"/>
+      </w:pPr>
+      <w:r>
+        <w:t xml:space="preserve">I was </w:t>
+      </w:r>
+      <w:r>
+        <w:t xml:space="preserve">mainly </w:t>
+      </w:r>
+      <w:r>
+        <w:t>involved in developing native apps for iPhone and iPad. I also</w:t>
+      </w:r>
+      <w:r>
+        <w:t xml:space="preserve"> performed code reviews for Audi AG, analyzing code bases of more than 20 internal and consumer iOS apps. Additionally I offered to help out on Android projects when needed.</w:t>
+      </w:r>
+      <w:bookmarkStart w:id="0" w:name="_GoBack"/>
+      <w:bookmarkEnd w:id="0"/>
+      <w:r>
+        <w:br/>
+      </w:r>
+      <w:r>
+        <w:lastRenderedPageBreak/>
+        <w:t>Here are some</w:t>
+      </w:r>
+      <w:r>
+        <w:t xml:space="preserve"> </w:t>
+      </w:r>
+      <w:r>
+        <w:t>apps that I build from scratch</w:t>
+      </w:r>
+      <w:r>
+        <w:t xml:space="preserve">: </w:t>
+      </w:r>
+      <w:r>
+        <w:br/>
+      </w:r>
+      <w:r>
+        <w:t xml:space="preserve">- Tanke: a location based mobile app that helps electric car owners in Vienna find charging stations around them. </w:t>
+      </w:r>
+      <w:r>
+        <w:br/>
+      </w:r>
+      <w:r>
+        <w:t xml:space="preserve">- mobiLEOS: product targeting the health sector in Germany. It helps health service providers manage appointments with patients and deal with paperwork involving treatment and payment. </w:t>
+      </w:r>
+      <w:r>
+        <w:br/>
+      </w:r>
+      <w:r>
+        <w:t>- De-Touro: product operating in the German health market. It enables cab drivers to bid on patient transport jobs offered by health insurance companies using their mobile devices.</w:t>
+      </w:r>
+    </w:p>
+    <w:p>
+      <w:pPr>
+        <w:tabs>
+          <w:tab w:val="right" w:pos="10490"/>
+        </w:tabs>
+        <w:rPr>
+          <w:rFonts w:asciiTheme="majorHAnsi" w:hAnsiTheme="majorHAnsi"/>
+        </w:rPr>
+      </w:pPr>
+      <w:r>
+        <w:rPr>
+          <w:rFonts w:asciiTheme="majorHAnsi" w:hAnsiTheme="majorHAnsi"/>
+          <w:b/>
+          <w:sz w:val="32"/>
+        </w:rPr>
+        <w:t>Small Footprint, Inc</w:t>
+      </w:r>
+      <w:r>
+        <w:rPr>
+          <w:rFonts w:asciiTheme="majorHAnsi" w:hAnsiTheme="majorHAnsi"/>
+          <w:sz w:val="32"/>
+        </w:rPr>
+        <w:t>.</w:t>
+      </w:r>
+      <w:r>
+        <w:rPr>
+          <w:rFonts w:asciiTheme="majorHAnsi" w:hAnsiTheme="majorHAnsi"/>
+        </w:rPr>
+        <w:tab/>
       </w:r>
       <w:r>
         <w:rPr>
@@ -1888,10 +1969,10 @@
           <w:lang w:val="en-GB" w:eastAsia="en-GB"/>
         </w:rPr>
         <w:drawing>
-          <wp:inline distT="0" distB="0" distL="0" distR="0" wp14:anchorId="63AA17CD" wp14:editId="58C24DC8">
+          <wp:inline distT="0" distB="0" distL="0" distR="0" wp14:anchorId="5F5C78FD" wp14:editId="1999F763">
             <wp:extent cx="540000" cy="540000"/>
             <wp:effectExtent l="25400" t="25400" r="19050" b="19050"/>
-            <wp:docPr id="13" name="Picture 13"/>
+            <wp:docPr id="11" name="Picture 11"/>
             <wp:cNvGraphicFramePr>
               <a:graphicFrameLocks xmlns:a="http://schemas.openxmlformats.org/drawingml/2006/main" noChangeAspect="1"/>
             </wp:cNvGraphicFramePr>
@@ -1899,7 +1980,7 @@
               <a:graphicData uri="http://schemas.openxmlformats.org/drawingml/2006/picture">
                 <pic:pic xmlns:pic="http://schemas.openxmlformats.org/drawingml/2006/picture">
                   <pic:nvPicPr>
-                    <pic:cNvPr id="13" name="treks.png"/>
+                    <pic:cNvPr id="11" name="unnamed.png"/>
                     <pic:cNvPicPr/>
                   </pic:nvPicPr>
                   <pic:blipFill>
@@ -1937,6 +2018,130 @@
           </wp:inline>
         </w:drawing>
       </w:r>
+      <w:r>
+        <w:rPr>
+          <w:rFonts w:asciiTheme="majorHAnsi" w:hAnsiTheme="majorHAnsi"/>
+        </w:rPr>
+        <w:t xml:space="preserve">   </w:t>
+      </w:r>
+      <w:r>
+        <w:rPr>
+          <w:rFonts w:asciiTheme="majorHAnsi" w:hAnsiTheme="majorHAnsi"/>
+          <w:noProof/>
+          <w:lang w:val="en-GB" w:eastAsia="en-GB"/>
+        </w:rPr>
+        <w:drawing>
+          <wp:inline distT="0" distB="0" distL="0" distR="0" wp14:anchorId="49D1E9BB" wp14:editId="6EB9B7E9">
+            <wp:extent cx="540000" cy="540000"/>
+            <wp:effectExtent l="25400" t="25400" r="19050" b="19050"/>
+            <wp:docPr id="12" name="Picture 12"/>
+            <wp:cNvGraphicFramePr>
+              <a:graphicFrameLocks xmlns:a="http://schemas.openxmlformats.org/drawingml/2006/main" noChangeAspect="1"/>
+            </wp:cNvGraphicFramePr>
+            <a:graphic xmlns:a="http://schemas.openxmlformats.org/drawingml/2006/main">
+              <a:graphicData uri="http://schemas.openxmlformats.org/drawingml/2006/picture">
+                <pic:pic xmlns:pic="http://schemas.openxmlformats.org/drawingml/2006/picture">
+                  <pic:nvPicPr>
+                    <pic:cNvPr id="12" name="earshot.png"/>
+                    <pic:cNvPicPr/>
+                  </pic:nvPicPr>
+                  <pic:blipFill>
+                    <a:blip r:embed="rId28">
+                      <a:grayscl/>
+                      <a:extLst>
+                        <a:ext uri="{28A0092B-C50C-407E-A947-70E740481C1C}">
+                          <a14:useLocalDpi xmlns:a14="http://schemas.microsoft.com/office/drawing/2010/main" val="0"/>
+                        </a:ext>
+                      </a:extLst>
+                    </a:blip>
+                    <a:stretch>
+                      <a:fillRect/>
+                    </a:stretch>
+                  </pic:blipFill>
+                  <pic:spPr>
+                    <a:xfrm>
+                      <a:off x="0" y="0"/>
+                      <a:ext cx="540000" cy="540000"/>
+                    </a:xfrm>
+                    <a:prstGeom prst="roundRect">
+                      <a:avLst/>
+                    </a:prstGeom>
+                    <a:ln>
+                      <a:solidFill>
+                        <a:schemeClr val="bg1">
+                          <a:lumMod val="75000"/>
+                        </a:schemeClr>
+                      </a:solidFill>
+                    </a:ln>
+                  </pic:spPr>
+                </pic:pic>
+              </a:graphicData>
+            </a:graphic>
+          </wp:inline>
+        </w:drawing>
+      </w:r>
+      <w:r>
+        <w:rPr>
+          <w:rFonts w:asciiTheme="majorHAnsi" w:hAnsiTheme="majorHAnsi"/>
+        </w:rPr>
+        <w:t xml:space="preserve">   </w:t>
+      </w:r>
+      <w:r>
+        <w:rPr>
+          <w:rFonts w:asciiTheme="majorHAnsi" w:hAnsiTheme="majorHAnsi"/>
+          <w:noProof/>
+          <w:lang w:val="en-GB" w:eastAsia="en-GB"/>
+        </w:rPr>
+        <w:drawing>
+          <wp:inline distT="0" distB="0" distL="0" distR="0" wp14:anchorId="63AA17CD" wp14:editId="58C24DC8">
+            <wp:extent cx="540000" cy="540000"/>
+            <wp:effectExtent l="25400" t="25400" r="19050" b="19050"/>
+            <wp:docPr id="13" name="Picture 13"/>
+            <wp:cNvGraphicFramePr>
+              <a:graphicFrameLocks xmlns:a="http://schemas.openxmlformats.org/drawingml/2006/main" noChangeAspect="1"/>
+            </wp:cNvGraphicFramePr>
+            <a:graphic xmlns:a="http://schemas.openxmlformats.org/drawingml/2006/main">
+              <a:graphicData uri="http://schemas.openxmlformats.org/drawingml/2006/picture">
+                <pic:pic xmlns:pic="http://schemas.openxmlformats.org/drawingml/2006/picture">
+                  <pic:nvPicPr>
+                    <pic:cNvPr id="13" name="treks.png"/>
+                    <pic:cNvPicPr/>
+                  </pic:nvPicPr>
+                  <pic:blipFill>
+                    <a:blip r:embed="rId29">
+                      <a:grayscl/>
+                      <a:extLst>
+                        <a:ext uri="{28A0092B-C50C-407E-A947-70E740481C1C}">
+                          <a14:useLocalDpi xmlns:a14="http://schemas.microsoft.com/office/drawing/2010/main" val="0"/>
+                        </a:ext>
+                      </a:extLst>
+                    </a:blip>
+                    <a:stretch>
+                      <a:fillRect/>
+                    </a:stretch>
+                  </pic:blipFill>
+                  <pic:spPr>
+                    <a:xfrm>
+                      <a:off x="0" y="0"/>
+                      <a:ext cx="540000" cy="540000"/>
+                    </a:xfrm>
+                    <a:prstGeom prst="roundRect">
+                      <a:avLst/>
+                    </a:prstGeom>
+                    <a:ln>
+                      <a:solidFill>
+                        <a:schemeClr val="bg1">
+                          <a:lumMod val="75000"/>
+                        </a:schemeClr>
+                      </a:solidFill>
+                    </a:ln>
+                  </pic:spPr>
+                </pic:pic>
+              </a:graphicData>
+            </a:graphic>
+          </wp:inline>
+        </w:drawing>
+      </w:r>
     </w:p>
     <w:p>
       <w:pPr>
@@ -2411,8 +2616,8 @@
       </w:pPr>
     </w:p>
     <w:sectPr>
-      <w:headerReference w:type="default" r:id="rId28"/>
-      <w:footerReference w:type="default" r:id="rId29"/>
+      <w:headerReference w:type="default" r:id="rId30"/>
+      <w:footerReference w:type="default" r:id="rId31"/>
       <w:pgSz w:w="11900" w:h="16840"/>
       <w:pgMar w:top="969" w:right="703" w:bottom="1418" w:left="709" w:header="426" w:footer="831" w:gutter="0"/>
       <w:cols w:space="708"/>
@@ -2463,20 +2668,20 @@
       <w:rPr>
         <w:rFonts w:asciiTheme="majorHAnsi" w:eastAsiaTheme="majorEastAsia" w:hAnsiTheme="majorHAnsi" w:cstheme="majorBidi"/>
       </w:rPr>
-      <w:t>n@protonmail.com  |</w:t>
+      <w:t xml:space="preserve">n@protonmail.com  </w:t>
+    </w:r>
+    <w:r>
+      <w:rPr>
+        <w:rFonts w:asciiTheme="majorHAnsi" w:eastAsiaTheme="majorEastAsia" w:hAnsiTheme="majorHAnsi" w:cstheme="majorBidi"/>
+      </w:rPr>
+      <w:t>|</w:t>
     </w:r>
     <w:proofErr w:type="gramEnd"/>
     <w:r>
       <w:rPr>
         <w:rFonts w:asciiTheme="majorHAnsi" w:eastAsiaTheme="majorEastAsia" w:hAnsiTheme="majorHAnsi" w:cstheme="majorBidi"/>
       </w:rPr>
-      <w:t>+44 7537 130387</w:t>
-    </w:r>
-    <w:r>
-      <w:rPr>
-        <w:rFonts w:asciiTheme="majorHAnsi" w:eastAsiaTheme="majorEastAsia" w:hAnsiTheme="majorHAnsi" w:cstheme="majorBidi"/>
-      </w:rPr>
-      <w:t>| London, UK | uk.linkedin.com/in/maserban</w:t>
+      <w:t xml:space="preserve"> London, UK | uk.linkedin.com/in/maserban</w:t>
     </w:r>
   </w:p>
 </w:ftr>
@@ -3563,7 +3768,7 @@
 </file>
 
 <file path=customXml/itemProps1.xml><?xml version="1.0" encoding="utf-8"?>
-<ds:datastoreItem xmlns:ds="http://schemas.openxmlformats.org/officeDocument/2006/customXml" ds:itemID="{33C409FC-2643-5F4B-AB9F-7AD6E89E3646}">
+<ds:datastoreItem xmlns:ds="http://schemas.openxmlformats.org/officeDocument/2006/customXml" ds:itemID="{6AA8B7CC-57F6-7146-83E6-20C1098D76B3}">
   <ds:schemaRefs>
     <ds:schemaRef ds:uri="http://schemas.openxmlformats.org/officeDocument/2006/bibliography"/>
   </ds:schemaRefs>

</xml_diff>

<commit_message>
add Touch Surgery and Expedia, remove interest in open source
</commit_message>
<xml_diff>
--- a/CV.docx
+++ b/CV.docx
@@ -141,7 +141,7 @@
         <w:rPr>
           <w:rFonts w:asciiTheme="majorHAnsi" w:hAnsiTheme="majorHAnsi"/>
         </w:rPr>
-        <w:t>as a freelance web developer</w:t>
+        <w:t>as a web developer</w:t>
       </w:r>
       <w:r>
         <w:rPr>
@@ -290,7 +290,19 @@
         <w:rPr>
           <w:rFonts w:asciiTheme="majorHAnsi" w:hAnsiTheme="majorHAnsi"/>
         </w:rPr>
-        <w:t xml:space="preserve"> CoreData,</w:t>
+        <w:t xml:space="preserve"> CoreData</w:t>
+      </w:r>
+      <w:r>
+        <w:rPr>
+          <w:rFonts w:asciiTheme="majorHAnsi" w:hAnsiTheme="majorHAnsi"/>
+        </w:rPr>
+        <w:t>, Realm, RxSwift</w:t>
+      </w:r>
+      <w:r>
+        <w:rPr>
+          <w:rFonts w:asciiTheme="majorHAnsi" w:hAnsiTheme="majorHAnsi"/>
+        </w:rPr>
+        <w:t>,</w:t>
       </w:r>
       <w:r>
         <w:rPr>
@@ -357,19 +369,13 @@
         <w:rPr>
           <w:rFonts w:asciiTheme="majorHAnsi" w:hAnsiTheme="majorHAnsi"/>
         </w:rPr>
-        <w:t xml:space="preserve"> Instruments,</w:t>
-      </w:r>
-      <w:r>
-        <w:rPr>
-          <w:rFonts w:asciiTheme="majorHAnsi" w:hAnsiTheme="majorHAnsi"/>
-        </w:rPr>
-        <w:t xml:space="preserve"> AppC</w:t>
-      </w:r>
-      <w:r>
-        <w:rPr>
-          <w:rFonts w:asciiTheme="majorHAnsi" w:hAnsiTheme="majorHAnsi"/>
-        </w:rPr>
-        <w:t xml:space="preserve">ode, Fastlane, Jenkins, </w:t>
+        <w:t xml:space="preserve"> Instruments</w:t>
+      </w:r>
+      <w:r>
+        <w:rPr>
+          <w:rFonts w:asciiTheme="majorHAnsi" w:hAnsiTheme="majorHAnsi"/>
+        </w:rPr>
+        <w:t xml:space="preserve">, Fastlane, Jenkins, </w:t>
       </w:r>
       <w:r>
         <w:rPr>
@@ -398,6 +404,8 @@
       <w:r>
         <w:t>Employment history</w:t>
       </w:r>
+      <w:bookmarkStart w:id="0" w:name="_GoBack"/>
+      <w:bookmarkEnd w:id="0"/>
     </w:p>
     <w:p>
       <w:pPr>
@@ -438,10 +446,10 @@
           <w:lang w:val="en-GB" w:eastAsia="en-GB"/>
         </w:rPr>
         <w:drawing>
-          <wp:inline distT="0" distB="0" distL="0" distR="0" wp14:anchorId="6C2DF2B2" wp14:editId="39C4876F">
+          <wp:inline distT="0" distB="0" distL="0" distR="0" wp14:anchorId="08E59DF7" wp14:editId="2F7E957D">
             <wp:extent cx="540000" cy="540000"/>
             <wp:effectExtent l="25400" t="25400" r="19050" b="19050"/>
-            <wp:docPr id="3" name="Picture 3"/>
+            <wp:docPr id="17" name="Picture 17"/>
             <wp:cNvGraphicFramePr>
               <a:graphicFrameLocks xmlns:a="http://schemas.openxmlformats.org/drawingml/2006/main" noChangeAspect="1"/>
             </wp:cNvGraphicFramePr>
@@ -503,6 +511,71 @@
           <w:lang w:val="en-GB" w:eastAsia="en-GB"/>
         </w:rPr>
         <w:drawing>
+          <wp:inline distT="0" distB="0" distL="0" distR="0" wp14:anchorId="6C2DF2B2" wp14:editId="39C4876F">
+            <wp:extent cx="540000" cy="540000"/>
+            <wp:effectExtent l="25400" t="25400" r="19050" b="19050"/>
+            <wp:docPr id="3" name="Picture 3"/>
+            <wp:cNvGraphicFramePr>
+              <a:graphicFrameLocks xmlns:a="http://schemas.openxmlformats.org/drawingml/2006/main" noChangeAspect="1"/>
+            </wp:cNvGraphicFramePr>
+            <a:graphic xmlns:a="http://schemas.openxmlformats.org/drawingml/2006/main">
+              <a:graphicData uri="http://schemas.openxmlformats.org/drawingml/2006/picture">
+                <pic:pic xmlns:pic="http://schemas.openxmlformats.org/drawingml/2006/picture">
+                  <pic:nvPicPr>
+                    <pic:cNvPr id="4" name="Composed.png"/>
+                    <pic:cNvPicPr/>
+                  </pic:nvPicPr>
+                  <pic:blipFill>
+                    <a:blip r:embed="rId9">
+                      <a:grayscl/>
+                      <a:extLst>
+                        <a:ext uri="{28A0092B-C50C-407E-A947-70E740481C1C}">
+                          <a14:useLocalDpi xmlns:a14="http://schemas.microsoft.com/office/drawing/2010/main" val="0"/>
+                        </a:ext>
+                      </a:extLst>
+                    </a:blip>
+                    <a:stretch>
+                      <a:fillRect/>
+                    </a:stretch>
+                  </pic:blipFill>
+                  <pic:spPr>
+                    <a:xfrm>
+                      <a:off x="0" y="0"/>
+                      <a:ext cx="540000" cy="540000"/>
+                    </a:xfrm>
+                    <a:prstGeom prst="roundRect">
+                      <a:avLst/>
+                    </a:prstGeom>
+                    <a:ln>
+                      <a:solidFill>
+                        <a:schemeClr val="bg1">
+                          <a:lumMod val="75000"/>
+                        </a:schemeClr>
+                      </a:solidFill>
+                    </a:ln>
+                    <a:effectLst/>
+                  </pic:spPr>
+                </pic:pic>
+              </a:graphicData>
+            </a:graphic>
+          </wp:inline>
+        </w:drawing>
+      </w:r>
+      <w:r>
+        <w:rPr>
+          <w:rFonts w:asciiTheme="majorHAnsi" w:hAnsiTheme="majorHAnsi"/>
+          <w:b/>
+        </w:rPr>
+        <w:t xml:space="preserve">  </w:t>
+      </w:r>
+      <w:r>
+        <w:rPr>
+          <w:rFonts w:asciiTheme="majorHAnsi" w:hAnsiTheme="majorHAnsi"/>
+          <w:b/>
+          <w:noProof/>
+          <w:lang w:val="en-GB" w:eastAsia="en-GB"/>
+        </w:rPr>
+        <w:drawing>
           <wp:inline distT="0" distB="0" distL="0" distR="0" wp14:anchorId="529E39A1" wp14:editId="5662F9D0">
             <wp:extent cx="540000" cy="540000"/>
             <wp:effectExtent l="25400" t="25400" r="19050" b="19050"/>
@@ -518,11 +591,11 @@
                     <pic:cNvPicPr/>
                   </pic:nvPicPr>
                   <pic:blipFill>
-                    <a:blip r:embed="rId9">
+                    <a:blip r:embed="rId10">
                       <a:extLst>
                         <a:ext uri="{BEBA8EAE-BF5A-486C-A8C5-ECC9F3942E4B}">
                           <a14:imgProps xmlns:a14="http://schemas.microsoft.com/office/drawing/2010/main">
-                            <a14:imgLayer r:embed="rId10">
+                            <a14:imgLayer r:embed="rId11">
                               <a14:imgEffect>
                                 <a14:saturation sat="0"/>
                               </a14:imgEffect>
@@ -591,11 +664,11 @@
                     <pic:cNvPicPr/>
                   </pic:nvPicPr>
                   <pic:blipFill>
-                    <a:blip r:embed="rId11">
+                    <a:blip r:embed="rId12">
                       <a:extLst>
                         <a:ext uri="{BEBA8EAE-BF5A-486C-A8C5-ECC9F3942E4B}">
                           <a14:imgProps xmlns:a14="http://schemas.microsoft.com/office/drawing/2010/main">
-                            <a14:imgLayer r:embed="rId12">
+                            <a14:imgLayer r:embed="rId13">
                               <a14:imgEffect>
                                 <a14:saturation sat="0"/>
                               </a14:imgEffect>
@@ -664,11 +737,11 @@
                     <pic:cNvPicPr/>
                   </pic:nvPicPr>
                   <pic:blipFill>
-                    <a:blip r:embed="rId13">
+                    <a:blip r:embed="rId14">
                       <a:extLst>
                         <a:ext uri="{BEBA8EAE-BF5A-486C-A8C5-ECC9F3942E4B}">
                           <a14:imgProps xmlns:a14="http://schemas.microsoft.com/office/drawing/2010/main">
-                            <a14:imgLayer r:embed="rId14">
+                            <a14:imgLayer r:embed="rId15">
                               <a14:imgEffect>
                                 <a14:saturation sat="0"/>
                               </a14:imgEffect>
@@ -738,11 +811,11 @@
                     <pic:cNvPicPr/>
                   </pic:nvPicPr>
                   <pic:blipFill>
-                    <a:blip r:embed="rId15">
+                    <a:blip r:embed="rId16">
                       <a:extLst>
                         <a:ext uri="{BEBA8EAE-BF5A-486C-A8C5-ECC9F3942E4B}">
                           <a14:imgProps xmlns:a14="http://schemas.microsoft.com/office/drawing/2010/main">
-                            <a14:imgLayer r:embed="rId16">
+                            <a14:imgLayer r:embed="rId17">
                               <a14:imgEffect>
                                 <a14:saturation sat="0"/>
                               </a14:imgEffect>
@@ -818,7 +891,7 @@
                     <pic:cNvPicPr/>
                   </pic:nvPicPr>
                   <pic:blipFill>
-                    <a:blip r:embed="rId17">
+                    <a:blip r:embed="rId18">
                       <a:grayscl/>
                       <a:extLst>
                         <a:ext uri="{28A0092B-C50C-407E-A947-70E740481C1C}">
@@ -919,6 +992,24 @@
         <w:rPr>
           <w:rFonts w:asciiTheme="majorHAnsi" w:hAnsiTheme="majorHAnsi"/>
         </w:rPr>
+        <w:t xml:space="preserve">At Expedia, I worked on the Hotels.com app, delivering new features and helping out with legacy code. I helped Touch Surgery fix a backlog of bugs ahead of their </w:t>
+      </w:r>
+      <w:r>
+        <w:rPr>
+          <w:rFonts w:asciiTheme="majorHAnsi" w:hAnsiTheme="majorHAnsi"/>
+        </w:rPr>
+        <w:t>5.0 major release, this is where I got a chance to work with RxSwift in production.</w:t>
+      </w:r>
+      <w:r>
+        <w:rPr>
+          <w:rFonts w:asciiTheme="majorHAnsi" w:hAnsiTheme="majorHAnsi"/>
+        </w:rPr>
+        <w:br/>
+      </w:r>
+      <w:r>
+        <w:rPr>
+          <w:rFonts w:asciiTheme="majorHAnsi" w:hAnsiTheme="majorHAnsi"/>
+        </w:rPr>
         <w:t>While working</w:t>
       </w:r>
       <w:r>
@@ -1003,7 +1094,19 @@
         <w:rPr>
           <w:rFonts w:asciiTheme="majorHAnsi" w:hAnsiTheme="majorHAnsi"/>
         </w:rPr>
-        <w:t xml:space="preserve"> London. </w:t>
+        <w:t xml:space="preserve"> London</w:t>
+      </w:r>
+      <w:r>
+        <w:rPr>
+          <w:rFonts w:asciiTheme="majorHAnsi" w:hAnsiTheme="majorHAnsi"/>
+        </w:rPr>
+        <w:t xml:space="preserve"> for 2017</w:t>
+      </w:r>
+      <w:r>
+        <w:rPr>
+          <w:rFonts w:asciiTheme="majorHAnsi" w:hAnsiTheme="majorHAnsi"/>
+        </w:rPr>
+        <w:t xml:space="preserve">. </w:t>
       </w:r>
       <w:r>
         <w:rPr>
@@ -1189,7 +1292,7 @@
                     <pic:cNvPicPr/>
                   </pic:nvPicPr>
                   <pic:blipFill>
-                    <a:blip r:embed="rId18">
+                    <a:blip r:embed="rId19">
                       <a:extLst>
                         <a:ext uri="{28A0092B-C50C-407E-A947-70E740481C1C}">
                           <a14:useLocalDpi xmlns:a14="http://schemas.microsoft.com/office/drawing/2010/main" val="0"/>
@@ -1245,7 +1348,7 @@
                     <pic:cNvPicPr/>
                   </pic:nvPicPr>
                   <pic:blipFill>
-                    <a:blip r:embed="rId19">
+                    <a:blip r:embed="rId20">
                       <a:grayscl/>
                       <a:extLst>
                         <a:ext uri="{28A0092B-C50C-407E-A947-70E740481C1C}">
@@ -1400,7 +1503,7 @@
                     <pic:cNvPicPr/>
                   </pic:nvPicPr>
                   <pic:blipFill>
-                    <a:blip r:embed="rId20">
+                    <a:blip r:embed="rId21">
                       <a:biLevel thresh="75000"/>
                       <a:extLst>
                         <a:ext uri="{28A0092B-C50C-407E-A947-70E740481C1C}">
@@ -1455,70 +1558,6 @@
                 <pic:pic xmlns:pic="http://schemas.openxmlformats.org/drawingml/2006/picture">
                   <pic:nvPicPr>
                     <pic:cNvPr id="6" name="myAudi.png"/>
-                    <pic:cNvPicPr/>
-                  </pic:nvPicPr>
-                  <pic:blipFill>
-                    <a:blip r:embed="rId21">
-                      <a:grayscl/>
-                      <a:extLst>
-                        <a:ext uri="{28A0092B-C50C-407E-A947-70E740481C1C}">
-                          <a14:useLocalDpi xmlns:a14="http://schemas.microsoft.com/office/drawing/2010/main" val="0"/>
-                        </a:ext>
-                      </a:extLst>
-                    </a:blip>
-                    <a:stretch>
-                      <a:fillRect/>
-                    </a:stretch>
-                  </pic:blipFill>
-                  <pic:spPr>
-                    <a:xfrm>
-                      <a:off x="0" y="0"/>
-                      <a:ext cx="540000" cy="540000"/>
-                    </a:xfrm>
-                    <a:prstGeom prst="roundRect">
-                      <a:avLst/>
-                    </a:prstGeom>
-                    <a:ln>
-                      <a:solidFill>
-                        <a:schemeClr val="bg1">
-                          <a:lumMod val="75000"/>
-                        </a:schemeClr>
-                      </a:solidFill>
-                    </a:ln>
-                  </pic:spPr>
-                </pic:pic>
-              </a:graphicData>
-            </a:graphic>
-          </wp:inline>
-        </w:drawing>
-      </w:r>
-      <w:r>
-        <w:rPr>
-          <w:rFonts w:asciiTheme="majorHAnsi" w:hAnsiTheme="majorHAnsi"/>
-          <w:b/>
-        </w:rPr>
-        <w:t xml:space="preserve">   </w:t>
-      </w:r>
-      <w:r>
-        <w:rPr>
-          <w:rFonts w:asciiTheme="majorHAnsi" w:hAnsiTheme="majorHAnsi"/>
-          <w:b/>
-          <w:noProof/>
-          <w:lang w:val="en-GB" w:eastAsia="en-GB"/>
-        </w:rPr>
-        <w:drawing>
-          <wp:inline distT="0" distB="0" distL="0" distR="0" wp14:anchorId="789193D1" wp14:editId="39E7461F">
-            <wp:extent cx="540000" cy="540000"/>
-            <wp:effectExtent l="25400" t="25400" r="19050" b="19050"/>
-            <wp:docPr id="5" name="Picture 5"/>
-            <wp:cNvGraphicFramePr>
-              <a:graphicFrameLocks xmlns:a="http://schemas.openxmlformats.org/drawingml/2006/main" noChangeAspect="1"/>
-            </wp:cNvGraphicFramePr>
-            <a:graphic xmlns:a="http://schemas.openxmlformats.org/drawingml/2006/main">
-              <a:graphicData uri="http://schemas.openxmlformats.org/drawingml/2006/picture">
-                <pic:pic xmlns:pic="http://schemas.openxmlformats.org/drawingml/2006/picture">
-                  <pic:nvPicPr>
-                    <pic:cNvPr id="5" name="Audi Configurator.png"/>
                     <pic:cNvPicPr/>
                   </pic:nvPicPr>
                   <pic:blipFill>
@@ -1571,10 +1610,10 @@
           <w:lang w:val="en-GB" w:eastAsia="en-GB"/>
         </w:rPr>
         <w:drawing>
-          <wp:inline distT="0" distB="0" distL="0" distR="0" wp14:anchorId="093357D4" wp14:editId="790B2A4B">
+          <wp:inline distT="0" distB="0" distL="0" distR="0" wp14:anchorId="789193D1" wp14:editId="39E7461F">
             <wp:extent cx="540000" cy="540000"/>
             <wp:effectExtent l="25400" t="25400" r="19050" b="19050"/>
-            <wp:docPr id="7" name="Picture 7"/>
+            <wp:docPr id="5" name="Picture 5"/>
             <wp:cNvGraphicFramePr>
               <a:graphicFrameLocks xmlns:a="http://schemas.openxmlformats.org/drawingml/2006/main" noChangeAspect="1"/>
             </wp:cNvGraphicFramePr>
@@ -1582,7 +1621,7 @@
               <a:graphicData uri="http://schemas.openxmlformats.org/drawingml/2006/picture">
                 <pic:pic xmlns:pic="http://schemas.openxmlformats.org/drawingml/2006/picture">
                   <pic:nvPicPr>
-                    <pic:cNvPr id="7" name="AudiMagazine.png"/>
+                    <pic:cNvPr id="5" name="Audi Configurator.png"/>
                     <pic:cNvPicPr/>
                   </pic:nvPicPr>
                   <pic:blipFill>
@@ -1635,6 +1674,70 @@
           <w:lang w:val="en-GB" w:eastAsia="en-GB"/>
         </w:rPr>
         <w:drawing>
+          <wp:inline distT="0" distB="0" distL="0" distR="0" wp14:anchorId="093357D4" wp14:editId="790B2A4B">
+            <wp:extent cx="540000" cy="540000"/>
+            <wp:effectExtent l="25400" t="25400" r="19050" b="19050"/>
+            <wp:docPr id="7" name="Picture 7"/>
+            <wp:cNvGraphicFramePr>
+              <a:graphicFrameLocks xmlns:a="http://schemas.openxmlformats.org/drawingml/2006/main" noChangeAspect="1"/>
+            </wp:cNvGraphicFramePr>
+            <a:graphic xmlns:a="http://schemas.openxmlformats.org/drawingml/2006/main">
+              <a:graphicData uri="http://schemas.openxmlformats.org/drawingml/2006/picture">
+                <pic:pic xmlns:pic="http://schemas.openxmlformats.org/drawingml/2006/picture">
+                  <pic:nvPicPr>
+                    <pic:cNvPr id="7" name="AudiMagazine.png"/>
+                    <pic:cNvPicPr/>
+                  </pic:nvPicPr>
+                  <pic:blipFill>
+                    <a:blip r:embed="rId24">
+                      <a:grayscl/>
+                      <a:extLst>
+                        <a:ext uri="{28A0092B-C50C-407E-A947-70E740481C1C}">
+                          <a14:useLocalDpi xmlns:a14="http://schemas.microsoft.com/office/drawing/2010/main" val="0"/>
+                        </a:ext>
+                      </a:extLst>
+                    </a:blip>
+                    <a:stretch>
+                      <a:fillRect/>
+                    </a:stretch>
+                  </pic:blipFill>
+                  <pic:spPr>
+                    <a:xfrm>
+                      <a:off x="0" y="0"/>
+                      <a:ext cx="540000" cy="540000"/>
+                    </a:xfrm>
+                    <a:prstGeom prst="roundRect">
+                      <a:avLst/>
+                    </a:prstGeom>
+                    <a:ln>
+                      <a:solidFill>
+                        <a:schemeClr val="bg1">
+                          <a:lumMod val="75000"/>
+                        </a:schemeClr>
+                      </a:solidFill>
+                    </a:ln>
+                  </pic:spPr>
+                </pic:pic>
+              </a:graphicData>
+            </a:graphic>
+          </wp:inline>
+        </w:drawing>
+      </w:r>
+      <w:r>
+        <w:rPr>
+          <w:rFonts w:asciiTheme="majorHAnsi" w:hAnsiTheme="majorHAnsi"/>
+          <w:b/>
+        </w:rPr>
+        <w:t xml:space="preserve">   </w:t>
+      </w:r>
+      <w:r>
+        <w:rPr>
+          <w:rFonts w:asciiTheme="majorHAnsi" w:hAnsiTheme="majorHAnsi"/>
+          <w:b/>
+          <w:noProof/>
+          <w:lang w:val="en-GB" w:eastAsia="en-GB"/>
+        </w:rPr>
+        <w:drawing>
           <wp:inline distT="0" distB="0" distL="0" distR="0" wp14:anchorId="71E841C4" wp14:editId="0EF19941">
             <wp:extent cx="540000" cy="540000"/>
             <wp:effectExtent l="25400" t="25400" r="19050" b="19050"/>
@@ -1650,7 +1753,7 @@
                     <pic:cNvPicPr/>
                   </pic:nvPicPr>
                   <pic:blipFill>
-                    <a:blip r:embed="rId24">
+                    <a:blip r:embed="rId25">
                       <a:grayscl/>
                       <a:extLst>
                         <a:ext uri="{28A0092B-C50C-407E-A947-70E740481C1C}">
@@ -1711,70 +1814,6 @@
                 <pic:pic xmlns:pic="http://schemas.openxmlformats.org/drawingml/2006/picture">
                   <pic:nvPicPr>
                     <pic:cNvPr id="9" name="mobiLEOS.png"/>
-                    <pic:cNvPicPr/>
-                  </pic:nvPicPr>
-                  <pic:blipFill>
-                    <a:blip r:embed="rId25">
-                      <a:grayscl/>
-                      <a:extLst>
-                        <a:ext uri="{28A0092B-C50C-407E-A947-70E740481C1C}">
-                          <a14:useLocalDpi xmlns:a14="http://schemas.microsoft.com/office/drawing/2010/main" val="0"/>
-                        </a:ext>
-                      </a:extLst>
-                    </a:blip>
-                    <a:stretch>
-                      <a:fillRect/>
-                    </a:stretch>
-                  </pic:blipFill>
-                  <pic:spPr>
-                    <a:xfrm>
-                      <a:off x="0" y="0"/>
-                      <a:ext cx="540000" cy="540000"/>
-                    </a:xfrm>
-                    <a:prstGeom prst="roundRect">
-                      <a:avLst/>
-                    </a:prstGeom>
-                    <a:ln>
-                      <a:solidFill>
-                        <a:schemeClr val="bg1">
-                          <a:lumMod val="75000"/>
-                        </a:schemeClr>
-                      </a:solidFill>
-                    </a:ln>
-                  </pic:spPr>
-                </pic:pic>
-              </a:graphicData>
-            </a:graphic>
-          </wp:inline>
-        </w:drawing>
-      </w:r>
-      <w:r>
-        <w:rPr>
-          <w:rFonts w:asciiTheme="majorHAnsi" w:hAnsiTheme="majorHAnsi"/>
-          <w:b/>
-        </w:rPr>
-        <w:t xml:space="preserve">   </w:t>
-      </w:r>
-      <w:r>
-        <w:rPr>
-          <w:rFonts w:asciiTheme="majorHAnsi" w:hAnsiTheme="majorHAnsi"/>
-          <w:b/>
-          <w:noProof/>
-          <w:lang w:val="en-GB" w:eastAsia="en-GB"/>
-        </w:rPr>
-        <w:drawing>
-          <wp:inline distT="0" distB="0" distL="0" distR="0" wp14:anchorId="78CF1F07" wp14:editId="475C66F0">
-            <wp:extent cx="540000" cy="540000"/>
-            <wp:effectExtent l="25400" t="25400" r="19050" b="19050"/>
-            <wp:docPr id="10" name="Picture 10"/>
-            <wp:cNvGraphicFramePr>
-              <a:graphicFrameLocks xmlns:a="http://schemas.openxmlformats.org/drawingml/2006/main" noChangeAspect="1"/>
-            </wp:cNvGraphicFramePr>
-            <a:graphic xmlns:a="http://schemas.openxmlformats.org/drawingml/2006/main">
-              <a:graphicData uri="http://schemas.openxmlformats.org/drawingml/2006/picture">
-                <pic:pic xmlns:pic="http://schemas.openxmlformats.org/drawingml/2006/picture">
-                  <pic:nvPicPr>
-                    <pic:cNvPr id="10" name="De-Touro.png"/>
                     <pic:cNvPicPr/>
                   </pic:nvPicPr>
                   <pic:blipFill>
@@ -1812,167 +1851,25 @@
           </wp:inline>
         </w:drawing>
       </w:r>
-    </w:p>
-    <w:p>
-      <w:pPr>
-        <w:tabs>
-          <w:tab w:val="right" w:pos="10490"/>
-        </w:tabs>
-        <w:spacing w:before="120"/>
-        <w:rPr>
-          <w:rFonts w:asciiTheme="majorHAnsi" w:hAnsiTheme="majorHAnsi"/>
-        </w:rPr>
-      </w:pPr>
-      <w:r>
-        <w:rPr>
-          <w:rFonts w:asciiTheme="majorHAnsi" w:hAnsiTheme="majorHAnsi"/>
-          <w:b/>
-        </w:rPr>
-        <w:t xml:space="preserve">iOS </w:t>
-      </w:r>
-      <w:r>
-        <w:rPr>
-          <w:rFonts w:asciiTheme="majorHAnsi" w:hAnsiTheme="majorHAnsi"/>
-          <w:b/>
-        </w:rPr>
-        <w:t>Developer</w:t>
-      </w:r>
-      <w:r>
-        <w:rPr>
-          <w:rFonts w:asciiTheme="majorHAnsi" w:hAnsiTheme="majorHAnsi"/>
-          <w:b/>
-        </w:rPr>
-        <w:t>, Cluj-Napoca, Romania</w:t>
-      </w:r>
-      <w:r>
-        <w:rPr>
-          <w:rFonts w:asciiTheme="majorHAnsi" w:hAnsiTheme="majorHAnsi"/>
-        </w:rPr>
-        <w:tab/>
-      </w:r>
-      <w:r>
-        <w:rPr>
-          <w:rFonts w:asciiTheme="majorHAnsi" w:hAnsiTheme="majorHAnsi"/>
-          <w:i/>
-        </w:rPr>
-        <w:t xml:space="preserve">September 2012 - </w:t>
-      </w:r>
-      <w:r>
-        <w:rPr>
-          <w:rFonts w:asciiTheme="majorHAnsi" w:hAnsiTheme="majorHAnsi"/>
-          <w:i/>
-        </w:rPr>
-        <w:t>July</w:t>
-      </w:r>
-      <w:r>
-        <w:rPr>
-          <w:rFonts w:asciiTheme="majorHAnsi" w:hAnsiTheme="majorHAnsi"/>
-          <w:i/>
-        </w:rPr>
-        <w:t xml:space="preserve"> 2014</w:t>
-      </w:r>
-      <w:r>
-        <w:rPr>
-          <w:rFonts w:asciiTheme="majorHAnsi" w:hAnsiTheme="majorHAnsi"/>
-          <w:b/>
-        </w:rPr>
-        <w:t xml:space="preserve"> </w:t>
-      </w:r>
-    </w:p>
-    <w:p>
-      <w:pPr>
-        <w:pStyle w:val="ExperienceParagraph"/>
-      </w:pPr>
-      <w:r>
-        <w:t xml:space="preserve">I was </w:t>
-      </w:r>
-      <w:r>
-        <w:t xml:space="preserve">mainly </w:t>
-      </w:r>
-      <w:r>
-        <w:t>involved in developing native apps for iPhone and iPad. I also</w:t>
-      </w:r>
-      <w:r>
-        <w:t xml:space="preserve"> performed code reviews for Audi AG, analyzing code bases of more than 20 internal and consumer iOS apps. Additionally I offered to help out on Android projects when needed.</w:t>
-      </w:r>
-      <w:bookmarkStart w:id="0" w:name="_GoBack"/>
-      <w:bookmarkEnd w:id="0"/>
-      <w:r>
-        <w:br/>
-      </w:r>
-      <w:r>
-        <w:lastRenderedPageBreak/>
-        <w:t>Here are some</w:t>
-      </w:r>
-      <w:r>
-        <w:t xml:space="preserve"> </w:t>
-      </w:r>
-      <w:r>
-        <w:t>apps that I build from scratch</w:t>
-      </w:r>
-      <w:r>
-        <w:t xml:space="preserve">: </w:t>
-      </w:r>
-      <w:r>
-        <w:br/>
-      </w:r>
-      <w:r>
-        <w:t xml:space="preserve">- Tanke: a location based mobile app that helps electric car owners in Vienna find charging stations around them. </w:t>
-      </w:r>
-      <w:r>
-        <w:br/>
-      </w:r>
-      <w:r>
-        <w:t xml:space="preserve">- mobiLEOS: product targeting the health sector in Germany. It helps health service providers manage appointments with patients and deal with paperwork involving treatment and payment. </w:t>
-      </w:r>
-      <w:r>
-        <w:br/>
-      </w:r>
-      <w:r>
-        <w:t>- De-Touro: product operating in the German health market. It enables cab drivers to bid on patient transport jobs offered by health insurance companies using their mobile devices.</w:t>
-      </w:r>
-    </w:p>
-    <w:p>
-      <w:pPr>
-        <w:tabs>
-          <w:tab w:val="right" w:pos="10490"/>
-        </w:tabs>
-        <w:rPr>
-          <w:rFonts w:asciiTheme="majorHAnsi" w:hAnsiTheme="majorHAnsi"/>
-        </w:rPr>
-      </w:pPr>
-      <w:r>
-        <w:rPr>
-          <w:rFonts w:asciiTheme="majorHAnsi" w:hAnsiTheme="majorHAnsi"/>
-          <w:b/>
-          <w:sz w:val="32"/>
-        </w:rPr>
-        <w:t>Small Footprint, Inc</w:t>
-      </w:r>
-      <w:r>
-        <w:rPr>
-          <w:rFonts w:asciiTheme="majorHAnsi" w:hAnsiTheme="majorHAnsi"/>
-          <w:sz w:val="32"/>
-        </w:rPr>
-        <w:t>.</w:t>
-      </w:r>
-      <w:r>
-        <w:rPr>
-          <w:rFonts w:asciiTheme="majorHAnsi" w:hAnsiTheme="majorHAnsi"/>
-        </w:rPr>
-        <w:tab/>
-      </w:r>
-      <w:r>
-        <w:rPr>
-          <w:rFonts w:asciiTheme="majorHAnsi" w:hAnsiTheme="majorHAnsi"/>
+      <w:r>
+        <w:rPr>
+          <w:rFonts w:asciiTheme="majorHAnsi" w:hAnsiTheme="majorHAnsi"/>
+          <w:b/>
+        </w:rPr>
+        <w:t xml:space="preserve">   </w:t>
+      </w:r>
+      <w:r>
+        <w:rPr>
+          <w:rFonts w:asciiTheme="majorHAnsi" w:hAnsiTheme="majorHAnsi"/>
+          <w:b/>
           <w:noProof/>
           <w:lang w:val="en-GB" w:eastAsia="en-GB"/>
         </w:rPr>
         <w:drawing>
-          <wp:inline distT="0" distB="0" distL="0" distR="0" wp14:anchorId="5F5C78FD" wp14:editId="1999F763">
+          <wp:inline distT="0" distB="0" distL="0" distR="0" wp14:anchorId="78CF1F07" wp14:editId="475C66F0">
             <wp:extent cx="540000" cy="540000"/>
             <wp:effectExtent l="25400" t="25400" r="19050" b="19050"/>
-            <wp:docPr id="11" name="Picture 11"/>
+            <wp:docPr id="10" name="Picture 10"/>
             <wp:cNvGraphicFramePr>
               <a:graphicFrameLocks xmlns:a="http://schemas.openxmlformats.org/drawingml/2006/main" noChangeAspect="1"/>
             </wp:cNvGraphicFramePr>
@@ -1980,7 +1877,7 @@
               <a:graphicData uri="http://schemas.openxmlformats.org/drawingml/2006/picture">
                 <pic:pic xmlns:pic="http://schemas.openxmlformats.org/drawingml/2006/picture">
                   <pic:nvPicPr>
-                    <pic:cNvPr id="11" name="unnamed.png"/>
+                    <pic:cNvPr id="10" name="De-Touro.png"/>
                     <pic:cNvPicPr/>
                   </pic:nvPicPr>
                   <pic:blipFill>
@@ -2018,11 +1915,153 @@
           </wp:inline>
         </w:drawing>
       </w:r>
-      <w:r>
-        <w:rPr>
-          <w:rFonts w:asciiTheme="majorHAnsi" w:hAnsiTheme="majorHAnsi"/>
-        </w:rPr>
-        <w:t xml:space="preserve">   </w:t>
+    </w:p>
+    <w:p>
+      <w:pPr>
+        <w:tabs>
+          <w:tab w:val="right" w:pos="10490"/>
+        </w:tabs>
+        <w:spacing w:before="120"/>
+        <w:rPr>
+          <w:rFonts w:asciiTheme="majorHAnsi" w:hAnsiTheme="majorHAnsi"/>
+        </w:rPr>
+      </w:pPr>
+      <w:r>
+        <w:rPr>
+          <w:rFonts w:asciiTheme="majorHAnsi" w:hAnsiTheme="majorHAnsi"/>
+          <w:b/>
+        </w:rPr>
+        <w:t xml:space="preserve">iOS </w:t>
+      </w:r>
+      <w:r>
+        <w:rPr>
+          <w:rFonts w:asciiTheme="majorHAnsi" w:hAnsiTheme="majorHAnsi"/>
+          <w:b/>
+        </w:rPr>
+        <w:t>Developer</w:t>
+      </w:r>
+      <w:r>
+        <w:rPr>
+          <w:rFonts w:asciiTheme="majorHAnsi" w:hAnsiTheme="majorHAnsi"/>
+          <w:b/>
+        </w:rPr>
+        <w:t>, Cluj-Napoca, Romania</w:t>
+      </w:r>
+      <w:r>
+        <w:rPr>
+          <w:rFonts w:asciiTheme="majorHAnsi" w:hAnsiTheme="majorHAnsi"/>
+        </w:rPr>
+        <w:tab/>
+      </w:r>
+      <w:r>
+        <w:rPr>
+          <w:rFonts w:asciiTheme="majorHAnsi" w:hAnsiTheme="majorHAnsi"/>
+          <w:i/>
+        </w:rPr>
+        <w:t xml:space="preserve">September 2012 - </w:t>
+      </w:r>
+      <w:r>
+        <w:rPr>
+          <w:rFonts w:asciiTheme="majorHAnsi" w:hAnsiTheme="majorHAnsi"/>
+          <w:i/>
+        </w:rPr>
+        <w:t>July</w:t>
+      </w:r>
+      <w:r>
+        <w:rPr>
+          <w:rFonts w:asciiTheme="majorHAnsi" w:hAnsiTheme="majorHAnsi"/>
+          <w:i/>
+        </w:rPr>
+        <w:t xml:space="preserve"> 2014</w:t>
+      </w:r>
+      <w:r>
+        <w:rPr>
+          <w:rFonts w:asciiTheme="majorHAnsi" w:hAnsiTheme="majorHAnsi"/>
+          <w:b/>
+        </w:rPr>
+        <w:t xml:space="preserve"> </w:t>
+      </w:r>
+    </w:p>
+    <w:p>
+      <w:pPr>
+        <w:pStyle w:val="ExperienceParagraph"/>
+      </w:pPr>
+      <w:r>
+        <w:lastRenderedPageBreak/>
+        <w:t xml:space="preserve">I was </w:t>
+      </w:r>
+      <w:r>
+        <w:t xml:space="preserve">mainly </w:t>
+      </w:r>
+      <w:r>
+        <w:t>involved in developing native apps for iPhone and iPad. I also</w:t>
+      </w:r>
+      <w:r>
+        <w:t xml:space="preserve"> performed code reviews for Audi AG, analyzing code bases of more than 20 internal and consumer iOS apps. Additionally I offered to help out on Android projects when needed.</w:t>
+      </w:r>
+      <w:r>
+        <w:br/>
+      </w:r>
+      <w:r>
+        <w:t>Here are some</w:t>
+      </w:r>
+      <w:r>
+        <w:t xml:space="preserve"> </w:t>
+      </w:r>
+      <w:r>
+        <w:t>apps that I build from scratch</w:t>
+      </w:r>
+      <w:r>
+        <w:t xml:space="preserve">: </w:t>
+      </w:r>
+      <w:r>
+        <w:br/>
+      </w:r>
+      <w:r>
+        <w:t xml:space="preserve">- Tanke: a location based mobile app that helps electric car owners in Vienna find charging stations around them. </w:t>
+      </w:r>
+      <w:r>
+        <w:br/>
+      </w:r>
+      <w:r>
+        <w:t xml:space="preserve">- mobiLEOS: product targeting the health sector in Germany. It helps health service providers manage appointments with patients and deal with paperwork involving treatment and payment. </w:t>
+      </w:r>
+      <w:r>
+        <w:br/>
+      </w:r>
+      <w:r>
+        <w:t>- De-Touro: product operating in the German health market. It enables cab drivers to bid on patient transport jobs offered by health insurance companies using their mobile devices.</w:t>
+      </w:r>
+    </w:p>
+    <w:p>
+      <w:pPr>
+        <w:tabs>
+          <w:tab w:val="right" w:pos="10490"/>
+        </w:tabs>
+        <w:rPr>
+          <w:rFonts w:asciiTheme="majorHAnsi" w:hAnsiTheme="majorHAnsi"/>
+        </w:rPr>
+      </w:pPr>
+      <w:r>
+        <w:rPr>
+          <w:rFonts w:asciiTheme="majorHAnsi" w:hAnsiTheme="majorHAnsi"/>
+          <w:b/>
+          <w:sz w:val="32"/>
+        </w:rPr>
+        <w:t>Small Footprint, Inc</w:t>
+      </w:r>
+      <w:r>
+        <w:rPr>
+          <w:rFonts w:asciiTheme="majorHAnsi" w:hAnsiTheme="majorHAnsi"/>
+          <w:sz w:val="32"/>
+        </w:rPr>
+        <w:t>.</w:t>
+      </w:r>
+      <w:r>
+        <w:rPr>
+          <w:rFonts w:asciiTheme="majorHAnsi" w:hAnsiTheme="majorHAnsi"/>
+        </w:rPr>
+        <w:tab/>
       </w:r>
       <w:r>
         <w:rPr>
@@ -2031,10 +2070,10 @@
           <w:lang w:val="en-GB" w:eastAsia="en-GB"/>
         </w:rPr>
         <w:drawing>
-          <wp:inline distT="0" distB="0" distL="0" distR="0" wp14:anchorId="49D1E9BB" wp14:editId="6EB9B7E9">
+          <wp:inline distT="0" distB="0" distL="0" distR="0" wp14:anchorId="5F5C78FD" wp14:editId="1999F763">
             <wp:extent cx="540000" cy="540000"/>
             <wp:effectExtent l="25400" t="25400" r="19050" b="19050"/>
-            <wp:docPr id="12" name="Picture 12"/>
+            <wp:docPr id="11" name="Picture 11"/>
             <wp:cNvGraphicFramePr>
               <a:graphicFrameLocks xmlns:a="http://schemas.openxmlformats.org/drawingml/2006/main" noChangeAspect="1"/>
             </wp:cNvGraphicFramePr>
@@ -2042,7 +2081,7 @@
               <a:graphicData uri="http://schemas.openxmlformats.org/drawingml/2006/picture">
                 <pic:pic xmlns:pic="http://schemas.openxmlformats.org/drawingml/2006/picture">
                   <pic:nvPicPr>
-                    <pic:cNvPr id="12" name="earshot.png"/>
+                    <pic:cNvPr id="11" name="unnamed.png"/>
                     <pic:cNvPicPr/>
                   </pic:nvPicPr>
                   <pic:blipFill>
@@ -2093,10 +2132,10 @@
           <w:lang w:val="en-GB" w:eastAsia="en-GB"/>
         </w:rPr>
         <w:drawing>
-          <wp:inline distT="0" distB="0" distL="0" distR="0" wp14:anchorId="63AA17CD" wp14:editId="58C24DC8">
+          <wp:inline distT="0" distB="0" distL="0" distR="0" wp14:anchorId="49D1E9BB" wp14:editId="6EB9B7E9">
             <wp:extent cx="540000" cy="540000"/>
             <wp:effectExtent l="25400" t="25400" r="19050" b="19050"/>
-            <wp:docPr id="13" name="Picture 13"/>
+            <wp:docPr id="12" name="Picture 12"/>
             <wp:cNvGraphicFramePr>
               <a:graphicFrameLocks xmlns:a="http://schemas.openxmlformats.org/drawingml/2006/main" noChangeAspect="1"/>
             </wp:cNvGraphicFramePr>
@@ -2104,7 +2143,7 @@
               <a:graphicData uri="http://schemas.openxmlformats.org/drawingml/2006/picture">
                 <pic:pic xmlns:pic="http://schemas.openxmlformats.org/drawingml/2006/picture">
                   <pic:nvPicPr>
-                    <pic:cNvPr id="13" name="treks.png"/>
+                    <pic:cNvPr id="12" name="earshot.png"/>
                     <pic:cNvPicPr/>
                   </pic:nvPicPr>
                   <pic:blipFill>
@@ -2142,6 +2181,68 @@
           </wp:inline>
         </w:drawing>
       </w:r>
+      <w:r>
+        <w:rPr>
+          <w:rFonts w:asciiTheme="majorHAnsi" w:hAnsiTheme="majorHAnsi"/>
+        </w:rPr>
+        <w:t xml:space="preserve">   </w:t>
+      </w:r>
+      <w:r>
+        <w:rPr>
+          <w:rFonts w:asciiTheme="majorHAnsi" w:hAnsiTheme="majorHAnsi"/>
+          <w:noProof/>
+          <w:lang w:val="en-GB" w:eastAsia="en-GB"/>
+        </w:rPr>
+        <w:drawing>
+          <wp:inline distT="0" distB="0" distL="0" distR="0" wp14:anchorId="63AA17CD" wp14:editId="58C24DC8">
+            <wp:extent cx="540000" cy="540000"/>
+            <wp:effectExtent l="25400" t="25400" r="19050" b="19050"/>
+            <wp:docPr id="13" name="Picture 13"/>
+            <wp:cNvGraphicFramePr>
+              <a:graphicFrameLocks xmlns:a="http://schemas.openxmlformats.org/drawingml/2006/main" noChangeAspect="1"/>
+            </wp:cNvGraphicFramePr>
+            <a:graphic xmlns:a="http://schemas.openxmlformats.org/drawingml/2006/main">
+              <a:graphicData uri="http://schemas.openxmlformats.org/drawingml/2006/picture">
+                <pic:pic xmlns:pic="http://schemas.openxmlformats.org/drawingml/2006/picture">
+                  <pic:nvPicPr>
+                    <pic:cNvPr id="13" name="treks.png"/>
+                    <pic:cNvPicPr/>
+                  </pic:nvPicPr>
+                  <pic:blipFill>
+                    <a:blip r:embed="rId30">
+                      <a:grayscl/>
+                      <a:extLst>
+                        <a:ext uri="{28A0092B-C50C-407E-A947-70E740481C1C}">
+                          <a14:useLocalDpi xmlns:a14="http://schemas.microsoft.com/office/drawing/2010/main" val="0"/>
+                        </a:ext>
+                      </a:extLst>
+                    </a:blip>
+                    <a:stretch>
+                      <a:fillRect/>
+                    </a:stretch>
+                  </pic:blipFill>
+                  <pic:spPr>
+                    <a:xfrm>
+                      <a:off x="0" y="0"/>
+                      <a:ext cx="540000" cy="540000"/>
+                    </a:xfrm>
+                    <a:prstGeom prst="roundRect">
+                      <a:avLst/>
+                    </a:prstGeom>
+                    <a:ln>
+                      <a:solidFill>
+                        <a:schemeClr val="bg1">
+                          <a:lumMod val="75000"/>
+                        </a:schemeClr>
+                      </a:solidFill>
+                    </a:ln>
+                  </pic:spPr>
+                </pic:pic>
+              </a:graphicData>
+            </a:graphic>
+          </wp:inline>
+        </w:drawing>
+      </w:r>
     </w:p>
     <w:p>
       <w:pPr>
@@ -2568,34 +2669,6 @@
         <w:rPr>
           <w:rFonts w:asciiTheme="majorHAnsi" w:hAnsiTheme="majorHAnsi"/>
         </w:rPr>
-        <w:t xml:space="preserve">- </w:t>
-      </w:r>
-      <w:r>
-        <w:rPr>
-          <w:rFonts w:asciiTheme="majorHAnsi" w:hAnsiTheme="majorHAnsi"/>
-        </w:rPr>
-        <w:t xml:space="preserve">I enjoy </w:t>
-      </w:r>
-      <w:r>
-        <w:rPr>
-          <w:rFonts w:asciiTheme="majorHAnsi" w:hAnsiTheme="majorHAnsi"/>
-        </w:rPr>
-        <w:t>contributing to open source projects</w:t>
-      </w:r>
-    </w:p>
-    <w:p>
-      <w:pPr>
-        <w:tabs>
-          <w:tab w:val="right" w:pos="10490"/>
-        </w:tabs>
-        <w:rPr>
-          <w:rFonts w:asciiTheme="majorHAnsi" w:hAnsiTheme="majorHAnsi"/>
-        </w:rPr>
-      </w:pPr>
-      <w:r>
-        <w:rPr>
-          <w:rFonts w:asciiTheme="majorHAnsi" w:hAnsiTheme="majorHAnsi"/>
-        </w:rPr>
         <w:t>- reading about computer scie</w:t>
       </w:r>
       <w:r>
@@ -2604,20 +2677,10 @@
         </w:rPr>
         <w:t>nce, software business, startups and design</w:t>
       </w:r>
-    </w:p>
-    <w:p>
-      <w:pPr>
-        <w:tabs>
-          <w:tab w:val="right" w:pos="10490"/>
-        </w:tabs>
-        <w:rPr>
-          <w:rFonts w:asciiTheme="majorHAnsi" w:hAnsiTheme="majorHAnsi"/>
-        </w:rPr>
-      </w:pPr>
     </w:p>
     <w:sectPr>
-      <w:headerReference w:type="default" r:id="rId30"/>
-      <w:footerReference w:type="default" r:id="rId31"/>
+      <w:headerReference w:type="default" r:id="rId31"/>
+      <w:footerReference w:type="default" r:id="rId32"/>
       <w:pgSz w:w="11900" w:h="16840"/>
       <w:pgMar w:top="969" w:right="703" w:bottom="1418" w:left="709" w:header="426" w:footer="831" w:gutter="0"/>
       <w:cols w:space="708"/>
@@ -3768,7 +3831,7 @@
 </file>
 
 <file path=customXml/itemProps1.xml><?xml version="1.0" encoding="utf-8"?>
-<ds:datastoreItem xmlns:ds="http://schemas.openxmlformats.org/officeDocument/2006/customXml" ds:itemID="{6AA8B7CC-57F6-7146-83E6-20C1098D76B3}">
+<ds:datastoreItem xmlns:ds="http://schemas.openxmlformats.org/officeDocument/2006/customXml" ds:itemID="{B6F3E48E-54DF-F44E-A0C1-11EEE38E2F32}">
   <ds:schemaRefs>
     <ds:schemaRef ds:uri="http://schemas.openxmlformats.org/officeDocument/2006/bibliography"/>
   </ds:schemaRefs>

</xml_diff>

<commit_message>
add Monzo, general cleanup
</commit_message>
<xml_diff>
--- a/CV.docx
+++ b/CV.docx
@@ -1,11 +1,14 @@
 
 <file path=word/document.xml><?xml version="1.0" encoding="utf-8"?>
-<w:document xmlns:wpc="http://schemas.microsoft.com/office/word/2010/wordprocessingCanvas" xmlns:mo="http://schemas.microsoft.com/office/mac/office/2008/main" xmlns:mc="http://schemas.openxmlformats.org/markup-compatibility/2006" xmlns:mv="urn:schemas-microsoft-com:mac:vml" xmlns:o="urn:schemas-microsoft-com:office:office" xmlns:r="http://schemas.openxmlformats.org/officeDocument/2006/relationships" xmlns:m="http://schemas.openxmlformats.org/officeDocument/2006/math" xmlns:v="urn:schemas-microsoft-com:vml" xmlns:wp14="http://schemas.microsoft.com/office/word/2010/wordprocessingDrawing" xmlns:wp="http://schemas.openxmlformats.org/drawingml/2006/wordprocessingDrawing" xmlns:w10="urn:schemas-microsoft-com:office:word" xmlns:w="http://schemas.openxmlformats.org/wordprocessingml/2006/main" xmlns:w14="http://schemas.microsoft.com/office/word/2010/wordml" xmlns:w15="http://schemas.microsoft.com/office/word/2012/wordml" xmlns:wpg="http://schemas.microsoft.com/office/word/2010/wordprocessingGroup" xmlns:wpi="http://schemas.microsoft.com/office/word/2010/wordprocessingInk" xmlns:wne="http://schemas.microsoft.com/office/word/2006/wordml" xmlns:wps="http://schemas.microsoft.com/office/word/2010/wordprocessingShape" mc:Ignorable="w14 w15 wp14">
+<w:document xmlns:wpc="http://schemas.microsoft.com/office/word/2010/wordprocessingCanvas" xmlns:cx="http://schemas.microsoft.com/office/drawing/2014/chartex" xmlns:cx1="http://schemas.microsoft.com/office/drawing/2015/9/8/chartex" xmlns:cx2="http://schemas.microsoft.com/office/drawing/2015/10/21/chartex" xmlns:cx3="http://schemas.microsoft.com/office/drawing/2016/5/9/chartex" xmlns:cx4="http://schemas.microsoft.com/office/drawing/2016/5/10/chartex" xmlns:cx5="http://schemas.microsoft.com/office/drawing/2016/5/11/chartex" xmlns:cx6="http://schemas.microsoft.com/office/drawing/2016/5/12/chartex" xmlns:cx7="http://schemas.microsoft.com/office/drawing/2016/5/13/chartex" xmlns:cx8="http://schemas.microsoft.com/office/drawing/2016/5/14/chartex" xmlns:mc="http://schemas.openxmlformats.org/markup-compatibility/2006" xmlns:aink="http://schemas.microsoft.com/office/drawing/2016/ink" xmlns:am3d="http://schemas.microsoft.com/office/drawing/2017/model3d" xmlns:o="urn:schemas-microsoft-com:office:office" xmlns:r="http://schemas.openxmlformats.org/officeDocument/2006/relationships" xmlns:m="http://schemas.openxmlformats.org/officeDocument/2006/math" xmlns:v="urn:schemas-microsoft-com:vml" xmlns:wp14="http://schemas.microsoft.com/office/word/2010/wordprocessingDrawing" xmlns:wp="http://schemas.openxmlformats.org/drawingml/2006/wordprocessingDrawing" xmlns:w10="urn:schemas-microsoft-com:office:word" xmlns:w="http://schemas.openxmlformats.org/wordprocessingml/2006/main" xmlns:w14="http://schemas.microsoft.com/office/word/2010/wordml" xmlns:w15="http://schemas.microsoft.com/office/word/2012/wordml" xmlns:w16cid="http://schemas.microsoft.com/office/word/2016/wordml/cid" xmlns:w16se="http://schemas.microsoft.com/office/word/2015/wordml/symex" xmlns:wpg="http://schemas.microsoft.com/office/word/2010/wordprocessingGroup" xmlns:wpi="http://schemas.microsoft.com/office/word/2010/wordprocessingInk" xmlns:wne="http://schemas.microsoft.com/office/word/2006/wordml" xmlns:wps="http://schemas.microsoft.com/office/word/2010/wordprocessingShape" mc:Ignorable="w14 w15 w16se w16cid wp14">
   <w:body>
     <w:p>
       <w:pPr>
         <w:pStyle w:val="Heading1"/>
         <w:spacing w:before="240"/>
+        <w:rPr>
+          <w:lang w:val="en-GB"/>
+        </w:rPr>
       </w:pPr>
       <w:r>
         <w:t>Summary</w:t>
@@ -69,37 +72,37 @@
         <w:rPr>
           <w:rFonts w:asciiTheme="majorHAnsi" w:hAnsiTheme="majorHAnsi"/>
         </w:rPr>
-        <w:t xml:space="preserve"> last </w:t>
-      </w:r>
-      <w:r>
-        <w:rPr>
-          <w:rFonts w:asciiTheme="majorHAnsi" w:hAnsiTheme="majorHAnsi"/>
-        </w:rPr>
-        <w:t>six</w:t>
-      </w:r>
-      <w:r>
-        <w:rPr>
-          <w:rFonts w:asciiTheme="majorHAnsi" w:hAnsiTheme="majorHAnsi"/>
-        </w:rPr>
-        <w:t xml:space="preserve"> years</w:t>
-      </w:r>
-      <w:r>
-        <w:rPr>
-          <w:rFonts w:asciiTheme="majorHAnsi" w:hAnsiTheme="majorHAnsi"/>
-        </w:rPr>
-        <w:t xml:space="preserve">, although I have </w:t>
-      </w:r>
-      <w:r>
-        <w:rPr>
-          <w:rFonts w:asciiTheme="majorHAnsi" w:hAnsiTheme="majorHAnsi"/>
-        </w:rPr>
-        <w:t>written code for</w:t>
-      </w:r>
-      <w:r>
-        <w:rPr>
-          <w:rFonts w:asciiTheme="majorHAnsi" w:hAnsiTheme="majorHAnsi"/>
-        </w:rPr>
-        <w:t xml:space="preserve"> Android on a number of occasions in the past</w:t>
+        <w:t xml:space="preserve"> </w:t>
+      </w:r>
+      <w:r>
+        <w:rPr>
+          <w:rFonts w:asciiTheme="majorHAnsi" w:hAnsiTheme="majorHAnsi"/>
+        </w:rPr>
+        <w:t>past</w:t>
+      </w:r>
+      <w:r>
+        <w:rPr>
+          <w:rFonts w:asciiTheme="majorHAnsi" w:hAnsiTheme="majorHAnsi"/>
+        </w:rPr>
+        <w:t xml:space="preserve"> </w:t>
+      </w:r>
+      <w:r>
+        <w:rPr>
+          <w:rFonts w:asciiTheme="majorHAnsi" w:hAnsiTheme="majorHAnsi"/>
+        </w:rPr>
+        <w:t>eight</w:t>
+      </w:r>
+      <w:r>
+        <w:rPr>
+          <w:rFonts w:asciiTheme="majorHAnsi" w:hAnsiTheme="majorHAnsi"/>
+        </w:rPr>
+        <w:t xml:space="preserve"> </w:t>
+      </w:r>
+      <w:r>
+        <w:rPr>
+          <w:rFonts w:asciiTheme="majorHAnsi" w:hAnsiTheme="majorHAnsi"/>
+        </w:rPr>
+        <w:t>years</w:t>
       </w:r>
       <w:r>
         <w:rPr>
@@ -117,43 +120,37 @@
         <w:rPr>
           <w:rFonts w:asciiTheme="majorHAnsi" w:hAnsiTheme="majorHAnsi"/>
         </w:rPr>
-        <w:t xml:space="preserve"> for as long as I can remember. I wrote my first</w:t>
-      </w:r>
-      <w:r>
-        <w:rPr>
-          <w:rFonts w:asciiTheme="majorHAnsi" w:hAnsiTheme="majorHAnsi"/>
-        </w:rPr>
-        <w:t xml:space="preserve"> </w:t>
-      </w:r>
-      <w:r>
-        <w:rPr>
-          <w:rFonts w:asciiTheme="majorHAnsi" w:hAnsiTheme="majorHAnsi"/>
-        </w:rPr>
-        <w:t xml:space="preserve">commercial lines of code </w:t>
-      </w:r>
-      <w:r>
-        <w:rPr>
-          <w:rFonts w:asciiTheme="majorHAnsi" w:hAnsiTheme="majorHAnsi"/>
-        </w:rPr>
-        <w:t xml:space="preserve">10 years ago </w:t>
-      </w:r>
-      <w:r>
-        <w:rPr>
-          <w:rFonts w:asciiTheme="majorHAnsi" w:hAnsiTheme="majorHAnsi"/>
-        </w:rPr>
-        <w:t>as a web developer</w:t>
-      </w:r>
-      <w:r>
-        <w:rPr>
-          <w:rFonts w:asciiTheme="majorHAnsi" w:hAnsiTheme="majorHAnsi"/>
-        </w:rPr>
-        <w:t xml:space="preserve"> </w:t>
-      </w:r>
-      <w:r>
-        <w:rPr>
-          <w:rFonts w:asciiTheme="majorHAnsi" w:hAnsiTheme="majorHAnsi"/>
-        </w:rPr>
-        <w:t>and transitioned</w:t>
+        <w:t xml:space="preserve"> for as long as I can remember. </w:t>
+      </w:r>
+      <w:r>
+        <w:rPr>
+          <w:rFonts w:asciiTheme="majorHAnsi" w:hAnsiTheme="majorHAnsi"/>
+        </w:rPr>
+        <w:t>Starting</w:t>
+      </w:r>
+      <w:r>
+        <w:rPr>
+          <w:rFonts w:asciiTheme="majorHAnsi" w:hAnsiTheme="majorHAnsi"/>
+        </w:rPr>
+        <w:t xml:space="preserve"> off as a</w:t>
+      </w:r>
+      <w:r>
+        <w:rPr>
+          <w:rFonts w:asciiTheme="majorHAnsi" w:hAnsiTheme="majorHAnsi"/>
+        </w:rPr>
+        <w:t xml:space="preserve"> web developer</w:t>
+      </w:r>
+      <w:r>
+        <w:rPr>
+          <w:rFonts w:asciiTheme="majorHAnsi" w:hAnsiTheme="majorHAnsi"/>
+        </w:rPr>
+        <w:t xml:space="preserve">, I </w:t>
+      </w:r>
+      <w:r>
+        <w:rPr>
+          <w:rFonts w:asciiTheme="majorHAnsi" w:hAnsiTheme="majorHAnsi"/>
+        </w:rPr>
+        <w:t>transitioned</w:t>
       </w:r>
       <w:r>
         <w:rPr>
@@ -177,7 +174,7 @@
         <w:rPr>
           <w:rFonts w:asciiTheme="majorHAnsi" w:hAnsiTheme="majorHAnsi"/>
         </w:rPr>
-        <w:t xml:space="preserve">. </w:t>
+        <w:t>.</w:t>
       </w:r>
     </w:p>
     <w:p>
@@ -238,7 +235,7 @@
         <w:rPr>
           <w:rFonts w:asciiTheme="majorHAnsi" w:hAnsiTheme="majorHAnsi"/>
         </w:rPr>
-        <w:t xml:space="preserve"> being </w:t>
+        <w:t xml:space="preserve"> </w:t>
       </w:r>
       <w:r>
         <w:rPr>
@@ -250,150 +247,7 @@
         <w:rPr>
           <w:rFonts w:asciiTheme="majorHAnsi" w:hAnsiTheme="majorHAnsi"/>
         </w:rPr>
-        <w:t xml:space="preserve">he way to create value for your users. </w:t>
-      </w:r>
-    </w:p>
-    <w:p>
-      <w:pPr>
-        <w:pStyle w:val="Heading1"/>
-        <w:spacing w:before="200" w:after="160"/>
-      </w:pPr>
-      <w:r>
-        <w:t>Frameworks and tools</w:t>
-      </w:r>
-    </w:p>
-    <w:p>
-      <w:pPr>
-        <w:rPr>
-          <w:rFonts w:asciiTheme="majorHAnsi" w:hAnsiTheme="majorHAnsi"/>
-        </w:rPr>
-      </w:pPr>
-      <w:r>
-        <w:rPr>
-          <w:rFonts w:asciiTheme="majorHAnsi" w:hAnsiTheme="majorHAnsi"/>
-        </w:rPr>
-        <w:t xml:space="preserve"> - </w:t>
-      </w:r>
-      <w:r>
-        <w:rPr>
-          <w:rFonts w:asciiTheme="majorHAnsi" w:hAnsiTheme="majorHAnsi"/>
-        </w:rPr>
-        <w:t>AVFoundation, CoreAudio,</w:t>
-      </w:r>
-      <w:r>
-        <w:rPr>
-          <w:rFonts w:asciiTheme="majorHAnsi" w:hAnsiTheme="majorHAnsi"/>
-        </w:rPr>
-        <w:t xml:space="preserve"> CoreAnimation,</w:t>
-      </w:r>
-      <w:r>
-        <w:rPr>
-          <w:rFonts w:asciiTheme="majorHAnsi" w:hAnsiTheme="majorHAnsi"/>
-        </w:rPr>
-        <w:t xml:space="preserve"> CoreData</w:t>
-      </w:r>
-      <w:r>
-        <w:rPr>
-          <w:rFonts w:asciiTheme="majorHAnsi" w:hAnsiTheme="majorHAnsi"/>
-        </w:rPr>
-        <w:t>, Realm, RxSwift</w:t>
-      </w:r>
-      <w:r>
-        <w:rPr>
-          <w:rFonts w:asciiTheme="majorHAnsi" w:hAnsiTheme="majorHAnsi"/>
-        </w:rPr>
-        <w:t>,</w:t>
-      </w:r>
-      <w:r>
-        <w:rPr>
-          <w:rFonts w:asciiTheme="majorHAnsi" w:hAnsiTheme="majorHAnsi"/>
-        </w:rPr>
-        <w:t xml:space="preserve"> UIKit,</w:t>
-      </w:r>
-      <w:r>
-        <w:rPr>
-          <w:rFonts w:asciiTheme="majorHAnsi" w:hAnsiTheme="majorHAnsi"/>
-        </w:rPr>
-        <w:t xml:space="preserve"> </w:t>
-      </w:r>
-      <w:r>
-        <w:rPr>
-          <w:rFonts w:asciiTheme="majorHAnsi" w:hAnsiTheme="majorHAnsi"/>
-        </w:rPr>
-        <w:t>MapKit</w:t>
-      </w:r>
-      <w:r>
-        <w:rPr>
-          <w:rFonts w:asciiTheme="majorHAnsi" w:hAnsiTheme="majorHAnsi"/>
-        </w:rPr>
-        <w:t>, MapBox</w:t>
-      </w:r>
-      <w:r>
-        <w:rPr>
-          <w:rFonts w:asciiTheme="majorHAnsi" w:hAnsiTheme="majorHAnsi"/>
-        </w:rPr>
-        <w:t xml:space="preserve">, </w:t>
-      </w:r>
-      <w:r>
-        <w:rPr>
-          <w:rFonts w:asciiTheme="majorHAnsi" w:hAnsiTheme="majorHAnsi"/>
-        </w:rPr>
-        <w:t>Security</w:t>
-      </w:r>
-    </w:p>
-    <w:p>
-      <w:pPr>
-        <w:rPr>
-          <w:rFonts w:asciiTheme="majorHAnsi" w:hAnsiTheme="majorHAnsi"/>
-        </w:rPr>
-      </w:pPr>
-      <w:r>
-        <w:rPr>
-          <w:rFonts w:asciiTheme="majorHAnsi" w:hAnsiTheme="majorHAnsi"/>
-        </w:rPr>
-        <w:t xml:space="preserve"> - </w:t>
-      </w:r>
-      <w:r>
-        <w:rPr>
-          <w:rFonts w:asciiTheme="majorHAnsi" w:hAnsiTheme="majorHAnsi"/>
-        </w:rPr>
-        <w:t xml:space="preserve">Git, </w:t>
-      </w:r>
-      <w:r>
-        <w:rPr>
-          <w:rFonts w:asciiTheme="majorHAnsi" w:hAnsiTheme="majorHAnsi"/>
-        </w:rPr>
-        <w:t>Xcode,</w:t>
-      </w:r>
-      <w:r>
-        <w:rPr>
-          <w:rFonts w:asciiTheme="majorHAnsi" w:hAnsiTheme="majorHAnsi"/>
-        </w:rPr>
-        <w:t xml:space="preserve"> Instruments</w:t>
-      </w:r>
-      <w:r>
-        <w:rPr>
-          <w:rFonts w:asciiTheme="majorHAnsi" w:hAnsiTheme="majorHAnsi"/>
-        </w:rPr>
-        <w:t xml:space="preserve">, Fastlane, Jenkins, </w:t>
-      </w:r>
-      <w:r>
-        <w:rPr>
-          <w:rFonts w:asciiTheme="majorHAnsi" w:hAnsiTheme="majorHAnsi"/>
-        </w:rPr>
-        <w:t xml:space="preserve">Bots, Charles proxy, mitmproxy, Wireshark, Paw, Zeplin, </w:t>
-      </w:r>
-      <w:r>
-        <w:rPr>
-          <w:rFonts w:asciiTheme="majorHAnsi" w:hAnsiTheme="majorHAnsi"/>
-        </w:rPr>
-        <w:t>Sketch</w:t>
-      </w:r>
-      <w:r>
-        <w:rPr>
-          <w:rFonts w:asciiTheme="majorHAnsi" w:hAnsiTheme="majorHAnsi"/>
-        </w:rPr>
-        <w:t>, PaintCode, Dash</w:t>
+        <w:t xml:space="preserve">he way to create value for users. </w:t>
       </w:r>
     </w:p>
     <w:p>
@@ -404,8 +258,311 @@
       <w:r>
         <w:t>Employment history</w:t>
       </w:r>
-      <w:bookmarkStart w:id="0" w:name="_GoBack"/>
-      <w:bookmarkEnd w:id="0"/>
+    </w:p>
+    <w:p>
+      <w:pPr>
+        <w:tabs>
+          <w:tab w:val="right" w:pos="10490"/>
+        </w:tabs>
+        <w:rPr>
+          <w:rFonts w:asciiTheme="majorHAnsi" w:hAnsiTheme="majorHAnsi"/>
+          <w:b/>
+        </w:rPr>
+      </w:pPr>
+      <w:r>
+        <w:rPr>
+          <w:rFonts w:asciiTheme="majorHAnsi" w:hAnsiTheme="majorHAnsi"/>
+          <w:b/>
+          <w:noProof/>
+          <w:lang w:val="en-GB" w:eastAsia="en-GB"/>
+        </w:rPr>
+        <w:drawing>
+          <wp:inline distT="0" distB="0" distL="0" distR="0" wp14:anchorId="70633848" wp14:editId="25BAEF06">
+            <wp:extent cx="1686272" cy="393612"/>
+            <wp:effectExtent l="0" t="0" r="3175" b="635"/>
+            <wp:docPr id="27" name="Picture 27"/>
+            <wp:cNvGraphicFramePr>
+              <a:graphicFrameLocks xmlns:a="http://schemas.openxmlformats.org/drawingml/2006/main" noChangeAspect="1"/>
+            </wp:cNvGraphicFramePr>
+            <a:graphic xmlns:a="http://schemas.openxmlformats.org/drawingml/2006/main">
+              <a:graphicData uri="http://schemas.openxmlformats.org/drawingml/2006/picture">
+                <pic:pic xmlns:pic="http://schemas.openxmlformats.org/drawingml/2006/picture">
+                  <pic:nvPicPr>
+                    <pic:cNvPr id="1" name="Universal_Music_Group.emf"/>
+                    <pic:cNvPicPr/>
+                  </pic:nvPicPr>
+                  <pic:blipFill>
+                    <a:blip r:embed="rId8">
+                      <a:grayscl/>
+                    </a:blip>
+                    <a:stretch>
+                      <a:fillRect/>
+                    </a:stretch>
+                  </pic:blipFill>
+                  <pic:spPr>
+                    <a:xfrm>
+                      <a:off x="0" y="0"/>
+                      <a:ext cx="1686272" cy="393612"/>
+                    </a:xfrm>
+                    <a:prstGeom prst="rect">
+                      <a:avLst/>
+                    </a:prstGeom>
+                  </pic:spPr>
+                </pic:pic>
+              </a:graphicData>
+            </a:graphic>
+          </wp:inline>
+        </w:drawing>
+      </w:r>
+      <w:r>
+        <w:rPr>
+          <w:rFonts w:asciiTheme="majorHAnsi" w:hAnsiTheme="majorHAnsi"/>
+          <w:b/>
+        </w:rPr>
+        <w:tab/>
+      </w:r>
+      <w:r>
+        <w:rPr>
+          <w:rFonts w:asciiTheme="majorHAnsi" w:hAnsiTheme="majorHAnsi"/>
+          <w:b/>
+          <w:noProof/>
+          <w:lang w:val="en-GB" w:eastAsia="en-GB"/>
+        </w:rPr>
+        <w:drawing>
+          <wp:inline distT="0" distB="0" distL="0" distR="0" wp14:anchorId="59379728" wp14:editId="162F3C7F">
+            <wp:extent cx="540000" cy="540000"/>
+            <wp:effectExtent l="12700" t="12700" r="19050" b="19050"/>
+            <wp:docPr id="20" name="Picture 20"/>
+            <wp:cNvGraphicFramePr>
+              <a:graphicFrameLocks xmlns:a="http://schemas.openxmlformats.org/drawingml/2006/main" noChangeAspect="1"/>
+            </wp:cNvGraphicFramePr>
+            <a:graphic xmlns:a="http://schemas.openxmlformats.org/drawingml/2006/main">
+              <a:graphicData uri="http://schemas.openxmlformats.org/drawingml/2006/picture">
+                <pic:pic xmlns:pic="http://schemas.openxmlformats.org/drawingml/2006/picture">
+                  <pic:nvPicPr>
+                    <pic:cNvPr id="4" name="Composed.png"/>
+                    <pic:cNvPicPr/>
+                  </pic:nvPicPr>
+                  <pic:blipFill>
+                    <a:blip r:embed="rId9">
+                      <a:extLst>
+                        <a:ext uri="{BEBA8EAE-BF5A-486C-A8C5-ECC9F3942E4B}">
+                          <a14:imgProps xmlns:a14="http://schemas.microsoft.com/office/drawing/2010/main">
+                            <a14:imgLayer r:embed="rId10">
+                              <a14:imgEffect>
+                                <a14:saturation sat="0"/>
+                              </a14:imgEffect>
+                            </a14:imgLayer>
+                          </a14:imgProps>
+                        </a:ext>
+                      </a:extLst>
+                    </a:blip>
+                    <a:stretch>
+                      <a:fillRect/>
+                    </a:stretch>
+                  </pic:blipFill>
+                  <pic:spPr>
+                    <a:xfrm>
+                      <a:off x="0" y="0"/>
+                      <a:ext cx="540000" cy="540000"/>
+                    </a:xfrm>
+                    <a:prstGeom prst="roundRect">
+                      <a:avLst/>
+                    </a:prstGeom>
+                    <a:ln>
+                      <a:solidFill>
+                        <a:schemeClr val="bg1">
+                          <a:lumMod val="75000"/>
+                        </a:schemeClr>
+                      </a:solidFill>
+                    </a:ln>
+                    <a:effectLst/>
+                  </pic:spPr>
+                </pic:pic>
+              </a:graphicData>
+            </a:graphic>
+          </wp:inline>
+        </w:drawing>
+      </w:r>
+      <w:r>
+        <w:rPr>
+          <w:rFonts w:asciiTheme="majorHAnsi" w:hAnsiTheme="majorHAnsi"/>
+          <w:b/>
+        </w:rPr>
+        <w:t xml:space="preserve">              </w:t>
+      </w:r>
+    </w:p>
+    <w:p>
+      <w:pPr>
+        <w:tabs>
+          <w:tab w:val="right" w:pos="10490"/>
+        </w:tabs>
+        <w:spacing w:before="120"/>
+        <w:rPr>
+          <w:rFonts w:asciiTheme="majorHAnsi" w:hAnsiTheme="majorHAnsi"/>
+          <w:i/>
+        </w:rPr>
+      </w:pPr>
+      <w:r>
+        <w:rPr>
+          <w:rFonts w:asciiTheme="majorHAnsi" w:hAnsiTheme="majorHAnsi"/>
+          <w:b/>
+        </w:rPr>
+        <w:t xml:space="preserve">iOS </w:t>
+      </w:r>
+      <w:r>
+        <w:rPr>
+          <w:rFonts w:asciiTheme="majorHAnsi" w:hAnsiTheme="majorHAnsi"/>
+          <w:b/>
+        </w:rPr>
+        <w:t>Engineer, London, UK</w:t>
+      </w:r>
+      <w:r>
+        <w:rPr>
+          <w:rFonts w:asciiTheme="majorHAnsi" w:hAnsiTheme="majorHAnsi"/>
+        </w:rPr>
+        <w:tab/>
+      </w:r>
+      <w:r>
+        <w:rPr>
+          <w:rFonts w:asciiTheme="majorHAnsi" w:hAnsiTheme="majorHAnsi"/>
+          <w:i/>
+        </w:rPr>
+        <w:t>July 20</w:t>
+      </w:r>
+      <w:r>
+        <w:rPr>
+          <w:rFonts w:asciiTheme="majorHAnsi" w:hAnsiTheme="majorHAnsi"/>
+          <w:i/>
+        </w:rPr>
+        <w:t>18</w:t>
+      </w:r>
+      <w:r>
+        <w:rPr>
+          <w:rFonts w:asciiTheme="majorHAnsi" w:hAnsiTheme="majorHAnsi"/>
+          <w:i/>
+        </w:rPr>
+        <w:t xml:space="preserve"> </w:t>
+      </w:r>
+      <w:r>
+        <w:rPr>
+          <w:rFonts w:asciiTheme="majorHAnsi" w:hAnsiTheme="majorHAnsi"/>
+          <w:i/>
+        </w:rPr>
+        <w:t>–</w:t>
+      </w:r>
+      <w:r>
+        <w:rPr>
+          <w:rFonts w:asciiTheme="majorHAnsi" w:hAnsiTheme="majorHAnsi"/>
+          <w:i/>
+        </w:rPr>
+        <w:t xml:space="preserve"> </w:t>
+      </w:r>
+      <w:r>
+        <w:rPr>
+          <w:rFonts w:asciiTheme="majorHAnsi" w:hAnsiTheme="majorHAnsi"/>
+          <w:i/>
+        </w:rPr>
+        <w:t>present</w:t>
+      </w:r>
+    </w:p>
+    <w:p>
+      <w:pPr>
+        <w:spacing w:before="120" w:after="360"/>
+        <w:rPr>
+          <w:rFonts w:asciiTheme="majorHAnsi" w:hAnsiTheme="majorHAnsi"/>
+        </w:rPr>
+      </w:pPr>
+      <w:r>
+        <w:rPr>
+          <w:rFonts w:asciiTheme="majorHAnsi" w:hAnsiTheme="majorHAnsi"/>
+        </w:rPr>
+        <w:t>I’m working in the</w:t>
+      </w:r>
+      <w:r>
+        <w:rPr>
+          <w:rFonts w:asciiTheme="majorHAnsi" w:hAnsiTheme="majorHAnsi"/>
+        </w:rPr>
+        <w:t xml:space="preserve"> business banking </w:t>
+      </w:r>
+      <w:r>
+        <w:rPr>
+          <w:rFonts w:asciiTheme="majorHAnsi" w:hAnsiTheme="majorHAnsi"/>
+        </w:rPr>
+        <w:t>team</w:t>
+      </w:r>
+      <w:r>
+        <w:rPr>
+          <w:rFonts w:asciiTheme="majorHAnsi" w:hAnsiTheme="majorHAnsi"/>
+        </w:rPr>
+        <w:t>.</w:t>
+      </w:r>
+      <w:r>
+        <w:rPr>
+          <w:rFonts w:asciiTheme="majorHAnsi" w:hAnsiTheme="majorHAnsi"/>
+        </w:rPr>
+        <w:t xml:space="preserve"> The job involves collaborating with </w:t>
+      </w:r>
+      <w:r>
+        <w:rPr>
+          <w:rFonts w:asciiTheme="majorHAnsi" w:hAnsiTheme="majorHAnsi"/>
+        </w:rPr>
+        <w:t>my</w:t>
+      </w:r>
+      <w:r>
+        <w:rPr>
+          <w:rFonts w:asciiTheme="majorHAnsi" w:hAnsiTheme="majorHAnsi"/>
+        </w:rPr>
+        <w:t xml:space="preserve"> squad to ensure we’re delivering what’s most impactful for our users</w:t>
+      </w:r>
+      <w:r>
+        <w:rPr>
+          <w:rFonts w:asciiTheme="majorHAnsi" w:hAnsiTheme="majorHAnsi"/>
+        </w:rPr>
+        <w:t xml:space="preserve"> and for the company</w:t>
+      </w:r>
+      <w:r>
+        <w:rPr>
+          <w:rFonts w:asciiTheme="majorHAnsi" w:hAnsiTheme="majorHAnsi"/>
+        </w:rPr>
+        <w:t>. Outside of squad work, I</w:t>
+      </w:r>
+      <w:r>
+        <w:rPr>
+          <w:rFonts w:asciiTheme="majorHAnsi" w:hAnsiTheme="majorHAnsi"/>
+        </w:rPr>
+        <w:t xml:space="preserve">’ve contributed to improving </w:t>
+      </w:r>
+      <w:r>
+        <w:rPr>
+          <w:rFonts w:asciiTheme="majorHAnsi" w:hAnsiTheme="majorHAnsi"/>
+        </w:rPr>
+        <w:t>build times</w:t>
+      </w:r>
+      <w:r>
+        <w:rPr>
+          <w:rFonts w:asciiTheme="majorHAnsi" w:hAnsiTheme="majorHAnsi"/>
+        </w:rPr>
+        <w:t>, setting up a system to keep track and repay our technical debt and</w:t>
+      </w:r>
+      <w:r>
+        <w:rPr>
+          <w:rFonts w:asciiTheme="majorHAnsi" w:hAnsiTheme="majorHAnsi"/>
+        </w:rPr>
+        <w:t xml:space="preserve"> helping with hiring by </w:t>
+      </w:r>
+      <w:r>
+        <w:rPr>
+          <w:rFonts w:asciiTheme="majorHAnsi" w:hAnsiTheme="majorHAnsi"/>
+        </w:rPr>
+        <w:t>interviewing candidates</w:t>
+      </w:r>
+      <w:r>
+        <w:rPr>
+          <w:rFonts w:asciiTheme="majorHAnsi" w:hAnsiTheme="majorHAnsi"/>
+        </w:rPr>
+        <w:t>.</w:t>
+      </w:r>
     </w:p>
     <w:p>
       <w:pPr>
@@ -461,7 +618,7 @@
                     <pic:cNvPicPr/>
                   </pic:nvPicPr>
                   <pic:blipFill>
-                    <a:blip r:embed="rId8">
+                    <a:blip r:embed="rId11">
                       <a:grayscl/>
                       <a:extLst>
                         <a:ext uri="{28A0092B-C50C-407E-A947-70E740481C1C}">
@@ -526,7 +683,7 @@
                     <pic:cNvPicPr/>
                   </pic:nvPicPr>
                   <pic:blipFill>
-                    <a:blip r:embed="rId9">
+                    <a:blip r:embed="rId12">
                       <a:grayscl/>
                       <a:extLst>
                         <a:ext uri="{28A0092B-C50C-407E-A947-70E740481C1C}">
@@ -591,11 +748,11 @@
                     <pic:cNvPicPr/>
                   </pic:nvPicPr>
                   <pic:blipFill>
-                    <a:blip r:embed="rId10">
+                    <a:blip r:embed="rId13">
                       <a:extLst>
                         <a:ext uri="{BEBA8EAE-BF5A-486C-A8C5-ECC9F3942E4B}">
                           <a14:imgProps xmlns:a14="http://schemas.microsoft.com/office/drawing/2010/main">
-                            <a14:imgLayer r:embed="rId11">
+                            <a14:imgLayer r:embed="rId14">
                               <a14:imgEffect>
                                 <a14:saturation sat="0"/>
                               </a14:imgEffect>
@@ -664,11 +821,11 @@
                     <pic:cNvPicPr/>
                   </pic:nvPicPr>
                   <pic:blipFill>
-                    <a:blip r:embed="rId12">
+                    <a:blip r:embed="rId15">
                       <a:extLst>
                         <a:ext uri="{BEBA8EAE-BF5A-486C-A8C5-ECC9F3942E4B}">
                           <a14:imgProps xmlns:a14="http://schemas.microsoft.com/office/drawing/2010/main">
-                            <a14:imgLayer r:embed="rId13">
+                            <a14:imgLayer r:embed="rId16">
                               <a14:imgEffect>
                                 <a14:saturation sat="0"/>
                               </a14:imgEffect>
@@ -737,11 +894,11 @@
                     <pic:cNvPicPr/>
                   </pic:nvPicPr>
                   <pic:blipFill>
-                    <a:blip r:embed="rId14">
+                    <a:blip r:embed="rId17">
                       <a:extLst>
                         <a:ext uri="{BEBA8EAE-BF5A-486C-A8C5-ECC9F3942E4B}">
                           <a14:imgProps xmlns:a14="http://schemas.microsoft.com/office/drawing/2010/main">
-                            <a14:imgLayer r:embed="rId15">
+                            <a14:imgLayer r:embed="rId18">
                               <a14:imgEffect>
                                 <a14:saturation sat="0"/>
                               </a14:imgEffect>
@@ -811,11 +968,11 @@
                     <pic:cNvPicPr/>
                   </pic:nvPicPr>
                   <pic:blipFill>
-                    <a:blip r:embed="rId16">
+                    <a:blip r:embed="rId19">
                       <a:extLst>
                         <a:ext uri="{BEBA8EAE-BF5A-486C-A8C5-ECC9F3942E4B}">
                           <a14:imgProps xmlns:a14="http://schemas.microsoft.com/office/drawing/2010/main">
-                            <a14:imgLayer r:embed="rId17">
+                            <a14:imgLayer r:embed="rId20">
                               <a14:imgEffect>
                                 <a14:saturation sat="0"/>
                               </a14:imgEffect>
@@ -891,7 +1048,7 @@
                     <pic:cNvPicPr/>
                   </pic:nvPicPr>
                   <pic:blipFill>
-                    <a:blip r:embed="rId18">
+                    <a:blip r:embed="rId21">
                       <a:grayscl/>
                       <a:extLst>
                         <a:ext uri="{28A0092B-C50C-407E-A947-70E740481C1C}">
@@ -971,14 +1128,28 @@
           <w:rFonts w:asciiTheme="majorHAnsi" w:hAnsiTheme="majorHAnsi"/>
           <w:i/>
         </w:rPr>
-        <w:t xml:space="preserve"> - </w:t>
+        <w:t xml:space="preserve"> </w:t>
       </w:r>
       <w:r>
         <w:rPr>
           <w:rFonts w:asciiTheme="majorHAnsi" w:hAnsiTheme="majorHAnsi"/>
           <w:i/>
         </w:rPr>
-        <w:t>present</w:t>
+        <w:t>–</w:t>
+      </w:r>
+      <w:r>
+        <w:rPr>
+          <w:rFonts w:asciiTheme="majorHAnsi" w:hAnsiTheme="majorHAnsi"/>
+          <w:i/>
+        </w:rPr>
+        <w:t xml:space="preserve"> </w:t>
+      </w:r>
+      <w:r>
+        <w:rPr>
+          <w:rFonts w:asciiTheme="majorHAnsi" w:hAnsiTheme="majorHAnsi"/>
+          <w:i/>
+        </w:rPr>
+        <w:t>July 2018</w:t>
       </w:r>
     </w:p>
     <w:p>
@@ -992,13 +1163,25 @@
         <w:rPr>
           <w:rFonts w:asciiTheme="majorHAnsi" w:hAnsiTheme="majorHAnsi"/>
         </w:rPr>
-        <w:t xml:space="preserve">At Expedia, I worked on the Hotels.com app, delivering new features and helping out with legacy code. I helped Touch Surgery fix a backlog of bugs ahead of their </w:t>
-      </w:r>
-      <w:r>
-        <w:rPr>
-          <w:rFonts w:asciiTheme="majorHAnsi" w:hAnsiTheme="majorHAnsi"/>
-        </w:rPr>
-        <w:t>5.0 major release, this is where I got a chance to work with RxSwift in production.</w:t>
+        <w:t xml:space="preserve">At Expedia, I worked on the Hotels.com app, delivering new features and helping out with legacy code. I helped Touch Surgery fix a backlog of bugs ahead </w:t>
+      </w:r>
+      <w:r>
+        <w:rPr>
+          <w:rFonts w:asciiTheme="majorHAnsi" w:hAnsiTheme="majorHAnsi"/>
+        </w:rPr>
+        <w:t>of a</w:t>
+      </w:r>
+      <w:r>
+        <w:rPr>
+          <w:rFonts w:asciiTheme="majorHAnsi" w:hAnsiTheme="majorHAnsi"/>
+        </w:rPr>
+        <w:t xml:space="preserve"> major release</w:t>
+      </w:r>
+      <w:r>
+        <w:rPr>
+          <w:rFonts w:asciiTheme="majorHAnsi" w:hAnsiTheme="majorHAnsi"/>
+        </w:rPr>
+        <w:t>.</w:t>
       </w:r>
       <w:r>
         <w:rPr>
@@ -1016,25 +1199,19 @@
         <w:rPr>
           <w:rFonts w:asciiTheme="majorHAnsi" w:hAnsiTheme="majorHAnsi"/>
         </w:rPr>
-        <w:t xml:space="preserve"> with </w:t>
-      </w:r>
-      <w:r>
-        <w:rPr>
-          <w:rFonts w:asciiTheme="majorHAnsi" w:hAnsiTheme="majorHAnsi"/>
-        </w:rPr>
-        <w:t>London</w:t>
-      </w:r>
-      <w:r>
-        <w:rPr>
-          <w:rFonts w:asciiTheme="majorHAnsi" w:hAnsiTheme="majorHAnsi"/>
-        </w:rPr>
-        <w:t xml:space="preserve"> based </w:t>
-      </w:r>
-      <w:r>
-        <w:rPr>
-          <w:rFonts w:asciiTheme="majorHAnsi" w:hAnsiTheme="majorHAnsi"/>
-        </w:rPr>
-        <w:t>agency The App Business</w:t>
+        <w:t xml:space="preserve"> </w:t>
+      </w:r>
+      <w:r>
+        <w:rPr>
+          <w:rFonts w:asciiTheme="majorHAnsi" w:hAnsiTheme="majorHAnsi"/>
+        </w:rPr>
+        <w:t>with</w:t>
+      </w:r>
+      <w:r>
+        <w:rPr>
+          <w:rFonts w:asciiTheme="majorHAnsi" w:hAnsiTheme="majorHAnsi"/>
+        </w:rPr>
+        <w:t xml:space="preserve"> The App Business</w:t>
       </w:r>
       <w:r>
         <w:rPr>
@@ -1148,19 +1325,7 @@
         <w:rPr>
           <w:rFonts w:asciiTheme="majorHAnsi" w:hAnsiTheme="majorHAnsi"/>
         </w:rPr>
-        <w:t>w</w:t>
-      </w:r>
-      <w:r>
-        <w:rPr>
-          <w:rFonts w:asciiTheme="majorHAnsi" w:hAnsiTheme="majorHAnsi"/>
-        </w:rPr>
-        <w:t>e employed a</w:t>
-      </w:r>
-      <w:r>
-        <w:rPr>
-          <w:rFonts w:asciiTheme="majorHAnsi" w:hAnsiTheme="majorHAnsi"/>
-        </w:rPr>
-        <w:t>n</w:t>
+        <w:t>with an</w:t>
       </w:r>
       <w:r>
         <w:rPr>
@@ -1214,19 +1379,31 @@
         <w:rPr>
           <w:rFonts w:asciiTheme="majorHAnsi" w:hAnsiTheme="majorHAnsi"/>
         </w:rPr>
-        <w:t xml:space="preserve">deploying builds </w:t>
-      </w:r>
-      <w:r>
-        <w:rPr>
-          <w:rFonts w:asciiTheme="majorHAnsi" w:hAnsiTheme="majorHAnsi"/>
-        </w:rPr>
-        <w:t>to HockeyApp</w:t>
-      </w:r>
-      <w:r>
-        <w:rPr>
-          <w:rFonts w:asciiTheme="majorHAnsi" w:hAnsiTheme="majorHAnsi"/>
-        </w:rPr>
-        <w:t>. During the same contract I worked on</w:t>
+        <w:t>deploying</w:t>
+      </w:r>
+      <w:r>
+        <w:rPr>
+          <w:rFonts w:asciiTheme="majorHAnsi" w:hAnsiTheme="majorHAnsi"/>
+        </w:rPr>
+        <w:t xml:space="preserve"> internal builds</w:t>
+      </w:r>
+      <w:r>
+        <w:rPr>
+          <w:rFonts w:asciiTheme="majorHAnsi" w:hAnsiTheme="majorHAnsi"/>
+        </w:rPr>
+        <w:t>. During the same contract</w:t>
+      </w:r>
+      <w:r>
+        <w:rPr>
+          <w:rFonts w:asciiTheme="majorHAnsi" w:hAnsiTheme="majorHAnsi"/>
+        </w:rPr>
+        <w:t>,</w:t>
+      </w:r>
+      <w:r>
+        <w:rPr>
+          <w:rFonts w:asciiTheme="majorHAnsi" w:hAnsiTheme="majorHAnsi"/>
+        </w:rPr>
+        <w:t xml:space="preserve"> I worked on</w:t>
       </w:r>
       <w:r>
         <w:rPr>
@@ -1292,7 +1469,7 @@
                     <pic:cNvPicPr/>
                   </pic:nvPicPr>
                   <pic:blipFill>
-                    <a:blip r:embed="rId19">
+                    <a:blip r:embed="rId22">
                       <a:extLst>
                         <a:ext uri="{28A0092B-C50C-407E-A947-70E740481C1C}">
                           <a14:useLocalDpi xmlns:a14="http://schemas.microsoft.com/office/drawing/2010/main" val="0"/>
@@ -1348,7 +1525,7 @@
                     <pic:cNvPicPr/>
                   </pic:nvPicPr>
                   <pic:blipFill>
-                    <a:blip r:embed="rId20">
+                    <a:blip r:embed="rId23">
                       <a:grayscl/>
                       <a:extLst>
                         <a:ext uri="{28A0092B-C50C-407E-A947-70E740481C1C}">
@@ -1437,37 +1614,37 @@
         <w:t xml:space="preserve"> the iOS app</w:t>
       </w:r>
       <w:r>
-        <w:t>. During my time there I’ve increased unit test coverage by 50%, replaced the audio engine in the app with an open-source implementation, added new UI in universal storyboards with auto-layout and written all new code in Swift</w:t>
-      </w:r>
-      <w:r>
-        <w:t xml:space="preserve"> and maintained and migrated parts of the existing Objective-C codebase</w:t>
-      </w:r>
-      <w:r>
-        <w:t>.</w:t>
-      </w:r>
-      <w:r>
-        <w:br/>
-      </w:r>
-      <w:r>
-        <w:t>Additionally, at Composed</w:t>
-      </w:r>
-      <w:r>
-        <w:t xml:space="preserve"> w</w:t>
-      </w:r>
-      <w:r>
-        <w:t xml:space="preserve">e worked as a cross functional team and were </w:t>
-      </w:r>
-      <w:r>
-        <w:t xml:space="preserve">all </w:t>
-      </w:r>
-      <w:r>
-        <w:t xml:space="preserve">also </w:t>
-      </w:r>
-      <w:r>
-        <w:t>involved in product-related tasks such as analytics review, user interv</w:t>
-      </w:r>
-      <w:r>
-        <w:t xml:space="preserve">iews, product steering sessions or feature sketch sessions. </w:t>
+        <w:t>, part of a cross functional team building a classical music streaming product</w:t>
+      </w:r>
+      <w:r>
+        <w:t>. During my time there</w:t>
+      </w:r>
+      <w:r>
+        <w:t>, we shipped new features, I</w:t>
+      </w:r>
+      <w:r>
+        <w:t xml:space="preserve"> replaced the audio engine in the ap</w:t>
+      </w:r>
+      <w:r>
+        <w:t>p</w:t>
+      </w:r>
+      <w:r>
+        <w:t xml:space="preserve">, </w:t>
+      </w:r>
+      <w:r>
+        <w:t>kicked off migration to</w:t>
+      </w:r>
+      <w:r>
+        <w:t xml:space="preserve"> Swift</w:t>
+      </w:r>
+      <w:r>
+        <w:t xml:space="preserve"> and</w:t>
+      </w:r>
+      <w:r>
+        <w:t xml:space="preserve"> increased unit test coverage</w:t>
+      </w:r>
+      <w:r>
+        <w:t xml:space="preserve">. </w:t>
       </w:r>
     </w:p>
     <w:p>
@@ -1503,7 +1680,7 @@
                     <pic:cNvPicPr/>
                   </pic:nvPicPr>
                   <pic:blipFill>
-                    <a:blip r:embed="rId21">
+                    <a:blip r:embed="rId24">
                       <a:biLevel thresh="75000"/>
                       <a:extLst>
                         <a:ext uri="{28A0092B-C50C-407E-A947-70E740481C1C}">
@@ -1561,7 +1738,7 @@
                     <pic:cNvPicPr/>
                   </pic:nvPicPr>
                   <pic:blipFill>
-                    <a:blip r:embed="rId22">
+                    <a:blip r:embed="rId25">
                       <a:grayscl/>
                       <a:extLst>
                         <a:ext uri="{28A0092B-C50C-407E-A947-70E740481C1C}">
@@ -1622,198 +1799,6 @@
                 <pic:pic xmlns:pic="http://schemas.openxmlformats.org/drawingml/2006/picture">
                   <pic:nvPicPr>
                     <pic:cNvPr id="5" name="Audi Configurator.png"/>
-                    <pic:cNvPicPr/>
-                  </pic:nvPicPr>
-                  <pic:blipFill>
-                    <a:blip r:embed="rId23">
-                      <a:grayscl/>
-                      <a:extLst>
-                        <a:ext uri="{28A0092B-C50C-407E-A947-70E740481C1C}">
-                          <a14:useLocalDpi xmlns:a14="http://schemas.microsoft.com/office/drawing/2010/main" val="0"/>
-                        </a:ext>
-                      </a:extLst>
-                    </a:blip>
-                    <a:stretch>
-                      <a:fillRect/>
-                    </a:stretch>
-                  </pic:blipFill>
-                  <pic:spPr>
-                    <a:xfrm>
-                      <a:off x="0" y="0"/>
-                      <a:ext cx="540000" cy="540000"/>
-                    </a:xfrm>
-                    <a:prstGeom prst="roundRect">
-                      <a:avLst/>
-                    </a:prstGeom>
-                    <a:ln>
-                      <a:solidFill>
-                        <a:schemeClr val="bg1">
-                          <a:lumMod val="75000"/>
-                        </a:schemeClr>
-                      </a:solidFill>
-                    </a:ln>
-                  </pic:spPr>
-                </pic:pic>
-              </a:graphicData>
-            </a:graphic>
-          </wp:inline>
-        </w:drawing>
-      </w:r>
-      <w:r>
-        <w:rPr>
-          <w:rFonts w:asciiTheme="majorHAnsi" w:hAnsiTheme="majorHAnsi"/>
-          <w:b/>
-        </w:rPr>
-        <w:t xml:space="preserve">   </w:t>
-      </w:r>
-      <w:r>
-        <w:rPr>
-          <w:rFonts w:asciiTheme="majorHAnsi" w:hAnsiTheme="majorHAnsi"/>
-          <w:b/>
-          <w:noProof/>
-          <w:lang w:val="en-GB" w:eastAsia="en-GB"/>
-        </w:rPr>
-        <w:drawing>
-          <wp:inline distT="0" distB="0" distL="0" distR="0" wp14:anchorId="093357D4" wp14:editId="790B2A4B">
-            <wp:extent cx="540000" cy="540000"/>
-            <wp:effectExtent l="25400" t="25400" r="19050" b="19050"/>
-            <wp:docPr id="7" name="Picture 7"/>
-            <wp:cNvGraphicFramePr>
-              <a:graphicFrameLocks xmlns:a="http://schemas.openxmlformats.org/drawingml/2006/main" noChangeAspect="1"/>
-            </wp:cNvGraphicFramePr>
-            <a:graphic xmlns:a="http://schemas.openxmlformats.org/drawingml/2006/main">
-              <a:graphicData uri="http://schemas.openxmlformats.org/drawingml/2006/picture">
-                <pic:pic xmlns:pic="http://schemas.openxmlformats.org/drawingml/2006/picture">
-                  <pic:nvPicPr>
-                    <pic:cNvPr id="7" name="AudiMagazine.png"/>
-                    <pic:cNvPicPr/>
-                  </pic:nvPicPr>
-                  <pic:blipFill>
-                    <a:blip r:embed="rId24">
-                      <a:grayscl/>
-                      <a:extLst>
-                        <a:ext uri="{28A0092B-C50C-407E-A947-70E740481C1C}">
-                          <a14:useLocalDpi xmlns:a14="http://schemas.microsoft.com/office/drawing/2010/main" val="0"/>
-                        </a:ext>
-                      </a:extLst>
-                    </a:blip>
-                    <a:stretch>
-                      <a:fillRect/>
-                    </a:stretch>
-                  </pic:blipFill>
-                  <pic:spPr>
-                    <a:xfrm>
-                      <a:off x="0" y="0"/>
-                      <a:ext cx="540000" cy="540000"/>
-                    </a:xfrm>
-                    <a:prstGeom prst="roundRect">
-                      <a:avLst/>
-                    </a:prstGeom>
-                    <a:ln>
-                      <a:solidFill>
-                        <a:schemeClr val="bg1">
-                          <a:lumMod val="75000"/>
-                        </a:schemeClr>
-                      </a:solidFill>
-                    </a:ln>
-                  </pic:spPr>
-                </pic:pic>
-              </a:graphicData>
-            </a:graphic>
-          </wp:inline>
-        </w:drawing>
-      </w:r>
-      <w:r>
-        <w:rPr>
-          <w:rFonts w:asciiTheme="majorHAnsi" w:hAnsiTheme="majorHAnsi"/>
-          <w:b/>
-        </w:rPr>
-        <w:t xml:space="preserve">   </w:t>
-      </w:r>
-      <w:r>
-        <w:rPr>
-          <w:rFonts w:asciiTheme="majorHAnsi" w:hAnsiTheme="majorHAnsi"/>
-          <w:b/>
-          <w:noProof/>
-          <w:lang w:val="en-GB" w:eastAsia="en-GB"/>
-        </w:rPr>
-        <w:drawing>
-          <wp:inline distT="0" distB="0" distL="0" distR="0" wp14:anchorId="71E841C4" wp14:editId="0EF19941">
-            <wp:extent cx="540000" cy="540000"/>
-            <wp:effectExtent l="25400" t="25400" r="19050" b="19050"/>
-            <wp:docPr id="8" name="Picture 8"/>
-            <wp:cNvGraphicFramePr>
-              <a:graphicFrameLocks xmlns:a="http://schemas.openxmlformats.org/drawingml/2006/main" noChangeAspect="1"/>
-            </wp:cNvGraphicFramePr>
-            <a:graphic xmlns:a="http://schemas.openxmlformats.org/drawingml/2006/main">
-              <a:graphicData uri="http://schemas.openxmlformats.org/drawingml/2006/picture">
-                <pic:pic xmlns:pic="http://schemas.openxmlformats.org/drawingml/2006/picture">
-                  <pic:nvPicPr>
-                    <pic:cNvPr id="8" name="tanke.png"/>
-                    <pic:cNvPicPr/>
-                  </pic:nvPicPr>
-                  <pic:blipFill>
-                    <a:blip r:embed="rId25">
-                      <a:grayscl/>
-                      <a:extLst>
-                        <a:ext uri="{28A0092B-C50C-407E-A947-70E740481C1C}">
-                          <a14:useLocalDpi xmlns:a14="http://schemas.microsoft.com/office/drawing/2010/main" val="0"/>
-                        </a:ext>
-                      </a:extLst>
-                    </a:blip>
-                    <a:stretch>
-                      <a:fillRect/>
-                    </a:stretch>
-                  </pic:blipFill>
-                  <pic:spPr>
-                    <a:xfrm>
-                      <a:off x="0" y="0"/>
-                      <a:ext cx="540000" cy="540000"/>
-                    </a:xfrm>
-                    <a:prstGeom prst="roundRect">
-                      <a:avLst/>
-                    </a:prstGeom>
-                    <a:ln w="3175">
-                      <a:solidFill>
-                        <a:schemeClr val="bg1">
-                          <a:lumMod val="75000"/>
-                        </a:schemeClr>
-                      </a:solidFill>
-                    </a:ln>
-                  </pic:spPr>
-                </pic:pic>
-              </a:graphicData>
-            </a:graphic>
-          </wp:inline>
-        </w:drawing>
-      </w:r>
-      <w:r>
-        <w:rPr>
-          <w:rFonts w:asciiTheme="majorHAnsi" w:hAnsiTheme="majorHAnsi"/>
-          <w:b/>
-        </w:rPr>
-        <w:t xml:space="preserve">   </w:t>
-      </w:r>
-      <w:r>
-        <w:rPr>
-          <w:rFonts w:asciiTheme="majorHAnsi" w:hAnsiTheme="majorHAnsi"/>
-          <w:b/>
-          <w:noProof/>
-          <w:lang w:val="en-GB" w:eastAsia="en-GB"/>
-        </w:rPr>
-        <w:drawing>
-          <wp:inline distT="0" distB="0" distL="0" distR="0" wp14:anchorId="13E4265B" wp14:editId="076220A9">
-            <wp:extent cx="540000" cy="540000"/>
-            <wp:effectExtent l="25400" t="25400" r="19050" b="19050"/>
-            <wp:docPr id="9" name="Picture 9"/>
-            <wp:cNvGraphicFramePr>
-              <a:graphicFrameLocks xmlns:a="http://schemas.openxmlformats.org/drawingml/2006/main" noChangeAspect="1"/>
-            </wp:cNvGraphicFramePr>
-            <a:graphic xmlns:a="http://schemas.openxmlformats.org/drawingml/2006/main">
-              <a:graphicData uri="http://schemas.openxmlformats.org/drawingml/2006/picture">
-                <pic:pic xmlns:pic="http://schemas.openxmlformats.org/drawingml/2006/picture">
-                  <pic:nvPicPr>
-                    <pic:cNvPr id="9" name="mobiLEOS.png"/>
                     <pic:cNvPicPr/>
                   </pic:nvPicPr>
                   <pic:blipFill>
@@ -1866,10 +1851,10 @@
           <w:lang w:val="en-GB" w:eastAsia="en-GB"/>
         </w:rPr>
         <w:drawing>
-          <wp:inline distT="0" distB="0" distL="0" distR="0" wp14:anchorId="78CF1F07" wp14:editId="475C66F0">
+          <wp:inline distT="0" distB="0" distL="0" distR="0" wp14:anchorId="093357D4" wp14:editId="790B2A4B">
             <wp:extent cx="540000" cy="540000"/>
             <wp:effectExtent l="25400" t="25400" r="19050" b="19050"/>
-            <wp:docPr id="10" name="Picture 10"/>
+            <wp:docPr id="7" name="Picture 7"/>
             <wp:cNvGraphicFramePr>
               <a:graphicFrameLocks xmlns:a="http://schemas.openxmlformats.org/drawingml/2006/main" noChangeAspect="1"/>
             </wp:cNvGraphicFramePr>
@@ -1877,7 +1862,7 @@
               <a:graphicData uri="http://schemas.openxmlformats.org/drawingml/2006/picture">
                 <pic:pic xmlns:pic="http://schemas.openxmlformats.org/drawingml/2006/picture">
                   <pic:nvPicPr>
-                    <pic:cNvPr id="10" name="De-Touro.png"/>
+                    <pic:cNvPr id="7" name="AudiMagazine.png"/>
                     <pic:cNvPicPr/>
                   </pic:nvPicPr>
                   <pic:blipFill>
@@ -1915,165 +1900,25 @@
           </wp:inline>
         </w:drawing>
       </w:r>
-    </w:p>
-    <w:p>
-      <w:pPr>
-        <w:tabs>
-          <w:tab w:val="right" w:pos="10490"/>
-        </w:tabs>
-        <w:spacing w:before="120"/>
-        <w:rPr>
-          <w:rFonts w:asciiTheme="majorHAnsi" w:hAnsiTheme="majorHAnsi"/>
-        </w:rPr>
-      </w:pPr>
-      <w:r>
-        <w:rPr>
-          <w:rFonts w:asciiTheme="majorHAnsi" w:hAnsiTheme="majorHAnsi"/>
-          <w:b/>
-        </w:rPr>
-        <w:t xml:space="preserve">iOS </w:t>
-      </w:r>
-      <w:r>
-        <w:rPr>
-          <w:rFonts w:asciiTheme="majorHAnsi" w:hAnsiTheme="majorHAnsi"/>
-          <w:b/>
-        </w:rPr>
-        <w:t>Developer</w:t>
-      </w:r>
-      <w:r>
-        <w:rPr>
-          <w:rFonts w:asciiTheme="majorHAnsi" w:hAnsiTheme="majorHAnsi"/>
-          <w:b/>
-        </w:rPr>
-        <w:t>, Cluj-Napoca, Romania</w:t>
-      </w:r>
-      <w:r>
-        <w:rPr>
-          <w:rFonts w:asciiTheme="majorHAnsi" w:hAnsiTheme="majorHAnsi"/>
-        </w:rPr>
-        <w:tab/>
-      </w:r>
-      <w:r>
-        <w:rPr>
-          <w:rFonts w:asciiTheme="majorHAnsi" w:hAnsiTheme="majorHAnsi"/>
-          <w:i/>
-        </w:rPr>
-        <w:t xml:space="preserve">September 2012 - </w:t>
-      </w:r>
-      <w:r>
-        <w:rPr>
-          <w:rFonts w:asciiTheme="majorHAnsi" w:hAnsiTheme="majorHAnsi"/>
-          <w:i/>
-        </w:rPr>
-        <w:t>July</w:t>
-      </w:r>
-      <w:r>
-        <w:rPr>
-          <w:rFonts w:asciiTheme="majorHAnsi" w:hAnsiTheme="majorHAnsi"/>
-          <w:i/>
-        </w:rPr>
-        <w:t xml:space="preserve"> 2014</w:t>
-      </w:r>
-      <w:r>
-        <w:rPr>
-          <w:rFonts w:asciiTheme="majorHAnsi" w:hAnsiTheme="majorHAnsi"/>
-          <w:b/>
-        </w:rPr>
-        <w:t xml:space="preserve"> </w:t>
-      </w:r>
-    </w:p>
-    <w:p>
-      <w:pPr>
-        <w:pStyle w:val="ExperienceParagraph"/>
-      </w:pPr>
-      <w:r>
-        <w:lastRenderedPageBreak/>
-        <w:t xml:space="preserve">I was </w:t>
-      </w:r>
-      <w:r>
-        <w:t xml:space="preserve">mainly </w:t>
-      </w:r>
-      <w:r>
-        <w:t>involved in developing native apps for iPhone and iPad. I also</w:t>
-      </w:r>
-      <w:r>
-        <w:t xml:space="preserve"> performed code reviews for Audi AG, analyzing code bases of more than 20 internal and consumer iOS apps. Additionally I offered to help out on Android projects when needed.</w:t>
-      </w:r>
-      <w:r>
-        <w:br/>
-      </w:r>
-      <w:r>
-        <w:t>Here are some</w:t>
-      </w:r>
-      <w:r>
-        <w:t xml:space="preserve"> </w:t>
-      </w:r>
-      <w:r>
-        <w:t>apps that I build from scratch</w:t>
-      </w:r>
-      <w:r>
-        <w:t xml:space="preserve">: </w:t>
-      </w:r>
-      <w:r>
-        <w:br/>
-      </w:r>
-      <w:r>
-        <w:t xml:space="preserve">- Tanke: a location based mobile app that helps electric car owners in Vienna find charging stations around them. </w:t>
-      </w:r>
-      <w:r>
-        <w:br/>
-      </w:r>
-      <w:r>
-        <w:t xml:space="preserve">- mobiLEOS: product targeting the health sector in Germany. It helps health service providers manage appointments with patients and deal with paperwork involving treatment and payment. </w:t>
-      </w:r>
-      <w:r>
-        <w:br/>
-      </w:r>
-      <w:r>
-        <w:t>- De-Touro: product operating in the German health market. It enables cab drivers to bid on patient transport jobs offered by health insurance companies using their mobile devices.</w:t>
-      </w:r>
-    </w:p>
-    <w:p>
-      <w:pPr>
-        <w:tabs>
-          <w:tab w:val="right" w:pos="10490"/>
-        </w:tabs>
-        <w:rPr>
-          <w:rFonts w:asciiTheme="majorHAnsi" w:hAnsiTheme="majorHAnsi"/>
-        </w:rPr>
-      </w:pPr>
-      <w:r>
-        <w:rPr>
-          <w:rFonts w:asciiTheme="majorHAnsi" w:hAnsiTheme="majorHAnsi"/>
-          <w:b/>
-          <w:sz w:val="32"/>
-        </w:rPr>
-        <w:t>Small Footprint, Inc</w:t>
-      </w:r>
-      <w:r>
-        <w:rPr>
-          <w:rFonts w:asciiTheme="majorHAnsi" w:hAnsiTheme="majorHAnsi"/>
-          <w:sz w:val="32"/>
-        </w:rPr>
-        <w:t>.</w:t>
-      </w:r>
-      <w:r>
-        <w:rPr>
-          <w:rFonts w:asciiTheme="majorHAnsi" w:hAnsiTheme="majorHAnsi"/>
-        </w:rPr>
-        <w:tab/>
-      </w:r>
-      <w:r>
-        <w:rPr>
-          <w:rFonts w:asciiTheme="majorHAnsi" w:hAnsiTheme="majorHAnsi"/>
+      <w:r>
+        <w:rPr>
+          <w:rFonts w:asciiTheme="majorHAnsi" w:hAnsiTheme="majorHAnsi"/>
+          <w:b/>
+        </w:rPr>
+        <w:t xml:space="preserve">   </w:t>
+      </w:r>
+      <w:r>
+        <w:rPr>
+          <w:rFonts w:asciiTheme="majorHAnsi" w:hAnsiTheme="majorHAnsi"/>
+          <w:b/>
           <w:noProof/>
           <w:lang w:val="en-GB" w:eastAsia="en-GB"/>
         </w:rPr>
         <w:drawing>
-          <wp:inline distT="0" distB="0" distL="0" distR="0" wp14:anchorId="5F5C78FD" wp14:editId="1999F763">
+          <wp:inline distT="0" distB="0" distL="0" distR="0" wp14:anchorId="71E841C4" wp14:editId="0EF19941">
             <wp:extent cx="540000" cy="540000"/>
             <wp:effectExtent l="25400" t="25400" r="19050" b="19050"/>
-            <wp:docPr id="11" name="Picture 11"/>
+            <wp:docPr id="8" name="Picture 8"/>
             <wp:cNvGraphicFramePr>
               <a:graphicFrameLocks xmlns:a="http://schemas.openxmlformats.org/drawingml/2006/main" noChangeAspect="1"/>
             </wp:cNvGraphicFramePr>
@@ -2081,7 +1926,7 @@
               <a:graphicData uri="http://schemas.openxmlformats.org/drawingml/2006/picture">
                 <pic:pic xmlns:pic="http://schemas.openxmlformats.org/drawingml/2006/picture">
                   <pic:nvPicPr>
-                    <pic:cNvPr id="11" name="unnamed.png"/>
+                    <pic:cNvPr id="8" name="tanke.png"/>
                     <pic:cNvPicPr/>
                   </pic:nvPicPr>
                   <pic:blipFill>
@@ -2105,7 +1950,7 @@
                     <a:prstGeom prst="roundRect">
                       <a:avLst/>
                     </a:prstGeom>
-                    <a:ln>
+                    <a:ln w="3175">
                       <a:solidFill>
                         <a:schemeClr val="bg1">
                           <a:lumMod val="75000"/>
@@ -2122,20 +1967,22 @@
       <w:r>
         <w:rPr>
           <w:rFonts w:asciiTheme="majorHAnsi" w:hAnsiTheme="majorHAnsi"/>
+          <w:b/>
         </w:rPr>
         <w:t xml:space="preserve">   </w:t>
       </w:r>
       <w:r>
         <w:rPr>
           <w:rFonts w:asciiTheme="majorHAnsi" w:hAnsiTheme="majorHAnsi"/>
+          <w:b/>
           <w:noProof/>
           <w:lang w:val="en-GB" w:eastAsia="en-GB"/>
         </w:rPr>
         <w:drawing>
-          <wp:inline distT="0" distB="0" distL="0" distR="0" wp14:anchorId="49D1E9BB" wp14:editId="6EB9B7E9">
+          <wp:inline distT="0" distB="0" distL="0" distR="0" wp14:anchorId="13E4265B" wp14:editId="076220A9">
             <wp:extent cx="540000" cy="540000"/>
             <wp:effectExtent l="25400" t="25400" r="19050" b="19050"/>
-            <wp:docPr id="12" name="Picture 12"/>
+            <wp:docPr id="9" name="Picture 9"/>
             <wp:cNvGraphicFramePr>
               <a:graphicFrameLocks xmlns:a="http://schemas.openxmlformats.org/drawingml/2006/main" noChangeAspect="1"/>
             </wp:cNvGraphicFramePr>
@@ -2143,7 +1990,7 @@
               <a:graphicData uri="http://schemas.openxmlformats.org/drawingml/2006/picture">
                 <pic:pic xmlns:pic="http://schemas.openxmlformats.org/drawingml/2006/picture">
                   <pic:nvPicPr>
-                    <pic:cNvPr id="12" name="earshot.png"/>
+                    <pic:cNvPr id="9" name="mobiLEOS.png"/>
                     <pic:cNvPicPr/>
                   </pic:nvPicPr>
                   <pic:blipFill>
@@ -2184,20 +2031,22 @@
       <w:r>
         <w:rPr>
           <w:rFonts w:asciiTheme="majorHAnsi" w:hAnsiTheme="majorHAnsi"/>
+          <w:b/>
         </w:rPr>
         <w:t xml:space="preserve">   </w:t>
       </w:r>
       <w:r>
         <w:rPr>
           <w:rFonts w:asciiTheme="majorHAnsi" w:hAnsiTheme="majorHAnsi"/>
+          <w:b/>
           <w:noProof/>
           <w:lang w:val="en-GB" w:eastAsia="en-GB"/>
         </w:rPr>
         <w:drawing>
-          <wp:inline distT="0" distB="0" distL="0" distR="0" wp14:anchorId="63AA17CD" wp14:editId="58C24DC8">
+          <wp:inline distT="0" distB="0" distL="0" distR="0" wp14:anchorId="78CF1F07" wp14:editId="475C66F0">
             <wp:extent cx="540000" cy="540000"/>
             <wp:effectExtent l="25400" t="25400" r="19050" b="19050"/>
-            <wp:docPr id="13" name="Picture 13"/>
+            <wp:docPr id="10" name="Picture 10"/>
             <wp:cNvGraphicFramePr>
               <a:graphicFrameLocks xmlns:a="http://schemas.openxmlformats.org/drawingml/2006/main" noChangeAspect="1"/>
             </wp:cNvGraphicFramePr>
@@ -2205,7 +2054,7 @@
               <a:graphicData uri="http://schemas.openxmlformats.org/drawingml/2006/picture">
                 <pic:pic xmlns:pic="http://schemas.openxmlformats.org/drawingml/2006/picture">
                   <pic:nvPicPr>
-                    <pic:cNvPr id="13" name="treks.png"/>
+                    <pic:cNvPr id="10" name="De-Touro.png"/>
                     <pic:cNvPicPr/>
                   </pic:nvPicPr>
                   <pic:blipFill>
@@ -2249,6 +2098,7 @@
         <w:tabs>
           <w:tab w:val="right" w:pos="10490"/>
         </w:tabs>
+        <w:spacing w:before="120"/>
         <w:rPr>
           <w:rFonts w:asciiTheme="majorHAnsi" w:hAnsiTheme="majorHAnsi"/>
         </w:rPr>
@@ -2258,7 +2108,14 @@
           <w:rFonts w:asciiTheme="majorHAnsi" w:hAnsiTheme="majorHAnsi"/>
           <w:b/>
         </w:rPr>
-        <w:t>Mobile App Developer</w:t>
+        <w:t xml:space="preserve">iOS </w:t>
+      </w:r>
+      <w:r>
+        <w:rPr>
+          <w:rFonts w:asciiTheme="majorHAnsi" w:hAnsiTheme="majorHAnsi"/>
+          <w:b/>
+        </w:rPr>
+        <w:t>Developer</w:t>
       </w:r>
       <w:r>
         <w:rPr>
@@ -2278,7 +2135,28 @@
           <w:rFonts w:asciiTheme="majorHAnsi" w:hAnsiTheme="majorHAnsi"/>
           <w:i/>
         </w:rPr>
-        <w:t>November 2011 - August 2012</w:t>
+        <w:t xml:space="preserve">September 2012 - </w:t>
+      </w:r>
+      <w:r>
+        <w:rPr>
+          <w:rFonts w:asciiTheme="majorHAnsi" w:hAnsiTheme="majorHAnsi"/>
+          <w:i/>
+        </w:rPr>
+        <w:t>July</w:t>
+      </w:r>
+      <w:r>
+        <w:rPr>
+          <w:rFonts w:asciiTheme="majorHAnsi" w:hAnsiTheme="majorHAnsi"/>
+          <w:i/>
+        </w:rPr>
+        <w:t xml:space="preserve"> 2014</w:t>
+      </w:r>
+      <w:r>
+        <w:rPr>
+          <w:rFonts w:asciiTheme="majorHAnsi" w:hAnsiTheme="majorHAnsi"/>
+          <w:b/>
+        </w:rPr>
+        <w:t xml:space="preserve"> </w:t>
       </w:r>
     </w:p>
     <w:p>
@@ -2286,61 +2164,97 @@
         <w:pStyle w:val="ExperienceParagraph"/>
       </w:pPr>
       <w:r>
-        <w:t>Started out working</w:t>
-      </w:r>
-      <w:r>
-        <w:t xml:space="preserve"> on a</w:t>
-      </w:r>
-      <w:r>
-        <w:t>n</w:t>
+        <w:lastRenderedPageBreak/>
+        <w:t>I was involved in developing native apps for iPhone and iPad. I also</w:t>
+      </w:r>
+      <w:r>
+        <w:t xml:space="preserve"> performed code reviews for Audi, analyzing code bases of </w:t>
+      </w:r>
+      <w:r>
+        <w:t>about</w:t>
+      </w:r>
+      <w:r>
+        <w:t xml:space="preserve"> 20 internal and consumer iOS apps. </w:t>
+      </w:r>
+      <w:r>
+        <w:t>Occasionally,</w:t>
+      </w:r>
+      <w:r>
+        <w:t xml:space="preserve"> I </w:t>
+      </w:r>
+      <w:r>
+        <w:t>was helping</w:t>
+      </w:r>
+      <w:r>
+        <w:t xml:space="preserve"> out on Android projects when needed.</w:t>
+      </w:r>
+      <w:r>
+        <w:br/>
+      </w:r>
+      <w:r>
+        <w:t>Here are some</w:t>
       </w:r>
       <w:r>
         <w:t xml:space="preserve"> </w:t>
       </w:r>
       <w:r>
-        <w:t xml:space="preserve">app built with </w:t>
-      </w:r>
-      <w:r>
-        <w:t>Ti</w:t>
-      </w:r>
-      <w:r>
-        <w:t xml:space="preserve">tanium API but realized </w:t>
-      </w:r>
-      <w:r>
-        <w:t>this technology was becoming a</w:t>
-      </w:r>
-      <w:r>
-        <w:t xml:space="preserve"> performance </w:t>
-      </w:r>
-      <w:r>
-        <w:t>bottleneck</w:t>
+        <w:t>apps that I</w:t>
+      </w:r>
+      <w:r>
+        <w:t xml:space="preserve"> worked on</w:t>
+      </w:r>
+      <w:r>
+        <w:t xml:space="preserve">: </w:t>
+      </w:r>
+      <w:r>
+        <w:br/>
+      </w:r>
+      <w:r>
+        <w:t xml:space="preserve">- </w:t>
+      </w:r>
+      <w:proofErr w:type="spellStart"/>
+      <w:r>
+        <w:t>Tanke</w:t>
+      </w:r>
+      <w:proofErr w:type="spellEnd"/>
+      <w:r>
+        <w:t xml:space="preserve">: a location based mobile app </w:t>
+      </w:r>
+      <w:r>
+        <w:t>for</w:t>
+      </w:r>
+      <w:r>
+        <w:t xml:space="preserve"> electric car owners in Vienna</w:t>
+      </w:r>
+      <w:r>
+        <w:t xml:space="preserve"> to help them</w:t>
+      </w:r>
+      <w:r>
+        <w:t xml:space="preserve"> find charging stations. </w:t>
+      </w:r>
+      <w:r>
+        <w:br/>
+      </w:r>
+      <w:r>
+        <w:t>- mobiLEOS: product targeting the health sector in Germany. It helps health service providers manage appointments with patients and deal with paperwork involving treatment and payment</w:t>
+      </w:r>
+      <w:r>
+        <w:t>s</w:t>
       </w:r>
       <w:r>
         <w:t xml:space="preserve">. </w:t>
       </w:r>
       <w:r>
-        <w:t>Then switched to native iOS development, learning along the way, I built</w:t>
-      </w:r>
-      <w:r>
-        <w:t xml:space="preserve"> two enterprise apps</w:t>
-      </w:r>
-      <w:r>
-        <w:t>, one supporting iPhone and the other for iPad.</w:t>
-      </w:r>
-      <w:r>
-        <w:t xml:space="preserve"> </w:t>
-      </w:r>
-      <w:r>
-        <w:t xml:space="preserve">My last project at this company was </w:t>
-      </w:r>
-      <w:r>
-        <w:t>developing a</w:t>
-      </w:r>
-      <w:r>
-        <w:t xml:space="preserve"> simple</w:t>
-      </w:r>
-      <w:r>
-        <w:t xml:space="preserve"> 2D puzzle game for Android phones and tablets (Java) from scratch.</w:t>
+        <w:br/>
+      </w:r>
+      <w:r>
+        <w:t>- De-Touro: product operating in the German health market. It enables cab drivers to bid on patient transport jobs offered by health insurance companies</w:t>
+      </w:r>
+      <w:r>
+        <w:t>,</w:t>
+      </w:r>
+      <w:r>
+        <w:t xml:space="preserve"> using their mobile devices.</w:t>
       </w:r>
     </w:p>
     <w:p>
@@ -2350,17 +2264,208 @@
         </w:tabs>
         <w:rPr>
           <w:rFonts w:asciiTheme="majorHAnsi" w:hAnsiTheme="majorHAnsi"/>
+        </w:rPr>
+      </w:pPr>
+      <w:r>
+        <w:rPr>
+          <w:rFonts w:asciiTheme="majorHAnsi" w:hAnsiTheme="majorHAnsi"/>
           <w:b/>
           <w:sz w:val="32"/>
         </w:rPr>
-      </w:pPr>
-      <w:r>
-        <w:rPr>
-          <w:rFonts w:asciiTheme="majorHAnsi" w:hAnsiTheme="majorHAnsi"/>
-          <w:b/>
+        <w:t>Small Footprint, Inc</w:t>
+      </w:r>
+      <w:r>
+        <w:rPr>
+          <w:rFonts w:asciiTheme="majorHAnsi" w:hAnsiTheme="majorHAnsi"/>
           <w:sz w:val="32"/>
         </w:rPr>
-        <w:t>OSF Global Services</w:t>
+        <w:t>.</w:t>
+      </w:r>
+      <w:r>
+        <w:rPr>
+          <w:rFonts w:asciiTheme="majorHAnsi" w:hAnsiTheme="majorHAnsi"/>
+        </w:rPr>
+        <w:tab/>
+      </w:r>
+      <w:r>
+        <w:rPr>
+          <w:rFonts w:asciiTheme="majorHAnsi" w:hAnsiTheme="majorHAnsi"/>
+          <w:noProof/>
+          <w:lang w:val="en-GB" w:eastAsia="en-GB"/>
+        </w:rPr>
+        <w:drawing>
+          <wp:inline distT="0" distB="0" distL="0" distR="0" wp14:anchorId="5F5C78FD" wp14:editId="1999F763">
+            <wp:extent cx="540000" cy="540000"/>
+            <wp:effectExtent l="25400" t="25400" r="19050" b="19050"/>
+            <wp:docPr id="11" name="Picture 11"/>
+            <wp:cNvGraphicFramePr>
+              <a:graphicFrameLocks xmlns:a="http://schemas.openxmlformats.org/drawingml/2006/main" noChangeAspect="1"/>
+            </wp:cNvGraphicFramePr>
+            <a:graphic xmlns:a="http://schemas.openxmlformats.org/drawingml/2006/main">
+              <a:graphicData uri="http://schemas.openxmlformats.org/drawingml/2006/picture">
+                <pic:pic xmlns:pic="http://schemas.openxmlformats.org/drawingml/2006/picture">
+                  <pic:nvPicPr>
+                    <pic:cNvPr id="11" name="unnamed.png"/>
+                    <pic:cNvPicPr/>
+                  </pic:nvPicPr>
+                  <pic:blipFill>
+                    <a:blip r:embed="rId31">
+                      <a:grayscl/>
+                      <a:extLst>
+                        <a:ext uri="{28A0092B-C50C-407E-A947-70E740481C1C}">
+                          <a14:useLocalDpi xmlns:a14="http://schemas.microsoft.com/office/drawing/2010/main" val="0"/>
+                        </a:ext>
+                      </a:extLst>
+                    </a:blip>
+                    <a:stretch>
+                      <a:fillRect/>
+                    </a:stretch>
+                  </pic:blipFill>
+                  <pic:spPr>
+                    <a:xfrm>
+                      <a:off x="0" y="0"/>
+                      <a:ext cx="540000" cy="540000"/>
+                    </a:xfrm>
+                    <a:prstGeom prst="roundRect">
+                      <a:avLst/>
+                    </a:prstGeom>
+                    <a:ln>
+                      <a:solidFill>
+                        <a:schemeClr val="bg1">
+                          <a:lumMod val="75000"/>
+                        </a:schemeClr>
+                      </a:solidFill>
+                    </a:ln>
+                  </pic:spPr>
+                </pic:pic>
+              </a:graphicData>
+            </a:graphic>
+          </wp:inline>
+        </w:drawing>
+      </w:r>
+      <w:r>
+        <w:rPr>
+          <w:rFonts w:asciiTheme="majorHAnsi" w:hAnsiTheme="majorHAnsi"/>
+        </w:rPr>
+        <w:t xml:space="preserve">   </w:t>
+      </w:r>
+      <w:r>
+        <w:rPr>
+          <w:rFonts w:asciiTheme="majorHAnsi" w:hAnsiTheme="majorHAnsi"/>
+          <w:noProof/>
+          <w:lang w:val="en-GB" w:eastAsia="en-GB"/>
+        </w:rPr>
+        <w:drawing>
+          <wp:inline distT="0" distB="0" distL="0" distR="0" wp14:anchorId="49D1E9BB" wp14:editId="6EB9B7E9">
+            <wp:extent cx="540000" cy="540000"/>
+            <wp:effectExtent l="25400" t="25400" r="19050" b="19050"/>
+            <wp:docPr id="12" name="Picture 12"/>
+            <wp:cNvGraphicFramePr>
+              <a:graphicFrameLocks xmlns:a="http://schemas.openxmlformats.org/drawingml/2006/main" noChangeAspect="1"/>
+            </wp:cNvGraphicFramePr>
+            <a:graphic xmlns:a="http://schemas.openxmlformats.org/drawingml/2006/main">
+              <a:graphicData uri="http://schemas.openxmlformats.org/drawingml/2006/picture">
+                <pic:pic xmlns:pic="http://schemas.openxmlformats.org/drawingml/2006/picture">
+                  <pic:nvPicPr>
+                    <pic:cNvPr id="12" name="earshot.png"/>
+                    <pic:cNvPicPr/>
+                  </pic:nvPicPr>
+                  <pic:blipFill>
+                    <a:blip r:embed="rId32">
+                      <a:grayscl/>
+                      <a:extLst>
+                        <a:ext uri="{28A0092B-C50C-407E-A947-70E740481C1C}">
+                          <a14:useLocalDpi xmlns:a14="http://schemas.microsoft.com/office/drawing/2010/main" val="0"/>
+                        </a:ext>
+                      </a:extLst>
+                    </a:blip>
+                    <a:stretch>
+                      <a:fillRect/>
+                    </a:stretch>
+                  </pic:blipFill>
+                  <pic:spPr>
+                    <a:xfrm>
+                      <a:off x="0" y="0"/>
+                      <a:ext cx="540000" cy="540000"/>
+                    </a:xfrm>
+                    <a:prstGeom prst="roundRect">
+                      <a:avLst/>
+                    </a:prstGeom>
+                    <a:ln>
+                      <a:solidFill>
+                        <a:schemeClr val="bg1">
+                          <a:lumMod val="75000"/>
+                        </a:schemeClr>
+                      </a:solidFill>
+                    </a:ln>
+                  </pic:spPr>
+                </pic:pic>
+              </a:graphicData>
+            </a:graphic>
+          </wp:inline>
+        </w:drawing>
+      </w:r>
+      <w:r>
+        <w:rPr>
+          <w:rFonts w:asciiTheme="majorHAnsi" w:hAnsiTheme="majorHAnsi"/>
+        </w:rPr>
+        <w:t xml:space="preserve">   </w:t>
+      </w:r>
+      <w:r>
+        <w:rPr>
+          <w:rFonts w:asciiTheme="majorHAnsi" w:hAnsiTheme="majorHAnsi"/>
+          <w:noProof/>
+          <w:lang w:val="en-GB" w:eastAsia="en-GB"/>
+        </w:rPr>
+        <w:drawing>
+          <wp:inline distT="0" distB="0" distL="0" distR="0" wp14:anchorId="63AA17CD" wp14:editId="58C24DC8">
+            <wp:extent cx="540000" cy="540000"/>
+            <wp:effectExtent l="25400" t="25400" r="19050" b="19050"/>
+            <wp:docPr id="13" name="Picture 13"/>
+            <wp:cNvGraphicFramePr>
+              <a:graphicFrameLocks xmlns:a="http://schemas.openxmlformats.org/drawingml/2006/main" noChangeAspect="1"/>
+            </wp:cNvGraphicFramePr>
+            <a:graphic xmlns:a="http://schemas.openxmlformats.org/drawingml/2006/main">
+              <a:graphicData uri="http://schemas.openxmlformats.org/drawingml/2006/picture">
+                <pic:pic xmlns:pic="http://schemas.openxmlformats.org/drawingml/2006/picture">
+                  <pic:nvPicPr>
+                    <pic:cNvPr id="13" name="treks.png"/>
+                    <pic:cNvPicPr/>
+                  </pic:nvPicPr>
+                  <pic:blipFill>
+                    <a:blip r:embed="rId33">
+                      <a:grayscl/>
+                      <a:extLst>
+                        <a:ext uri="{28A0092B-C50C-407E-A947-70E740481C1C}">
+                          <a14:useLocalDpi xmlns:a14="http://schemas.microsoft.com/office/drawing/2010/main" val="0"/>
+                        </a:ext>
+                      </a:extLst>
+                    </a:blip>
+                    <a:stretch>
+                      <a:fillRect/>
+                    </a:stretch>
+                  </pic:blipFill>
+                  <pic:spPr>
+                    <a:xfrm>
+                      <a:off x="0" y="0"/>
+                      <a:ext cx="540000" cy="540000"/>
+                    </a:xfrm>
+                    <a:prstGeom prst="roundRect">
+                      <a:avLst/>
+                    </a:prstGeom>
+                    <a:ln>
+                      <a:solidFill>
+                        <a:schemeClr val="bg1">
+                          <a:lumMod val="75000"/>
+                        </a:schemeClr>
+                      </a:solidFill>
+                    </a:ln>
+                  </pic:spPr>
+                </pic:pic>
+              </a:graphicData>
+            </a:graphic>
+          </wp:inline>
+        </w:drawing>
       </w:r>
     </w:p>
     <w:p>
@@ -2377,14 +2482,7 @@
           <w:rFonts w:asciiTheme="majorHAnsi" w:hAnsiTheme="majorHAnsi"/>
           <w:b/>
         </w:rPr>
-        <w:t>JavaScript</w:t>
-      </w:r>
-      <w:r>
-        <w:rPr>
-          <w:rFonts w:asciiTheme="majorHAnsi" w:hAnsiTheme="majorHAnsi"/>
-          <w:b/>
-        </w:rPr>
-        <w:t xml:space="preserve"> Developer</w:t>
+        <w:t>Mobile App Developer</w:t>
       </w:r>
       <w:r>
         <w:rPr>
@@ -2404,7 +2502,7 @@
           <w:rFonts w:asciiTheme="majorHAnsi" w:hAnsiTheme="majorHAnsi"/>
           <w:i/>
         </w:rPr>
-        <w:t>October 2010 - August 2011</w:t>
+        <w:t>November 2011 - August 2012</w:t>
       </w:r>
     </w:p>
     <w:p>
@@ -2412,13 +2510,91 @@
         <w:pStyle w:val="ExperienceParagraph"/>
       </w:pPr>
       <w:r>
-        <w:t xml:space="preserve">I worked with Javascript both on the server-side and inside the browser (jQuery) while integrating custom e-commerce solutions based on the Demandware platform. I also worked on developing </w:t>
-      </w:r>
-      <w:r>
-        <w:t>a few</w:t>
-      </w:r>
-      <w:r>
-        <w:t xml:space="preserve"> mobile applications for Android and Blackberry using the native APIs (Java) and Appcelerator’s Titanium API (Javascript).</w:t>
+        <w:t>Started out working</w:t>
+      </w:r>
+      <w:r>
+        <w:t xml:space="preserve"> on a</w:t>
+      </w:r>
+      <w:r>
+        <w:t>n</w:t>
+      </w:r>
+      <w:r>
+        <w:t xml:space="preserve"> </w:t>
+      </w:r>
+      <w:r>
+        <w:t xml:space="preserve">app built with </w:t>
+      </w:r>
+      <w:r>
+        <w:t>Ti</w:t>
+      </w:r>
+      <w:r>
+        <w:t xml:space="preserve">tanium API but realized </w:t>
+      </w:r>
+      <w:r>
+        <w:t>this technology was becoming a</w:t>
+      </w:r>
+      <w:r>
+        <w:t xml:space="preserve"> performance </w:t>
+      </w:r>
+      <w:r>
+        <w:t>bottleneck</w:t>
+      </w:r>
+      <w:r>
+        <w:t xml:space="preserve"> so we </w:t>
+      </w:r>
+      <w:r>
+        <w:t>switched to native iOS development</w:t>
+      </w:r>
+      <w:r>
+        <w:t>.</w:t>
+      </w:r>
+      <w:r>
+        <w:t xml:space="preserve"> </w:t>
+      </w:r>
+      <w:r>
+        <w:t>L</w:t>
+      </w:r>
+      <w:r>
+        <w:t>earning along the way, I built</w:t>
+      </w:r>
+      <w:r>
+        <w:t xml:space="preserve"> two enterprise </w:t>
+      </w:r>
+      <w:r>
+        <w:t xml:space="preserve">distributed </w:t>
+      </w:r>
+      <w:r>
+        <w:t>apps</w:t>
+      </w:r>
+      <w:r>
+        <w:t xml:space="preserve">, one </w:t>
+      </w:r>
+      <w:r>
+        <w:t>for</w:t>
+      </w:r>
+      <w:r>
+        <w:t xml:space="preserve"> iPhone and the other for iPad.</w:t>
+      </w:r>
+      <w:r>
+        <w:t xml:space="preserve"> </w:t>
+      </w:r>
+      <w:r>
+        <w:t xml:space="preserve">My last project at this company was </w:t>
+      </w:r>
+      <w:r>
+        <w:t>developing a</w:t>
+      </w:r>
+      <w:r>
+        <w:t xml:space="preserve"> simple</w:t>
+      </w:r>
+      <w:r>
+        <w:t xml:space="preserve"> 2D puzzle game for Android phones and tablets (Java</w:t>
+      </w:r>
+      <w:r>
+        <w:t>)</w:t>
+      </w:r>
+      <w:r>
+        <w:t>.</w:t>
       </w:r>
     </w:p>
     <w:p>
@@ -2429,6 +2605,7 @@
         <w:rPr>
           <w:rFonts w:asciiTheme="majorHAnsi" w:hAnsiTheme="majorHAnsi"/>
           <w:b/>
+          <w:sz w:val="32"/>
         </w:rPr>
       </w:pPr>
       <w:r>
@@ -2437,7 +2614,7 @@
           <w:b/>
           <w:sz w:val="32"/>
         </w:rPr>
-        <w:t>OgreCore.com - self employed</w:t>
+        <w:t>OSF Global Services</w:t>
       </w:r>
     </w:p>
     <w:p>
@@ -2454,28 +2631,21 @@
           <w:rFonts w:asciiTheme="majorHAnsi" w:hAnsiTheme="majorHAnsi"/>
           <w:b/>
         </w:rPr>
-        <w:t>Web Developer</w:t>
-      </w:r>
-      <w:r>
-        <w:rPr>
-          <w:rFonts w:asciiTheme="majorHAnsi" w:hAnsiTheme="majorHAnsi"/>
-          <w:b/>
-        </w:rPr>
-        <w:t>,</w:t>
-      </w:r>
-      <w:r>
-        <w:rPr>
-          <w:rFonts w:asciiTheme="majorHAnsi" w:hAnsiTheme="majorHAnsi"/>
-          <w:b/>
-        </w:rPr>
-        <w:t xml:space="preserve"> </w:t>
-      </w:r>
-      <w:r>
-        <w:rPr>
-          <w:rFonts w:asciiTheme="majorHAnsi" w:hAnsiTheme="majorHAnsi"/>
-          <w:b/>
-        </w:rPr>
-        <w:t>Cluj-Napoca, Romania</w:t>
+        <w:t>JavaScript</w:t>
+      </w:r>
+      <w:r>
+        <w:rPr>
+          <w:rFonts w:asciiTheme="majorHAnsi" w:hAnsiTheme="majorHAnsi"/>
+          <w:b/>
+        </w:rPr>
+        <w:t xml:space="preserve"> Developer</w:t>
+      </w:r>
+      <w:r>
+        <w:rPr>
+          <w:rFonts w:asciiTheme="majorHAnsi" w:hAnsiTheme="majorHAnsi"/>
+          <w:b/>
+        </w:rPr>
+        <w:t>, Cluj-Napoca, Romania</w:t>
       </w:r>
       <w:r>
         <w:rPr>
@@ -2488,7 +2658,7 @@
           <w:rFonts w:asciiTheme="majorHAnsi" w:hAnsiTheme="majorHAnsi"/>
           <w:i/>
         </w:rPr>
-        <w:t>April 2005 - August 2010</w:t>
+        <w:t>October 2010 - August 2011</w:t>
       </w:r>
     </w:p>
     <w:p>
@@ -2496,21 +2666,37 @@
         <w:pStyle w:val="ExperienceParagraph"/>
       </w:pPr>
       <w:r>
-        <w:t>Development of web applications using PHP/MySQL/HTML. Developed e-commerce websites, CMS,</w:t>
-      </w:r>
-      <w:r>
-        <w:t xml:space="preserve"> Wordpress customization, various</w:t>
-      </w:r>
-      <w:r>
-        <w:t xml:space="preserve"> front-end work.</w:t>
-      </w:r>
-    </w:p>
-    <w:p>
-      <w:pPr>
-        <w:pStyle w:val="Heading1"/>
-      </w:pPr>
-      <w:r>
-        <w:t>Education</w:t>
+        <w:t xml:space="preserve">I worked </w:t>
+      </w:r>
+      <w:r>
+        <w:t>on</w:t>
+      </w:r>
+      <w:r>
+        <w:t xml:space="preserve"> </w:t>
+      </w:r>
+      <w:r>
+        <w:t>building</w:t>
+      </w:r>
+      <w:r>
+        <w:t xml:space="preserve"> custom e-commerce solutions </w:t>
+      </w:r>
+      <w:r>
+        <w:t>using</w:t>
+      </w:r>
+      <w:r>
+        <w:t xml:space="preserve"> Demandware</w:t>
+      </w:r>
+      <w:r>
+        <w:t xml:space="preserve"> as a full stack engineer.</w:t>
+      </w:r>
+      <w:r>
+        <w:t xml:space="preserve"> I also worked on developing </w:t>
+      </w:r>
+      <w:r>
+        <w:t>a few</w:t>
+      </w:r>
+      <w:r>
+        <w:t xml:space="preserve"> mobile applications for Android and Blackberry using the native APIs (Java) and Appcelerator’s Titanium API (Javascript).</w:t>
       </w:r>
     </w:p>
     <w:p>
@@ -2520,48 +2706,16 @@
         </w:tabs>
         <w:rPr>
           <w:rFonts w:asciiTheme="majorHAnsi" w:hAnsiTheme="majorHAnsi"/>
+          <w:b/>
         </w:rPr>
       </w:pPr>
       <w:r>
         <w:rPr>
           <w:rFonts w:asciiTheme="majorHAnsi" w:hAnsiTheme="majorHAnsi"/>
           <w:b/>
-        </w:rPr>
-        <w:t>Bac</w:t>
-      </w:r>
-      <w:r>
-        <w:rPr>
-          <w:rFonts w:asciiTheme="majorHAnsi" w:hAnsiTheme="majorHAnsi"/>
-          <w:b/>
-        </w:rPr>
-        <w:t>helor’s degree</w:t>
-      </w:r>
-      <w:r>
-        <w:rPr>
-          <w:rFonts w:asciiTheme="majorHAnsi" w:hAnsiTheme="majorHAnsi"/>
-          <w:b/>
-        </w:rPr>
-        <w:t xml:space="preserve"> – Electronics, T</w:t>
-      </w:r>
-      <w:r>
-        <w:rPr>
-          <w:rFonts w:asciiTheme="majorHAnsi" w:hAnsiTheme="majorHAnsi"/>
-          <w:b/>
-        </w:rPr>
-        <w:t>elecommunications and IT</w:t>
-      </w:r>
-      <w:r>
-        <w:rPr>
-          <w:rFonts w:asciiTheme="majorHAnsi" w:hAnsiTheme="majorHAnsi"/>
-        </w:rPr>
-        <w:tab/>
-      </w:r>
-      <w:r>
-        <w:rPr>
-          <w:rFonts w:asciiTheme="majorHAnsi" w:hAnsiTheme="majorHAnsi"/>
-          <w:i/>
-        </w:rPr>
-        <w:t>2006 – 2010</w:t>
+          <w:sz w:val="32"/>
+        </w:rPr>
+        <w:t>OgreCore.com - self employed</w:t>
       </w:r>
     </w:p>
     <w:p>
@@ -2571,7 +2725,6 @@
         </w:tabs>
         <w:rPr>
           <w:rFonts w:asciiTheme="majorHAnsi" w:hAnsiTheme="majorHAnsi"/>
-          <w:b/>
         </w:rPr>
       </w:pPr>
       <w:r>
@@ -2579,7 +2732,41 @@
           <w:rFonts w:asciiTheme="majorHAnsi" w:hAnsiTheme="majorHAnsi"/>
           <w:b/>
         </w:rPr>
-        <w:t>Technical University of Cluj Napoca</w:t>
+        <w:t>Web Developer</w:t>
+      </w:r>
+      <w:r>
+        <w:rPr>
+          <w:rFonts w:asciiTheme="majorHAnsi" w:hAnsiTheme="majorHAnsi"/>
+          <w:b/>
+        </w:rPr>
+        <w:t>,</w:t>
+      </w:r>
+      <w:r>
+        <w:rPr>
+          <w:rFonts w:asciiTheme="majorHAnsi" w:hAnsiTheme="majorHAnsi"/>
+          <w:b/>
+        </w:rPr>
+        <w:t xml:space="preserve"> </w:t>
+      </w:r>
+      <w:r>
+        <w:rPr>
+          <w:rFonts w:asciiTheme="majorHAnsi" w:hAnsiTheme="majorHAnsi"/>
+          <w:b/>
+        </w:rPr>
+        <w:t>Cluj-Napoca, Romania</w:t>
+      </w:r>
+      <w:r>
+        <w:rPr>
+          <w:rFonts w:asciiTheme="majorHAnsi" w:hAnsiTheme="majorHAnsi"/>
+        </w:rPr>
+        <w:tab/>
+      </w:r>
+      <w:r>
+        <w:rPr>
+          <w:rFonts w:asciiTheme="majorHAnsi" w:hAnsiTheme="majorHAnsi"/>
+          <w:i/>
+        </w:rPr>
+        <w:t>April 2005 - August 2010</w:t>
       </w:r>
     </w:p>
     <w:p>
@@ -2587,49 +2774,34 @@
         <w:pStyle w:val="ExperienceParagraph"/>
       </w:pPr>
       <w:r>
-        <w:t>Wrote my bachelor’s thesis at</w:t>
+        <w:t xml:space="preserve">Development of web applications using PHP/MySQL/HTML. </w:t>
+      </w:r>
+      <w:r>
+        <w:t>Built</w:t>
+      </w:r>
+      <w:r>
+        <w:t xml:space="preserve"> e-commerce websites, CMS,</w:t>
       </w:r>
       <w:r>
         <w:t xml:space="preserve"> </w:t>
       </w:r>
       <w:r>
-        <w:t>Vrije Universiteit Brussel</w:t>
-      </w:r>
-      <w:r>
-        <w:t xml:space="preserve"> as part of an Erasmus </w:t>
-      </w:r>
-      <w:r>
-        <w:rPr>
-          <w:bCs/>
-        </w:rPr>
-        <w:t>Programme</w:t>
-      </w:r>
-      <w:r>
-        <w:rPr>
-          <w:bCs/>
-        </w:rPr>
-        <w:t>. My p</w:t>
-      </w:r>
-      <w:r>
-        <w:t xml:space="preserve">roject involved developing a sound-based localization method for determining the position of wireless sensor nodes. I developed an algorithm that would determine the position of a </w:t>
-      </w:r>
-      <w:r>
-        <w:t>wireless sensor</w:t>
-      </w:r>
-      <w:r>
-        <w:t xml:space="preserve"> in a cartesian system of coordinates by using sound via on-board speakers and microphone. </w:t>
-      </w:r>
-      <w:r>
-        <w:t xml:space="preserve">Wireless </w:t>
-      </w:r>
-      <w:r>
-        <w:t>sensor</w:t>
-      </w:r>
-      <w:r>
-        <w:t xml:space="preserve"> </w:t>
-      </w:r>
-      <w:r>
-        <w:t>nodes were running TinyOS, a real-time operating system and the code was written in nesC.</w:t>
+        <w:t xml:space="preserve">done </w:t>
+      </w:r>
+      <w:r>
+        <w:t>WordPress</w:t>
+      </w:r>
+      <w:r>
+        <w:t xml:space="preserve"> customization</w:t>
+      </w:r>
+      <w:r>
+        <w:t xml:space="preserve"> and other</w:t>
+      </w:r>
+      <w:r>
+        <w:t xml:space="preserve"> various</w:t>
+      </w:r>
+      <w:r>
+        <w:t xml:space="preserve"> front-end work.</w:t>
       </w:r>
     </w:p>
     <w:p>
@@ -2637,7 +2809,7 @@
         <w:pStyle w:val="Heading1"/>
       </w:pPr>
       <w:r>
-        <w:t>Interests</w:t>
+        <w:t>Education</w:t>
       </w:r>
     </w:p>
     <w:p>
@@ -2652,8 +2824,43 @@
       <w:r>
         <w:rPr>
           <w:rFonts w:asciiTheme="majorHAnsi" w:hAnsiTheme="majorHAnsi"/>
-        </w:rPr>
-        <w:t>- sports: basketball, tennis, golf, table-tennis</w:t>
+          <w:b/>
+        </w:rPr>
+        <w:t>Bac</w:t>
+      </w:r>
+      <w:r>
+        <w:rPr>
+          <w:rFonts w:asciiTheme="majorHAnsi" w:hAnsiTheme="majorHAnsi"/>
+          <w:b/>
+        </w:rPr>
+        <w:t>helor’s degree</w:t>
+      </w:r>
+      <w:r>
+        <w:rPr>
+          <w:rFonts w:asciiTheme="majorHAnsi" w:hAnsiTheme="majorHAnsi"/>
+          <w:b/>
+        </w:rPr>
+        <w:t xml:space="preserve"> – Electronics, T</w:t>
+      </w:r>
+      <w:r>
+        <w:rPr>
+          <w:rFonts w:asciiTheme="majorHAnsi" w:hAnsiTheme="majorHAnsi"/>
+          <w:b/>
+        </w:rPr>
+        <w:t>elecommunications and IT</w:t>
+      </w:r>
+      <w:r>
+        <w:rPr>
+          <w:rFonts w:asciiTheme="majorHAnsi" w:hAnsiTheme="majorHAnsi"/>
+        </w:rPr>
+        <w:tab/>
+      </w:r>
+      <w:r>
+        <w:rPr>
+          <w:rFonts w:asciiTheme="majorHAnsi" w:hAnsiTheme="majorHAnsi"/>
+          <w:i/>
+        </w:rPr>
+        <w:t>2006 – 2010</w:t>
       </w:r>
     </w:p>
     <w:p>
@@ -2663,6 +2870,101 @@
         </w:tabs>
         <w:rPr>
           <w:rFonts w:asciiTheme="majorHAnsi" w:hAnsiTheme="majorHAnsi"/>
+          <w:b/>
+        </w:rPr>
+      </w:pPr>
+      <w:r>
+        <w:rPr>
+          <w:rFonts w:asciiTheme="majorHAnsi" w:hAnsiTheme="majorHAnsi"/>
+          <w:b/>
+        </w:rPr>
+        <w:t>Technical University of Cluj Napoca</w:t>
+      </w:r>
+    </w:p>
+    <w:p>
+      <w:pPr>
+        <w:pStyle w:val="ExperienceParagraph"/>
+      </w:pPr>
+      <w:r>
+        <w:rPr>
+          <w:bCs/>
+        </w:rPr>
+        <w:t>My</w:t>
+      </w:r>
+      <w:r>
+        <w:rPr>
+          <w:bCs/>
+        </w:rPr>
+        <w:t xml:space="preserve"> bachelor</w:t>
+      </w:r>
+      <w:r>
+        <w:rPr>
+          <w:bCs/>
+        </w:rPr>
+        <w:t xml:space="preserve"> p</w:t>
+      </w:r>
+      <w:r>
+        <w:t xml:space="preserve">roject </w:t>
+      </w:r>
+      <w:r>
+        <w:t>was</w:t>
+      </w:r>
+      <w:r>
+        <w:t xml:space="preserve"> developing a</w:t>
+      </w:r>
+      <w:r>
+        <w:t>n acoustic indoor</w:t>
+      </w:r>
+      <w:r>
+        <w:t xml:space="preserve"> </w:t>
+      </w:r>
+      <w:r>
+        <w:t>positioning</w:t>
+      </w:r>
+      <w:r>
+        <w:t xml:space="preserve"> method for determining the </w:t>
+      </w:r>
+      <w:r>
+        <w:t>location</w:t>
+      </w:r>
+      <w:r>
+        <w:t xml:space="preserve"> of wireless sensor nodes</w:t>
+      </w:r>
+      <w:r>
+        <w:t>.</w:t>
+      </w:r>
+    </w:p>
+    <w:p>
+      <w:pPr>
+        <w:pStyle w:val="Heading1"/>
+      </w:pPr>
+      <w:r>
+        <w:t>Interests</w:t>
+      </w:r>
+    </w:p>
+    <w:p>
+      <w:pPr>
+        <w:tabs>
+          <w:tab w:val="right" w:pos="10490"/>
+        </w:tabs>
+        <w:rPr>
+          <w:rFonts w:asciiTheme="majorHAnsi" w:hAnsiTheme="majorHAnsi"/>
+        </w:rPr>
+      </w:pPr>
+      <w:r>
+        <w:rPr>
+          <w:rFonts w:asciiTheme="majorHAnsi" w:hAnsiTheme="majorHAnsi"/>
+        </w:rPr>
+        <w:t>- sports: basketball, tennis, golf, table-tennis</w:t>
+      </w:r>
+    </w:p>
+    <w:p>
+      <w:pPr>
+        <w:tabs>
+          <w:tab w:val="right" w:pos="10490"/>
+        </w:tabs>
+        <w:rPr>
+          <w:rFonts w:asciiTheme="majorHAnsi" w:hAnsiTheme="majorHAnsi"/>
         </w:rPr>
       </w:pPr>
       <w:r>
@@ -2679,8 +2981,8 @@
       </w:r>
     </w:p>
     <w:sectPr>
-      <w:headerReference w:type="default" r:id="rId31"/>
-      <w:footerReference w:type="default" r:id="rId32"/>
+      <w:headerReference w:type="default" r:id="rId34"/>
+      <w:footerReference w:type="default" r:id="rId35"/>
       <w:pgSz w:w="11900" w:h="16840"/>
       <w:pgMar w:top="969" w:right="703" w:bottom="1418" w:left="709" w:header="426" w:footer="831" w:gutter="0"/>
       <w:cols w:space="708"/>
@@ -2691,7 +2993,7 @@
 </file>
 
 <file path=word/endnotes.xml><?xml version="1.0" encoding="utf-8"?>
-<w:endnotes xmlns:wpc="http://schemas.microsoft.com/office/word/2010/wordprocessingCanvas" xmlns:mo="http://schemas.microsoft.com/office/mac/office/2008/main" xmlns:mc="http://schemas.openxmlformats.org/markup-compatibility/2006" xmlns:mv="urn:schemas-microsoft-com:mac:vml" xmlns:o="urn:schemas-microsoft-com:office:office" xmlns:r="http://schemas.openxmlformats.org/officeDocument/2006/relationships" xmlns:m="http://schemas.openxmlformats.org/officeDocument/2006/math" xmlns:v="urn:schemas-microsoft-com:vml" xmlns:wp14="http://schemas.microsoft.com/office/word/2010/wordprocessingDrawing" xmlns:wp="http://schemas.openxmlformats.org/drawingml/2006/wordprocessingDrawing" xmlns:w10="urn:schemas-microsoft-com:office:word" xmlns:w="http://schemas.openxmlformats.org/wordprocessingml/2006/main" xmlns:w14="http://schemas.microsoft.com/office/word/2010/wordml" xmlns:w15="http://schemas.microsoft.com/office/word/2012/wordml" xmlns:wpg="http://schemas.microsoft.com/office/word/2010/wordprocessingGroup" xmlns:wpi="http://schemas.microsoft.com/office/word/2010/wordprocessingInk" xmlns:wne="http://schemas.microsoft.com/office/word/2006/wordml" xmlns:wps="http://schemas.microsoft.com/office/word/2010/wordprocessingShape" mc:Ignorable="w14 w15 wp14">
+<w:endnotes xmlns:wpc="http://schemas.microsoft.com/office/word/2010/wordprocessingCanvas" xmlns:cx="http://schemas.microsoft.com/office/drawing/2014/chartex" xmlns:cx1="http://schemas.microsoft.com/office/drawing/2015/9/8/chartex" xmlns:cx2="http://schemas.microsoft.com/office/drawing/2015/10/21/chartex" xmlns:cx3="http://schemas.microsoft.com/office/drawing/2016/5/9/chartex" xmlns:cx4="http://schemas.microsoft.com/office/drawing/2016/5/10/chartex" xmlns:cx5="http://schemas.microsoft.com/office/drawing/2016/5/11/chartex" xmlns:cx6="http://schemas.microsoft.com/office/drawing/2016/5/12/chartex" xmlns:cx7="http://schemas.microsoft.com/office/drawing/2016/5/13/chartex" xmlns:cx8="http://schemas.microsoft.com/office/drawing/2016/5/14/chartex" xmlns:mc="http://schemas.openxmlformats.org/markup-compatibility/2006" xmlns:aink="http://schemas.microsoft.com/office/drawing/2016/ink" xmlns:am3d="http://schemas.microsoft.com/office/drawing/2017/model3d" xmlns:o="urn:schemas-microsoft-com:office:office" xmlns:r="http://schemas.openxmlformats.org/officeDocument/2006/relationships" xmlns:m="http://schemas.openxmlformats.org/officeDocument/2006/math" xmlns:v="urn:schemas-microsoft-com:vml" xmlns:wp14="http://schemas.microsoft.com/office/word/2010/wordprocessingDrawing" xmlns:wp="http://schemas.openxmlformats.org/drawingml/2006/wordprocessingDrawing" xmlns:w10="urn:schemas-microsoft-com:office:word" xmlns:w="http://schemas.openxmlformats.org/wordprocessingml/2006/main" xmlns:w14="http://schemas.microsoft.com/office/word/2010/wordml" xmlns:w15="http://schemas.microsoft.com/office/word/2012/wordml" xmlns:w16cid="http://schemas.microsoft.com/office/word/2016/wordml/cid" xmlns:w16se="http://schemas.microsoft.com/office/word/2015/wordml/symex" xmlns:wpg="http://schemas.microsoft.com/office/word/2010/wordprocessingGroup" xmlns:wpi="http://schemas.microsoft.com/office/word/2010/wordprocessingInk" xmlns:wne="http://schemas.microsoft.com/office/word/2006/wordml" xmlns:wps="http://schemas.microsoft.com/office/word/2010/wordprocessingShape" mc:Ignorable="w14 w15 w16se w16cid wp14">
   <w:endnote w:type="separator" w:id="-1">
     <w:p>
       <w:r>
@@ -2710,7 +3012,7 @@
 </file>
 
 <file path=word/footer1.xml><?xml version="1.0" encoding="utf-8"?>
-<w:ftr xmlns:wpc="http://schemas.microsoft.com/office/word/2010/wordprocessingCanvas" xmlns:mo="http://schemas.microsoft.com/office/mac/office/2008/main" xmlns:mc="http://schemas.openxmlformats.org/markup-compatibility/2006" xmlns:mv="urn:schemas-microsoft-com:mac:vml" xmlns:o="urn:schemas-microsoft-com:office:office" xmlns:r="http://schemas.openxmlformats.org/officeDocument/2006/relationships" xmlns:m="http://schemas.openxmlformats.org/officeDocument/2006/math" xmlns:v="urn:schemas-microsoft-com:vml" xmlns:wp14="http://schemas.microsoft.com/office/word/2010/wordprocessingDrawing" xmlns:wp="http://schemas.openxmlformats.org/drawingml/2006/wordprocessingDrawing" xmlns:w10="urn:schemas-microsoft-com:office:word" xmlns:w="http://schemas.openxmlformats.org/wordprocessingml/2006/main" xmlns:w14="http://schemas.microsoft.com/office/word/2010/wordml" xmlns:w15="http://schemas.microsoft.com/office/word/2012/wordml" xmlns:wpg="http://schemas.microsoft.com/office/word/2010/wordprocessingGroup" xmlns:wpi="http://schemas.microsoft.com/office/word/2010/wordprocessingInk" xmlns:wne="http://schemas.microsoft.com/office/word/2006/wordml" xmlns:wps="http://schemas.microsoft.com/office/word/2010/wordprocessingShape" mc:Ignorable="w14 w15 wp14">
+<w:ftr xmlns:wpc="http://schemas.microsoft.com/office/word/2010/wordprocessingCanvas" xmlns:cx="http://schemas.microsoft.com/office/drawing/2014/chartex" xmlns:cx1="http://schemas.microsoft.com/office/drawing/2015/9/8/chartex" xmlns:cx2="http://schemas.microsoft.com/office/drawing/2015/10/21/chartex" xmlns:cx3="http://schemas.microsoft.com/office/drawing/2016/5/9/chartex" xmlns:cx4="http://schemas.microsoft.com/office/drawing/2016/5/10/chartex" xmlns:cx5="http://schemas.microsoft.com/office/drawing/2016/5/11/chartex" xmlns:cx6="http://schemas.microsoft.com/office/drawing/2016/5/12/chartex" xmlns:cx7="http://schemas.microsoft.com/office/drawing/2016/5/13/chartex" xmlns:cx8="http://schemas.microsoft.com/office/drawing/2016/5/14/chartex" xmlns:mc="http://schemas.openxmlformats.org/markup-compatibility/2006" xmlns:aink="http://schemas.microsoft.com/office/drawing/2016/ink" xmlns:am3d="http://schemas.microsoft.com/office/drawing/2017/model3d" xmlns:o="urn:schemas-microsoft-com:office:office" xmlns:r="http://schemas.openxmlformats.org/officeDocument/2006/relationships" xmlns:m="http://schemas.openxmlformats.org/officeDocument/2006/math" xmlns:v="urn:schemas-microsoft-com:vml" xmlns:wp14="http://schemas.microsoft.com/office/word/2010/wordprocessingDrawing" xmlns:wp="http://schemas.openxmlformats.org/drawingml/2006/wordprocessingDrawing" xmlns:w10="urn:schemas-microsoft-com:office:word" xmlns:w="http://schemas.openxmlformats.org/wordprocessingml/2006/main" xmlns:w14="http://schemas.microsoft.com/office/word/2010/wordml" xmlns:w15="http://schemas.microsoft.com/office/word/2012/wordml" xmlns:w16cid="http://schemas.microsoft.com/office/word/2016/wordml/cid" xmlns:w16se="http://schemas.microsoft.com/office/word/2015/wordml/symex" xmlns:wpg="http://schemas.microsoft.com/office/word/2010/wordprocessingGroup" xmlns:wpi="http://schemas.microsoft.com/office/word/2010/wordprocessingInk" xmlns:wne="http://schemas.microsoft.com/office/word/2006/wordml" xmlns:wps="http://schemas.microsoft.com/office/word/2010/wordprocessingShape" mc:Ignorable="w14 w15 w16se w16cid wp14">
   <w:p>
     <w:pPr>
       <w:pStyle w:val="Footer"/>
@@ -2720,38 +3022,54 @@
         <w:rFonts w:asciiTheme="majorHAnsi" w:hAnsiTheme="majorHAnsi"/>
       </w:rPr>
     </w:pPr>
-    <w:proofErr w:type="gramStart"/>
     <w:r>
       <w:rPr>
         <w:rFonts w:asciiTheme="majorHAnsi" w:eastAsiaTheme="majorEastAsia" w:hAnsiTheme="majorHAnsi" w:cstheme="majorBidi"/>
       </w:rPr>
-      <w:t>marius.serba</w:t>
+      <w:t>marius.</w:t>
     </w:r>
     <w:r>
       <w:rPr>
         <w:rFonts w:asciiTheme="majorHAnsi" w:eastAsiaTheme="majorEastAsia" w:hAnsiTheme="majorHAnsi" w:cstheme="majorBidi"/>
       </w:rPr>
-      <w:t xml:space="preserve">n@protonmail.com  </w:t>
+      <w:t>ioan.</w:t>
     </w:r>
     <w:r>
       <w:rPr>
         <w:rFonts w:asciiTheme="majorHAnsi" w:eastAsiaTheme="majorEastAsia" w:hAnsiTheme="majorHAnsi" w:cstheme="majorBidi"/>
       </w:rPr>
-      <w:t>|</w:t>
+      <w:t>serba</w:t>
     </w:r>
-    <w:proofErr w:type="gramEnd"/>
     <w:r>
       <w:rPr>
         <w:rFonts w:asciiTheme="majorHAnsi" w:eastAsiaTheme="majorEastAsia" w:hAnsiTheme="majorHAnsi" w:cstheme="majorBidi"/>
       </w:rPr>
-      <w:t xml:space="preserve"> London, UK | uk.linkedin.com/in/maserban</w:t>
+      <w:t>n@</w:t>
+    </w:r>
+    <w:r>
+      <w:rPr>
+        <w:rFonts w:asciiTheme="majorHAnsi" w:eastAsiaTheme="majorEastAsia" w:hAnsiTheme="majorHAnsi" w:cstheme="majorBidi"/>
+      </w:rPr>
+      <w:t>icloud.com</w:t>
+    </w:r>
+    <w:r>
+      <w:rPr>
+        <w:rFonts w:asciiTheme="majorHAnsi" w:eastAsiaTheme="majorEastAsia" w:hAnsiTheme="majorHAnsi" w:cstheme="majorBidi"/>
+      </w:rPr>
+      <w:t xml:space="preserve"> </w:t>
+    </w:r>
+    <w:r>
+      <w:rPr>
+        <w:rFonts w:asciiTheme="majorHAnsi" w:eastAsiaTheme="majorEastAsia" w:hAnsiTheme="majorHAnsi" w:cstheme="majorBidi"/>
+      </w:rPr>
+      <w:t>| London, UK | uk.linkedin.com/in/maserban</w:t>
     </w:r>
   </w:p>
 </w:ftr>
 </file>
 
 <file path=word/footnotes.xml><?xml version="1.0" encoding="utf-8"?>
-<w:footnotes xmlns:wpc="http://schemas.microsoft.com/office/word/2010/wordprocessingCanvas" xmlns:mo="http://schemas.microsoft.com/office/mac/office/2008/main" xmlns:mc="http://schemas.openxmlformats.org/markup-compatibility/2006" xmlns:mv="urn:schemas-microsoft-com:mac:vml" xmlns:o="urn:schemas-microsoft-com:office:office" xmlns:r="http://schemas.openxmlformats.org/officeDocument/2006/relationships" xmlns:m="http://schemas.openxmlformats.org/officeDocument/2006/math" xmlns:v="urn:schemas-microsoft-com:vml" xmlns:wp14="http://schemas.microsoft.com/office/word/2010/wordprocessingDrawing" xmlns:wp="http://schemas.openxmlformats.org/drawingml/2006/wordprocessingDrawing" xmlns:w10="urn:schemas-microsoft-com:office:word" xmlns:w="http://schemas.openxmlformats.org/wordprocessingml/2006/main" xmlns:w14="http://schemas.microsoft.com/office/word/2010/wordml" xmlns:w15="http://schemas.microsoft.com/office/word/2012/wordml" xmlns:wpg="http://schemas.microsoft.com/office/word/2010/wordprocessingGroup" xmlns:wpi="http://schemas.microsoft.com/office/word/2010/wordprocessingInk" xmlns:wne="http://schemas.microsoft.com/office/word/2006/wordml" xmlns:wps="http://schemas.microsoft.com/office/word/2010/wordprocessingShape" mc:Ignorable="w14 w15 wp14">
+<w:footnotes xmlns:wpc="http://schemas.microsoft.com/office/word/2010/wordprocessingCanvas" xmlns:cx="http://schemas.microsoft.com/office/drawing/2014/chartex" xmlns:cx1="http://schemas.microsoft.com/office/drawing/2015/9/8/chartex" xmlns:cx2="http://schemas.microsoft.com/office/drawing/2015/10/21/chartex" xmlns:cx3="http://schemas.microsoft.com/office/drawing/2016/5/9/chartex" xmlns:cx4="http://schemas.microsoft.com/office/drawing/2016/5/10/chartex" xmlns:cx5="http://schemas.microsoft.com/office/drawing/2016/5/11/chartex" xmlns:cx6="http://schemas.microsoft.com/office/drawing/2016/5/12/chartex" xmlns:cx7="http://schemas.microsoft.com/office/drawing/2016/5/13/chartex" xmlns:cx8="http://schemas.microsoft.com/office/drawing/2016/5/14/chartex" xmlns:mc="http://schemas.openxmlformats.org/markup-compatibility/2006" xmlns:aink="http://schemas.microsoft.com/office/drawing/2016/ink" xmlns:am3d="http://schemas.microsoft.com/office/drawing/2017/model3d" xmlns:o="urn:schemas-microsoft-com:office:office" xmlns:r="http://schemas.openxmlformats.org/officeDocument/2006/relationships" xmlns:m="http://schemas.openxmlformats.org/officeDocument/2006/math" xmlns:v="urn:schemas-microsoft-com:vml" xmlns:wp14="http://schemas.microsoft.com/office/word/2010/wordprocessingDrawing" xmlns:wp="http://schemas.openxmlformats.org/drawingml/2006/wordprocessingDrawing" xmlns:w10="urn:schemas-microsoft-com:office:word" xmlns:w="http://schemas.openxmlformats.org/wordprocessingml/2006/main" xmlns:w14="http://schemas.microsoft.com/office/word/2010/wordml" xmlns:w15="http://schemas.microsoft.com/office/word/2012/wordml" xmlns:w16cid="http://schemas.microsoft.com/office/word/2016/wordml/cid" xmlns:w16se="http://schemas.microsoft.com/office/word/2015/wordml/symex" xmlns:wpg="http://schemas.microsoft.com/office/word/2010/wordprocessingGroup" xmlns:wpi="http://schemas.microsoft.com/office/word/2010/wordprocessingInk" xmlns:wne="http://schemas.microsoft.com/office/word/2006/wordml" xmlns:wps="http://schemas.microsoft.com/office/word/2010/wordprocessingShape" mc:Ignorable="w14 w15 w16se w16cid wp14">
   <w:footnote w:type="separator" w:id="-1">
     <w:p>
       <w:r>
@@ -2770,7 +3088,7 @@
 </file>
 
 <file path=word/header1.xml><?xml version="1.0" encoding="utf-8"?>
-<w:hdr xmlns:wpc="http://schemas.microsoft.com/office/word/2010/wordprocessingCanvas" xmlns:mo="http://schemas.microsoft.com/office/mac/office/2008/main" xmlns:mc="http://schemas.openxmlformats.org/markup-compatibility/2006" xmlns:mv="urn:schemas-microsoft-com:mac:vml" xmlns:o="urn:schemas-microsoft-com:office:office" xmlns:r="http://schemas.openxmlformats.org/officeDocument/2006/relationships" xmlns:m="http://schemas.openxmlformats.org/officeDocument/2006/math" xmlns:v="urn:schemas-microsoft-com:vml" xmlns:wp14="http://schemas.microsoft.com/office/word/2010/wordprocessingDrawing" xmlns:wp="http://schemas.openxmlformats.org/drawingml/2006/wordprocessingDrawing" xmlns:w10="urn:schemas-microsoft-com:office:word" xmlns:w="http://schemas.openxmlformats.org/wordprocessingml/2006/main" xmlns:w14="http://schemas.microsoft.com/office/word/2010/wordml" xmlns:w15="http://schemas.microsoft.com/office/word/2012/wordml" xmlns:wpg="http://schemas.microsoft.com/office/word/2010/wordprocessingGroup" xmlns:wpi="http://schemas.microsoft.com/office/word/2010/wordprocessingInk" xmlns:wne="http://schemas.microsoft.com/office/word/2006/wordml" xmlns:wps="http://schemas.microsoft.com/office/word/2010/wordprocessingShape" mc:Ignorable="w14 w15 wp14">
+<w:hdr xmlns:wpc="http://schemas.microsoft.com/office/word/2010/wordprocessingCanvas" xmlns:cx="http://schemas.microsoft.com/office/drawing/2014/chartex" xmlns:cx1="http://schemas.microsoft.com/office/drawing/2015/9/8/chartex" xmlns:cx2="http://schemas.microsoft.com/office/drawing/2015/10/21/chartex" xmlns:cx3="http://schemas.microsoft.com/office/drawing/2016/5/9/chartex" xmlns:cx4="http://schemas.microsoft.com/office/drawing/2016/5/10/chartex" xmlns:cx5="http://schemas.microsoft.com/office/drawing/2016/5/11/chartex" xmlns:cx6="http://schemas.microsoft.com/office/drawing/2016/5/12/chartex" xmlns:cx7="http://schemas.microsoft.com/office/drawing/2016/5/13/chartex" xmlns:cx8="http://schemas.microsoft.com/office/drawing/2016/5/14/chartex" xmlns:mc="http://schemas.openxmlformats.org/markup-compatibility/2006" xmlns:aink="http://schemas.microsoft.com/office/drawing/2016/ink" xmlns:am3d="http://schemas.microsoft.com/office/drawing/2017/model3d" xmlns:o="urn:schemas-microsoft-com:office:office" xmlns:r="http://schemas.openxmlformats.org/officeDocument/2006/relationships" xmlns:m="http://schemas.openxmlformats.org/officeDocument/2006/math" xmlns:v="urn:schemas-microsoft-com:vml" xmlns:wp14="http://schemas.microsoft.com/office/word/2010/wordprocessingDrawing" xmlns:wp="http://schemas.openxmlformats.org/drawingml/2006/wordprocessingDrawing" xmlns:w10="urn:schemas-microsoft-com:office:word" xmlns:w="http://schemas.openxmlformats.org/wordprocessingml/2006/main" xmlns:w14="http://schemas.microsoft.com/office/word/2010/wordml" xmlns:w15="http://schemas.microsoft.com/office/word/2012/wordml" xmlns:w16cid="http://schemas.microsoft.com/office/word/2016/wordml/cid" xmlns:w16se="http://schemas.microsoft.com/office/word/2015/wordml/symex" xmlns:wpg="http://schemas.microsoft.com/office/word/2010/wordprocessingGroup" xmlns:wpi="http://schemas.microsoft.com/office/word/2010/wordprocessingInk" xmlns:wne="http://schemas.microsoft.com/office/word/2006/wordml" xmlns:wps="http://schemas.microsoft.com/office/word/2010/wordprocessingShape" mc:Ignorable="w14 w15 w16se w16cid wp14">
   <w:p>
     <w:pPr>
       <w:shd w:val="clear" w:color="auto" w:fill="0C0C0C"/>
@@ -2781,7 +3099,6 @@
       <w:spacing w:line="269" w:lineRule="auto"/>
       <w:rPr>
         <w:rFonts w:asciiTheme="majorHAnsi" w:hAnsiTheme="majorHAnsi"/>
-        <w:sz w:val="40"/>
         <w:szCs w:val="52"/>
       </w:rPr>
     </w:pPr>
@@ -2807,15 +3124,22 @@
         <w:rFonts w:asciiTheme="majorHAnsi" w:hAnsiTheme="majorHAnsi"/>
         <w:szCs w:val="52"/>
       </w:rPr>
-      <w:t>iOS App developer</w:t>
+      <w:t xml:space="preserve">iOS App </w:t>
+    </w:r>
+    <w:r>
+      <w:rPr>
+        <w:rFonts w:asciiTheme="majorHAnsi" w:hAnsiTheme="majorHAnsi"/>
+        <w:szCs w:val="52"/>
+      </w:rPr>
+      <w:t>engineer</w:t>
     </w:r>
   </w:p>
 </w:hdr>
 </file>
 
 <file path=word/numbering.xml><?xml version="1.0" encoding="utf-8"?>
-<w:numbering xmlns:wpc="http://schemas.microsoft.com/office/word/2010/wordprocessingCanvas" xmlns:mo="http://schemas.microsoft.com/office/mac/office/2008/main" xmlns:mc="http://schemas.openxmlformats.org/markup-compatibility/2006" xmlns:mv="urn:schemas-microsoft-com:mac:vml" xmlns:o="urn:schemas-microsoft-com:office:office" xmlns:r="http://schemas.openxmlformats.org/officeDocument/2006/relationships" xmlns:m="http://schemas.openxmlformats.org/officeDocument/2006/math" xmlns:v="urn:schemas-microsoft-com:vml" xmlns:wp14="http://schemas.microsoft.com/office/word/2010/wordprocessingDrawing" xmlns:wp="http://schemas.openxmlformats.org/drawingml/2006/wordprocessingDrawing" xmlns:w10="urn:schemas-microsoft-com:office:word" xmlns:w="http://schemas.openxmlformats.org/wordprocessingml/2006/main" xmlns:w14="http://schemas.microsoft.com/office/word/2010/wordml" xmlns:w15="http://schemas.microsoft.com/office/word/2012/wordml" xmlns:wpg="http://schemas.microsoft.com/office/word/2010/wordprocessingGroup" xmlns:wpi="http://schemas.microsoft.com/office/word/2010/wordprocessingInk" xmlns:wne="http://schemas.microsoft.com/office/word/2006/wordml" xmlns:wps="http://schemas.microsoft.com/office/word/2010/wordprocessingShape" mc:Ignorable="w14 w15 wp14">
-  <w:abstractNum w:abstractNumId="0">
+<w:numbering xmlns:wpc="http://schemas.microsoft.com/office/word/2010/wordprocessingCanvas" xmlns:cx="http://schemas.microsoft.com/office/drawing/2014/chartex" xmlns:cx1="http://schemas.microsoft.com/office/drawing/2015/9/8/chartex" xmlns:cx2="http://schemas.microsoft.com/office/drawing/2015/10/21/chartex" xmlns:cx3="http://schemas.microsoft.com/office/drawing/2016/5/9/chartex" xmlns:cx4="http://schemas.microsoft.com/office/drawing/2016/5/10/chartex" xmlns:cx5="http://schemas.microsoft.com/office/drawing/2016/5/11/chartex" xmlns:cx6="http://schemas.microsoft.com/office/drawing/2016/5/12/chartex" xmlns:cx7="http://schemas.microsoft.com/office/drawing/2016/5/13/chartex" xmlns:cx8="http://schemas.microsoft.com/office/drawing/2016/5/14/chartex" xmlns:mc="http://schemas.openxmlformats.org/markup-compatibility/2006" xmlns:aink="http://schemas.microsoft.com/office/drawing/2016/ink" xmlns:am3d="http://schemas.microsoft.com/office/drawing/2017/model3d" xmlns:o="urn:schemas-microsoft-com:office:office" xmlns:r="http://schemas.openxmlformats.org/officeDocument/2006/relationships" xmlns:m="http://schemas.openxmlformats.org/officeDocument/2006/math" xmlns:v="urn:schemas-microsoft-com:vml" xmlns:wp14="http://schemas.microsoft.com/office/word/2010/wordprocessingDrawing" xmlns:wp="http://schemas.openxmlformats.org/drawingml/2006/wordprocessingDrawing" xmlns:w10="urn:schemas-microsoft-com:office:word" xmlns:w="http://schemas.openxmlformats.org/wordprocessingml/2006/main" xmlns:w14="http://schemas.microsoft.com/office/word/2010/wordml" xmlns:w15="http://schemas.microsoft.com/office/word/2012/wordml" xmlns:w16cid="http://schemas.microsoft.com/office/word/2016/wordml/cid" xmlns:w16se="http://schemas.microsoft.com/office/word/2015/wordml/symex" xmlns:wpg="http://schemas.microsoft.com/office/word/2010/wordprocessingGroup" xmlns:wpi="http://schemas.microsoft.com/office/word/2010/wordprocessingInk" xmlns:wne="http://schemas.microsoft.com/office/word/2006/wordml" xmlns:wps="http://schemas.microsoft.com/office/word/2010/wordprocessingShape" mc:Ignorable="w14 w15 w16se w16cid wp14">
+  <w:abstractNum w:abstractNumId="0" w15:restartNumberingAfterBreak="0">
     <w:nsid w:val="4DA61456"/>
     <w:multiLevelType w:val="hybridMultilevel"/>
     <w:tmpl w:val="B65A4CB8"/>
@@ -2935,7 +3259,7 @@
 </file>
 
 <file path=word/styles.xml><?xml version="1.0" encoding="utf-8"?>
-<w:styles xmlns:mc="http://schemas.openxmlformats.org/markup-compatibility/2006" xmlns:r="http://schemas.openxmlformats.org/officeDocument/2006/relationships" xmlns:w="http://schemas.openxmlformats.org/wordprocessingml/2006/main" xmlns:w14="http://schemas.microsoft.com/office/word/2010/wordml" xmlns:w15="http://schemas.microsoft.com/office/word/2012/wordml" mc:Ignorable="w14 w15">
+<w:styles xmlns:mc="http://schemas.openxmlformats.org/markup-compatibility/2006" xmlns:r="http://schemas.openxmlformats.org/officeDocument/2006/relationships" xmlns:w="http://schemas.openxmlformats.org/wordprocessingml/2006/main" xmlns:w14="http://schemas.microsoft.com/office/word/2010/wordml" xmlns:w15="http://schemas.microsoft.com/office/word/2012/wordml" xmlns:w16cid="http://schemas.microsoft.com/office/word/2016/wordml/cid" xmlns:w16se="http://schemas.microsoft.com/office/word/2015/wordml/symex" mc:Ignorable="w14 w15 w16se w16cid">
   <w:docDefaults>
     <w:rPrDefault>
       <w:rPr>
@@ -2947,7 +3271,7 @@
     </w:rPrDefault>
     <w:pPrDefault/>
   </w:docDefaults>
-  <w:latentStyles w:defLockedState="0" w:defUIPriority="99" w:defSemiHidden="0" w:defUnhideWhenUsed="0" w:defQFormat="0" w:count="380">
+  <w:latentStyles w:defLockedState="0" w:defUIPriority="99" w:defSemiHidden="0" w:defUnhideWhenUsed="0" w:defQFormat="0" w:count="376">
     <w:lsdException w:name="Normal" w:uiPriority="0" w:qFormat="1"/>
     <w:lsdException w:name="heading 1" w:uiPriority="9" w:qFormat="1"/>
     <w:lsdException w:name="heading 2" w:semiHidden="1" w:uiPriority="9" w:unhideWhenUsed="1" w:qFormat="1"/>
@@ -3104,15 +3428,6 @@
     <w:lsdException w:name="Balloon Text" w:semiHidden="1" w:unhideWhenUsed="1"/>
     <w:lsdException w:name="Table Grid" w:uiPriority="59"/>
     <w:lsdException w:name="Table Theme" w:semiHidden="1" w:unhideWhenUsed="1"/>
-    <w:lsdException w:name="Note Level 1" w:semiHidden="1" w:unhideWhenUsed="1"/>
-    <w:lsdException w:name="Note Level 2" w:semiHidden="1" w:unhideWhenUsed="1"/>
-    <w:lsdException w:name="Note Level 3" w:semiHidden="1" w:unhideWhenUsed="1"/>
-    <w:lsdException w:name="Note Level 4" w:semiHidden="1" w:unhideWhenUsed="1"/>
-    <w:lsdException w:name="Note Level 5" w:semiHidden="1" w:unhideWhenUsed="1"/>
-    <w:lsdException w:name="Note Level 6" w:semiHidden="1" w:unhideWhenUsed="1"/>
-    <w:lsdException w:name="Note Level 7" w:semiHidden="1" w:unhideWhenUsed="1"/>
-    <w:lsdException w:name="Note Level 8" w:semiHidden="1" w:unhideWhenUsed="1"/>
-    <w:lsdException w:name="Note Level 9" w:semiHidden="1" w:unhideWhenUsed="1"/>
     <w:lsdException w:name="Placeholder Text" w:semiHidden="1"/>
     <w:lsdException w:name="No Spacing" w:uiPriority="1" w:qFormat="1"/>
     <w:lsdException w:name="Light Shading" w:uiPriority="60"/>
@@ -3503,6 +3818,43 @@
       <w:rFonts w:asciiTheme="majorHAnsi" w:hAnsiTheme="majorHAnsi"/>
     </w:rPr>
   </w:style>
+  <w:style w:type="character" w:styleId="UnresolvedMention">
+    <w:name w:val="Unresolved Mention"/>
+    <w:basedOn w:val="DefaultParagraphFont"/>
+    <w:uiPriority w:val="99"/>
+    <w:rsid w:val="004A1E38"/>
+    <w:rPr>
+      <w:color w:val="605E5C"/>
+      <w:shd w:val="clear" w:color="auto" w:fill="E1DFDD"/>
+    </w:rPr>
+  </w:style>
+  <w:style w:type="paragraph" w:styleId="BalloonText">
+    <w:name w:val="Balloon Text"/>
+    <w:basedOn w:val="Normal"/>
+    <w:link w:val="BalloonTextChar"/>
+    <w:uiPriority w:val="99"/>
+    <w:semiHidden/>
+    <w:unhideWhenUsed/>
+    <w:rsid w:val="00AD3A2A"/>
+    <w:rPr>
+      <w:rFonts w:ascii="Times New Roman" w:hAnsi="Times New Roman" w:cs="Times New Roman"/>
+      <w:sz w:val="18"/>
+      <w:szCs w:val="18"/>
+    </w:rPr>
+  </w:style>
+  <w:style w:type="character" w:customStyle="1" w:styleId="BalloonTextChar">
+    <w:name w:val="Balloon Text Char"/>
+    <w:basedOn w:val="DefaultParagraphFont"/>
+    <w:link w:val="BalloonText"/>
+    <w:uiPriority w:val="99"/>
+    <w:semiHidden/>
+    <w:rsid w:val="00AD3A2A"/>
+    <w:rPr>
+      <w:rFonts w:ascii="Times New Roman" w:hAnsi="Times New Roman" w:cs="Times New Roman"/>
+      <w:sz w:val="18"/>
+      <w:szCs w:val="18"/>
+    </w:rPr>
+  </w:style>
 </w:styles>
 </file>
 

</xml_diff>

<commit_message>
flesh out Monzo and TympaHealth experience
</commit_message>
<xml_diff>
--- a/CV.docx
+++ b/CV.docx
@@ -1,6 +1,6 @@
 
 <file path=word/document.xml><?xml version="1.0" encoding="utf-8"?>
-<w:document xmlns:wpc="http://schemas.microsoft.com/office/word/2010/wordprocessingCanvas" xmlns:cx="http://schemas.microsoft.com/office/drawing/2014/chartex" xmlns:cx1="http://schemas.microsoft.com/office/drawing/2015/9/8/chartex" xmlns:cx2="http://schemas.microsoft.com/office/drawing/2015/10/21/chartex" xmlns:cx3="http://schemas.microsoft.com/office/drawing/2016/5/9/chartex" xmlns:cx4="http://schemas.microsoft.com/office/drawing/2016/5/10/chartex" xmlns:cx5="http://schemas.microsoft.com/office/drawing/2016/5/11/chartex" xmlns:cx6="http://schemas.microsoft.com/office/drawing/2016/5/12/chartex" xmlns:cx7="http://schemas.microsoft.com/office/drawing/2016/5/13/chartex" xmlns:cx8="http://schemas.microsoft.com/office/drawing/2016/5/14/chartex" xmlns:mc="http://schemas.openxmlformats.org/markup-compatibility/2006" xmlns:aink="http://schemas.microsoft.com/office/drawing/2016/ink" xmlns:am3d="http://schemas.microsoft.com/office/drawing/2017/model3d" xmlns:o="urn:schemas-microsoft-com:office:office" xmlns:r="http://schemas.openxmlformats.org/officeDocument/2006/relationships" xmlns:m="http://schemas.openxmlformats.org/officeDocument/2006/math" xmlns:v="urn:schemas-microsoft-com:vml" xmlns:wp14="http://schemas.microsoft.com/office/word/2010/wordprocessingDrawing" xmlns:wp="http://schemas.openxmlformats.org/drawingml/2006/wordprocessingDrawing" xmlns:w10="urn:schemas-microsoft-com:office:word" xmlns:w="http://schemas.openxmlformats.org/wordprocessingml/2006/main" xmlns:w14="http://schemas.microsoft.com/office/word/2010/wordml" xmlns:w15="http://schemas.microsoft.com/office/word/2012/wordml" xmlns:w16cid="http://schemas.microsoft.com/office/word/2016/wordml/cid" xmlns:w16se="http://schemas.microsoft.com/office/word/2015/wordml/symex" xmlns:wpg="http://schemas.microsoft.com/office/word/2010/wordprocessingGroup" xmlns:wpi="http://schemas.microsoft.com/office/word/2010/wordprocessingInk" xmlns:wne="http://schemas.microsoft.com/office/word/2006/wordml" xmlns:wps="http://schemas.microsoft.com/office/word/2010/wordprocessingShape" mc:Ignorable="w14 w15 w16se w16cid wp14">
+<w:document xmlns:wpc="http://schemas.microsoft.com/office/word/2010/wordprocessingCanvas" xmlns:cx="http://schemas.microsoft.com/office/drawing/2014/chartex" xmlns:cx1="http://schemas.microsoft.com/office/drawing/2015/9/8/chartex" xmlns:cx2="http://schemas.microsoft.com/office/drawing/2015/10/21/chartex" xmlns:cx3="http://schemas.microsoft.com/office/drawing/2016/5/9/chartex" xmlns:cx4="http://schemas.microsoft.com/office/drawing/2016/5/10/chartex" xmlns:cx5="http://schemas.microsoft.com/office/drawing/2016/5/11/chartex" xmlns:cx6="http://schemas.microsoft.com/office/drawing/2016/5/12/chartex" xmlns:cx7="http://schemas.microsoft.com/office/drawing/2016/5/13/chartex" xmlns:cx8="http://schemas.microsoft.com/office/drawing/2016/5/14/chartex" xmlns:mc="http://schemas.openxmlformats.org/markup-compatibility/2006" xmlns:aink="http://schemas.microsoft.com/office/drawing/2016/ink" xmlns:am3d="http://schemas.microsoft.com/office/drawing/2017/model3d" xmlns:o="urn:schemas-microsoft-com:office:office" xmlns:r="http://schemas.openxmlformats.org/officeDocument/2006/relationships" xmlns:m="http://schemas.openxmlformats.org/officeDocument/2006/math" xmlns:v="urn:schemas-microsoft-com:vml" xmlns:wp14="http://schemas.microsoft.com/office/word/2010/wordprocessingDrawing" xmlns:wp="http://schemas.openxmlformats.org/drawingml/2006/wordprocessingDrawing" xmlns:w10="urn:schemas-microsoft-com:office:word" xmlns:w="http://schemas.openxmlformats.org/wordprocessingml/2006/main" xmlns:w14="http://schemas.microsoft.com/office/word/2010/wordml" xmlns:w15="http://schemas.microsoft.com/office/word/2012/wordml" xmlns:w16cex="http://schemas.microsoft.com/office/word/2018/wordml/cex" xmlns:w16cid="http://schemas.microsoft.com/office/word/2016/wordml/cid" xmlns:w16="http://schemas.microsoft.com/office/word/2018/wordml" xmlns:w16sdtdh="http://schemas.microsoft.com/office/word/2020/wordml/sdtdatahash" xmlns:w16se="http://schemas.microsoft.com/office/word/2015/wordml/symex" xmlns:wpg="http://schemas.microsoft.com/office/word/2010/wordprocessingGroup" xmlns:wpi="http://schemas.microsoft.com/office/word/2010/wordprocessingInk" xmlns:wne="http://schemas.microsoft.com/office/word/2006/wordml" xmlns:wps="http://schemas.microsoft.com/office/word/2010/wordprocessingShape" mc:Ignorable="w14 w15 w16se w16cid w16 w16cex w16sdtdh wp14">
   <w:body>
     <w:p>
       <w:pPr>
@@ -11,6 +11,9 @@
         </w:rPr>
       </w:pPr>
       <w:r>
+        <w:rPr>
+          <w:lang w:val="en-GB"/>
+        </w:rPr>
         <w:t>Summary</w:t>
       </w:r>
     </w:p>
@@ -18,244 +21,204 @@
       <w:pPr>
         <w:rPr>
           <w:rFonts w:asciiTheme="majorHAnsi" w:hAnsiTheme="majorHAnsi"/>
+          <w:lang w:val="en-GB"/>
         </w:rPr>
       </w:pPr>
       <w:r>
         <w:rPr>
           <w:rFonts w:asciiTheme="majorHAnsi" w:hAnsiTheme="majorHAnsi"/>
+          <w:lang w:val="en-GB"/>
         </w:rPr>
         <w:t xml:space="preserve">I’ve been </w:t>
       </w:r>
       <w:r>
         <w:rPr>
           <w:rFonts w:asciiTheme="majorHAnsi" w:hAnsiTheme="majorHAnsi"/>
+          <w:lang w:val="en-GB"/>
         </w:rPr>
         <w:t>building</w:t>
       </w:r>
       <w:r>
         <w:rPr>
           <w:rFonts w:asciiTheme="majorHAnsi" w:hAnsiTheme="majorHAnsi"/>
+          <w:lang w:val="en-GB"/>
         </w:rPr>
         <w:t xml:space="preserve"> </w:t>
       </w:r>
       <w:r>
         <w:rPr>
           <w:rFonts w:asciiTheme="majorHAnsi" w:hAnsiTheme="majorHAnsi"/>
+          <w:lang w:val="en-GB"/>
         </w:rPr>
         <w:t xml:space="preserve">iOS </w:t>
       </w:r>
       <w:r>
         <w:rPr>
           <w:rFonts w:asciiTheme="majorHAnsi" w:hAnsiTheme="majorHAnsi"/>
+          <w:lang w:val="en-GB"/>
         </w:rPr>
         <w:t>apps</w:t>
       </w:r>
       <w:r>
         <w:rPr>
           <w:rFonts w:asciiTheme="majorHAnsi" w:hAnsiTheme="majorHAnsi"/>
+          <w:lang w:val="en-GB"/>
         </w:rPr>
         <w:t xml:space="preserve"> </w:t>
       </w:r>
       <w:r>
         <w:rPr>
           <w:rFonts w:asciiTheme="majorHAnsi" w:hAnsiTheme="majorHAnsi"/>
-        </w:rPr>
-        <w:t>over</w:t>
-      </w:r>
-      <w:r>
-        <w:rPr>
-          <w:rFonts w:asciiTheme="majorHAnsi" w:hAnsiTheme="majorHAnsi"/>
+          <w:lang w:val="en-GB"/>
+        </w:rPr>
+        <w:t>for</w:t>
+      </w:r>
+      <w:r>
+        <w:rPr>
+          <w:rFonts w:asciiTheme="majorHAnsi" w:hAnsiTheme="majorHAnsi"/>
+          <w:lang w:val="en-GB"/>
         </w:rPr>
         <w:t xml:space="preserve"> the</w:t>
       </w:r>
       <w:r>
         <w:rPr>
           <w:rFonts w:asciiTheme="majorHAnsi" w:hAnsiTheme="majorHAnsi"/>
+          <w:lang w:val="en-GB"/>
         </w:rPr>
         <w:t xml:space="preserve"> </w:t>
       </w:r>
       <w:r>
         <w:rPr>
           <w:rFonts w:asciiTheme="majorHAnsi" w:hAnsiTheme="majorHAnsi"/>
+          <w:lang w:val="en-GB"/>
         </w:rPr>
         <w:t>past</w:t>
       </w:r>
       <w:r>
         <w:rPr>
           <w:rFonts w:asciiTheme="majorHAnsi" w:hAnsiTheme="majorHAnsi"/>
+          <w:lang w:val="en-GB"/>
         </w:rPr>
         <w:t xml:space="preserve"> </w:t>
       </w:r>
       <w:r>
         <w:rPr>
           <w:rFonts w:asciiTheme="majorHAnsi" w:hAnsiTheme="majorHAnsi"/>
-        </w:rPr>
-        <w:t>eight</w:t>
-      </w:r>
-      <w:r>
-        <w:rPr>
-          <w:rFonts w:asciiTheme="majorHAnsi" w:hAnsiTheme="majorHAnsi"/>
+          <w:lang w:val="en-GB"/>
+        </w:rPr>
+        <w:t>ten</w:t>
+      </w:r>
+      <w:r>
+        <w:rPr>
+          <w:rFonts w:asciiTheme="majorHAnsi" w:hAnsiTheme="majorHAnsi"/>
+          <w:lang w:val="en-GB"/>
         </w:rPr>
         <w:t xml:space="preserve"> </w:t>
       </w:r>
       <w:r>
         <w:rPr>
           <w:rFonts w:asciiTheme="majorHAnsi" w:hAnsiTheme="majorHAnsi"/>
+          <w:lang w:val="en-GB"/>
         </w:rPr>
         <w:t>years</w:t>
       </w:r>
       <w:r>
         <w:rPr>
           <w:rFonts w:asciiTheme="majorHAnsi" w:hAnsiTheme="majorHAnsi"/>
+          <w:lang w:val="en-GB"/>
+        </w:rPr>
+        <w:t>, working for companies small and large</w:t>
+      </w:r>
+      <w:r>
+        <w:rPr>
+          <w:rFonts w:asciiTheme="majorHAnsi" w:hAnsiTheme="majorHAnsi"/>
+          <w:lang w:val="en-GB"/>
         </w:rPr>
         <w:t xml:space="preserve">. </w:t>
       </w:r>
       <w:r>
         <w:rPr>
           <w:rFonts w:asciiTheme="majorHAnsi" w:hAnsiTheme="majorHAnsi"/>
+          <w:lang w:val="en-GB"/>
         </w:rPr>
         <w:t>I've been passionate about technology</w:t>
       </w:r>
       <w:r>
         <w:rPr>
           <w:rFonts w:asciiTheme="majorHAnsi" w:hAnsiTheme="majorHAnsi"/>
-        </w:rPr>
-        <w:t xml:space="preserve"> for as long as I can remember. </w:t>
-      </w:r>
-      <w:r>
-        <w:rPr>
-          <w:rFonts w:asciiTheme="majorHAnsi" w:hAnsiTheme="majorHAnsi"/>
-        </w:rPr>
-        <w:t>Starting</w:t>
-      </w:r>
-      <w:r>
-        <w:rPr>
-          <w:rFonts w:asciiTheme="majorHAnsi" w:hAnsiTheme="majorHAnsi"/>
-        </w:rPr>
-        <w:t xml:space="preserve"> off as a</w:t>
-      </w:r>
-      <w:r>
-        <w:rPr>
-          <w:rFonts w:asciiTheme="majorHAnsi" w:hAnsiTheme="majorHAnsi"/>
-        </w:rPr>
-        <w:t xml:space="preserve"> web developer</w:t>
-      </w:r>
-      <w:r>
-        <w:rPr>
-          <w:rFonts w:asciiTheme="majorHAnsi" w:hAnsiTheme="majorHAnsi"/>
-        </w:rPr>
-        <w:t xml:space="preserve">, I </w:t>
-      </w:r>
-      <w:r>
-        <w:rPr>
-          <w:rFonts w:asciiTheme="majorHAnsi" w:hAnsiTheme="majorHAnsi"/>
-        </w:rPr>
-        <w:t>transitioned</w:t>
-      </w:r>
-      <w:r>
-        <w:rPr>
-          <w:rFonts w:asciiTheme="majorHAnsi" w:hAnsiTheme="majorHAnsi"/>
-        </w:rPr>
-        <w:t xml:space="preserve"> to</w:t>
-      </w:r>
-      <w:r>
-        <w:rPr>
-          <w:rFonts w:asciiTheme="majorHAnsi" w:hAnsiTheme="majorHAnsi"/>
-        </w:rPr>
-        <w:t xml:space="preserve"> mobile apps </w:t>
-      </w:r>
-      <w:r>
-        <w:rPr>
-          <w:rFonts w:asciiTheme="majorHAnsi" w:hAnsiTheme="majorHAnsi"/>
-        </w:rPr>
-        <w:t>along the way</w:t>
-      </w:r>
-      <w:r>
-        <w:rPr>
-          <w:rFonts w:asciiTheme="majorHAnsi" w:hAnsiTheme="majorHAnsi"/>
+          <w:lang w:val="en-GB"/>
+        </w:rPr>
+        <w:t xml:space="preserve"> for as long as I can </w:t>
+      </w:r>
+      <w:r>
+        <w:rPr>
+          <w:rFonts w:asciiTheme="majorHAnsi" w:hAnsiTheme="majorHAnsi"/>
+          <w:lang w:val="en-GB"/>
+        </w:rPr>
+        <w:t xml:space="preserve">remember, and I </w:t>
+      </w:r>
+      <w:r>
+        <w:rPr>
+          <w:rFonts w:asciiTheme="majorHAnsi" w:hAnsiTheme="majorHAnsi"/>
+          <w:lang w:val="en-GB"/>
+        </w:rPr>
+        <w:t>love c</w:t>
+      </w:r>
+      <w:r>
+        <w:rPr>
+          <w:rFonts w:asciiTheme="majorHAnsi" w:hAnsiTheme="majorHAnsi"/>
+          <w:lang w:val="en-GB"/>
+        </w:rPr>
+        <w:t>reat</w:t>
+      </w:r>
+      <w:r>
+        <w:rPr>
+          <w:rFonts w:asciiTheme="majorHAnsi" w:hAnsiTheme="majorHAnsi"/>
+          <w:lang w:val="en-GB"/>
+        </w:rPr>
+        <w:t>ing</w:t>
+      </w:r>
+      <w:r>
+        <w:rPr>
+          <w:rFonts w:asciiTheme="majorHAnsi" w:hAnsiTheme="majorHAnsi"/>
+          <w:lang w:val="en-GB"/>
+        </w:rPr>
+        <w:t xml:space="preserve"> things that peopl</w:t>
+      </w:r>
+      <w:r>
+        <w:rPr>
+          <w:rFonts w:asciiTheme="majorHAnsi" w:hAnsiTheme="majorHAnsi"/>
+          <w:lang w:val="en-GB"/>
+        </w:rPr>
+        <w:t>e use</w:t>
+      </w:r>
+      <w:r>
+        <w:rPr>
+          <w:rFonts w:asciiTheme="majorHAnsi" w:hAnsiTheme="majorHAnsi"/>
+          <w:lang w:val="en-GB"/>
+        </w:rPr>
+        <w:t xml:space="preserve"> and are delighted by</w:t>
+      </w:r>
+      <w:r>
+        <w:rPr>
+          <w:rFonts w:asciiTheme="majorHAnsi" w:hAnsiTheme="majorHAnsi"/>
+          <w:lang w:val="en-GB"/>
         </w:rPr>
         <w:t>.</w:t>
-      </w:r>
-    </w:p>
-    <w:p>
-      <w:pPr>
-        <w:rPr>
-          <w:rFonts w:asciiTheme="majorHAnsi" w:hAnsiTheme="majorHAnsi"/>
-        </w:rPr>
-      </w:pPr>
-      <w:r>
-        <w:rPr>
-          <w:rFonts w:asciiTheme="majorHAnsi" w:hAnsiTheme="majorHAnsi"/>
-        </w:rPr>
-        <w:t>I am a practitioner of</w:t>
-      </w:r>
-      <w:r>
-        <w:rPr>
-          <w:rFonts w:asciiTheme="majorHAnsi" w:hAnsiTheme="majorHAnsi"/>
-        </w:rPr>
-        <w:t xml:space="preserve"> user-centric </w:t>
-      </w:r>
-      <w:r>
-        <w:rPr>
-          <w:rFonts w:asciiTheme="majorHAnsi" w:hAnsiTheme="majorHAnsi"/>
-        </w:rPr>
-        <w:t xml:space="preserve">product </w:t>
-      </w:r>
-      <w:r>
-        <w:rPr>
-          <w:rFonts w:asciiTheme="majorHAnsi" w:hAnsiTheme="majorHAnsi"/>
-        </w:rPr>
-        <w:t>development</w:t>
-      </w:r>
-      <w:r>
-        <w:rPr>
-          <w:rFonts w:asciiTheme="majorHAnsi" w:hAnsiTheme="majorHAnsi"/>
-        </w:rPr>
-        <w:t>, I believe</w:t>
-      </w:r>
-      <w:r>
-        <w:rPr>
-          <w:rFonts w:asciiTheme="majorHAnsi" w:hAnsiTheme="majorHAnsi"/>
-        </w:rPr>
-        <w:t xml:space="preserve"> that </w:t>
-      </w:r>
-      <w:r>
-        <w:rPr>
-          <w:rFonts w:asciiTheme="majorHAnsi" w:hAnsiTheme="majorHAnsi"/>
-        </w:rPr>
-        <w:t>staying</w:t>
-      </w:r>
-      <w:r>
-        <w:rPr>
-          <w:rFonts w:asciiTheme="majorHAnsi" w:hAnsiTheme="majorHAnsi"/>
-        </w:rPr>
-        <w:t xml:space="preserve"> lean and</w:t>
-      </w:r>
-      <w:r>
-        <w:rPr>
-          <w:rFonts w:asciiTheme="majorHAnsi" w:hAnsiTheme="majorHAnsi"/>
-        </w:rPr>
-        <w:t xml:space="preserve"> </w:t>
-      </w:r>
-      <w:r>
-        <w:rPr>
-          <w:rFonts w:asciiTheme="majorHAnsi" w:hAnsiTheme="majorHAnsi"/>
-        </w:rPr>
-        <w:t>agile is t</w:t>
-      </w:r>
-      <w:r>
-        <w:rPr>
-          <w:rFonts w:asciiTheme="majorHAnsi" w:hAnsiTheme="majorHAnsi"/>
-        </w:rPr>
-        <w:t xml:space="preserve">he way to create value for users. </w:t>
       </w:r>
     </w:p>
     <w:p>
       <w:pPr>
         <w:pStyle w:val="Heading1"/>
         <w:spacing w:before="200" w:after="0"/>
+        <w:rPr>
+          <w:lang w:val="en-GB"/>
+        </w:rPr>
       </w:pPr>
       <w:r>
+        <w:rPr>
+          <w:lang w:val="en-GB"/>
+        </w:rPr>
         <w:t>Employment history</w:t>
       </w:r>
     </w:p>
@@ -267,6 +230,450 @@
         <w:rPr>
           <w:rFonts w:asciiTheme="majorHAnsi" w:hAnsiTheme="majorHAnsi"/>
           <w:b/>
+          <w:lang w:val="en-GB"/>
+        </w:rPr>
+      </w:pPr>
+      <w:r>
+        <w:rPr>
+          <w:rFonts w:asciiTheme="majorHAnsi" w:hAnsiTheme="majorHAnsi"/>
+          <w:b/>
+          <w:noProof/>
+          <w:lang w:val="en-GB" w:eastAsia="en-GB"/>
+        </w:rPr>
+        <w:drawing>
+          <wp:inline distT="0" distB="0" distL="0" distR="0" wp14:anchorId="7ED2AFD7" wp14:editId="56FFF963">
+            <wp:extent cx="2435258" cy="443865"/>
+            <wp:effectExtent l="0" t="0" r="3175" b="635"/>
+            <wp:docPr id="21" name="Picture 21"/>
+            <wp:cNvGraphicFramePr>
+              <a:graphicFrameLocks xmlns:a="http://schemas.openxmlformats.org/drawingml/2006/main" noChangeAspect="1"/>
+            </wp:cNvGraphicFramePr>
+            <a:graphic xmlns:a="http://schemas.openxmlformats.org/drawingml/2006/main">
+              <a:graphicData uri="http://schemas.openxmlformats.org/drawingml/2006/picture">
+                <pic:pic xmlns:pic="http://schemas.openxmlformats.org/drawingml/2006/picture">
+                  <pic:nvPicPr>
+                    <pic:cNvPr id="21" name="Picture 21"/>
+                    <pic:cNvPicPr/>
+                  </pic:nvPicPr>
+                  <pic:blipFill>
+                    <a:blip r:embed="rId8"/>
+                    <a:stretch>
+                      <a:fillRect/>
+                    </a:stretch>
+                  </pic:blipFill>
+                  <pic:spPr>
+                    <a:xfrm>
+                      <a:off x="0" y="0"/>
+                      <a:ext cx="2469272" cy="450065"/>
+                    </a:xfrm>
+                    <a:prstGeom prst="rect">
+                      <a:avLst/>
+                    </a:prstGeom>
+                  </pic:spPr>
+                </pic:pic>
+              </a:graphicData>
+            </a:graphic>
+          </wp:inline>
+        </w:drawing>
+      </w:r>
+      <w:r>
+        <w:rPr>
+          <w:rFonts w:asciiTheme="majorHAnsi" w:hAnsiTheme="majorHAnsi"/>
+          <w:b/>
+          <w:lang w:val="en-GB"/>
+        </w:rPr>
+        <w:tab/>
+      </w:r>
+      <w:r>
+        <w:rPr>
+          <w:rFonts w:asciiTheme="majorHAnsi" w:hAnsiTheme="majorHAnsi"/>
+          <w:b/>
+          <w:noProof/>
+          <w:lang w:val="en-GB" w:eastAsia="en-GB"/>
+        </w:rPr>
+        <w:drawing>
+          <wp:inline distT="0" distB="0" distL="0" distR="0" wp14:anchorId="5D2A2D69" wp14:editId="635CDC42">
+            <wp:extent cx="540000" cy="540000"/>
+            <wp:effectExtent l="12700" t="12700" r="19050" b="19050"/>
+            <wp:docPr id="22" name="Picture 22"/>
+            <wp:cNvGraphicFramePr>
+              <a:graphicFrameLocks xmlns:a="http://schemas.openxmlformats.org/drawingml/2006/main" noChangeAspect="1"/>
+            </wp:cNvGraphicFramePr>
+            <a:graphic xmlns:a="http://schemas.openxmlformats.org/drawingml/2006/main">
+              <a:graphicData uri="http://schemas.openxmlformats.org/drawingml/2006/picture">
+                <pic:pic xmlns:pic="http://schemas.openxmlformats.org/drawingml/2006/picture">
+                  <pic:nvPicPr>
+                    <pic:cNvPr id="22" name="Picture 22"/>
+                    <pic:cNvPicPr/>
+                  </pic:nvPicPr>
+                  <pic:blipFill>
+                    <a:blip r:embed="rId9">
+                      <a:extLst>
+                        <a:ext uri="{BEBA8EAE-BF5A-486C-A8C5-ECC9F3942E4B}">
+                          <a14:imgProps xmlns:a14="http://schemas.microsoft.com/office/drawing/2010/main">
+                            <a14:imgLayer r:embed="rId10">
+                              <a14:imgEffect>
+                                <a14:saturation sat="0"/>
+                              </a14:imgEffect>
+                            </a14:imgLayer>
+                          </a14:imgProps>
+                        </a:ext>
+                      </a:extLst>
+                    </a:blip>
+                    <a:srcRect/>
+                    <a:stretch>
+                      <a:fillRect/>
+                    </a:stretch>
+                  </pic:blipFill>
+                  <pic:spPr>
+                    <a:xfrm>
+                      <a:off x="0" y="0"/>
+                      <a:ext cx="540000" cy="540000"/>
+                    </a:xfrm>
+                    <a:prstGeom prst="roundRect">
+                      <a:avLst/>
+                    </a:prstGeom>
+                    <a:ln>
+                      <a:solidFill>
+                        <a:schemeClr val="bg1">
+                          <a:lumMod val="75000"/>
+                        </a:schemeClr>
+                      </a:solidFill>
+                    </a:ln>
+                    <a:effectLst/>
+                  </pic:spPr>
+                </pic:pic>
+              </a:graphicData>
+            </a:graphic>
+          </wp:inline>
+        </w:drawing>
+      </w:r>
+      <w:r>
+        <w:rPr>
+          <w:rFonts w:asciiTheme="majorHAnsi" w:hAnsiTheme="majorHAnsi"/>
+          <w:b/>
+          <w:lang w:val="en-GB"/>
+        </w:rPr>
+        <w:t xml:space="preserve">              </w:t>
+      </w:r>
+    </w:p>
+    <w:p>
+      <w:pPr>
+        <w:tabs>
+          <w:tab w:val="right" w:pos="10490"/>
+        </w:tabs>
+        <w:spacing w:before="120"/>
+        <w:rPr>
+          <w:rFonts w:asciiTheme="majorHAnsi" w:hAnsiTheme="majorHAnsi"/>
+          <w:i/>
+          <w:lang w:val="en-GB"/>
+        </w:rPr>
+      </w:pPr>
+      <w:r>
+        <w:rPr>
+          <w:rFonts w:asciiTheme="majorHAnsi" w:hAnsiTheme="majorHAnsi"/>
+          <w:b/>
+          <w:lang w:val="en-GB"/>
+        </w:rPr>
+        <w:t>iOS Engineer, London, UK</w:t>
+      </w:r>
+      <w:r>
+        <w:rPr>
+          <w:rFonts w:asciiTheme="majorHAnsi" w:hAnsiTheme="majorHAnsi"/>
+          <w:lang w:val="en-GB"/>
+        </w:rPr>
+        <w:tab/>
+      </w:r>
+      <w:r>
+        <w:rPr>
+          <w:rFonts w:asciiTheme="majorHAnsi" w:hAnsiTheme="majorHAnsi"/>
+          <w:i/>
+          <w:lang w:val="en-GB"/>
+        </w:rPr>
+        <w:t>August</w:t>
+      </w:r>
+      <w:r>
+        <w:rPr>
+          <w:rFonts w:asciiTheme="majorHAnsi" w:hAnsiTheme="majorHAnsi"/>
+          <w:i/>
+          <w:lang w:val="en-GB"/>
+        </w:rPr>
+        <w:t xml:space="preserve"> </w:t>
+      </w:r>
+      <w:r>
+        <w:rPr>
+          <w:rFonts w:asciiTheme="majorHAnsi" w:hAnsiTheme="majorHAnsi"/>
+          <w:i/>
+          <w:lang w:val="en-GB"/>
+        </w:rPr>
+        <w:t>2020</w:t>
+      </w:r>
+      <w:r>
+        <w:rPr>
+          <w:rFonts w:asciiTheme="majorHAnsi" w:hAnsiTheme="majorHAnsi"/>
+          <w:i/>
+          <w:lang w:val="en-GB"/>
+        </w:rPr>
+        <w:t xml:space="preserve"> – </w:t>
+      </w:r>
+      <w:r>
+        <w:rPr>
+          <w:rFonts w:asciiTheme="majorHAnsi" w:hAnsiTheme="majorHAnsi"/>
+          <w:i/>
+          <w:lang w:val="en-GB"/>
+        </w:rPr>
+        <w:t>present</w:t>
+      </w:r>
+    </w:p>
+    <w:p>
+      <w:pPr>
+        <w:spacing w:before="120" w:after="360"/>
+        <w:rPr>
+          <w:rFonts w:asciiTheme="majorHAnsi" w:hAnsiTheme="majorHAnsi"/>
+          <w:lang w:val="en-GB"/>
+        </w:rPr>
+      </w:pPr>
+      <w:r>
+        <w:rPr>
+          <w:rFonts w:asciiTheme="majorHAnsi" w:hAnsiTheme="majorHAnsi"/>
+          <w:lang w:val="en-GB"/>
+        </w:rPr>
+        <w:t>Building the app for an iPhone-powered medical</w:t>
+      </w:r>
+      <w:r>
+        <w:rPr>
+          <w:rFonts w:asciiTheme="majorHAnsi" w:hAnsiTheme="majorHAnsi"/>
+          <w:lang w:val="en-GB"/>
+        </w:rPr>
+        <w:t xml:space="preserve"> device</w:t>
+      </w:r>
+      <w:r>
+        <w:rPr>
+          <w:rFonts w:asciiTheme="majorHAnsi" w:hAnsiTheme="majorHAnsi"/>
+          <w:lang w:val="en-GB"/>
+        </w:rPr>
+        <w:t xml:space="preserve"> that allows healthcare professionals to </w:t>
+      </w:r>
+      <w:r>
+        <w:rPr>
+          <w:rFonts w:asciiTheme="majorHAnsi" w:hAnsiTheme="majorHAnsi"/>
+          <w:lang w:val="en-GB"/>
+        </w:rPr>
+        <w:t xml:space="preserve">perform </w:t>
+      </w:r>
+      <w:r>
+        <w:rPr>
+          <w:rFonts w:asciiTheme="majorHAnsi" w:hAnsiTheme="majorHAnsi"/>
+          <w:lang w:val="en-GB"/>
+        </w:rPr>
+        <w:t>otoscopy</w:t>
+      </w:r>
+      <w:r>
+        <w:rPr>
+          <w:rFonts w:asciiTheme="majorHAnsi" w:hAnsiTheme="majorHAnsi"/>
+          <w:lang w:val="en-GB"/>
+        </w:rPr>
+        <w:t>, test</w:t>
+      </w:r>
+      <w:r>
+        <w:rPr>
+          <w:rFonts w:asciiTheme="majorHAnsi" w:hAnsiTheme="majorHAnsi"/>
+          <w:lang w:val="en-GB"/>
+        </w:rPr>
+        <w:t xml:space="preserve"> </w:t>
+      </w:r>
+      <w:r>
+        <w:rPr>
+          <w:rFonts w:asciiTheme="majorHAnsi" w:hAnsiTheme="majorHAnsi"/>
+          <w:lang w:val="en-GB"/>
+        </w:rPr>
+        <w:t>a patient’s hearing</w:t>
+      </w:r>
+      <w:r>
+        <w:rPr>
+          <w:rFonts w:asciiTheme="majorHAnsi" w:hAnsiTheme="majorHAnsi"/>
+          <w:lang w:val="en-GB"/>
+        </w:rPr>
+        <w:t xml:space="preserve"> an</w:t>
+      </w:r>
+      <w:r>
+        <w:rPr>
+          <w:rFonts w:asciiTheme="majorHAnsi" w:hAnsiTheme="majorHAnsi"/>
+          <w:lang w:val="en-GB"/>
+        </w:rPr>
+        <w:t>d remove ear wax</w:t>
+      </w:r>
+      <w:r>
+        <w:rPr>
+          <w:rFonts w:asciiTheme="majorHAnsi" w:hAnsiTheme="majorHAnsi"/>
+          <w:lang w:val="en-GB"/>
+        </w:rPr>
+        <w:t xml:space="preserve">. </w:t>
+      </w:r>
+      <w:r>
+        <w:rPr>
+          <w:rFonts w:asciiTheme="majorHAnsi" w:hAnsiTheme="majorHAnsi"/>
+          <w:lang w:val="en-GB"/>
+        </w:rPr>
+        <w:t>Being in a small team, apart from writhing code</w:t>
+      </w:r>
+      <w:r>
+        <w:rPr>
+          <w:rFonts w:asciiTheme="majorHAnsi" w:hAnsiTheme="majorHAnsi"/>
+          <w:lang w:val="en-GB"/>
+        </w:rPr>
+        <w:t>,</w:t>
+      </w:r>
+      <w:r>
+        <w:rPr>
+          <w:rFonts w:asciiTheme="majorHAnsi" w:hAnsiTheme="majorHAnsi"/>
+          <w:lang w:val="en-GB"/>
+        </w:rPr>
+        <w:t xml:space="preserve"> my responsibilities</w:t>
+      </w:r>
+      <w:r>
+        <w:rPr>
+          <w:rFonts w:asciiTheme="majorHAnsi" w:hAnsiTheme="majorHAnsi"/>
+          <w:lang w:val="en-GB"/>
+        </w:rPr>
+        <w:t xml:space="preserve"> </w:t>
+      </w:r>
+      <w:r>
+        <w:rPr>
+          <w:rFonts w:asciiTheme="majorHAnsi" w:hAnsiTheme="majorHAnsi"/>
+          <w:lang w:val="en-GB"/>
+        </w:rPr>
+        <w:t>include</w:t>
+      </w:r>
+      <w:r>
+        <w:rPr>
+          <w:rFonts w:asciiTheme="majorHAnsi" w:hAnsiTheme="majorHAnsi"/>
+          <w:lang w:val="en-GB"/>
+        </w:rPr>
+        <w:t xml:space="preserve"> collaborating with</w:t>
+      </w:r>
+      <w:r>
+        <w:rPr>
+          <w:rFonts w:asciiTheme="majorHAnsi" w:hAnsiTheme="majorHAnsi"/>
+          <w:lang w:val="en-GB"/>
+        </w:rPr>
+        <w:t xml:space="preserve"> </w:t>
+      </w:r>
+      <w:r>
+        <w:rPr>
+          <w:rFonts w:asciiTheme="majorHAnsi" w:hAnsiTheme="majorHAnsi"/>
+          <w:lang w:val="en-GB"/>
+        </w:rPr>
+        <w:t xml:space="preserve">audiologists to make sure we build it right, </w:t>
+      </w:r>
+      <w:r>
+        <w:rPr>
+          <w:rFonts w:asciiTheme="majorHAnsi" w:hAnsiTheme="majorHAnsi"/>
+          <w:lang w:val="en-GB"/>
+        </w:rPr>
+        <w:t>organising</w:t>
+      </w:r>
+      <w:r>
+        <w:rPr>
+          <w:rFonts w:asciiTheme="majorHAnsi" w:hAnsiTheme="majorHAnsi"/>
+          <w:lang w:val="en-GB"/>
+        </w:rPr>
+        <w:t xml:space="preserve"> lab sessions for </w:t>
+      </w:r>
+      <w:r>
+        <w:rPr>
+          <w:rFonts w:asciiTheme="majorHAnsi" w:hAnsiTheme="majorHAnsi"/>
+          <w:lang w:val="en-GB"/>
+        </w:rPr>
+        <w:t xml:space="preserve">the </w:t>
+      </w:r>
+      <w:r>
+        <w:rPr>
+          <w:rFonts w:asciiTheme="majorHAnsi" w:hAnsiTheme="majorHAnsi"/>
+          <w:lang w:val="en-GB"/>
+        </w:rPr>
+        <w:t xml:space="preserve">calibrating the </w:t>
+      </w:r>
+      <w:r>
+        <w:rPr>
+          <w:rFonts w:asciiTheme="majorHAnsi" w:hAnsiTheme="majorHAnsi"/>
+          <w:lang w:val="en-GB"/>
+        </w:rPr>
+        <w:t>h</w:t>
+      </w:r>
+      <w:r>
+        <w:rPr>
+          <w:rFonts w:asciiTheme="majorHAnsi" w:hAnsiTheme="majorHAnsi"/>
+          <w:lang w:val="en-GB"/>
+        </w:rPr>
+        <w:t>earing test</w:t>
+      </w:r>
+      <w:r>
+        <w:rPr>
+          <w:rFonts w:asciiTheme="majorHAnsi" w:hAnsiTheme="majorHAnsi"/>
+          <w:lang w:val="en-GB"/>
+        </w:rPr>
+        <w:t>,</w:t>
+      </w:r>
+      <w:r>
+        <w:rPr>
+          <w:rFonts w:asciiTheme="majorHAnsi" w:hAnsiTheme="majorHAnsi"/>
+          <w:lang w:val="en-GB"/>
+        </w:rPr>
+        <w:t xml:space="preserve"> lead incident investigations</w:t>
+      </w:r>
+      <w:r>
+        <w:rPr>
+          <w:rFonts w:asciiTheme="majorHAnsi" w:hAnsiTheme="majorHAnsi"/>
+          <w:lang w:val="en-GB"/>
+        </w:rPr>
+        <w:t xml:space="preserve"> </w:t>
+      </w:r>
+      <w:r>
+        <w:rPr>
+          <w:rFonts w:asciiTheme="majorHAnsi" w:hAnsiTheme="majorHAnsi"/>
+          <w:lang w:val="en-GB"/>
+        </w:rPr>
+        <w:t>or</w:t>
+      </w:r>
+      <w:r>
+        <w:rPr>
+          <w:rFonts w:asciiTheme="majorHAnsi" w:hAnsiTheme="majorHAnsi"/>
+          <w:lang w:val="en-GB"/>
+        </w:rPr>
+        <w:t xml:space="preserve"> spend </w:t>
+      </w:r>
+      <w:r>
+        <w:rPr>
+          <w:rFonts w:asciiTheme="majorHAnsi" w:hAnsiTheme="majorHAnsi"/>
+          <w:lang w:val="en-GB"/>
+        </w:rPr>
+        <w:t xml:space="preserve">some </w:t>
+      </w:r>
+      <w:r>
+        <w:rPr>
+          <w:rFonts w:asciiTheme="majorHAnsi" w:hAnsiTheme="majorHAnsi"/>
+          <w:lang w:val="en-GB"/>
+        </w:rPr>
+        <w:t>time doing customer suppor</w:t>
+      </w:r>
+      <w:r>
+        <w:rPr>
+          <w:rFonts w:asciiTheme="majorHAnsi" w:hAnsiTheme="majorHAnsi"/>
+          <w:lang w:val="en-GB"/>
+        </w:rPr>
+        <w:t>t when needed.</w:t>
+      </w:r>
+    </w:p>
+    <w:p>
+      <w:pPr>
+        <w:tabs>
+          <w:tab w:val="right" w:pos="10490"/>
+        </w:tabs>
+        <w:rPr>
+          <w:rFonts w:asciiTheme="majorHAnsi" w:hAnsiTheme="majorHAnsi"/>
+          <w:b/>
+          <w:lang w:val="en-GB"/>
         </w:rPr>
       </w:pPr>
       <w:r>
@@ -292,7 +699,7 @@
                     <pic:cNvPicPr/>
                   </pic:nvPicPr>
                   <pic:blipFill>
-                    <a:blip r:embed="rId8">
+                    <a:blip r:embed="rId11">
                       <a:grayscl/>
                     </a:blip>
                     <a:stretch>
@@ -318,6 +725,7 @@
         <w:rPr>
           <w:rFonts w:asciiTheme="majorHAnsi" w:hAnsiTheme="majorHAnsi"/>
           <w:b/>
+          <w:lang w:val="en-GB"/>
         </w:rPr>
         <w:tab/>
       </w:r>
@@ -344,11 +752,11 @@
                     <pic:cNvPicPr/>
                   </pic:nvPicPr>
                   <pic:blipFill>
-                    <a:blip r:embed="rId9">
+                    <a:blip r:embed="rId12">
                       <a:extLst>
                         <a:ext uri="{BEBA8EAE-BF5A-486C-A8C5-ECC9F3942E4B}">
                           <a14:imgProps xmlns:a14="http://schemas.microsoft.com/office/drawing/2010/main">
-                            <a14:imgLayer r:embed="rId10">
+                            <a14:imgLayer r:embed="rId13">
                               <a14:imgEffect>
                                 <a14:saturation sat="0"/>
                               </a14:imgEffect>
@@ -388,6 +796,7 @@
         <w:rPr>
           <w:rFonts w:asciiTheme="majorHAnsi" w:hAnsiTheme="majorHAnsi"/>
           <w:b/>
+          <w:lang w:val="en-GB"/>
         </w:rPr>
         <w:t xml:space="preserve">              </w:t>
       </w:r>
@@ -401,25 +810,21 @@
         <w:rPr>
           <w:rFonts w:asciiTheme="majorHAnsi" w:hAnsiTheme="majorHAnsi"/>
           <w:i/>
+          <w:lang w:val="en-GB"/>
         </w:rPr>
       </w:pPr>
       <w:r>
         <w:rPr>
           <w:rFonts w:asciiTheme="majorHAnsi" w:hAnsiTheme="majorHAnsi"/>
           <w:b/>
-        </w:rPr>
-        <w:t xml:space="preserve">iOS </w:t>
-      </w:r>
-      <w:r>
-        <w:rPr>
-          <w:rFonts w:asciiTheme="majorHAnsi" w:hAnsiTheme="majorHAnsi"/>
-          <w:b/>
-        </w:rPr>
-        <w:t>Engineer, London, UK</w:t>
-      </w:r>
-      <w:r>
-        <w:rPr>
-          <w:rFonts w:asciiTheme="majorHAnsi" w:hAnsiTheme="majorHAnsi"/>
+          <w:lang w:val="en-GB"/>
+        </w:rPr>
+        <w:t>iOS Engineer, London, UK</w:t>
+      </w:r>
+      <w:r>
+        <w:rPr>
+          <w:rFonts w:asciiTheme="majorHAnsi" w:hAnsiTheme="majorHAnsi"/>
+          <w:lang w:val="en-GB"/>
         </w:rPr>
         <w:tab/>
       </w:r>
@@ -427,6 +832,7 @@
         <w:rPr>
           <w:rFonts w:asciiTheme="majorHAnsi" w:hAnsiTheme="majorHAnsi"/>
           <w:i/>
+          <w:lang w:val="en-GB"/>
         </w:rPr>
         <w:t>July 20</w:t>
       </w:r>
@@ -434,6 +840,7 @@
         <w:rPr>
           <w:rFonts w:asciiTheme="majorHAnsi" w:hAnsiTheme="majorHAnsi"/>
           <w:i/>
+          <w:lang w:val="en-GB"/>
         </w:rPr>
         <w:t>18</w:t>
       </w:r>
@@ -441,29 +848,17 @@
         <w:rPr>
           <w:rFonts w:asciiTheme="majorHAnsi" w:hAnsiTheme="majorHAnsi"/>
           <w:i/>
-        </w:rPr>
-        <w:t xml:space="preserve"> </w:t>
+          <w:lang w:val="en-GB"/>
+        </w:rPr>
+        <w:t xml:space="preserve"> – </w:t>
       </w:r>
       <w:r>
         <w:rPr>
           <w:rFonts w:asciiTheme="majorHAnsi" w:hAnsiTheme="majorHAnsi"/>
           <w:i/>
-        </w:rPr>
-        <w:t>–</w:t>
-      </w:r>
-      <w:r>
-        <w:rPr>
-          <w:rFonts w:asciiTheme="majorHAnsi" w:hAnsiTheme="majorHAnsi"/>
-          <w:i/>
-        </w:rPr>
-        <w:t xml:space="preserve"> </w:t>
-      </w:r>
-      <w:r>
-        <w:rPr>
-          <w:rFonts w:asciiTheme="majorHAnsi" w:hAnsiTheme="majorHAnsi"/>
-          <w:i/>
-        </w:rPr>
-        <w:t>present</w:t>
+          <w:lang w:val="en-GB"/>
+        </w:rPr>
+        <w:t>July 2020</w:t>
       </w:r>
     </w:p>
     <w:p>
@@ -471,95 +866,146 @@
         <w:spacing w:before="120" w:after="360"/>
         <w:rPr>
           <w:rFonts w:asciiTheme="majorHAnsi" w:hAnsiTheme="majorHAnsi"/>
+          <w:lang w:val="en-GB"/>
         </w:rPr>
       </w:pPr>
       <w:r>
         <w:rPr>
           <w:rFonts w:asciiTheme="majorHAnsi" w:hAnsiTheme="majorHAnsi"/>
-        </w:rPr>
-        <w:t>I’m working in the</w:t>
-      </w:r>
-      <w:r>
-        <w:rPr>
-          <w:rFonts w:asciiTheme="majorHAnsi" w:hAnsiTheme="majorHAnsi"/>
-        </w:rPr>
-        <w:t xml:space="preserve"> business banking </w:t>
-      </w:r>
-      <w:r>
-        <w:rPr>
-          <w:rFonts w:asciiTheme="majorHAnsi" w:hAnsiTheme="majorHAnsi"/>
+          <w:lang w:val="en-GB"/>
+        </w:rPr>
+        <w:t>I</w:t>
+      </w:r>
+      <w:r>
+        <w:rPr>
+          <w:rFonts w:asciiTheme="majorHAnsi" w:hAnsiTheme="majorHAnsi"/>
+          <w:lang w:val="en-GB"/>
+        </w:rPr>
+        <w:t xml:space="preserve"> worked </w:t>
+      </w:r>
+      <w:r>
+        <w:rPr>
+          <w:rFonts w:asciiTheme="majorHAnsi" w:hAnsiTheme="majorHAnsi"/>
+          <w:lang w:val="en-GB"/>
+        </w:rPr>
+        <w:t>in the</w:t>
+      </w:r>
+      <w:r>
+        <w:rPr>
+          <w:rFonts w:asciiTheme="majorHAnsi" w:hAnsiTheme="majorHAnsi"/>
+          <w:lang w:val="en-GB"/>
+        </w:rPr>
+        <w:t xml:space="preserve"> </w:t>
+      </w:r>
+      <w:r>
+        <w:rPr>
+          <w:rFonts w:asciiTheme="majorHAnsi" w:hAnsiTheme="majorHAnsi"/>
+          <w:lang w:val="en-GB"/>
         </w:rPr>
         <w:t>team</w:t>
       </w:r>
       <w:r>
         <w:rPr>
           <w:rFonts w:asciiTheme="majorHAnsi" w:hAnsiTheme="majorHAnsi"/>
-        </w:rPr>
-        <w:t>.</w:t>
-      </w:r>
-      <w:r>
-        <w:rPr>
-          <w:rFonts w:asciiTheme="majorHAnsi" w:hAnsiTheme="majorHAnsi"/>
-        </w:rPr>
-        <w:t xml:space="preserve"> The job involves collaborating with </w:t>
-      </w:r>
-      <w:r>
-        <w:rPr>
-          <w:rFonts w:asciiTheme="majorHAnsi" w:hAnsiTheme="majorHAnsi"/>
-        </w:rPr>
-        <w:t>my</w:t>
-      </w:r>
-      <w:r>
-        <w:rPr>
-          <w:rFonts w:asciiTheme="majorHAnsi" w:hAnsiTheme="majorHAnsi"/>
-        </w:rPr>
-        <w:t xml:space="preserve"> squad to ensure we’re delivering what’s most impactful for our users</w:t>
-      </w:r>
-      <w:r>
-        <w:rPr>
-          <w:rFonts w:asciiTheme="majorHAnsi" w:hAnsiTheme="majorHAnsi"/>
-        </w:rPr>
-        <w:t xml:space="preserve"> and for the company</w:t>
-      </w:r>
-      <w:r>
-        <w:rPr>
-          <w:rFonts w:asciiTheme="majorHAnsi" w:hAnsiTheme="majorHAnsi"/>
-        </w:rPr>
-        <w:t>. Outside of squad work, I</w:t>
-      </w:r>
-      <w:r>
-        <w:rPr>
-          <w:rFonts w:asciiTheme="majorHAnsi" w:hAnsiTheme="majorHAnsi"/>
+          <w:lang w:val="en-GB"/>
+        </w:rPr>
+        <w:t xml:space="preserve"> that launched the business banking offering. I’ve been involved in shipping features such as: the signup flow, multi-tier subscriptions,</w:t>
+      </w:r>
+      <w:r>
+        <w:rPr>
+          <w:rFonts w:asciiTheme="majorHAnsi" w:hAnsiTheme="majorHAnsi"/>
+          <w:lang w:val="en-GB"/>
+        </w:rPr>
+        <w:t xml:space="preserve"> </w:t>
+      </w:r>
+      <w:r>
+        <w:rPr>
+          <w:rFonts w:asciiTheme="majorHAnsi" w:hAnsiTheme="majorHAnsi"/>
+          <w:lang w:val="en-GB"/>
+        </w:rPr>
+        <w:t>multi</w:t>
+      </w:r>
+      <w:r>
+        <w:rPr>
+          <w:rFonts w:asciiTheme="majorHAnsi" w:hAnsiTheme="majorHAnsi"/>
+          <w:lang w:val="en-GB"/>
+        </w:rPr>
+        <w:t xml:space="preserve">-user access and </w:t>
+      </w:r>
+      <w:r>
+        <w:rPr>
+          <w:rFonts w:asciiTheme="majorHAnsi" w:hAnsiTheme="majorHAnsi"/>
+          <w:lang w:val="en-GB"/>
+        </w:rPr>
+        <w:t>saving for tax</w:t>
+      </w:r>
+      <w:r>
+        <w:rPr>
+          <w:rFonts w:asciiTheme="majorHAnsi" w:hAnsiTheme="majorHAnsi"/>
+          <w:lang w:val="en-GB"/>
+        </w:rPr>
+        <w:t xml:space="preserve">. </w:t>
+      </w:r>
+      <w:r>
+        <w:rPr>
+          <w:rFonts w:asciiTheme="majorHAnsi" w:hAnsiTheme="majorHAnsi"/>
+          <w:lang w:val="en-GB"/>
+        </w:rPr>
+        <w:t>Outside of squad work, I</w:t>
+      </w:r>
+      <w:r>
+        <w:rPr>
+          <w:rFonts w:asciiTheme="majorHAnsi" w:hAnsiTheme="majorHAnsi"/>
+          <w:lang w:val="en-GB"/>
         </w:rPr>
         <w:t xml:space="preserve">’ve contributed to improving </w:t>
       </w:r>
       <w:r>
         <w:rPr>
           <w:rFonts w:asciiTheme="majorHAnsi" w:hAnsiTheme="majorHAnsi"/>
+          <w:lang w:val="en-GB"/>
         </w:rPr>
         <w:t>build times</w:t>
       </w:r>
       <w:r>
         <w:rPr>
           <w:rFonts w:asciiTheme="majorHAnsi" w:hAnsiTheme="majorHAnsi"/>
-        </w:rPr>
-        <w:t>, setting up a system to keep track and repay our technical debt and</w:t>
-      </w:r>
-      <w:r>
-        <w:rPr>
-          <w:rFonts w:asciiTheme="majorHAnsi" w:hAnsiTheme="majorHAnsi"/>
+          <w:lang w:val="en-GB"/>
+        </w:rPr>
+        <w:t>, setting up a system to keep track</w:t>
+      </w:r>
+      <w:r>
+        <w:rPr>
+          <w:rFonts w:asciiTheme="majorHAnsi" w:hAnsiTheme="majorHAnsi"/>
+          <w:lang w:val="en-GB"/>
+        </w:rPr>
+        <w:t xml:space="preserve"> of</w:t>
+      </w:r>
+      <w:r>
+        <w:rPr>
+          <w:rFonts w:asciiTheme="majorHAnsi" w:hAnsiTheme="majorHAnsi"/>
+          <w:lang w:val="en-GB"/>
+        </w:rPr>
+        <w:t xml:space="preserve"> and repay our technical debt and</w:t>
+      </w:r>
+      <w:r>
+        <w:rPr>
+          <w:rFonts w:asciiTheme="majorHAnsi" w:hAnsiTheme="majorHAnsi"/>
+          <w:lang w:val="en-GB"/>
         </w:rPr>
         <w:t xml:space="preserve"> helping with hiring by </w:t>
       </w:r>
       <w:r>
         <w:rPr>
           <w:rFonts w:asciiTheme="majorHAnsi" w:hAnsiTheme="majorHAnsi"/>
+          <w:lang w:val="en-GB"/>
         </w:rPr>
         <w:t>interviewing candidates</w:t>
       </w:r>
       <w:r>
         <w:rPr>
           <w:rFonts w:asciiTheme="majorHAnsi" w:hAnsiTheme="majorHAnsi"/>
+          <w:lang w:val="en-GB"/>
         </w:rPr>
         <w:t>.</w:t>
       </w:r>
@@ -572,12 +1018,14 @@
         <w:rPr>
           <w:rFonts w:asciiTheme="majorHAnsi" w:hAnsiTheme="majorHAnsi"/>
           <w:b/>
+          <w:lang w:val="en-GB"/>
         </w:rPr>
       </w:pPr>
       <w:r>
         <w:rPr>
           <w:rFonts w:asciiTheme="majorHAnsi" w:hAnsiTheme="majorHAnsi"/>
           <w:b/>
+          <w:lang w:val="en-GB"/>
         </w:rPr>
         <w:t>Independent</w:t>
       </w:r>
@@ -585,6 +1033,7 @@
         <w:rPr>
           <w:rFonts w:asciiTheme="majorHAnsi" w:hAnsiTheme="majorHAnsi"/>
           <w:b/>
+          <w:lang w:val="en-GB"/>
         </w:rPr>
         <w:t xml:space="preserve"> contractor</w:t>
       </w:r>
@@ -592,6 +1041,7 @@
         <w:rPr>
           <w:rFonts w:asciiTheme="majorHAnsi" w:hAnsiTheme="majorHAnsi"/>
           <w:b/>
+          <w:lang w:val="en-GB"/>
         </w:rPr>
         <w:tab/>
       </w:r>
@@ -618,7 +1068,7 @@
                     <pic:cNvPicPr/>
                   </pic:nvPicPr>
                   <pic:blipFill>
-                    <a:blip r:embed="rId11">
+                    <a:blip r:embed="rId14">
                       <a:grayscl/>
                       <a:extLst>
                         <a:ext uri="{28A0092B-C50C-407E-A947-70E740481C1C}">
@@ -657,6 +1107,7 @@
         <w:rPr>
           <w:rFonts w:asciiTheme="majorHAnsi" w:hAnsiTheme="majorHAnsi"/>
           <w:b/>
+          <w:lang w:val="en-GB"/>
         </w:rPr>
         <w:t xml:space="preserve">  </w:t>
       </w:r>
@@ -683,7 +1134,7 @@
                     <pic:cNvPicPr/>
                   </pic:nvPicPr>
                   <pic:blipFill>
-                    <a:blip r:embed="rId12">
+                    <a:blip r:embed="rId15">
                       <a:grayscl/>
                       <a:extLst>
                         <a:ext uri="{28A0092B-C50C-407E-A947-70E740481C1C}">
@@ -722,6 +1173,7 @@
         <w:rPr>
           <w:rFonts w:asciiTheme="majorHAnsi" w:hAnsiTheme="majorHAnsi"/>
           <w:b/>
+          <w:lang w:val="en-GB"/>
         </w:rPr>
         <w:t xml:space="preserve">  </w:t>
       </w:r>
@@ -748,11 +1200,11 @@
                     <pic:cNvPicPr/>
                   </pic:nvPicPr>
                   <pic:blipFill>
-                    <a:blip r:embed="rId13">
+                    <a:blip r:embed="rId16">
                       <a:extLst>
                         <a:ext uri="{BEBA8EAE-BF5A-486C-A8C5-ECC9F3942E4B}">
                           <a14:imgProps xmlns:a14="http://schemas.microsoft.com/office/drawing/2010/main">
-                            <a14:imgLayer r:embed="rId14">
+                            <a14:imgLayer r:embed="rId17">
                               <a14:imgEffect>
                                 <a14:saturation sat="0"/>
                               </a14:imgEffect>
@@ -795,6 +1247,7 @@
         <w:rPr>
           <w:rFonts w:asciiTheme="majorHAnsi" w:hAnsiTheme="majorHAnsi"/>
           <w:b/>
+          <w:lang w:val="en-GB"/>
         </w:rPr>
         <w:t xml:space="preserve">   </w:t>
       </w:r>
@@ -821,11 +1274,11 @@
                     <pic:cNvPicPr/>
                   </pic:nvPicPr>
                   <pic:blipFill>
-                    <a:blip r:embed="rId15">
+                    <a:blip r:embed="rId18">
                       <a:extLst>
                         <a:ext uri="{BEBA8EAE-BF5A-486C-A8C5-ECC9F3942E4B}">
                           <a14:imgProps xmlns:a14="http://schemas.microsoft.com/office/drawing/2010/main">
-                            <a14:imgLayer r:embed="rId16">
+                            <a14:imgLayer r:embed="rId19">
                               <a14:imgEffect>
                                 <a14:saturation sat="0"/>
                               </a14:imgEffect>
@@ -868,6 +1321,7 @@
         <w:rPr>
           <w:rFonts w:asciiTheme="majorHAnsi" w:hAnsiTheme="majorHAnsi"/>
           <w:b/>
+          <w:lang w:val="en-GB"/>
         </w:rPr>
         <w:t xml:space="preserve">   </w:t>
       </w:r>
@@ -894,11 +1348,11 @@
                     <pic:cNvPicPr/>
                   </pic:nvPicPr>
                   <pic:blipFill>
-                    <a:blip r:embed="rId17">
+                    <a:blip r:embed="rId20">
                       <a:extLst>
                         <a:ext uri="{BEBA8EAE-BF5A-486C-A8C5-ECC9F3942E4B}">
                           <a14:imgProps xmlns:a14="http://schemas.microsoft.com/office/drawing/2010/main">
-                            <a14:imgLayer r:embed="rId18">
+                            <a14:imgLayer r:embed="rId21">
                               <a14:imgEffect>
                                 <a14:saturation sat="0"/>
                               </a14:imgEffect>
@@ -942,6 +1396,7 @@
         <w:rPr>
           <w:rFonts w:asciiTheme="majorHAnsi" w:hAnsiTheme="majorHAnsi"/>
           <w:b/>
+          <w:lang w:val="en-GB"/>
         </w:rPr>
         <w:t xml:space="preserve">  </w:t>
       </w:r>
@@ -968,11 +1423,11 @@
                     <pic:cNvPicPr/>
                   </pic:nvPicPr>
                   <pic:blipFill>
-                    <a:blip r:embed="rId19">
+                    <a:blip r:embed="rId22">
                       <a:extLst>
                         <a:ext uri="{BEBA8EAE-BF5A-486C-A8C5-ECC9F3942E4B}">
                           <a14:imgProps xmlns:a14="http://schemas.microsoft.com/office/drawing/2010/main">
-                            <a14:imgLayer r:embed="rId20">
+                            <a14:imgLayer r:embed="rId23">
                               <a14:imgEffect>
                                 <a14:saturation sat="0"/>
                               </a14:imgEffect>
@@ -1015,6 +1470,7 @@
         <w:rPr>
           <w:rFonts w:asciiTheme="majorHAnsi" w:hAnsiTheme="majorHAnsi"/>
           <w:b/>
+          <w:lang w:val="en-GB"/>
         </w:rPr>
         <w:t xml:space="preserve"> </w:t>
       </w:r>
@@ -1022,6 +1478,7 @@
         <w:rPr>
           <w:rFonts w:asciiTheme="majorHAnsi" w:hAnsiTheme="majorHAnsi"/>
           <w:b/>
+          <w:lang w:val="en-GB"/>
         </w:rPr>
         <w:t xml:space="preserve"> </w:t>
       </w:r>
@@ -1048,7 +1505,7 @@
                     <pic:cNvPicPr/>
                   </pic:nvPicPr>
                   <pic:blipFill>
-                    <a:blip r:embed="rId21">
+                    <a:blip r:embed="rId24">
                       <a:grayscl/>
                       <a:extLst>
                         <a:ext uri="{28A0092B-C50C-407E-A947-70E740481C1C}">
@@ -1094,25 +1551,21 @@
         <w:rPr>
           <w:rFonts w:asciiTheme="majorHAnsi" w:hAnsiTheme="majorHAnsi"/>
           <w:i/>
+          <w:lang w:val="en-GB"/>
         </w:rPr>
       </w:pPr>
       <w:r>
         <w:rPr>
           <w:rFonts w:asciiTheme="majorHAnsi" w:hAnsiTheme="majorHAnsi"/>
           <w:b/>
-        </w:rPr>
-        <w:t>iOS Developer</w:t>
-      </w:r>
-      <w:r>
-        <w:rPr>
-          <w:rFonts w:asciiTheme="majorHAnsi" w:hAnsiTheme="majorHAnsi"/>
-          <w:b/>
-        </w:rPr>
-        <w:t>, London, UK</w:t>
-      </w:r>
-      <w:r>
-        <w:rPr>
-          <w:rFonts w:asciiTheme="majorHAnsi" w:hAnsiTheme="majorHAnsi"/>
+          <w:lang w:val="en-GB"/>
+        </w:rPr>
+        <w:t>iOS Developer, London, UK</w:t>
+      </w:r>
+      <w:r>
+        <w:rPr>
+          <w:rFonts w:asciiTheme="majorHAnsi" w:hAnsiTheme="majorHAnsi"/>
+          <w:lang w:val="en-GB"/>
         </w:rPr>
         <w:tab/>
       </w:r>
@@ -1120,13 +1573,23 @@
         <w:rPr>
           <w:rFonts w:asciiTheme="majorHAnsi" w:hAnsiTheme="majorHAnsi"/>
           <w:i/>
-        </w:rPr>
-        <w:t>July 2016</w:t>
+          <w:lang w:val="en-GB"/>
+        </w:rPr>
+        <w:t xml:space="preserve">July 2016 </w:t>
       </w:r>
       <w:r>
         <w:rPr>
           <w:rFonts w:asciiTheme="majorHAnsi" w:hAnsiTheme="majorHAnsi"/>
           <w:i/>
+          <w:lang w:val="en-GB"/>
+        </w:rPr>
+        <w:t>–</w:t>
+      </w:r>
+      <w:r>
+        <w:rPr>
+          <w:rFonts w:asciiTheme="majorHAnsi" w:hAnsiTheme="majorHAnsi"/>
+          <w:i/>
+          <w:lang w:val="en-GB"/>
         </w:rPr>
         <w:t xml:space="preserve"> </w:t>
       </w:r>
@@ -1134,20 +1597,7 @@
         <w:rPr>
           <w:rFonts w:asciiTheme="majorHAnsi" w:hAnsiTheme="majorHAnsi"/>
           <w:i/>
-        </w:rPr>
-        <w:t>–</w:t>
-      </w:r>
-      <w:r>
-        <w:rPr>
-          <w:rFonts w:asciiTheme="majorHAnsi" w:hAnsiTheme="majorHAnsi"/>
-          <w:i/>
-        </w:rPr>
-        <w:t xml:space="preserve"> </w:t>
-      </w:r>
-      <w:r>
-        <w:rPr>
-          <w:rFonts w:asciiTheme="majorHAnsi" w:hAnsiTheme="majorHAnsi"/>
-          <w:i/>
+          <w:lang w:val="en-GB"/>
         </w:rPr>
         <w:t>July 2018</w:t>
       </w:r>
@@ -1157,281 +1607,342 @@
         <w:spacing w:before="120" w:after="360"/>
         <w:rPr>
           <w:rFonts w:asciiTheme="majorHAnsi" w:hAnsiTheme="majorHAnsi"/>
+          <w:lang w:val="en-GB"/>
         </w:rPr>
       </w:pPr>
       <w:r>
         <w:rPr>
           <w:rFonts w:asciiTheme="majorHAnsi" w:hAnsiTheme="majorHAnsi"/>
-        </w:rPr>
-        <w:t xml:space="preserve">At Expedia, I worked on the Hotels.com app, delivering new features and helping out with legacy code. I helped Touch Surgery fix a backlog of bugs ahead </w:t>
-      </w:r>
-      <w:r>
-        <w:rPr>
-          <w:rFonts w:asciiTheme="majorHAnsi" w:hAnsiTheme="majorHAnsi"/>
+          <w:lang w:val="en-GB"/>
+        </w:rPr>
+        <w:t xml:space="preserve">At Expedia, I worked on the Hotels.com app, delivering new features and </w:t>
+      </w:r>
+      <w:r>
+        <w:rPr>
+          <w:rFonts w:asciiTheme="majorHAnsi" w:hAnsiTheme="majorHAnsi"/>
+          <w:lang w:val="en-GB"/>
+        </w:rPr>
+        <w:t>helping</w:t>
+      </w:r>
+      <w:r>
+        <w:rPr>
+          <w:rFonts w:asciiTheme="majorHAnsi" w:hAnsiTheme="majorHAnsi"/>
+          <w:lang w:val="en-GB"/>
+        </w:rPr>
+        <w:t xml:space="preserve"> with legacy code. I helped Touch Surgery fix a backlog of bugs ahead </w:t>
+      </w:r>
+      <w:r>
+        <w:rPr>
+          <w:rFonts w:asciiTheme="majorHAnsi" w:hAnsiTheme="majorHAnsi"/>
+          <w:lang w:val="en-GB"/>
         </w:rPr>
         <w:t>of a</w:t>
       </w:r>
       <w:r>
         <w:rPr>
           <w:rFonts w:asciiTheme="majorHAnsi" w:hAnsiTheme="majorHAnsi"/>
+          <w:lang w:val="en-GB"/>
         </w:rPr>
         <w:t xml:space="preserve"> major release</w:t>
       </w:r>
       <w:r>
         <w:rPr>
           <w:rFonts w:asciiTheme="majorHAnsi" w:hAnsiTheme="majorHAnsi"/>
+          <w:lang w:val="en-GB"/>
         </w:rPr>
         <w:t>.</w:t>
       </w:r>
       <w:r>
         <w:rPr>
           <w:rFonts w:asciiTheme="majorHAnsi" w:hAnsiTheme="majorHAnsi"/>
+          <w:lang w:val="en-GB"/>
         </w:rPr>
         <w:br/>
       </w:r>
       <w:r>
         <w:rPr>
           <w:rFonts w:asciiTheme="majorHAnsi" w:hAnsiTheme="majorHAnsi"/>
+          <w:lang w:val="en-GB"/>
         </w:rPr>
         <w:t>While working</w:t>
       </w:r>
       <w:r>
         <w:rPr>
           <w:rFonts w:asciiTheme="majorHAnsi" w:hAnsiTheme="majorHAnsi"/>
+          <w:lang w:val="en-GB"/>
         </w:rPr>
         <w:t xml:space="preserve"> </w:t>
       </w:r>
       <w:r>
         <w:rPr>
           <w:rFonts w:asciiTheme="majorHAnsi" w:hAnsiTheme="majorHAnsi"/>
+          <w:lang w:val="en-GB"/>
         </w:rPr>
         <w:t>with</w:t>
       </w:r>
       <w:r>
         <w:rPr>
           <w:rFonts w:asciiTheme="majorHAnsi" w:hAnsiTheme="majorHAnsi"/>
+          <w:lang w:val="en-GB"/>
         </w:rPr>
         <w:t xml:space="preserve"> The App Business</w:t>
       </w:r>
       <w:r>
         <w:rPr>
           <w:rFonts w:asciiTheme="majorHAnsi" w:hAnsiTheme="majorHAnsi"/>
+          <w:lang w:val="en-GB"/>
         </w:rPr>
         <w:t xml:space="preserve">, I </w:t>
       </w:r>
       <w:r>
         <w:rPr>
           <w:rFonts w:asciiTheme="majorHAnsi" w:hAnsiTheme="majorHAnsi"/>
+          <w:lang w:val="en-GB"/>
         </w:rPr>
         <w:t>helped deliver</w:t>
       </w:r>
       <w:r>
         <w:rPr>
           <w:rFonts w:asciiTheme="majorHAnsi" w:hAnsiTheme="majorHAnsi"/>
+          <w:lang w:val="en-GB"/>
         </w:rPr>
         <w:t xml:space="preserve"> a range of rail and bus transportation apps for First</w:t>
       </w:r>
       <w:r>
         <w:rPr>
           <w:rFonts w:asciiTheme="majorHAnsi" w:hAnsiTheme="majorHAnsi"/>
+          <w:lang w:val="en-GB"/>
         </w:rPr>
         <w:t xml:space="preserve"> </w:t>
       </w:r>
       <w:r>
         <w:rPr>
           <w:rFonts w:asciiTheme="majorHAnsi" w:hAnsiTheme="majorHAnsi"/>
+          <w:lang w:val="en-GB"/>
         </w:rPr>
         <w:t>Group</w:t>
       </w:r>
       <w:r>
         <w:rPr>
           <w:rFonts w:asciiTheme="majorHAnsi" w:hAnsiTheme="majorHAnsi"/>
+          <w:lang w:val="en-GB"/>
         </w:rPr>
         <w:t xml:space="preserve">; during my contract </w:t>
       </w:r>
       <w:r>
         <w:rPr>
           <w:rFonts w:asciiTheme="majorHAnsi" w:hAnsiTheme="majorHAnsi"/>
+          <w:lang w:val="en-GB"/>
         </w:rPr>
         <w:t xml:space="preserve">I was also part of the </w:t>
       </w:r>
       <w:r>
         <w:rPr>
           <w:rFonts w:asciiTheme="majorHAnsi" w:hAnsiTheme="majorHAnsi"/>
+          <w:lang w:val="en-GB"/>
         </w:rPr>
         <w:t xml:space="preserve">team that developed the official tourist guide </w:t>
       </w:r>
       <w:r>
         <w:rPr>
           <w:rFonts w:asciiTheme="majorHAnsi" w:hAnsiTheme="majorHAnsi"/>
+          <w:lang w:val="en-GB"/>
         </w:rPr>
         <w:t>of</w:t>
       </w:r>
       <w:r>
         <w:rPr>
           <w:rFonts w:asciiTheme="majorHAnsi" w:hAnsiTheme="majorHAnsi"/>
+          <w:lang w:val="en-GB"/>
         </w:rPr>
         <w:t xml:space="preserve"> London</w:t>
       </w:r>
       <w:r>
         <w:rPr>
           <w:rFonts w:asciiTheme="majorHAnsi" w:hAnsiTheme="majorHAnsi"/>
+          <w:lang w:val="en-GB"/>
         </w:rPr>
         <w:t xml:space="preserve"> for 2017</w:t>
       </w:r>
       <w:r>
         <w:rPr>
           <w:rFonts w:asciiTheme="majorHAnsi" w:hAnsiTheme="majorHAnsi"/>
+          <w:lang w:val="en-GB"/>
         </w:rPr>
         <w:t xml:space="preserve">. </w:t>
       </w:r>
       <w:r>
         <w:rPr>
           <w:rFonts w:asciiTheme="majorHAnsi" w:hAnsiTheme="majorHAnsi"/>
+          <w:lang w:val="en-GB"/>
         </w:rPr>
         <w:t>The apps</w:t>
       </w:r>
       <w:r>
         <w:rPr>
           <w:rFonts w:asciiTheme="majorHAnsi" w:hAnsiTheme="majorHAnsi"/>
+          <w:lang w:val="en-GB"/>
         </w:rPr>
         <w:t xml:space="preserve"> </w:t>
       </w:r>
       <w:r>
         <w:rPr>
           <w:rFonts w:asciiTheme="majorHAnsi" w:hAnsiTheme="majorHAnsi"/>
+          <w:lang w:val="en-GB"/>
         </w:rPr>
         <w:t>were</w:t>
       </w:r>
       <w:r>
         <w:rPr>
           <w:rFonts w:asciiTheme="majorHAnsi" w:hAnsiTheme="majorHAnsi"/>
+          <w:lang w:val="en-GB"/>
         </w:rPr>
         <w:t xml:space="preserve"> written entirely in Swift</w:t>
       </w:r>
       <w:r>
         <w:rPr>
           <w:rFonts w:asciiTheme="majorHAnsi" w:hAnsiTheme="majorHAnsi"/>
+          <w:lang w:val="en-GB"/>
         </w:rPr>
         <w:t>,</w:t>
       </w:r>
       <w:r>
         <w:rPr>
           <w:rFonts w:asciiTheme="majorHAnsi" w:hAnsiTheme="majorHAnsi"/>
+          <w:lang w:val="en-GB"/>
         </w:rPr>
         <w:t xml:space="preserve"> </w:t>
       </w:r>
       <w:r>
         <w:rPr>
           <w:rFonts w:asciiTheme="majorHAnsi" w:hAnsiTheme="majorHAnsi"/>
+          <w:lang w:val="en-GB"/>
         </w:rPr>
         <w:t>with an</w:t>
       </w:r>
       <w:r>
         <w:rPr>
           <w:rFonts w:asciiTheme="majorHAnsi" w:hAnsiTheme="majorHAnsi"/>
+          <w:lang w:val="en-GB"/>
         </w:rPr>
         <w:t xml:space="preserve"> MVVM architecture, </w:t>
       </w:r>
       <w:r>
         <w:rPr>
           <w:rFonts w:asciiTheme="majorHAnsi" w:hAnsiTheme="majorHAnsi"/>
+          <w:lang w:val="en-GB"/>
         </w:rPr>
         <w:t>used</w:t>
       </w:r>
       <w:r>
         <w:rPr>
           <w:rFonts w:asciiTheme="majorHAnsi" w:hAnsiTheme="majorHAnsi"/>
+          <w:lang w:val="en-GB"/>
         </w:rPr>
         <w:t xml:space="preserve"> </w:t>
       </w:r>
       <w:r>
         <w:rPr>
           <w:rFonts w:asciiTheme="majorHAnsi" w:hAnsiTheme="majorHAnsi"/>
+          <w:lang w:val="en-GB"/>
         </w:rPr>
         <w:t xml:space="preserve">Realm for </w:t>
       </w:r>
       <w:r>
         <w:rPr>
           <w:rFonts w:asciiTheme="majorHAnsi" w:hAnsiTheme="majorHAnsi"/>
+          <w:lang w:val="en-GB"/>
         </w:rPr>
         <w:t xml:space="preserve">persistence and </w:t>
       </w:r>
       <w:r>
         <w:rPr>
           <w:rFonts w:asciiTheme="majorHAnsi" w:hAnsiTheme="majorHAnsi"/>
+          <w:lang w:val="en-GB"/>
         </w:rPr>
         <w:t>TeamCity with fastlane tools</w:t>
       </w:r>
       <w:r>
         <w:rPr>
           <w:rFonts w:asciiTheme="majorHAnsi" w:hAnsiTheme="majorHAnsi"/>
+          <w:lang w:val="en-GB"/>
         </w:rPr>
         <w:t xml:space="preserve"> </w:t>
       </w:r>
       <w:r>
         <w:rPr>
           <w:rFonts w:asciiTheme="majorHAnsi" w:hAnsiTheme="majorHAnsi"/>
+          <w:lang w:val="en-GB"/>
         </w:rPr>
         <w:t xml:space="preserve">for </w:t>
       </w:r>
       <w:r>
         <w:rPr>
           <w:rFonts w:asciiTheme="majorHAnsi" w:hAnsiTheme="majorHAnsi"/>
+          <w:lang w:val="en-GB"/>
         </w:rPr>
         <w:t>deploying</w:t>
       </w:r>
       <w:r>
         <w:rPr>
           <w:rFonts w:asciiTheme="majorHAnsi" w:hAnsiTheme="majorHAnsi"/>
+          <w:lang w:val="en-GB"/>
         </w:rPr>
         <w:t xml:space="preserve"> internal builds</w:t>
       </w:r>
       <w:r>
         <w:rPr>
           <w:rFonts w:asciiTheme="majorHAnsi" w:hAnsiTheme="majorHAnsi"/>
+          <w:lang w:val="en-GB"/>
         </w:rPr>
         <w:t>. During the same contract</w:t>
       </w:r>
       <w:r>
         <w:rPr>
           <w:rFonts w:asciiTheme="majorHAnsi" w:hAnsiTheme="majorHAnsi"/>
+          <w:lang w:val="en-GB"/>
         </w:rPr>
         <w:t>,</w:t>
       </w:r>
       <w:r>
         <w:rPr>
           <w:rFonts w:asciiTheme="majorHAnsi" w:hAnsiTheme="majorHAnsi"/>
+          <w:lang w:val="en-GB"/>
         </w:rPr>
         <w:t xml:space="preserve"> I worked on</w:t>
       </w:r>
       <w:r>
         <w:rPr>
           <w:rFonts w:asciiTheme="majorHAnsi" w:hAnsiTheme="majorHAnsi"/>
+          <w:lang w:val="en-GB"/>
         </w:rPr>
         <w:t xml:space="preserve"> </w:t>
       </w:r>
       <w:r>
         <w:rPr>
           <w:rFonts w:asciiTheme="majorHAnsi" w:hAnsiTheme="majorHAnsi"/>
+          <w:lang w:val="en-GB"/>
         </w:rPr>
         <w:t>enhancing the security of an existing internal app for Unilever</w:t>
       </w:r>
       <w:r>
         <w:rPr>
           <w:rFonts w:asciiTheme="majorHAnsi" w:hAnsiTheme="majorHAnsi"/>
+          <w:lang w:val="en-GB"/>
         </w:rPr>
         <w:t xml:space="preserve"> </w:t>
       </w:r>
       <w:r>
         <w:rPr>
           <w:rFonts w:asciiTheme="majorHAnsi" w:hAnsiTheme="majorHAnsi"/>
+          <w:lang w:val="en-GB"/>
         </w:rPr>
         <w:t>and refreshing the UI of the Met Office Weather app</w:t>
       </w:r>
       <w:r>
         <w:rPr>
           <w:rFonts w:asciiTheme="majorHAnsi" w:hAnsiTheme="majorHAnsi"/>
+          <w:lang w:val="en-GB"/>
         </w:rPr>
         <w:t>.</w:t>
       </w:r>
@@ -1444,6 +1955,7 @@
         <w:rPr>
           <w:rFonts w:asciiTheme="majorHAnsi" w:hAnsiTheme="majorHAnsi"/>
           <w:b/>
+          <w:lang w:val="en-GB"/>
         </w:rPr>
       </w:pPr>
       <w:r>
@@ -1469,7 +1981,7 @@
                     <pic:cNvPicPr/>
                   </pic:nvPicPr>
                   <pic:blipFill>
-                    <a:blip r:embed="rId22">
+                    <a:blip r:embed="rId25">
                       <a:extLst>
                         <a:ext uri="{28A0092B-C50C-407E-A947-70E740481C1C}">
                           <a14:useLocalDpi xmlns:a14="http://schemas.microsoft.com/office/drawing/2010/main" val="0"/>
@@ -1499,6 +2011,7 @@
         <w:rPr>
           <w:rFonts w:asciiTheme="majorHAnsi" w:hAnsiTheme="majorHAnsi"/>
           <w:b/>
+          <w:lang w:val="en-GB"/>
         </w:rPr>
         <w:tab/>
       </w:r>
@@ -1525,7 +2038,7 @@
                     <pic:cNvPicPr/>
                   </pic:nvPicPr>
                   <pic:blipFill>
-                    <a:blip r:embed="rId23">
+                    <a:blip r:embed="rId26">
                       <a:grayscl/>
                       <a:extLst>
                         <a:ext uri="{28A0092B-C50C-407E-A947-70E740481C1C}">
@@ -1563,12 +2076,14 @@
         <w:rPr>
           <w:rFonts w:asciiTheme="majorHAnsi" w:hAnsiTheme="majorHAnsi"/>
           <w:i/>
+          <w:lang w:val="en-GB"/>
         </w:rPr>
       </w:pPr>
       <w:r>
         <w:rPr>
           <w:rFonts w:asciiTheme="majorHAnsi" w:hAnsiTheme="majorHAnsi"/>
           <w:b/>
+          <w:lang w:val="en-GB"/>
         </w:rPr>
         <w:t>iOS Developer</w:t>
       </w:r>
@@ -1576,12 +2091,14 @@
         <w:rPr>
           <w:rFonts w:asciiTheme="majorHAnsi" w:hAnsiTheme="majorHAnsi"/>
           <w:b/>
+          <w:lang w:val="en-GB"/>
         </w:rPr>
         <w:t>, London, UK</w:t>
       </w:r>
       <w:r>
         <w:rPr>
           <w:rFonts w:asciiTheme="majorHAnsi" w:hAnsiTheme="majorHAnsi"/>
+          <w:lang w:val="en-GB"/>
         </w:rPr>
         <w:tab/>
       </w:r>
@@ -1589,6 +2106,7 @@
         <w:rPr>
           <w:rFonts w:asciiTheme="majorHAnsi" w:hAnsiTheme="majorHAnsi"/>
           <w:i/>
+          <w:lang w:val="en-GB"/>
         </w:rPr>
         <w:t xml:space="preserve">December 2014 - </w:t>
       </w:r>
@@ -1596,6 +2114,7 @@
         <w:rPr>
           <w:rFonts w:asciiTheme="majorHAnsi" w:hAnsiTheme="majorHAnsi"/>
           <w:i/>
+          <w:lang w:val="en-GB"/>
         </w:rPr>
         <w:t>March 2016</w:t>
       </w:r>
@@ -1603,58 +2122,102 @@
     <w:p>
       <w:pPr>
         <w:pStyle w:val="ExperienceParagraph"/>
+        <w:rPr>
+          <w:lang w:val="en-GB"/>
+        </w:rPr>
       </w:pPr>
       <w:r>
-        <w:t>I was in charge of developing</w:t>
-      </w:r>
-      <w:r>
-        <w:t xml:space="preserve"> and maintaining</w:t>
-      </w:r>
-      <w:r>
-        <w:t xml:space="preserve"> the iOS app</w:t>
-      </w:r>
-      <w:r>
+        <w:rPr>
+          <w:lang w:val="en-GB"/>
+        </w:rPr>
+        <w:lastRenderedPageBreak/>
+        <w:t xml:space="preserve">I </w:t>
+      </w:r>
+      <w:proofErr w:type="gramStart"/>
+      <w:r>
+        <w:rPr>
+          <w:lang w:val="en-GB"/>
+        </w:rPr>
+        <w:t>was in charge of</w:t>
+      </w:r>
+      <w:proofErr w:type="gramEnd"/>
+      <w:r>
+        <w:rPr>
+          <w:lang w:val="en-GB"/>
+        </w:rPr>
+        <w:t xml:space="preserve"> developing and maintaining the iOS app</w:t>
+      </w:r>
+      <w:r>
+        <w:rPr>
+          <w:lang w:val="en-GB"/>
+        </w:rPr>
         <w:t>, part of a cross functional team building a classical music streaming product</w:t>
       </w:r>
       <w:r>
+        <w:rPr>
+          <w:lang w:val="en-GB"/>
+        </w:rPr>
         <w:t>. During my time there</w:t>
       </w:r>
       <w:r>
-        <w:t>, we shipped new features, I</w:t>
-      </w:r>
-      <w:r>
+        <w:rPr>
+          <w:lang w:val="en-GB"/>
+        </w:rPr>
+        <w:t>, I</w:t>
+      </w:r>
+      <w:r>
+        <w:rPr>
+          <w:lang w:val="en-GB"/>
+        </w:rPr>
         <w:t xml:space="preserve"> replaced the audio engine in the ap</w:t>
       </w:r>
       <w:r>
+        <w:rPr>
+          <w:lang w:val="en-GB"/>
+        </w:rPr>
         <w:t>p</w:t>
       </w:r>
       <w:r>
+        <w:rPr>
+          <w:lang w:val="en-GB"/>
+        </w:rPr>
         <w:t xml:space="preserve">, </w:t>
       </w:r>
       <w:r>
+        <w:rPr>
+          <w:lang w:val="en-GB"/>
+        </w:rPr>
+        <w:t xml:space="preserve">built an in-app support section, set up CI, </w:t>
+      </w:r>
+      <w:r>
+        <w:rPr>
+          <w:lang w:val="en-GB"/>
+        </w:rPr>
         <w:t>kicked off migration to</w:t>
       </w:r>
       <w:r>
+        <w:rPr>
+          <w:lang w:val="en-GB"/>
+        </w:rPr>
         <w:t xml:space="preserve"> Swift</w:t>
       </w:r>
       <w:r>
+        <w:rPr>
+          <w:lang w:val="en-GB"/>
+        </w:rPr>
         <w:t xml:space="preserve"> and</w:t>
       </w:r>
       <w:r>
+        <w:rPr>
+          <w:lang w:val="en-GB"/>
+        </w:rPr>
         <w:t xml:space="preserve"> increased unit test coverage</w:t>
       </w:r>
       <w:r>
+        <w:rPr>
+          <w:lang w:val="en-GB"/>
+        </w:rPr>
         <w:t xml:space="preserve">. </w:t>
-      </w:r>
-    </w:p>
-    <w:p>
-      <w:pPr>
-        <w:rPr>
-          <w:rFonts w:asciiTheme="majorHAnsi" w:hAnsiTheme="majorHAnsi"/>
-        </w:rPr>
-      </w:pPr>
-      <w:r>
-        <w:br w:type="page"/>
       </w:r>
     </w:p>
     <w:p>
@@ -1665,6 +2228,7 @@
         <w:rPr>
           <w:rFonts w:asciiTheme="majorHAnsi" w:hAnsiTheme="majorHAnsi"/>
           <w:b/>
+          <w:lang w:val="en-GB"/>
         </w:rPr>
       </w:pPr>
       <w:r>
@@ -1674,7 +2238,6 @@
           <w:noProof/>
           <w:lang w:val="en-GB" w:eastAsia="en-GB"/>
         </w:rPr>
-        <w:lastRenderedPageBreak/>
         <w:drawing>
           <wp:inline distT="0" distB="0" distL="0" distR="0" wp14:anchorId="115D6494" wp14:editId="54BC7AF1">
             <wp:extent cx="1681200" cy="273600"/>
@@ -1691,7 +2254,7 @@
                     <pic:cNvPicPr/>
                   </pic:nvPicPr>
                   <pic:blipFill>
-                    <a:blip r:embed="rId24">
+                    <a:blip r:embed="rId27">
                       <a:biLevel thresh="75000"/>
                       <a:extLst>
                         <a:ext uri="{28A0092B-C50C-407E-A947-70E740481C1C}">
@@ -1723,6 +2286,7 @@
         <w:rPr>
           <w:rFonts w:asciiTheme="majorHAnsi" w:hAnsiTheme="majorHAnsi"/>
           <w:b/>
+          <w:lang w:val="en-GB"/>
         </w:rPr>
         <w:tab/>
       </w:r>
@@ -1749,7 +2313,7 @@
                     <pic:cNvPicPr/>
                   </pic:nvPicPr>
                   <pic:blipFill>
-                    <a:blip r:embed="rId25">
+                    <a:blip r:embed="rId28">
                       <a:grayscl/>
                       <a:extLst>
                         <a:ext uri="{28A0092B-C50C-407E-A947-70E740481C1C}">
@@ -1787,6 +2351,7 @@
         <w:rPr>
           <w:rFonts w:asciiTheme="majorHAnsi" w:hAnsiTheme="majorHAnsi"/>
           <w:b/>
+          <w:lang w:val="en-GB"/>
         </w:rPr>
         <w:t xml:space="preserve">   </w:t>
       </w:r>
@@ -1810,198 +2375,6 @@
                 <pic:pic xmlns:pic="http://schemas.openxmlformats.org/drawingml/2006/picture">
                   <pic:nvPicPr>
                     <pic:cNvPr id="5" name="Audi Configurator.png"/>
-                    <pic:cNvPicPr/>
-                  </pic:nvPicPr>
-                  <pic:blipFill>
-                    <a:blip r:embed="rId26">
-                      <a:grayscl/>
-                      <a:extLst>
-                        <a:ext uri="{28A0092B-C50C-407E-A947-70E740481C1C}">
-                          <a14:useLocalDpi xmlns:a14="http://schemas.microsoft.com/office/drawing/2010/main" val="0"/>
-                        </a:ext>
-                      </a:extLst>
-                    </a:blip>
-                    <a:stretch>
-                      <a:fillRect/>
-                    </a:stretch>
-                  </pic:blipFill>
-                  <pic:spPr>
-                    <a:xfrm>
-                      <a:off x="0" y="0"/>
-                      <a:ext cx="540000" cy="540000"/>
-                    </a:xfrm>
-                    <a:prstGeom prst="roundRect">
-                      <a:avLst/>
-                    </a:prstGeom>
-                    <a:ln>
-                      <a:solidFill>
-                        <a:schemeClr val="bg1">
-                          <a:lumMod val="75000"/>
-                        </a:schemeClr>
-                      </a:solidFill>
-                    </a:ln>
-                  </pic:spPr>
-                </pic:pic>
-              </a:graphicData>
-            </a:graphic>
-          </wp:inline>
-        </w:drawing>
-      </w:r>
-      <w:r>
-        <w:rPr>
-          <w:rFonts w:asciiTheme="majorHAnsi" w:hAnsiTheme="majorHAnsi"/>
-          <w:b/>
-        </w:rPr>
-        <w:t xml:space="preserve">   </w:t>
-      </w:r>
-      <w:r>
-        <w:rPr>
-          <w:rFonts w:asciiTheme="majorHAnsi" w:hAnsiTheme="majorHAnsi"/>
-          <w:b/>
-          <w:noProof/>
-          <w:lang w:val="en-GB" w:eastAsia="en-GB"/>
-        </w:rPr>
-        <w:drawing>
-          <wp:inline distT="0" distB="0" distL="0" distR="0" wp14:anchorId="093357D4" wp14:editId="790B2A4B">
-            <wp:extent cx="540000" cy="540000"/>
-            <wp:effectExtent l="25400" t="25400" r="19050" b="19050"/>
-            <wp:docPr id="7" name="Picture 7"/>
-            <wp:cNvGraphicFramePr>
-              <a:graphicFrameLocks xmlns:a="http://schemas.openxmlformats.org/drawingml/2006/main" noChangeAspect="1"/>
-            </wp:cNvGraphicFramePr>
-            <a:graphic xmlns:a="http://schemas.openxmlformats.org/drawingml/2006/main">
-              <a:graphicData uri="http://schemas.openxmlformats.org/drawingml/2006/picture">
-                <pic:pic xmlns:pic="http://schemas.openxmlformats.org/drawingml/2006/picture">
-                  <pic:nvPicPr>
-                    <pic:cNvPr id="7" name="AudiMagazine.png"/>
-                    <pic:cNvPicPr/>
-                  </pic:nvPicPr>
-                  <pic:blipFill>
-                    <a:blip r:embed="rId27">
-                      <a:grayscl/>
-                      <a:extLst>
-                        <a:ext uri="{28A0092B-C50C-407E-A947-70E740481C1C}">
-                          <a14:useLocalDpi xmlns:a14="http://schemas.microsoft.com/office/drawing/2010/main" val="0"/>
-                        </a:ext>
-                      </a:extLst>
-                    </a:blip>
-                    <a:stretch>
-                      <a:fillRect/>
-                    </a:stretch>
-                  </pic:blipFill>
-                  <pic:spPr>
-                    <a:xfrm>
-                      <a:off x="0" y="0"/>
-                      <a:ext cx="540000" cy="540000"/>
-                    </a:xfrm>
-                    <a:prstGeom prst="roundRect">
-                      <a:avLst/>
-                    </a:prstGeom>
-                    <a:ln>
-                      <a:solidFill>
-                        <a:schemeClr val="bg1">
-                          <a:lumMod val="75000"/>
-                        </a:schemeClr>
-                      </a:solidFill>
-                    </a:ln>
-                  </pic:spPr>
-                </pic:pic>
-              </a:graphicData>
-            </a:graphic>
-          </wp:inline>
-        </w:drawing>
-      </w:r>
-      <w:r>
-        <w:rPr>
-          <w:rFonts w:asciiTheme="majorHAnsi" w:hAnsiTheme="majorHAnsi"/>
-          <w:b/>
-        </w:rPr>
-        <w:t xml:space="preserve">   </w:t>
-      </w:r>
-      <w:r>
-        <w:rPr>
-          <w:rFonts w:asciiTheme="majorHAnsi" w:hAnsiTheme="majorHAnsi"/>
-          <w:b/>
-          <w:noProof/>
-          <w:lang w:val="en-GB" w:eastAsia="en-GB"/>
-        </w:rPr>
-        <w:drawing>
-          <wp:inline distT="0" distB="0" distL="0" distR="0" wp14:anchorId="71E841C4" wp14:editId="0EF19941">
-            <wp:extent cx="540000" cy="540000"/>
-            <wp:effectExtent l="25400" t="25400" r="19050" b="19050"/>
-            <wp:docPr id="8" name="Picture 8"/>
-            <wp:cNvGraphicFramePr>
-              <a:graphicFrameLocks xmlns:a="http://schemas.openxmlformats.org/drawingml/2006/main" noChangeAspect="1"/>
-            </wp:cNvGraphicFramePr>
-            <a:graphic xmlns:a="http://schemas.openxmlformats.org/drawingml/2006/main">
-              <a:graphicData uri="http://schemas.openxmlformats.org/drawingml/2006/picture">
-                <pic:pic xmlns:pic="http://schemas.openxmlformats.org/drawingml/2006/picture">
-                  <pic:nvPicPr>
-                    <pic:cNvPr id="8" name="tanke.png"/>
-                    <pic:cNvPicPr/>
-                  </pic:nvPicPr>
-                  <pic:blipFill>
-                    <a:blip r:embed="rId28">
-                      <a:grayscl/>
-                      <a:extLst>
-                        <a:ext uri="{28A0092B-C50C-407E-A947-70E740481C1C}">
-                          <a14:useLocalDpi xmlns:a14="http://schemas.microsoft.com/office/drawing/2010/main" val="0"/>
-                        </a:ext>
-                      </a:extLst>
-                    </a:blip>
-                    <a:stretch>
-                      <a:fillRect/>
-                    </a:stretch>
-                  </pic:blipFill>
-                  <pic:spPr>
-                    <a:xfrm>
-                      <a:off x="0" y="0"/>
-                      <a:ext cx="540000" cy="540000"/>
-                    </a:xfrm>
-                    <a:prstGeom prst="roundRect">
-                      <a:avLst/>
-                    </a:prstGeom>
-                    <a:ln w="3175">
-                      <a:solidFill>
-                        <a:schemeClr val="bg1">
-                          <a:lumMod val="75000"/>
-                        </a:schemeClr>
-                      </a:solidFill>
-                    </a:ln>
-                  </pic:spPr>
-                </pic:pic>
-              </a:graphicData>
-            </a:graphic>
-          </wp:inline>
-        </w:drawing>
-      </w:r>
-      <w:r>
-        <w:rPr>
-          <w:rFonts w:asciiTheme="majorHAnsi" w:hAnsiTheme="majorHAnsi"/>
-          <w:b/>
-        </w:rPr>
-        <w:t xml:space="preserve">   </w:t>
-      </w:r>
-      <w:r>
-        <w:rPr>
-          <w:rFonts w:asciiTheme="majorHAnsi" w:hAnsiTheme="majorHAnsi"/>
-          <w:b/>
-          <w:noProof/>
-          <w:lang w:val="en-GB" w:eastAsia="en-GB"/>
-        </w:rPr>
-        <w:drawing>
-          <wp:inline distT="0" distB="0" distL="0" distR="0" wp14:anchorId="13E4265B" wp14:editId="076220A9">
-            <wp:extent cx="540000" cy="540000"/>
-            <wp:effectExtent l="25400" t="25400" r="19050" b="19050"/>
-            <wp:docPr id="9" name="Picture 9"/>
-            <wp:cNvGraphicFramePr>
-              <a:graphicFrameLocks xmlns:a="http://schemas.openxmlformats.org/drawingml/2006/main" noChangeAspect="1"/>
-            </wp:cNvGraphicFramePr>
-            <a:graphic xmlns:a="http://schemas.openxmlformats.org/drawingml/2006/main">
-              <a:graphicData uri="http://schemas.openxmlformats.org/drawingml/2006/picture">
-                <pic:pic xmlns:pic="http://schemas.openxmlformats.org/drawingml/2006/picture">
-                  <pic:nvPicPr>
-                    <pic:cNvPr id="9" name="mobiLEOS.png"/>
                     <pic:cNvPicPr/>
                   </pic:nvPicPr>
                   <pic:blipFill>
@@ -2043,6 +2416,7 @@
         <w:rPr>
           <w:rFonts w:asciiTheme="majorHAnsi" w:hAnsiTheme="majorHAnsi"/>
           <w:b/>
+          <w:lang w:val="en-GB"/>
         </w:rPr>
         <w:t xml:space="preserve">   </w:t>
       </w:r>
@@ -2054,10 +2428,10 @@
           <w:lang w:val="en-GB" w:eastAsia="en-GB"/>
         </w:rPr>
         <w:drawing>
-          <wp:inline distT="0" distB="0" distL="0" distR="0" wp14:anchorId="78CF1F07" wp14:editId="475C66F0">
+          <wp:inline distT="0" distB="0" distL="0" distR="0" wp14:anchorId="093357D4" wp14:editId="790B2A4B">
             <wp:extent cx="540000" cy="540000"/>
             <wp:effectExtent l="25400" t="25400" r="19050" b="19050"/>
-            <wp:docPr id="10" name="Picture 10"/>
+            <wp:docPr id="7" name="Picture 7"/>
             <wp:cNvGraphicFramePr>
               <a:graphicFrameLocks xmlns:a="http://schemas.openxmlformats.org/drawingml/2006/main" noChangeAspect="1"/>
             </wp:cNvGraphicFramePr>
@@ -2065,7 +2439,7 @@
               <a:graphicData uri="http://schemas.openxmlformats.org/drawingml/2006/picture">
                 <pic:pic xmlns:pic="http://schemas.openxmlformats.org/drawingml/2006/picture">
                   <pic:nvPicPr>
-                    <pic:cNvPr id="10" name="De-Touro.png"/>
+                    <pic:cNvPr id="7" name="AudiMagazine.png"/>
                     <pic:cNvPicPr/>
                   </pic:nvPicPr>
                   <pic:blipFill>
@@ -2103,211 +2477,26 @@
           </wp:inline>
         </w:drawing>
       </w:r>
-    </w:p>
-    <w:p>
-      <w:pPr>
-        <w:tabs>
-          <w:tab w:val="right" w:pos="10490"/>
-        </w:tabs>
-        <w:spacing w:before="120"/>
-        <w:rPr>
-          <w:rFonts w:asciiTheme="majorHAnsi" w:hAnsiTheme="majorHAnsi"/>
-        </w:rPr>
-      </w:pPr>
-      <w:r>
-        <w:rPr>
-          <w:rFonts w:asciiTheme="majorHAnsi" w:hAnsiTheme="majorHAnsi"/>
-          <w:b/>
-        </w:rPr>
-        <w:t xml:space="preserve">iOS </w:t>
-      </w:r>
-      <w:r>
-        <w:rPr>
-          <w:rFonts w:asciiTheme="majorHAnsi" w:hAnsiTheme="majorHAnsi"/>
-          <w:b/>
-        </w:rPr>
-        <w:t>Developer</w:t>
-      </w:r>
-      <w:r>
-        <w:rPr>
-          <w:rFonts w:asciiTheme="majorHAnsi" w:hAnsiTheme="majorHAnsi"/>
-          <w:b/>
-        </w:rPr>
-        <w:t>, Cluj-Napoca, Romania</w:t>
-      </w:r>
-      <w:r>
-        <w:rPr>
-          <w:rFonts w:asciiTheme="majorHAnsi" w:hAnsiTheme="majorHAnsi"/>
-        </w:rPr>
-        <w:tab/>
-      </w:r>
-      <w:r>
-        <w:rPr>
-          <w:rFonts w:asciiTheme="majorHAnsi" w:hAnsiTheme="majorHAnsi"/>
-          <w:i/>
-        </w:rPr>
-        <w:t xml:space="preserve">September 2012 - </w:t>
-      </w:r>
-      <w:r>
-        <w:rPr>
-          <w:rFonts w:asciiTheme="majorHAnsi" w:hAnsiTheme="majorHAnsi"/>
-          <w:i/>
-        </w:rPr>
-        <w:t>July</w:t>
-      </w:r>
-      <w:r>
-        <w:rPr>
-          <w:rFonts w:asciiTheme="majorHAnsi" w:hAnsiTheme="majorHAnsi"/>
-          <w:i/>
-        </w:rPr>
-        <w:t xml:space="preserve"> 2014</w:t>
-      </w:r>
-      <w:r>
-        <w:rPr>
-          <w:rFonts w:asciiTheme="majorHAnsi" w:hAnsiTheme="majorHAnsi"/>
-          <w:b/>
-        </w:rPr>
-        <w:t xml:space="preserve"> </w:t>
-      </w:r>
-    </w:p>
-    <w:p>
-      <w:pPr>
-        <w:pStyle w:val="ExperienceParagraph"/>
-      </w:pPr>
-      <w:r>
-        <w:t>I was involved in developing native apps for iPhone and iPad. I also</w:t>
-      </w:r>
-      <w:r>
-        <w:t xml:space="preserve"> performed code reviews for Audi, analyzing code bases of </w:t>
-      </w:r>
-      <w:r>
-        <w:t>about</w:t>
-      </w:r>
-      <w:r>
-        <w:t xml:space="preserve"> 20 internal and consumer iOS apps. </w:t>
-      </w:r>
-      <w:r>
-        <w:t>Occasionally,</w:t>
-      </w:r>
-      <w:r>
-        <w:t xml:space="preserve"> I </w:t>
-      </w:r>
-      <w:r>
-        <w:t>was helping</w:t>
-      </w:r>
-      <w:r>
-        <w:t xml:space="preserve"> out on Android projects when needed.</w:t>
-      </w:r>
-      <w:r>
-        <w:br/>
-      </w:r>
-      <w:r>
-        <w:t>Here are some</w:t>
-      </w:r>
-      <w:r>
-        <w:t xml:space="preserve"> </w:t>
-      </w:r>
-      <w:r>
-        <w:t>apps that I</w:t>
-      </w:r>
-      <w:r>
-        <w:t xml:space="preserve"> worked on</w:t>
-      </w:r>
-      <w:r>
-        <w:t xml:space="preserve">: </w:t>
-      </w:r>
-      <w:r>
-        <w:br/>
-      </w:r>
-      <w:r>
-        <w:t xml:space="preserve">- </w:t>
-      </w:r>
-      <w:proofErr w:type="spellStart"/>
-      <w:r>
-        <w:t>Tanke</w:t>
-      </w:r>
-      <w:proofErr w:type="spellEnd"/>
-      <w:r>
-        <w:t xml:space="preserve">: a location based mobile app </w:t>
-      </w:r>
-      <w:r>
-        <w:t>for</w:t>
-      </w:r>
-      <w:r>
-        <w:t xml:space="preserve"> electric car owners in Vienna</w:t>
-      </w:r>
-      <w:r>
-        <w:t xml:space="preserve"> to help them</w:t>
-      </w:r>
-      <w:r>
-        <w:t xml:space="preserve"> find charging stations. </w:t>
-      </w:r>
-      <w:r>
-        <w:br/>
-      </w:r>
-      <w:r>
-        <w:t>- mobiLEOS: product targeting the health sector in Germany. It helps health service providers manage appointments with patients and deal with paperwork involving treatment and payment</w:t>
-      </w:r>
-      <w:r>
-        <w:t>s</w:t>
-      </w:r>
-      <w:r>
-        <w:t xml:space="preserve">. </w:t>
-      </w:r>
-      <w:r>
-        <w:br/>
-      </w:r>
-      <w:r>
-        <w:t>- De-Touro: product operating in the German health market. It enables cab drivers to bid on patient transport jobs offered by health insurance companies</w:t>
-      </w:r>
-      <w:r>
-        <w:t>,</w:t>
-      </w:r>
-      <w:r>
-        <w:t xml:space="preserve"> using their mobile devices.</w:t>
-      </w:r>
-    </w:p>
-    <w:p>
-      <w:pPr>
-        <w:tabs>
-          <w:tab w:val="right" w:pos="10490"/>
-        </w:tabs>
-        <w:rPr>
-          <w:rFonts w:asciiTheme="majorHAnsi" w:hAnsiTheme="majorHAnsi"/>
-        </w:rPr>
-      </w:pPr>
-      <w:r>
-        <w:rPr>
-          <w:rFonts w:asciiTheme="majorHAnsi" w:hAnsiTheme="majorHAnsi"/>
-          <w:b/>
-          <w:sz w:val="32"/>
-        </w:rPr>
-        <w:t>Small Footprint, Inc</w:t>
-      </w:r>
-      <w:r>
-        <w:rPr>
-          <w:rFonts w:asciiTheme="majorHAnsi" w:hAnsiTheme="majorHAnsi"/>
-          <w:sz w:val="32"/>
-        </w:rPr>
-        <w:t>.</w:t>
-      </w:r>
-      <w:r>
-        <w:rPr>
-          <w:rFonts w:asciiTheme="majorHAnsi" w:hAnsiTheme="majorHAnsi"/>
-        </w:rPr>
-        <w:tab/>
-      </w:r>
-      <w:r>
-        <w:rPr>
-          <w:rFonts w:asciiTheme="majorHAnsi" w:hAnsiTheme="majorHAnsi"/>
+      <w:r>
+        <w:rPr>
+          <w:rFonts w:asciiTheme="majorHAnsi" w:hAnsiTheme="majorHAnsi"/>
+          <w:b/>
+          <w:lang w:val="en-GB"/>
+        </w:rPr>
+        <w:t xml:space="preserve">   </w:t>
+      </w:r>
+      <w:r>
+        <w:rPr>
+          <w:rFonts w:asciiTheme="majorHAnsi" w:hAnsiTheme="majorHAnsi"/>
+          <w:b/>
           <w:noProof/>
           <w:lang w:val="en-GB" w:eastAsia="en-GB"/>
         </w:rPr>
         <w:drawing>
-          <wp:inline distT="0" distB="0" distL="0" distR="0" wp14:anchorId="5F5C78FD" wp14:editId="1999F763">
+          <wp:inline distT="0" distB="0" distL="0" distR="0" wp14:anchorId="71E841C4" wp14:editId="0EF19941">
             <wp:extent cx="540000" cy="540000"/>
             <wp:effectExtent l="25400" t="25400" r="19050" b="19050"/>
-            <wp:docPr id="11" name="Picture 11"/>
+            <wp:docPr id="8" name="Picture 8"/>
             <wp:cNvGraphicFramePr>
               <a:graphicFrameLocks xmlns:a="http://schemas.openxmlformats.org/drawingml/2006/main" noChangeAspect="1"/>
             </wp:cNvGraphicFramePr>
@@ -2315,7 +2504,7 @@
               <a:graphicData uri="http://schemas.openxmlformats.org/drawingml/2006/picture">
                 <pic:pic xmlns:pic="http://schemas.openxmlformats.org/drawingml/2006/picture">
                   <pic:nvPicPr>
-                    <pic:cNvPr id="11" name="unnamed.png"/>
+                    <pic:cNvPr id="8" name="tanke.png"/>
                     <pic:cNvPicPr/>
                   </pic:nvPicPr>
                   <pic:blipFill>
@@ -2339,7 +2528,7 @@
                     <a:prstGeom prst="roundRect">
                       <a:avLst/>
                     </a:prstGeom>
-                    <a:ln>
+                    <a:ln w="3175">
                       <a:solidFill>
                         <a:schemeClr val="bg1">
                           <a:lumMod val="75000"/>
@@ -2356,20 +2545,23 @@
       <w:r>
         <w:rPr>
           <w:rFonts w:asciiTheme="majorHAnsi" w:hAnsiTheme="majorHAnsi"/>
+          <w:b/>
+          <w:lang w:val="en-GB"/>
         </w:rPr>
         <w:t xml:space="preserve">   </w:t>
       </w:r>
       <w:r>
         <w:rPr>
           <w:rFonts w:asciiTheme="majorHAnsi" w:hAnsiTheme="majorHAnsi"/>
+          <w:b/>
           <w:noProof/>
           <w:lang w:val="en-GB" w:eastAsia="en-GB"/>
         </w:rPr>
         <w:drawing>
-          <wp:inline distT="0" distB="0" distL="0" distR="0" wp14:anchorId="49D1E9BB" wp14:editId="6EB9B7E9">
+          <wp:inline distT="0" distB="0" distL="0" distR="0" wp14:anchorId="13E4265B" wp14:editId="076220A9">
             <wp:extent cx="540000" cy="540000"/>
             <wp:effectExtent l="25400" t="25400" r="19050" b="19050"/>
-            <wp:docPr id="12" name="Picture 12"/>
+            <wp:docPr id="9" name="Picture 9"/>
             <wp:cNvGraphicFramePr>
               <a:graphicFrameLocks xmlns:a="http://schemas.openxmlformats.org/drawingml/2006/main" noChangeAspect="1"/>
             </wp:cNvGraphicFramePr>
@@ -2377,7 +2569,7 @@
               <a:graphicData uri="http://schemas.openxmlformats.org/drawingml/2006/picture">
                 <pic:pic xmlns:pic="http://schemas.openxmlformats.org/drawingml/2006/picture">
                   <pic:nvPicPr>
-                    <pic:cNvPr id="12" name="earshot.png"/>
+                    <pic:cNvPr id="9" name="mobiLEOS.png"/>
                     <pic:cNvPicPr/>
                   </pic:nvPicPr>
                   <pic:blipFill>
@@ -2418,20 +2610,23 @@
       <w:r>
         <w:rPr>
           <w:rFonts w:asciiTheme="majorHAnsi" w:hAnsiTheme="majorHAnsi"/>
+          <w:b/>
+          <w:lang w:val="en-GB"/>
         </w:rPr>
         <w:t xml:space="preserve">   </w:t>
       </w:r>
       <w:r>
         <w:rPr>
           <w:rFonts w:asciiTheme="majorHAnsi" w:hAnsiTheme="majorHAnsi"/>
+          <w:b/>
           <w:noProof/>
           <w:lang w:val="en-GB" w:eastAsia="en-GB"/>
         </w:rPr>
         <w:drawing>
-          <wp:inline distT="0" distB="0" distL="0" distR="0" wp14:anchorId="63AA17CD" wp14:editId="58C24DC8">
+          <wp:inline distT="0" distB="0" distL="0" distR="0" wp14:anchorId="78CF1F07" wp14:editId="475C66F0">
             <wp:extent cx="540000" cy="540000"/>
             <wp:effectExtent l="25400" t="25400" r="19050" b="19050"/>
-            <wp:docPr id="13" name="Picture 13"/>
+            <wp:docPr id="10" name="Picture 10"/>
             <wp:cNvGraphicFramePr>
               <a:graphicFrameLocks xmlns:a="http://schemas.openxmlformats.org/drawingml/2006/main" noChangeAspect="1"/>
             </wp:cNvGraphicFramePr>
@@ -2439,7 +2634,7 @@
               <a:graphicData uri="http://schemas.openxmlformats.org/drawingml/2006/picture">
                 <pic:pic xmlns:pic="http://schemas.openxmlformats.org/drawingml/2006/picture">
                   <pic:nvPicPr>
-                    <pic:cNvPr id="13" name="treks.png"/>
+                    <pic:cNvPr id="10" name="De-Touro.png"/>
                     <pic:cNvPicPr/>
                   </pic:nvPicPr>
                   <pic:blipFill>
@@ -2483,27 +2678,40 @@
         <w:tabs>
           <w:tab w:val="right" w:pos="10490"/>
         </w:tabs>
-        <w:rPr>
-          <w:rFonts w:asciiTheme="majorHAnsi" w:hAnsiTheme="majorHAnsi"/>
+        <w:spacing w:before="120"/>
+        <w:rPr>
+          <w:rFonts w:asciiTheme="majorHAnsi" w:hAnsiTheme="majorHAnsi"/>
+          <w:lang w:val="en-GB"/>
         </w:rPr>
       </w:pPr>
       <w:r>
         <w:rPr>
           <w:rFonts w:asciiTheme="majorHAnsi" w:hAnsiTheme="majorHAnsi"/>
           <w:b/>
-        </w:rPr>
-        <w:t>Mobile App Developer</w:t>
-      </w:r>
-      <w:r>
-        <w:rPr>
-          <w:rFonts w:asciiTheme="majorHAnsi" w:hAnsiTheme="majorHAnsi"/>
-          <w:b/>
+          <w:lang w:val="en-GB"/>
+        </w:rPr>
+        <w:t xml:space="preserve">iOS </w:t>
+      </w:r>
+      <w:r>
+        <w:rPr>
+          <w:rFonts w:asciiTheme="majorHAnsi" w:hAnsiTheme="majorHAnsi"/>
+          <w:b/>
+          <w:lang w:val="en-GB"/>
+        </w:rPr>
+        <w:t>Developer</w:t>
+      </w:r>
+      <w:r>
+        <w:rPr>
+          <w:rFonts w:asciiTheme="majorHAnsi" w:hAnsiTheme="majorHAnsi"/>
+          <w:b/>
+          <w:lang w:val="en-GB"/>
         </w:rPr>
         <w:t>, Cluj-Napoca, Romania</w:t>
       </w:r>
       <w:r>
         <w:rPr>
           <w:rFonts w:asciiTheme="majorHAnsi" w:hAnsiTheme="majorHAnsi"/>
+          <w:lang w:val="en-GB"/>
         </w:rPr>
         <w:tab/>
       </w:r>
@@ -2511,100 +2719,243 @@
         <w:rPr>
           <w:rFonts w:asciiTheme="majorHAnsi" w:hAnsiTheme="majorHAnsi"/>
           <w:i/>
-        </w:rPr>
-        <w:t>November 2011 - August 2012</w:t>
+          <w:lang w:val="en-GB"/>
+        </w:rPr>
+        <w:t xml:space="preserve">September 2012 - </w:t>
+      </w:r>
+      <w:r>
+        <w:rPr>
+          <w:rFonts w:asciiTheme="majorHAnsi" w:hAnsiTheme="majorHAnsi"/>
+          <w:i/>
+          <w:lang w:val="en-GB"/>
+        </w:rPr>
+        <w:t>July</w:t>
+      </w:r>
+      <w:r>
+        <w:rPr>
+          <w:rFonts w:asciiTheme="majorHAnsi" w:hAnsiTheme="majorHAnsi"/>
+          <w:i/>
+          <w:lang w:val="en-GB"/>
+        </w:rPr>
+        <w:t xml:space="preserve"> 2014</w:t>
+      </w:r>
+      <w:r>
+        <w:rPr>
+          <w:rFonts w:asciiTheme="majorHAnsi" w:hAnsiTheme="majorHAnsi"/>
+          <w:b/>
+          <w:lang w:val="en-GB"/>
+        </w:rPr>
+        <w:t xml:space="preserve"> </w:t>
       </w:r>
     </w:p>
     <w:p>
       <w:pPr>
         <w:pStyle w:val="ExperienceParagraph"/>
+        <w:rPr>
+          <w:lang w:val="en-GB"/>
+        </w:rPr>
       </w:pPr>
       <w:r>
-        <w:t>Started out working</w:t>
-      </w:r>
-      <w:r>
-        <w:t xml:space="preserve"> on a</w:t>
-      </w:r>
-      <w:r>
-        <w:t>n</w:t>
-      </w:r>
-      <w:r>
+        <w:rPr>
+          <w:lang w:val="en-GB"/>
+        </w:rPr>
+        <w:t>I was involved in developing native apps for iPhone and iPad. I also</w:t>
+      </w:r>
+      <w:r>
+        <w:rPr>
+          <w:lang w:val="en-GB"/>
+        </w:rPr>
+        <w:t xml:space="preserve"> performed code reviews for Audi, </w:t>
+      </w:r>
+      <w:r>
+        <w:rPr>
+          <w:lang w:val="en-GB"/>
+        </w:rPr>
+        <w:t>analysing</w:t>
+      </w:r>
+      <w:r>
+        <w:rPr>
+          <w:lang w:val="en-GB"/>
+        </w:rPr>
+        <w:t xml:space="preserve"> code bases of </w:t>
+      </w:r>
+      <w:r>
+        <w:rPr>
+          <w:lang w:val="en-GB"/>
+        </w:rPr>
+        <w:t>about</w:t>
+      </w:r>
+      <w:r>
+        <w:rPr>
+          <w:lang w:val="en-GB"/>
+        </w:rPr>
+        <w:t xml:space="preserve"> 20 internal and consumer iOS apps. </w:t>
+      </w:r>
+      <w:r>
+        <w:rPr>
+          <w:lang w:val="en-GB"/>
+        </w:rPr>
+        <w:t>Occasionally,</w:t>
+      </w:r>
+      <w:r>
+        <w:rPr>
+          <w:lang w:val="en-GB"/>
+        </w:rPr>
+        <w:t xml:space="preserve"> I </w:t>
+      </w:r>
+      <w:r>
+        <w:rPr>
+          <w:lang w:val="en-GB"/>
+        </w:rPr>
+        <w:t xml:space="preserve">was </w:t>
+      </w:r>
+      <w:proofErr w:type="gramStart"/>
+      <w:r>
+        <w:rPr>
+          <w:lang w:val="en-GB"/>
+        </w:rPr>
+        <w:t>helping</w:t>
+      </w:r>
+      <w:r>
+        <w:rPr>
+          <w:lang w:val="en-GB"/>
+        </w:rPr>
+        <w:t xml:space="preserve"> out</w:t>
+      </w:r>
+      <w:proofErr w:type="gramEnd"/>
+      <w:r>
+        <w:rPr>
+          <w:lang w:val="en-GB"/>
+        </w:rPr>
+        <w:t xml:space="preserve"> on Android projects when needed.</w:t>
+      </w:r>
+      <w:r>
+        <w:rPr>
+          <w:lang w:val="en-GB"/>
+        </w:rPr>
+        <w:br/>
+        <w:t>Here are some</w:t>
+      </w:r>
+      <w:r>
+        <w:rPr>
+          <w:lang w:val="en-GB"/>
+        </w:rPr>
         <w:t xml:space="preserve"> </w:t>
       </w:r>
       <w:r>
-        <w:t xml:space="preserve">app built with </w:t>
-      </w:r>
-      <w:r>
-        <w:t>Ti</w:t>
-      </w:r>
-      <w:r>
-        <w:t xml:space="preserve">tanium API but realized </w:t>
-      </w:r>
-      <w:r>
-        <w:t>this technology was becoming a</w:t>
-      </w:r>
-      <w:r>
-        <w:t xml:space="preserve"> performance </w:t>
-      </w:r>
-      <w:r>
-        <w:t>bottleneck</w:t>
-      </w:r>
-      <w:r>
-        <w:t xml:space="preserve"> so we </w:t>
-      </w:r>
-      <w:r>
-        <w:t>switched to native iOS development</w:t>
-      </w:r>
-      <w:r>
-        <w:t>.</w:t>
-      </w:r>
-      <w:r>
-        <w:t xml:space="preserve"> </w:t>
-      </w:r>
-      <w:r>
-        <w:t>L</w:t>
-      </w:r>
-      <w:r>
-        <w:t>earning along the way, I built</w:t>
-      </w:r>
-      <w:r>
-        <w:t xml:space="preserve"> two enterprise </w:t>
-      </w:r>
-      <w:r>
-        <w:t xml:space="preserve">distributed </w:t>
-      </w:r>
-      <w:r>
-        <w:t>apps</w:t>
-      </w:r>
-      <w:r>
-        <w:t xml:space="preserve">, one </w:t>
-      </w:r>
-      <w:r>
+        <w:rPr>
+          <w:lang w:val="en-GB"/>
+        </w:rPr>
+        <w:t>apps that I</w:t>
+      </w:r>
+      <w:r>
+        <w:rPr>
+          <w:lang w:val="en-GB"/>
+        </w:rPr>
+        <w:t xml:space="preserve"> worked on</w:t>
+      </w:r>
+      <w:r>
+        <w:rPr>
+          <w:lang w:val="en-GB"/>
+        </w:rPr>
+        <w:t xml:space="preserve">: </w:t>
+      </w:r>
+      <w:r>
+        <w:rPr>
+          <w:lang w:val="en-GB"/>
+        </w:rPr>
+        <w:br/>
+        <w:t xml:space="preserve">- </w:t>
+      </w:r>
+      <w:proofErr w:type="spellStart"/>
+      <w:r>
+        <w:rPr>
+          <w:lang w:val="en-GB"/>
+        </w:rPr>
+        <w:t>Tanke</w:t>
+      </w:r>
+      <w:proofErr w:type="spellEnd"/>
+      <w:r>
+        <w:rPr>
+          <w:lang w:val="en-GB"/>
+        </w:rPr>
+        <w:t xml:space="preserve">: a location based mobile app </w:t>
+      </w:r>
+      <w:r>
+        <w:rPr>
+          <w:lang w:val="en-GB"/>
+        </w:rPr>
         <w:t>for</w:t>
       </w:r>
       <w:r>
-        <w:t xml:space="preserve"> iPhone and the other for iPad.</w:t>
-      </w:r>
-      <w:r>
-        <w:t xml:space="preserve"> </w:t>
-      </w:r>
-      <w:r>
-        <w:t xml:space="preserve">My last project at this company was </w:t>
-      </w:r>
-      <w:r>
-        <w:t>developing a</w:t>
-      </w:r>
-      <w:r>
-        <w:t xml:space="preserve"> simple</w:t>
-      </w:r>
-      <w:r>
-        <w:t xml:space="preserve"> 2D puzzle game for Android phones and tablets (Java</w:t>
-      </w:r>
-      <w:r>
-        <w:t>)</w:t>
-      </w:r>
-      <w:r>
-        <w:t>.</w:t>
+        <w:rPr>
+          <w:lang w:val="en-GB"/>
+        </w:rPr>
+        <w:t xml:space="preserve"> electric car owners in Vienna</w:t>
+      </w:r>
+      <w:r>
+        <w:rPr>
+          <w:lang w:val="en-GB"/>
+        </w:rPr>
+        <w:t xml:space="preserve"> to help them</w:t>
+      </w:r>
+      <w:r>
+        <w:rPr>
+          <w:lang w:val="en-GB"/>
+        </w:rPr>
+        <w:t xml:space="preserve"> find charging stations. </w:t>
+      </w:r>
+      <w:r>
+        <w:rPr>
+          <w:lang w:val="en-GB"/>
+        </w:rPr>
+        <w:br/>
+        <w:t xml:space="preserve">- </w:t>
+      </w:r>
+      <w:proofErr w:type="spellStart"/>
+      <w:r>
+        <w:rPr>
+          <w:lang w:val="en-GB"/>
+        </w:rPr>
+        <w:t>mobiLEOS</w:t>
+      </w:r>
+      <w:proofErr w:type="spellEnd"/>
+      <w:r>
+        <w:rPr>
+          <w:lang w:val="en-GB"/>
+        </w:rPr>
+        <w:t>: product targeting the health sector in Germany. It helps health service providers manage appointments with patients and deal with paperwork involving treatment and payment</w:t>
+      </w:r>
+      <w:r>
+        <w:rPr>
+          <w:lang w:val="en-GB"/>
+        </w:rPr>
+        <w:t>s</w:t>
+      </w:r>
+      <w:r>
+        <w:rPr>
+          <w:lang w:val="en-GB"/>
+        </w:rPr>
+        <w:t xml:space="preserve">. </w:t>
+      </w:r>
+      <w:r>
+        <w:rPr>
+          <w:lang w:val="en-GB"/>
+        </w:rPr>
+        <w:br/>
+        <w:t>- De-Touro: product operating in the German health market. It enables cab drivers to bid on patient transport jobs offered by health insurance companies</w:t>
+      </w:r>
+      <w:r>
+        <w:rPr>
+          <w:lang w:val="en-GB"/>
+        </w:rPr>
+        <w:t>,</w:t>
+      </w:r>
+      <w:r>
+        <w:rPr>
+          <w:lang w:val="en-GB"/>
+        </w:rPr>
+        <w:t xml:space="preserve"> using their mobile devices.</w:t>
       </w:r>
     </w:p>
     <w:p>
@@ -2614,17 +2965,214 @@
         </w:tabs>
         <w:rPr>
           <w:rFonts w:asciiTheme="majorHAnsi" w:hAnsiTheme="majorHAnsi"/>
+          <w:lang w:val="en-GB"/>
+        </w:rPr>
+      </w:pPr>
+      <w:r>
+        <w:rPr>
+          <w:rFonts w:asciiTheme="majorHAnsi" w:hAnsiTheme="majorHAnsi"/>
           <w:b/>
           <w:sz w:val="32"/>
-        </w:rPr>
-      </w:pPr>
-      <w:r>
-        <w:rPr>
-          <w:rFonts w:asciiTheme="majorHAnsi" w:hAnsiTheme="majorHAnsi"/>
-          <w:b/>
+          <w:lang w:val="en-GB"/>
+        </w:rPr>
+        <w:t>Small Footprint, Inc</w:t>
+      </w:r>
+      <w:r>
+        <w:rPr>
+          <w:rFonts w:asciiTheme="majorHAnsi" w:hAnsiTheme="majorHAnsi"/>
           <w:sz w:val="32"/>
-        </w:rPr>
-        <w:t>OSF Global Services</w:t>
+          <w:lang w:val="en-GB"/>
+        </w:rPr>
+        <w:t>.</w:t>
+      </w:r>
+      <w:r>
+        <w:rPr>
+          <w:rFonts w:asciiTheme="majorHAnsi" w:hAnsiTheme="majorHAnsi"/>
+          <w:lang w:val="en-GB"/>
+        </w:rPr>
+        <w:tab/>
+      </w:r>
+      <w:r>
+        <w:rPr>
+          <w:rFonts w:asciiTheme="majorHAnsi" w:hAnsiTheme="majorHAnsi"/>
+          <w:noProof/>
+          <w:lang w:val="en-GB" w:eastAsia="en-GB"/>
+        </w:rPr>
+        <w:drawing>
+          <wp:inline distT="0" distB="0" distL="0" distR="0" wp14:anchorId="5F5C78FD" wp14:editId="1999F763">
+            <wp:extent cx="540000" cy="540000"/>
+            <wp:effectExtent l="25400" t="25400" r="19050" b="19050"/>
+            <wp:docPr id="11" name="Picture 11"/>
+            <wp:cNvGraphicFramePr>
+              <a:graphicFrameLocks xmlns:a="http://schemas.openxmlformats.org/drawingml/2006/main" noChangeAspect="1"/>
+            </wp:cNvGraphicFramePr>
+            <a:graphic xmlns:a="http://schemas.openxmlformats.org/drawingml/2006/main">
+              <a:graphicData uri="http://schemas.openxmlformats.org/drawingml/2006/picture">
+                <pic:pic xmlns:pic="http://schemas.openxmlformats.org/drawingml/2006/picture">
+                  <pic:nvPicPr>
+                    <pic:cNvPr id="11" name="unnamed.png"/>
+                    <pic:cNvPicPr/>
+                  </pic:nvPicPr>
+                  <pic:blipFill>
+                    <a:blip r:embed="rId34">
+                      <a:grayscl/>
+                      <a:extLst>
+                        <a:ext uri="{28A0092B-C50C-407E-A947-70E740481C1C}">
+                          <a14:useLocalDpi xmlns:a14="http://schemas.microsoft.com/office/drawing/2010/main" val="0"/>
+                        </a:ext>
+                      </a:extLst>
+                    </a:blip>
+                    <a:stretch>
+                      <a:fillRect/>
+                    </a:stretch>
+                  </pic:blipFill>
+                  <pic:spPr>
+                    <a:xfrm>
+                      <a:off x="0" y="0"/>
+                      <a:ext cx="540000" cy="540000"/>
+                    </a:xfrm>
+                    <a:prstGeom prst="roundRect">
+                      <a:avLst/>
+                    </a:prstGeom>
+                    <a:ln>
+                      <a:solidFill>
+                        <a:schemeClr val="bg1">
+                          <a:lumMod val="75000"/>
+                        </a:schemeClr>
+                      </a:solidFill>
+                    </a:ln>
+                  </pic:spPr>
+                </pic:pic>
+              </a:graphicData>
+            </a:graphic>
+          </wp:inline>
+        </w:drawing>
+      </w:r>
+      <w:r>
+        <w:rPr>
+          <w:rFonts w:asciiTheme="majorHAnsi" w:hAnsiTheme="majorHAnsi"/>
+          <w:lang w:val="en-GB"/>
+        </w:rPr>
+        <w:t xml:space="preserve">   </w:t>
+      </w:r>
+      <w:r>
+        <w:rPr>
+          <w:rFonts w:asciiTheme="majorHAnsi" w:hAnsiTheme="majorHAnsi"/>
+          <w:noProof/>
+          <w:lang w:val="en-GB" w:eastAsia="en-GB"/>
+        </w:rPr>
+        <w:drawing>
+          <wp:inline distT="0" distB="0" distL="0" distR="0" wp14:anchorId="49D1E9BB" wp14:editId="6EB9B7E9">
+            <wp:extent cx="540000" cy="540000"/>
+            <wp:effectExtent l="25400" t="25400" r="19050" b="19050"/>
+            <wp:docPr id="12" name="Picture 12"/>
+            <wp:cNvGraphicFramePr>
+              <a:graphicFrameLocks xmlns:a="http://schemas.openxmlformats.org/drawingml/2006/main" noChangeAspect="1"/>
+            </wp:cNvGraphicFramePr>
+            <a:graphic xmlns:a="http://schemas.openxmlformats.org/drawingml/2006/main">
+              <a:graphicData uri="http://schemas.openxmlformats.org/drawingml/2006/picture">
+                <pic:pic xmlns:pic="http://schemas.openxmlformats.org/drawingml/2006/picture">
+                  <pic:nvPicPr>
+                    <pic:cNvPr id="12" name="earshot.png"/>
+                    <pic:cNvPicPr/>
+                  </pic:nvPicPr>
+                  <pic:blipFill>
+                    <a:blip r:embed="rId35">
+                      <a:grayscl/>
+                      <a:extLst>
+                        <a:ext uri="{28A0092B-C50C-407E-A947-70E740481C1C}">
+                          <a14:useLocalDpi xmlns:a14="http://schemas.microsoft.com/office/drawing/2010/main" val="0"/>
+                        </a:ext>
+                      </a:extLst>
+                    </a:blip>
+                    <a:stretch>
+                      <a:fillRect/>
+                    </a:stretch>
+                  </pic:blipFill>
+                  <pic:spPr>
+                    <a:xfrm>
+                      <a:off x="0" y="0"/>
+                      <a:ext cx="540000" cy="540000"/>
+                    </a:xfrm>
+                    <a:prstGeom prst="roundRect">
+                      <a:avLst/>
+                    </a:prstGeom>
+                    <a:ln>
+                      <a:solidFill>
+                        <a:schemeClr val="bg1">
+                          <a:lumMod val="75000"/>
+                        </a:schemeClr>
+                      </a:solidFill>
+                    </a:ln>
+                  </pic:spPr>
+                </pic:pic>
+              </a:graphicData>
+            </a:graphic>
+          </wp:inline>
+        </w:drawing>
+      </w:r>
+      <w:r>
+        <w:rPr>
+          <w:rFonts w:asciiTheme="majorHAnsi" w:hAnsiTheme="majorHAnsi"/>
+          <w:lang w:val="en-GB"/>
+        </w:rPr>
+        <w:t xml:space="preserve">   </w:t>
+      </w:r>
+      <w:r>
+        <w:rPr>
+          <w:rFonts w:asciiTheme="majorHAnsi" w:hAnsiTheme="majorHAnsi"/>
+          <w:noProof/>
+          <w:lang w:val="en-GB" w:eastAsia="en-GB"/>
+        </w:rPr>
+        <w:drawing>
+          <wp:inline distT="0" distB="0" distL="0" distR="0" wp14:anchorId="63AA17CD" wp14:editId="58C24DC8">
+            <wp:extent cx="540000" cy="540000"/>
+            <wp:effectExtent l="25400" t="25400" r="19050" b="19050"/>
+            <wp:docPr id="13" name="Picture 13"/>
+            <wp:cNvGraphicFramePr>
+              <a:graphicFrameLocks xmlns:a="http://schemas.openxmlformats.org/drawingml/2006/main" noChangeAspect="1"/>
+            </wp:cNvGraphicFramePr>
+            <a:graphic xmlns:a="http://schemas.openxmlformats.org/drawingml/2006/main">
+              <a:graphicData uri="http://schemas.openxmlformats.org/drawingml/2006/picture">
+                <pic:pic xmlns:pic="http://schemas.openxmlformats.org/drawingml/2006/picture">
+                  <pic:nvPicPr>
+                    <pic:cNvPr id="13" name="treks.png"/>
+                    <pic:cNvPicPr/>
+                  </pic:nvPicPr>
+                  <pic:blipFill>
+                    <a:blip r:embed="rId36">
+                      <a:grayscl/>
+                      <a:extLst>
+                        <a:ext uri="{28A0092B-C50C-407E-A947-70E740481C1C}">
+                          <a14:useLocalDpi xmlns:a14="http://schemas.microsoft.com/office/drawing/2010/main" val="0"/>
+                        </a:ext>
+                      </a:extLst>
+                    </a:blip>
+                    <a:stretch>
+                      <a:fillRect/>
+                    </a:stretch>
+                  </pic:blipFill>
+                  <pic:spPr>
+                    <a:xfrm>
+                      <a:off x="0" y="0"/>
+                      <a:ext cx="540000" cy="540000"/>
+                    </a:xfrm>
+                    <a:prstGeom prst="roundRect">
+                      <a:avLst/>
+                    </a:prstGeom>
+                    <a:ln>
+                      <a:solidFill>
+                        <a:schemeClr val="bg1">
+                          <a:lumMod val="75000"/>
+                        </a:schemeClr>
+                      </a:solidFill>
+                    </a:ln>
+                  </pic:spPr>
+                </pic:pic>
+              </a:graphicData>
+            </a:graphic>
+          </wp:inline>
+        </w:drawing>
       </w:r>
     </w:p>
     <w:p>
@@ -2634,32 +3182,29 @@
         </w:tabs>
         <w:rPr>
           <w:rFonts w:asciiTheme="majorHAnsi" w:hAnsiTheme="majorHAnsi"/>
+          <w:lang w:val="en-GB"/>
         </w:rPr>
       </w:pPr>
       <w:r>
         <w:rPr>
           <w:rFonts w:asciiTheme="majorHAnsi" w:hAnsiTheme="majorHAnsi"/>
           <w:b/>
-        </w:rPr>
-        <w:t>JavaScript</w:t>
-      </w:r>
-      <w:r>
-        <w:rPr>
-          <w:rFonts w:asciiTheme="majorHAnsi" w:hAnsiTheme="majorHAnsi"/>
-          <w:b/>
-        </w:rPr>
-        <w:t xml:space="preserve"> Developer</w:t>
-      </w:r>
-      <w:r>
-        <w:rPr>
-          <w:rFonts w:asciiTheme="majorHAnsi" w:hAnsiTheme="majorHAnsi"/>
-          <w:b/>
+          <w:lang w:val="en-GB"/>
+        </w:rPr>
+        <w:t>Mobile App Developer</w:t>
+      </w:r>
+      <w:r>
+        <w:rPr>
+          <w:rFonts w:asciiTheme="majorHAnsi" w:hAnsiTheme="majorHAnsi"/>
+          <w:b/>
+          <w:lang w:val="en-GB"/>
         </w:rPr>
         <w:t>, Cluj-Napoca, Romania</w:t>
       </w:r>
       <w:r>
         <w:rPr>
           <w:rFonts w:asciiTheme="majorHAnsi" w:hAnsiTheme="majorHAnsi"/>
+          <w:lang w:val="en-GB"/>
         </w:rPr>
         <w:tab/>
       </w:r>
@@ -2667,46 +3212,173 @@
         <w:rPr>
           <w:rFonts w:asciiTheme="majorHAnsi" w:hAnsiTheme="majorHAnsi"/>
           <w:i/>
-        </w:rPr>
-        <w:t>October 2010 - August 2011</w:t>
+          <w:lang w:val="en-GB"/>
+        </w:rPr>
+        <w:t>November 2011 - August 2012</w:t>
       </w:r>
     </w:p>
     <w:p>
       <w:pPr>
         <w:pStyle w:val="ExperienceParagraph"/>
+        <w:rPr>
+          <w:lang w:val="en-GB"/>
+        </w:rPr>
       </w:pPr>
       <w:r>
-        <w:t xml:space="preserve">I worked </w:t>
-      </w:r>
-      <w:r>
-        <w:t>on</w:t>
-      </w:r>
-      <w:r>
+        <w:rPr>
+          <w:lang w:val="en-GB"/>
+        </w:rPr>
+        <w:t>Started out working on a</w:t>
+      </w:r>
+      <w:r>
+        <w:rPr>
+          <w:lang w:val="en-GB"/>
+        </w:rPr>
+        <w:t>n</w:t>
+      </w:r>
+      <w:r>
+        <w:rPr>
+          <w:lang w:val="en-GB"/>
+        </w:rPr>
         <w:t xml:space="preserve"> </w:t>
       </w:r>
       <w:r>
-        <w:t>building</w:t>
-      </w:r>
-      <w:r>
-        <w:t xml:space="preserve"> custom e-commerce solutions </w:t>
-      </w:r>
-      <w:r>
-        <w:t>using</w:t>
-      </w:r>
-      <w:r>
-        <w:t xml:space="preserve"> Demandware</w:t>
-      </w:r>
-      <w:r>
-        <w:t xml:space="preserve"> as a full stack engineer.</w:t>
-      </w:r>
-      <w:r>
-        <w:t xml:space="preserve"> I also worked on developing </w:t>
-      </w:r>
-      <w:r>
-        <w:t>a few</w:t>
-      </w:r>
-      <w:r>
-        <w:t xml:space="preserve"> mobile applications for Android and Blackberry using the native APIs (Java) and Appcelerator’s Titanium API (Javascript).</w:t>
+        <w:rPr>
+          <w:lang w:val="en-GB"/>
+        </w:rPr>
+        <w:t xml:space="preserve">app built with Titanium API but realized </w:t>
+      </w:r>
+      <w:r>
+        <w:rPr>
+          <w:lang w:val="en-GB"/>
+        </w:rPr>
+        <w:t>this technology was becoming a</w:t>
+      </w:r>
+      <w:r>
+        <w:rPr>
+          <w:lang w:val="en-GB"/>
+        </w:rPr>
+        <w:t xml:space="preserve"> performance </w:t>
+      </w:r>
+      <w:r>
+        <w:rPr>
+          <w:lang w:val="en-GB"/>
+        </w:rPr>
+        <w:t>bottleneck</w:t>
+      </w:r>
+      <w:r>
+        <w:rPr>
+          <w:lang w:val="en-GB"/>
+        </w:rPr>
+        <w:t xml:space="preserve"> so we </w:t>
+      </w:r>
+      <w:r>
+        <w:rPr>
+          <w:lang w:val="en-GB"/>
+        </w:rPr>
+        <w:t>switched to native iOS development</w:t>
+      </w:r>
+      <w:r>
+        <w:rPr>
+          <w:lang w:val="en-GB"/>
+        </w:rPr>
+        <w:t>.</w:t>
+      </w:r>
+      <w:r>
+        <w:rPr>
+          <w:lang w:val="en-GB"/>
+        </w:rPr>
+        <w:t xml:space="preserve"> </w:t>
+      </w:r>
+      <w:r>
+        <w:rPr>
+          <w:lang w:val="en-GB"/>
+        </w:rPr>
+        <w:t>L</w:t>
+      </w:r>
+      <w:r>
+        <w:rPr>
+          <w:lang w:val="en-GB"/>
+        </w:rPr>
+        <w:t>earning along the way, I built</w:t>
+      </w:r>
+      <w:r>
+        <w:rPr>
+          <w:lang w:val="en-GB"/>
+        </w:rPr>
+        <w:t xml:space="preserve"> two enterprise </w:t>
+      </w:r>
+      <w:r>
+        <w:rPr>
+          <w:lang w:val="en-GB"/>
+        </w:rPr>
+        <w:t xml:space="preserve">distributed </w:t>
+      </w:r>
+      <w:r>
+        <w:rPr>
+          <w:lang w:val="en-GB"/>
+        </w:rPr>
+        <w:t>apps</w:t>
+      </w:r>
+      <w:r>
+        <w:rPr>
+          <w:lang w:val="en-GB"/>
+        </w:rPr>
+        <w:t xml:space="preserve">, one </w:t>
+      </w:r>
+      <w:r>
+        <w:rPr>
+          <w:lang w:val="en-GB"/>
+        </w:rPr>
+        <w:t>for</w:t>
+      </w:r>
+      <w:r>
+        <w:rPr>
+          <w:lang w:val="en-GB"/>
+        </w:rPr>
+        <w:t xml:space="preserve"> iPhone and the other for iPad.</w:t>
+      </w:r>
+      <w:r>
+        <w:rPr>
+          <w:lang w:val="en-GB"/>
+        </w:rPr>
+        <w:t xml:space="preserve"> </w:t>
+      </w:r>
+      <w:r>
+        <w:rPr>
+          <w:lang w:val="en-GB"/>
+        </w:rPr>
+        <w:t xml:space="preserve">My last project at this company was </w:t>
+      </w:r>
+      <w:r>
+        <w:rPr>
+          <w:lang w:val="en-GB"/>
+        </w:rPr>
+        <w:t>developing a</w:t>
+      </w:r>
+      <w:r>
+        <w:rPr>
+          <w:lang w:val="en-GB"/>
+        </w:rPr>
+        <w:t xml:space="preserve"> simple</w:t>
+      </w:r>
+      <w:r>
+        <w:rPr>
+          <w:lang w:val="en-GB"/>
+        </w:rPr>
+        <w:t xml:space="preserve"> 2D puzzle game for Android phones and tablets (Java</w:t>
+      </w:r>
+      <w:r>
+        <w:rPr>
+          <w:lang w:val="en-GB"/>
+        </w:rPr>
+        <w:t>)</w:t>
+      </w:r>
+      <w:r>
+        <w:rPr>
+          <w:lang w:val="en-GB"/>
+        </w:rPr>
+        <w:t>.</w:t>
       </w:r>
     </w:p>
     <w:p>
@@ -2717,6 +3389,8 @@
         <w:rPr>
           <w:rFonts w:asciiTheme="majorHAnsi" w:hAnsiTheme="majorHAnsi"/>
           <w:b/>
+          <w:sz w:val="32"/>
+          <w:lang w:val="en-GB"/>
         </w:rPr>
       </w:pPr>
       <w:r>
@@ -2724,8 +3398,9 @@
           <w:rFonts w:asciiTheme="majorHAnsi" w:hAnsiTheme="majorHAnsi"/>
           <w:b/>
           <w:sz w:val="32"/>
-        </w:rPr>
-        <w:t>OgreCore.com - self employed</w:t>
+          <w:lang w:val="en-GB"/>
+        </w:rPr>
+        <w:t>OSF Global Services</w:t>
       </w:r>
     </w:p>
     <w:p>
@@ -2735,39 +3410,37 @@
         </w:tabs>
         <w:rPr>
           <w:rFonts w:asciiTheme="majorHAnsi" w:hAnsiTheme="majorHAnsi"/>
+          <w:lang w:val="en-GB"/>
         </w:rPr>
       </w:pPr>
       <w:r>
         <w:rPr>
           <w:rFonts w:asciiTheme="majorHAnsi" w:hAnsiTheme="majorHAnsi"/>
           <w:b/>
-        </w:rPr>
-        <w:t>Web Developer</w:t>
-      </w:r>
-      <w:r>
-        <w:rPr>
-          <w:rFonts w:asciiTheme="majorHAnsi" w:hAnsiTheme="majorHAnsi"/>
-          <w:b/>
-        </w:rPr>
-        <w:t>,</w:t>
-      </w:r>
-      <w:r>
-        <w:rPr>
-          <w:rFonts w:asciiTheme="majorHAnsi" w:hAnsiTheme="majorHAnsi"/>
-          <w:b/>
-        </w:rPr>
-        <w:t xml:space="preserve"> </w:t>
-      </w:r>
-      <w:r>
-        <w:rPr>
-          <w:rFonts w:asciiTheme="majorHAnsi" w:hAnsiTheme="majorHAnsi"/>
-          <w:b/>
-        </w:rPr>
-        <w:t>Cluj-Napoca, Romania</w:t>
-      </w:r>
-      <w:r>
-        <w:rPr>
-          <w:rFonts w:asciiTheme="majorHAnsi" w:hAnsiTheme="majorHAnsi"/>
+          <w:lang w:val="en-GB"/>
+        </w:rPr>
+        <w:t>JavaScript</w:t>
+      </w:r>
+      <w:r>
+        <w:rPr>
+          <w:rFonts w:asciiTheme="majorHAnsi" w:hAnsiTheme="majorHAnsi"/>
+          <w:b/>
+          <w:lang w:val="en-GB"/>
+        </w:rPr>
+        <w:t xml:space="preserve"> Developer</w:t>
+      </w:r>
+      <w:r>
+        <w:rPr>
+          <w:rFonts w:asciiTheme="majorHAnsi" w:hAnsiTheme="majorHAnsi"/>
+          <w:b/>
+          <w:lang w:val="en-GB"/>
+        </w:rPr>
+        <w:t>, Cluj-Napoca, Romania</w:t>
+      </w:r>
+      <w:r>
+        <w:rPr>
+          <w:rFonts w:asciiTheme="majorHAnsi" w:hAnsiTheme="majorHAnsi"/>
+          <w:lang w:val="en-GB"/>
         </w:rPr>
         <w:tab/>
       </w:r>
@@ -2775,50 +3448,112 @@
         <w:rPr>
           <w:rFonts w:asciiTheme="majorHAnsi" w:hAnsiTheme="majorHAnsi"/>
           <w:i/>
-        </w:rPr>
-        <w:t>April 2005 - August 2010</w:t>
+          <w:lang w:val="en-GB"/>
+        </w:rPr>
+        <w:t>October 2010 - August 2011</w:t>
       </w:r>
     </w:p>
     <w:p>
       <w:pPr>
         <w:pStyle w:val="ExperienceParagraph"/>
+        <w:rPr>
+          <w:lang w:val="en-GB"/>
+        </w:rPr>
       </w:pPr>
       <w:r>
-        <w:t xml:space="preserve">Development of web applications using PHP/MySQL/HTML. </w:t>
-      </w:r>
-      <w:r>
-        <w:t>Built</w:t>
-      </w:r>
-      <w:r>
-        <w:t xml:space="preserve"> e-commerce websites, CMS,</w:t>
-      </w:r>
-      <w:r>
+        <w:rPr>
+          <w:lang w:val="en-GB"/>
+        </w:rPr>
+        <w:t xml:space="preserve">I worked </w:t>
+      </w:r>
+      <w:r>
+        <w:rPr>
+          <w:lang w:val="en-GB"/>
+        </w:rPr>
+        <w:t>on</w:t>
+      </w:r>
+      <w:r>
+        <w:rPr>
+          <w:lang w:val="en-GB"/>
+        </w:rPr>
         <w:t xml:space="preserve"> </w:t>
       </w:r>
       <w:r>
-        <w:t xml:space="preserve">done </w:t>
-      </w:r>
-      <w:r>
-        <w:t>WordPress</w:t>
-      </w:r>
-      <w:r>
-        <w:t xml:space="preserve"> customization</w:t>
-      </w:r>
-      <w:r>
-        <w:t xml:space="preserve"> and other</w:t>
-      </w:r>
-      <w:r>
-        <w:t xml:space="preserve"> various</w:t>
-      </w:r>
-      <w:r>
-        <w:t xml:space="preserve"> front-end work.</w:t>
+        <w:rPr>
+          <w:lang w:val="en-GB"/>
+        </w:rPr>
+        <w:t>building</w:t>
+      </w:r>
+      <w:r>
+        <w:rPr>
+          <w:lang w:val="en-GB"/>
+        </w:rPr>
+        <w:t xml:space="preserve"> custom e-commerce solutions </w:t>
+      </w:r>
+      <w:r>
+        <w:rPr>
+          <w:lang w:val="en-GB"/>
+        </w:rPr>
+        <w:t>using</w:t>
+      </w:r>
+      <w:r>
+        <w:rPr>
+          <w:lang w:val="en-GB"/>
+        </w:rPr>
+        <w:t xml:space="preserve"> Demandware</w:t>
+      </w:r>
+      <w:r>
+        <w:rPr>
+          <w:lang w:val="en-GB"/>
+        </w:rPr>
+        <w:t xml:space="preserve"> as a full stack engineer.</w:t>
+      </w:r>
+      <w:r>
+        <w:rPr>
+          <w:lang w:val="en-GB"/>
+        </w:rPr>
+        <w:t xml:space="preserve"> I also worked on developing a few mobile applications for Android and Blackberry using the native APIs (Java) and </w:t>
+      </w:r>
+      <w:proofErr w:type="spellStart"/>
+      <w:r>
+        <w:rPr>
+          <w:lang w:val="en-GB"/>
+        </w:rPr>
+        <w:t>Appcelerator’s</w:t>
+      </w:r>
+      <w:proofErr w:type="spellEnd"/>
+      <w:r>
+        <w:rPr>
+          <w:lang w:val="en-GB"/>
+        </w:rPr>
+        <w:t xml:space="preserve"> Titanium API (</w:t>
+      </w:r>
+      <w:proofErr w:type="spellStart"/>
+      <w:r>
+        <w:rPr>
+          <w:lang w:val="en-GB"/>
+        </w:rPr>
+        <w:t>Javascript</w:t>
+      </w:r>
+      <w:proofErr w:type="spellEnd"/>
+      <w:r>
+        <w:rPr>
+          <w:lang w:val="en-GB"/>
+        </w:rPr>
+        <w:t>).</w:t>
       </w:r>
     </w:p>
     <w:p>
       <w:pPr>
         <w:pStyle w:val="Heading1"/>
+        <w:rPr>
+          <w:lang w:val="en-GB"/>
+        </w:rPr>
       </w:pPr>
       <w:r>
+        <w:rPr>
+          <w:lang w:val="en-GB"/>
+        </w:rPr>
         <w:t>Education</w:t>
       </w:r>
     </w:p>
@@ -2829,26 +3564,22 @@
         </w:tabs>
         <w:rPr>
           <w:rFonts w:asciiTheme="majorHAnsi" w:hAnsiTheme="majorHAnsi"/>
+          <w:lang w:val="en-GB"/>
         </w:rPr>
       </w:pPr>
       <w:r>
         <w:rPr>
           <w:rFonts w:asciiTheme="majorHAnsi" w:hAnsiTheme="majorHAnsi"/>
           <w:b/>
-        </w:rPr>
-        <w:t>Bac</w:t>
-      </w:r>
-      <w:r>
-        <w:rPr>
-          <w:rFonts w:asciiTheme="majorHAnsi" w:hAnsiTheme="majorHAnsi"/>
-          <w:b/>
-        </w:rPr>
-        <w:t>helor’s degree</w:t>
-      </w:r>
-      <w:r>
-        <w:rPr>
-          <w:rFonts w:asciiTheme="majorHAnsi" w:hAnsiTheme="majorHAnsi"/>
-          <w:b/>
+          <w:lang w:val="en-GB"/>
+        </w:rPr>
+        <w:t>Bachelor’s degree</w:t>
+      </w:r>
+      <w:r>
+        <w:rPr>
+          <w:rFonts w:asciiTheme="majorHAnsi" w:hAnsiTheme="majorHAnsi"/>
+          <w:b/>
+          <w:lang w:val="en-GB"/>
         </w:rPr>
         <w:t xml:space="preserve"> – Electronics, T</w:t>
       </w:r>
@@ -2856,12 +3587,14 @@
         <w:rPr>
           <w:rFonts w:asciiTheme="majorHAnsi" w:hAnsiTheme="majorHAnsi"/>
           <w:b/>
+          <w:lang w:val="en-GB"/>
         </w:rPr>
         <w:t>elecommunications and IT</w:t>
       </w:r>
       <w:r>
         <w:rPr>
           <w:rFonts w:asciiTheme="majorHAnsi" w:hAnsiTheme="majorHAnsi"/>
+          <w:lang w:val="en-GB"/>
         </w:rPr>
         <w:tab/>
       </w:r>
@@ -2869,6 +3602,7 @@
         <w:rPr>
           <w:rFonts w:asciiTheme="majorHAnsi" w:hAnsiTheme="majorHAnsi"/>
           <w:i/>
+          <w:lang w:val="en-GB"/>
         </w:rPr>
         <w:t>2006 – 2010</w:t>
       </w:r>
@@ -2881,12 +3615,14 @@
         <w:rPr>
           <w:rFonts w:asciiTheme="majorHAnsi" w:hAnsiTheme="majorHAnsi"/>
           <w:b/>
+          <w:lang w:val="en-GB"/>
         </w:rPr>
       </w:pPr>
       <w:r>
         <w:rPr>
           <w:rFonts w:asciiTheme="majorHAnsi" w:hAnsiTheme="majorHAnsi"/>
           <w:b/>
+          <w:lang w:val="en-GB"/>
         </w:rPr>
         <w:t>Technical University of Cluj Napoca</w:t>
       </w:r>
@@ -2894,61 +3630,103 @@
     <w:p>
       <w:pPr>
         <w:pStyle w:val="ExperienceParagraph"/>
+        <w:rPr>
+          <w:lang w:val="en-GB"/>
+        </w:rPr>
       </w:pPr>
       <w:r>
         <w:rPr>
           <w:bCs/>
+          <w:lang w:val="en-GB"/>
         </w:rPr>
         <w:t>My</w:t>
       </w:r>
       <w:r>
         <w:rPr>
           <w:bCs/>
+          <w:lang w:val="en-GB"/>
         </w:rPr>
         <w:t xml:space="preserve"> bachelor</w:t>
       </w:r>
       <w:r>
         <w:rPr>
           <w:bCs/>
+          <w:lang w:val="en-GB"/>
         </w:rPr>
         <w:t xml:space="preserve"> p</w:t>
       </w:r>
       <w:r>
+        <w:rPr>
+          <w:lang w:val="en-GB"/>
+        </w:rPr>
         <w:t xml:space="preserve">roject </w:t>
       </w:r>
       <w:r>
+        <w:rPr>
+          <w:lang w:val="en-GB"/>
+        </w:rPr>
         <w:t>was</w:t>
       </w:r>
       <w:r>
+        <w:rPr>
+          <w:lang w:val="en-GB"/>
+        </w:rPr>
         <w:t xml:space="preserve"> developing a</w:t>
       </w:r>
       <w:r>
+        <w:rPr>
+          <w:lang w:val="en-GB"/>
+        </w:rPr>
         <w:t>n acoustic indoor</w:t>
       </w:r>
       <w:r>
+        <w:rPr>
+          <w:lang w:val="en-GB"/>
+        </w:rPr>
         <w:t xml:space="preserve"> </w:t>
       </w:r>
       <w:r>
+        <w:rPr>
+          <w:lang w:val="en-GB"/>
+        </w:rPr>
         <w:t>positioning</w:t>
       </w:r>
       <w:r>
+        <w:rPr>
+          <w:lang w:val="en-GB"/>
+        </w:rPr>
         <w:t xml:space="preserve"> method for determining the </w:t>
       </w:r>
       <w:r>
+        <w:rPr>
+          <w:lang w:val="en-GB"/>
+        </w:rPr>
         <w:t>location</w:t>
       </w:r>
       <w:r>
+        <w:rPr>
+          <w:lang w:val="en-GB"/>
+        </w:rPr>
         <w:t xml:space="preserve"> of wireless sensor nodes</w:t>
       </w:r>
       <w:r>
+        <w:rPr>
+          <w:lang w:val="en-GB"/>
+        </w:rPr>
         <w:t>.</w:t>
       </w:r>
     </w:p>
     <w:p>
       <w:pPr>
         <w:pStyle w:val="Heading1"/>
+        <w:rPr>
+          <w:lang w:val="en-GB"/>
+        </w:rPr>
       </w:pPr>
       <w:r>
+        <w:rPr>
+          <w:lang w:val="en-GB"/>
+        </w:rPr>
         <w:t>Interests</w:t>
       </w:r>
     </w:p>
@@ -2959,11 +3737,13 @@
         </w:tabs>
         <w:rPr>
           <w:rFonts w:asciiTheme="majorHAnsi" w:hAnsiTheme="majorHAnsi"/>
+          <w:lang w:val="en-GB"/>
         </w:rPr>
       </w:pPr>
       <w:r>
         <w:rPr>
           <w:rFonts w:asciiTheme="majorHAnsi" w:hAnsiTheme="majorHAnsi"/>
+          <w:lang w:val="en-GB"/>
         </w:rPr>
         <w:t>- sports: basketball, tennis, golf, table-tennis</w:t>
       </w:r>
@@ -2975,28 +3755,45 @@
         </w:tabs>
         <w:rPr>
           <w:rFonts w:asciiTheme="majorHAnsi" w:hAnsiTheme="majorHAnsi"/>
+          <w:lang w:val="en-GB"/>
         </w:rPr>
       </w:pPr>
       <w:r>
         <w:rPr>
           <w:rFonts w:asciiTheme="majorHAnsi" w:hAnsiTheme="majorHAnsi"/>
+          <w:lang w:val="en-GB"/>
         </w:rPr>
         <w:t>- reading about computer scie</w:t>
       </w:r>
       <w:r>
         <w:rPr>
           <w:rFonts w:asciiTheme="majorHAnsi" w:hAnsiTheme="majorHAnsi"/>
-        </w:rPr>
-        <w:t>nce, software business, startups and design</w:t>
+          <w:lang w:val="en-GB"/>
+        </w:rPr>
+        <w:t>nce, software business,</w:t>
+      </w:r>
+      <w:r>
+        <w:rPr>
+          <w:rFonts w:asciiTheme="majorHAnsi" w:hAnsiTheme="majorHAnsi"/>
+          <w:lang w:val="en-GB"/>
+        </w:rPr>
+        <w:t xml:space="preserve"> security and</w:t>
+      </w:r>
+      <w:r>
+        <w:rPr>
+          <w:rFonts w:asciiTheme="majorHAnsi" w:hAnsiTheme="majorHAnsi"/>
+          <w:lang w:val="en-GB"/>
+        </w:rPr>
+        <w:t xml:space="preserve"> design</w:t>
       </w:r>
     </w:p>
     <w:sectPr>
-      <w:headerReference w:type="even" r:id="rId34"/>
-      <w:headerReference w:type="default" r:id="rId35"/>
-      <w:footerReference w:type="even" r:id="rId36"/>
-      <w:footerReference w:type="default" r:id="rId37"/>
-      <w:headerReference w:type="first" r:id="rId38"/>
-      <w:footerReference w:type="first" r:id="rId39"/>
+      <w:headerReference w:type="even" r:id="rId37"/>
+      <w:headerReference w:type="default" r:id="rId38"/>
+      <w:footerReference w:type="even" r:id="rId39"/>
+      <w:footerReference w:type="default" r:id="rId40"/>
+      <w:headerReference w:type="first" r:id="rId41"/>
+      <w:footerReference w:type="first" r:id="rId42"/>
       <w:pgSz w:w="11900" w:h="16840"/>
       <w:pgMar w:top="1082" w:right="703" w:bottom="1021" w:left="709" w:header="340" w:footer="494" w:gutter="0"/>
       <w:cols w:space="708"/>
@@ -3007,7 +3804,7 @@
 </file>
 
 <file path=word/endnotes.xml><?xml version="1.0" encoding="utf-8"?>
-<w:endnotes xmlns:wpc="http://schemas.microsoft.com/office/word/2010/wordprocessingCanvas" xmlns:cx="http://schemas.microsoft.com/office/drawing/2014/chartex" xmlns:cx1="http://schemas.microsoft.com/office/drawing/2015/9/8/chartex" xmlns:cx2="http://schemas.microsoft.com/office/drawing/2015/10/21/chartex" xmlns:cx3="http://schemas.microsoft.com/office/drawing/2016/5/9/chartex" xmlns:cx4="http://schemas.microsoft.com/office/drawing/2016/5/10/chartex" xmlns:cx5="http://schemas.microsoft.com/office/drawing/2016/5/11/chartex" xmlns:cx6="http://schemas.microsoft.com/office/drawing/2016/5/12/chartex" xmlns:cx7="http://schemas.microsoft.com/office/drawing/2016/5/13/chartex" xmlns:cx8="http://schemas.microsoft.com/office/drawing/2016/5/14/chartex" xmlns:mc="http://schemas.openxmlformats.org/markup-compatibility/2006" xmlns:aink="http://schemas.microsoft.com/office/drawing/2016/ink" xmlns:am3d="http://schemas.microsoft.com/office/drawing/2017/model3d" xmlns:o="urn:schemas-microsoft-com:office:office" xmlns:r="http://schemas.openxmlformats.org/officeDocument/2006/relationships" xmlns:m="http://schemas.openxmlformats.org/officeDocument/2006/math" xmlns:v="urn:schemas-microsoft-com:vml" xmlns:wp14="http://schemas.microsoft.com/office/word/2010/wordprocessingDrawing" xmlns:wp="http://schemas.openxmlformats.org/drawingml/2006/wordprocessingDrawing" xmlns:w10="urn:schemas-microsoft-com:office:word" xmlns:w="http://schemas.openxmlformats.org/wordprocessingml/2006/main" xmlns:w14="http://schemas.microsoft.com/office/word/2010/wordml" xmlns:w15="http://schemas.microsoft.com/office/word/2012/wordml" xmlns:w16cid="http://schemas.microsoft.com/office/word/2016/wordml/cid" xmlns:w16se="http://schemas.microsoft.com/office/word/2015/wordml/symex" xmlns:wpg="http://schemas.microsoft.com/office/word/2010/wordprocessingGroup" xmlns:wpi="http://schemas.microsoft.com/office/word/2010/wordprocessingInk" xmlns:wne="http://schemas.microsoft.com/office/word/2006/wordml" xmlns:wps="http://schemas.microsoft.com/office/word/2010/wordprocessingShape" mc:Ignorable="w14 w15 w16se w16cid wp14">
+<w:endnotes xmlns:wpc="http://schemas.microsoft.com/office/word/2010/wordprocessingCanvas" xmlns:cx="http://schemas.microsoft.com/office/drawing/2014/chartex" xmlns:cx1="http://schemas.microsoft.com/office/drawing/2015/9/8/chartex" xmlns:cx2="http://schemas.microsoft.com/office/drawing/2015/10/21/chartex" xmlns:cx3="http://schemas.microsoft.com/office/drawing/2016/5/9/chartex" xmlns:cx4="http://schemas.microsoft.com/office/drawing/2016/5/10/chartex" xmlns:cx5="http://schemas.microsoft.com/office/drawing/2016/5/11/chartex" xmlns:cx6="http://schemas.microsoft.com/office/drawing/2016/5/12/chartex" xmlns:cx7="http://schemas.microsoft.com/office/drawing/2016/5/13/chartex" xmlns:cx8="http://schemas.microsoft.com/office/drawing/2016/5/14/chartex" xmlns:mc="http://schemas.openxmlformats.org/markup-compatibility/2006" xmlns:aink="http://schemas.microsoft.com/office/drawing/2016/ink" xmlns:am3d="http://schemas.microsoft.com/office/drawing/2017/model3d" xmlns:o="urn:schemas-microsoft-com:office:office" xmlns:r="http://schemas.openxmlformats.org/officeDocument/2006/relationships" xmlns:m="http://schemas.openxmlformats.org/officeDocument/2006/math" xmlns:v="urn:schemas-microsoft-com:vml" xmlns:wp14="http://schemas.microsoft.com/office/word/2010/wordprocessingDrawing" xmlns:wp="http://schemas.openxmlformats.org/drawingml/2006/wordprocessingDrawing" xmlns:w10="urn:schemas-microsoft-com:office:word" xmlns:w="http://schemas.openxmlformats.org/wordprocessingml/2006/main" xmlns:w14="http://schemas.microsoft.com/office/word/2010/wordml" xmlns:w15="http://schemas.microsoft.com/office/word/2012/wordml" xmlns:w16cex="http://schemas.microsoft.com/office/word/2018/wordml/cex" xmlns:w16cid="http://schemas.microsoft.com/office/word/2016/wordml/cid" xmlns:w16="http://schemas.microsoft.com/office/word/2018/wordml" xmlns:w16sdtdh="http://schemas.microsoft.com/office/word/2020/wordml/sdtdatahash" xmlns:w16se="http://schemas.microsoft.com/office/word/2015/wordml/symex" xmlns:wpg="http://schemas.microsoft.com/office/word/2010/wordprocessingGroup" xmlns:wpi="http://schemas.microsoft.com/office/word/2010/wordprocessingInk" xmlns:wne="http://schemas.microsoft.com/office/word/2006/wordml" xmlns:wps="http://schemas.microsoft.com/office/word/2010/wordprocessingShape" mc:Ignorable="w14 w15 w16se w16cid w16 w16cex w16sdtdh wp14">
   <w:endnote w:type="separator" w:id="-1">
     <w:p>
       <w:r>
@@ -3026,7 +3823,7 @@
 </file>
 
 <file path=word/footer1.xml><?xml version="1.0" encoding="utf-8"?>
-<w:ftr xmlns:wpc="http://schemas.microsoft.com/office/word/2010/wordprocessingCanvas" xmlns:cx="http://schemas.microsoft.com/office/drawing/2014/chartex" xmlns:cx1="http://schemas.microsoft.com/office/drawing/2015/9/8/chartex" xmlns:cx2="http://schemas.microsoft.com/office/drawing/2015/10/21/chartex" xmlns:cx3="http://schemas.microsoft.com/office/drawing/2016/5/9/chartex" xmlns:cx4="http://schemas.microsoft.com/office/drawing/2016/5/10/chartex" xmlns:cx5="http://schemas.microsoft.com/office/drawing/2016/5/11/chartex" xmlns:cx6="http://schemas.microsoft.com/office/drawing/2016/5/12/chartex" xmlns:cx7="http://schemas.microsoft.com/office/drawing/2016/5/13/chartex" xmlns:cx8="http://schemas.microsoft.com/office/drawing/2016/5/14/chartex" xmlns:mc="http://schemas.openxmlformats.org/markup-compatibility/2006" xmlns:aink="http://schemas.microsoft.com/office/drawing/2016/ink" xmlns:am3d="http://schemas.microsoft.com/office/drawing/2017/model3d" xmlns:o="urn:schemas-microsoft-com:office:office" xmlns:r="http://schemas.openxmlformats.org/officeDocument/2006/relationships" xmlns:m="http://schemas.openxmlformats.org/officeDocument/2006/math" xmlns:v="urn:schemas-microsoft-com:vml" xmlns:wp14="http://schemas.microsoft.com/office/word/2010/wordprocessingDrawing" xmlns:wp="http://schemas.openxmlformats.org/drawingml/2006/wordprocessingDrawing" xmlns:w10="urn:schemas-microsoft-com:office:word" xmlns:w="http://schemas.openxmlformats.org/wordprocessingml/2006/main" xmlns:w14="http://schemas.microsoft.com/office/word/2010/wordml" xmlns:w15="http://schemas.microsoft.com/office/word/2012/wordml" xmlns:w16cid="http://schemas.microsoft.com/office/word/2016/wordml/cid" xmlns:w16se="http://schemas.microsoft.com/office/word/2015/wordml/symex" xmlns:wpg="http://schemas.microsoft.com/office/word/2010/wordprocessingGroup" xmlns:wpi="http://schemas.microsoft.com/office/word/2010/wordprocessingInk" xmlns:wne="http://schemas.microsoft.com/office/word/2006/wordml" xmlns:wps="http://schemas.microsoft.com/office/word/2010/wordprocessingShape" mc:Ignorable="w14 w15 w16se w16cid wp14">
+<w:ftr xmlns:wpc="http://schemas.microsoft.com/office/word/2010/wordprocessingCanvas" xmlns:cx="http://schemas.microsoft.com/office/drawing/2014/chartex" xmlns:cx1="http://schemas.microsoft.com/office/drawing/2015/9/8/chartex" xmlns:cx2="http://schemas.microsoft.com/office/drawing/2015/10/21/chartex" xmlns:cx3="http://schemas.microsoft.com/office/drawing/2016/5/9/chartex" xmlns:cx4="http://schemas.microsoft.com/office/drawing/2016/5/10/chartex" xmlns:cx5="http://schemas.microsoft.com/office/drawing/2016/5/11/chartex" xmlns:cx6="http://schemas.microsoft.com/office/drawing/2016/5/12/chartex" xmlns:cx7="http://schemas.microsoft.com/office/drawing/2016/5/13/chartex" xmlns:cx8="http://schemas.microsoft.com/office/drawing/2016/5/14/chartex" xmlns:mc="http://schemas.openxmlformats.org/markup-compatibility/2006" xmlns:aink="http://schemas.microsoft.com/office/drawing/2016/ink" xmlns:am3d="http://schemas.microsoft.com/office/drawing/2017/model3d" xmlns:o="urn:schemas-microsoft-com:office:office" xmlns:r="http://schemas.openxmlformats.org/officeDocument/2006/relationships" xmlns:m="http://schemas.openxmlformats.org/officeDocument/2006/math" xmlns:v="urn:schemas-microsoft-com:vml" xmlns:wp14="http://schemas.microsoft.com/office/word/2010/wordprocessingDrawing" xmlns:wp="http://schemas.openxmlformats.org/drawingml/2006/wordprocessingDrawing" xmlns:w10="urn:schemas-microsoft-com:office:word" xmlns:w="http://schemas.openxmlformats.org/wordprocessingml/2006/main" xmlns:w14="http://schemas.microsoft.com/office/word/2010/wordml" xmlns:w15="http://schemas.microsoft.com/office/word/2012/wordml" xmlns:w16cex="http://schemas.microsoft.com/office/word/2018/wordml/cex" xmlns:w16cid="http://schemas.microsoft.com/office/word/2016/wordml/cid" xmlns:w16="http://schemas.microsoft.com/office/word/2018/wordml" xmlns:w16sdtdh="http://schemas.microsoft.com/office/word/2020/wordml/sdtdatahash" xmlns:w16se="http://schemas.microsoft.com/office/word/2015/wordml/symex" xmlns:wpg="http://schemas.microsoft.com/office/word/2010/wordprocessingGroup" xmlns:wpi="http://schemas.microsoft.com/office/word/2010/wordprocessingInk" xmlns:wne="http://schemas.microsoft.com/office/word/2006/wordml" xmlns:wps="http://schemas.microsoft.com/office/word/2010/wordprocessingShape" mc:Ignorable="w14 w15 w16se w16cid w16 w16cex w16sdtdh wp14">
   <w:p>
     <w:pPr>
       <w:pStyle w:val="Footer"/>
@@ -3036,7 +3833,7 @@
 </file>
 
 <file path=word/footer2.xml><?xml version="1.0" encoding="utf-8"?>
-<w:ftr xmlns:wpc="http://schemas.microsoft.com/office/word/2010/wordprocessingCanvas" xmlns:cx="http://schemas.microsoft.com/office/drawing/2014/chartex" xmlns:cx1="http://schemas.microsoft.com/office/drawing/2015/9/8/chartex" xmlns:cx2="http://schemas.microsoft.com/office/drawing/2015/10/21/chartex" xmlns:cx3="http://schemas.microsoft.com/office/drawing/2016/5/9/chartex" xmlns:cx4="http://schemas.microsoft.com/office/drawing/2016/5/10/chartex" xmlns:cx5="http://schemas.microsoft.com/office/drawing/2016/5/11/chartex" xmlns:cx6="http://schemas.microsoft.com/office/drawing/2016/5/12/chartex" xmlns:cx7="http://schemas.microsoft.com/office/drawing/2016/5/13/chartex" xmlns:cx8="http://schemas.microsoft.com/office/drawing/2016/5/14/chartex" xmlns:mc="http://schemas.openxmlformats.org/markup-compatibility/2006" xmlns:aink="http://schemas.microsoft.com/office/drawing/2016/ink" xmlns:am3d="http://schemas.microsoft.com/office/drawing/2017/model3d" xmlns:o="urn:schemas-microsoft-com:office:office" xmlns:r="http://schemas.openxmlformats.org/officeDocument/2006/relationships" xmlns:m="http://schemas.openxmlformats.org/officeDocument/2006/math" xmlns:v="urn:schemas-microsoft-com:vml" xmlns:wp14="http://schemas.microsoft.com/office/word/2010/wordprocessingDrawing" xmlns:wp="http://schemas.openxmlformats.org/drawingml/2006/wordprocessingDrawing" xmlns:w10="urn:schemas-microsoft-com:office:word" xmlns:w="http://schemas.openxmlformats.org/wordprocessingml/2006/main" xmlns:w14="http://schemas.microsoft.com/office/word/2010/wordml" xmlns:w15="http://schemas.microsoft.com/office/word/2012/wordml" xmlns:w16cid="http://schemas.microsoft.com/office/word/2016/wordml/cid" xmlns:w16se="http://schemas.microsoft.com/office/word/2015/wordml/symex" xmlns:wpg="http://schemas.microsoft.com/office/word/2010/wordprocessingGroup" xmlns:wpi="http://schemas.microsoft.com/office/word/2010/wordprocessingInk" xmlns:wne="http://schemas.microsoft.com/office/word/2006/wordml" xmlns:wps="http://schemas.microsoft.com/office/word/2010/wordprocessingShape" mc:Ignorable="w14 w15 w16se w16cid wp14">
+<w:ftr xmlns:wpc="http://schemas.microsoft.com/office/word/2010/wordprocessingCanvas" xmlns:cx="http://schemas.microsoft.com/office/drawing/2014/chartex" xmlns:cx1="http://schemas.microsoft.com/office/drawing/2015/9/8/chartex" xmlns:cx2="http://schemas.microsoft.com/office/drawing/2015/10/21/chartex" xmlns:cx3="http://schemas.microsoft.com/office/drawing/2016/5/9/chartex" xmlns:cx4="http://schemas.microsoft.com/office/drawing/2016/5/10/chartex" xmlns:cx5="http://schemas.microsoft.com/office/drawing/2016/5/11/chartex" xmlns:cx6="http://schemas.microsoft.com/office/drawing/2016/5/12/chartex" xmlns:cx7="http://schemas.microsoft.com/office/drawing/2016/5/13/chartex" xmlns:cx8="http://schemas.microsoft.com/office/drawing/2016/5/14/chartex" xmlns:mc="http://schemas.openxmlformats.org/markup-compatibility/2006" xmlns:aink="http://schemas.microsoft.com/office/drawing/2016/ink" xmlns:am3d="http://schemas.microsoft.com/office/drawing/2017/model3d" xmlns:o="urn:schemas-microsoft-com:office:office" xmlns:r="http://schemas.openxmlformats.org/officeDocument/2006/relationships" xmlns:m="http://schemas.openxmlformats.org/officeDocument/2006/math" xmlns:v="urn:schemas-microsoft-com:vml" xmlns:wp14="http://schemas.microsoft.com/office/word/2010/wordprocessingDrawing" xmlns:wp="http://schemas.openxmlformats.org/drawingml/2006/wordprocessingDrawing" xmlns:w10="urn:schemas-microsoft-com:office:word" xmlns:w="http://schemas.openxmlformats.org/wordprocessingml/2006/main" xmlns:w14="http://schemas.microsoft.com/office/word/2010/wordml" xmlns:w15="http://schemas.microsoft.com/office/word/2012/wordml" xmlns:w16cex="http://schemas.microsoft.com/office/word/2018/wordml/cex" xmlns:w16cid="http://schemas.microsoft.com/office/word/2016/wordml/cid" xmlns:w16="http://schemas.microsoft.com/office/word/2018/wordml" xmlns:w16sdtdh="http://schemas.microsoft.com/office/word/2020/wordml/sdtdatahash" xmlns:w16se="http://schemas.microsoft.com/office/word/2015/wordml/symex" xmlns:wpg="http://schemas.microsoft.com/office/word/2010/wordprocessingGroup" xmlns:wpi="http://schemas.microsoft.com/office/word/2010/wordprocessingInk" xmlns:wne="http://schemas.microsoft.com/office/word/2006/wordml" xmlns:wps="http://schemas.microsoft.com/office/word/2010/wordprocessingShape" mc:Ignorable="w14 w15 w16se w16cid w16 w16cex w16sdtdh wp14">
   <w:p>
     <w:pPr>
       <w:pStyle w:val="Footer"/>
@@ -3093,7 +3890,7 @@
 </file>
 
 <file path=word/footer3.xml><?xml version="1.0" encoding="utf-8"?>
-<w:ftr xmlns:wpc="http://schemas.microsoft.com/office/word/2010/wordprocessingCanvas" xmlns:cx="http://schemas.microsoft.com/office/drawing/2014/chartex" xmlns:cx1="http://schemas.microsoft.com/office/drawing/2015/9/8/chartex" xmlns:cx2="http://schemas.microsoft.com/office/drawing/2015/10/21/chartex" xmlns:cx3="http://schemas.microsoft.com/office/drawing/2016/5/9/chartex" xmlns:cx4="http://schemas.microsoft.com/office/drawing/2016/5/10/chartex" xmlns:cx5="http://schemas.microsoft.com/office/drawing/2016/5/11/chartex" xmlns:cx6="http://schemas.microsoft.com/office/drawing/2016/5/12/chartex" xmlns:cx7="http://schemas.microsoft.com/office/drawing/2016/5/13/chartex" xmlns:cx8="http://schemas.microsoft.com/office/drawing/2016/5/14/chartex" xmlns:mc="http://schemas.openxmlformats.org/markup-compatibility/2006" xmlns:aink="http://schemas.microsoft.com/office/drawing/2016/ink" xmlns:am3d="http://schemas.microsoft.com/office/drawing/2017/model3d" xmlns:o="urn:schemas-microsoft-com:office:office" xmlns:r="http://schemas.openxmlformats.org/officeDocument/2006/relationships" xmlns:m="http://schemas.openxmlformats.org/officeDocument/2006/math" xmlns:v="urn:schemas-microsoft-com:vml" xmlns:wp14="http://schemas.microsoft.com/office/word/2010/wordprocessingDrawing" xmlns:wp="http://schemas.openxmlformats.org/drawingml/2006/wordprocessingDrawing" xmlns:w10="urn:schemas-microsoft-com:office:word" xmlns:w="http://schemas.openxmlformats.org/wordprocessingml/2006/main" xmlns:w14="http://schemas.microsoft.com/office/word/2010/wordml" xmlns:w15="http://schemas.microsoft.com/office/word/2012/wordml" xmlns:w16cid="http://schemas.microsoft.com/office/word/2016/wordml/cid" xmlns:w16se="http://schemas.microsoft.com/office/word/2015/wordml/symex" xmlns:wpg="http://schemas.microsoft.com/office/word/2010/wordprocessingGroup" xmlns:wpi="http://schemas.microsoft.com/office/word/2010/wordprocessingInk" xmlns:wne="http://schemas.microsoft.com/office/word/2006/wordml" xmlns:wps="http://schemas.microsoft.com/office/word/2010/wordprocessingShape" mc:Ignorable="w14 w15 w16se w16cid wp14">
+<w:ftr xmlns:wpc="http://schemas.microsoft.com/office/word/2010/wordprocessingCanvas" xmlns:cx="http://schemas.microsoft.com/office/drawing/2014/chartex" xmlns:cx1="http://schemas.microsoft.com/office/drawing/2015/9/8/chartex" xmlns:cx2="http://schemas.microsoft.com/office/drawing/2015/10/21/chartex" xmlns:cx3="http://schemas.microsoft.com/office/drawing/2016/5/9/chartex" xmlns:cx4="http://schemas.microsoft.com/office/drawing/2016/5/10/chartex" xmlns:cx5="http://schemas.microsoft.com/office/drawing/2016/5/11/chartex" xmlns:cx6="http://schemas.microsoft.com/office/drawing/2016/5/12/chartex" xmlns:cx7="http://schemas.microsoft.com/office/drawing/2016/5/13/chartex" xmlns:cx8="http://schemas.microsoft.com/office/drawing/2016/5/14/chartex" xmlns:mc="http://schemas.openxmlformats.org/markup-compatibility/2006" xmlns:aink="http://schemas.microsoft.com/office/drawing/2016/ink" xmlns:am3d="http://schemas.microsoft.com/office/drawing/2017/model3d" xmlns:o="urn:schemas-microsoft-com:office:office" xmlns:r="http://schemas.openxmlformats.org/officeDocument/2006/relationships" xmlns:m="http://schemas.openxmlformats.org/officeDocument/2006/math" xmlns:v="urn:schemas-microsoft-com:vml" xmlns:wp14="http://schemas.microsoft.com/office/word/2010/wordprocessingDrawing" xmlns:wp="http://schemas.openxmlformats.org/drawingml/2006/wordprocessingDrawing" xmlns:w10="urn:schemas-microsoft-com:office:word" xmlns:w="http://schemas.openxmlformats.org/wordprocessingml/2006/main" xmlns:w14="http://schemas.microsoft.com/office/word/2010/wordml" xmlns:w15="http://schemas.microsoft.com/office/word/2012/wordml" xmlns:w16cex="http://schemas.microsoft.com/office/word/2018/wordml/cex" xmlns:w16cid="http://schemas.microsoft.com/office/word/2016/wordml/cid" xmlns:w16="http://schemas.microsoft.com/office/word/2018/wordml" xmlns:w16sdtdh="http://schemas.microsoft.com/office/word/2020/wordml/sdtdatahash" xmlns:w16se="http://schemas.microsoft.com/office/word/2015/wordml/symex" xmlns:wpg="http://schemas.microsoft.com/office/word/2010/wordprocessingGroup" xmlns:wpi="http://schemas.microsoft.com/office/word/2010/wordprocessingInk" xmlns:wne="http://schemas.microsoft.com/office/word/2006/wordml" xmlns:wps="http://schemas.microsoft.com/office/word/2010/wordprocessingShape" mc:Ignorable="w14 w15 w16se w16cid w16 w16cex w16sdtdh wp14">
   <w:p>
     <w:pPr>
       <w:pStyle w:val="Footer"/>
@@ -3103,7 +3900,7 @@
 </file>
 
 <file path=word/footnotes.xml><?xml version="1.0" encoding="utf-8"?>
-<w:footnotes xmlns:wpc="http://schemas.microsoft.com/office/word/2010/wordprocessingCanvas" xmlns:cx="http://schemas.microsoft.com/office/drawing/2014/chartex" xmlns:cx1="http://schemas.microsoft.com/office/drawing/2015/9/8/chartex" xmlns:cx2="http://schemas.microsoft.com/office/drawing/2015/10/21/chartex" xmlns:cx3="http://schemas.microsoft.com/office/drawing/2016/5/9/chartex" xmlns:cx4="http://schemas.microsoft.com/office/drawing/2016/5/10/chartex" xmlns:cx5="http://schemas.microsoft.com/office/drawing/2016/5/11/chartex" xmlns:cx6="http://schemas.microsoft.com/office/drawing/2016/5/12/chartex" xmlns:cx7="http://schemas.microsoft.com/office/drawing/2016/5/13/chartex" xmlns:cx8="http://schemas.microsoft.com/office/drawing/2016/5/14/chartex" xmlns:mc="http://schemas.openxmlformats.org/markup-compatibility/2006" xmlns:aink="http://schemas.microsoft.com/office/drawing/2016/ink" xmlns:am3d="http://schemas.microsoft.com/office/drawing/2017/model3d" xmlns:o="urn:schemas-microsoft-com:office:office" xmlns:r="http://schemas.openxmlformats.org/officeDocument/2006/relationships" xmlns:m="http://schemas.openxmlformats.org/officeDocument/2006/math" xmlns:v="urn:schemas-microsoft-com:vml" xmlns:wp14="http://schemas.microsoft.com/office/word/2010/wordprocessingDrawing" xmlns:wp="http://schemas.openxmlformats.org/drawingml/2006/wordprocessingDrawing" xmlns:w10="urn:schemas-microsoft-com:office:word" xmlns:w="http://schemas.openxmlformats.org/wordprocessingml/2006/main" xmlns:w14="http://schemas.microsoft.com/office/word/2010/wordml" xmlns:w15="http://schemas.microsoft.com/office/word/2012/wordml" xmlns:w16cid="http://schemas.microsoft.com/office/word/2016/wordml/cid" xmlns:w16se="http://schemas.microsoft.com/office/word/2015/wordml/symex" xmlns:wpg="http://schemas.microsoft.com/office/word/2010/wordprocessingGroup" xmlns:wpi="http://schemas.microsoft.com/office/word/2010/wordprocessingInk" xmlns:wne="http://schemas.microsoft.com/office/word/2006/wordml" xmlns:wps="http://schemas.microsoft.com/office/word/2010/wordprocessingShape" mc:Ignorable="w14 w15 w16se w16cid wp14">
+<w:footnotes xmlns:wpc="http://schemas.microsoft.com/office/word/2010/wordprocessingCanvas" xmlns:cx="http://schemas.microsoft.com/office/drawing/2014/chartex" xmlns:cx1="http://schemas.microsoft.com/office/drawing/2015/9/8/chartex" xmlns:cx2="http://schemas.microsoft.com/office/drawing/2015/10/21/chartex" xmlns:cx3="http://schemas.microsoft.com/office/drawing/2016/5/9/chartex" xmlns:cx4="http://schemas.microsoft.com/office/drawing/2016/5/10/chartex" xmlns:cx5="http://schemas.microsoft.com/office/drawing/2016/5/11/chartex" xmlns:cx6="http://schemas.microsoft.com/office/drawing/2016/5/12/chartex" xmlns:cx7="http://schemas.microsoft.com/office/drawing/2016/5/13/chartex" xmlns:cx8="http://schemas.microsoft.com/office/drawing/2016/5/14/chartex" xmlns:mc="http://schemas.openxmlformats.org/markup-compatibility/2006" xmlns:aink="http://schemas.microsoft.com/office/drawing/2016/ink" xmlns:am3d="http://schemas.microsoft.com/office/drawing/2017/model3d" xmlns:o="urn:schemas-microsoft-com:office:office" xmlns:r="http://schemas.openxmlformats.org/officeDocument/2006/relationships" xmlns:m="http://schemas.openxmlformats.org/officeDocument/2006/math" xmlns:v="urn:schemas-microsoft-com:vml" xmlns:wp14="http://schemas.microsoft.com/office/word/2010/wordprocessingDrawing" xmlns:wp="http://schemas.openxmlformats.org/drawingml/2006/wordprocessingDrawing" xmlns:w10="urn:schemas-microsoft-com:office:word" xmlns:w="http://schemas.openxmlformats.org/wordprocessingml/2006/main" xmlns:w14="http://schemas.microsoft.com/office/word/2010/wordml" xmlns:w15="http://schemas.microsoft.com/office/word/2012/wordml" xmlns:w16cex="http://schemas.microsoft.com/office/word/2018/wordml/cex" xmlns:w16cid="http://schemas.microsoft.com/office/word/2016/wordml/cid" xmlns:w16="http://schemas.microsoft.com/office/word/2018/wordml" xmlns:w16sdtdh="http://schemas.microsoft.com/office/word/2020/wordml/sdtdatahash" xmlns:w16se="http://schemas.microsoft.com/office/word/2015/wordml/symex" xmlns:wpg="http://schemas.microsoft.com/office/word/2010/wordprocessingGroup" xmlns:wpi="http://schemas.microsoft.com/office/word/2010/wordprocessingInk" xmlns:wne="http://schemas.microsoft.com/office/word/2006/wordml" xmlns:wps="http://schemas.microsoft.com/office/word/2010/wordprocessingShape" mc:Ignorable="w14 w15 w16se w16cid w16 w16cex w16sdtdh wp14">
   <w:footnote w:type="separator" w:id="-1">
     <w:p>
       <w:r>
@@ -3122,7 +3919,7 @@
 </file>
 
 <file path=word/header1.xml><?xml version="1.0" encoding="utf-8"?>
-<w:hdr xmlns:wpc="http://schemas.microsoft.com/office/word/2010/wordprocessingCanvas" xmlns:cx="http://schemas.microsoft.com/office/drawing/2014/chartex" xmlns:cx1="http://schemas.microsoft.com/office/drawing/2015/9/8/chartex" xmlns:cx2="http://schemas.microsoft.com/office/drawing/2015/10/21/chartex" xmlns:cx3="http://schemas.microsoft.com/office/drawing/2016/5/9/chartex" xmlns:cx4="http://schemas.microsoft.com/office/drawing/2016/5/10/chartex" xmlns:cx5="http://schemas.microsoft.com/office/drawing/2016/5/11/chartex" xmlns:cx6="http://schemas.microsoft.com/office/drawing/2016/5/12/chartex" xmlns:cx7="http://schemas.microsoft.com/office/drawing/2016/5/13/chartex" xmlns:cx8="http://schemas.microsoft.com/office/drawing/2016/5/14/chartex" xmlns:mc="http://schemas.openxmlformats.org/markup-compatibility/2006" xmlns:aink="http://schemas.microsoft.com/office/drawing/2016/ink" xmlns:am3d="http://schemas.microsoft.com/office/drawing/2017/model3d" xmlns:o="urn:schemas-microsoft-com:office:office" xmlns:r="http://schemas.openxmlformats.org/officeDocument/2006/relationships" xmlns:m="http://schemas.openxmlformats.org/officeDocument/2006/math" xmlns:v="urn:schemas-microsoft-com:vml" xmlns:wp14="http://schemas.microsoft.com/office/word/2010/wordprocessingDrawing" xmlns:wp="http://schemas.openxmlformats.org/drawingml/2006/wordprocessingDrawing" xmlns:w10="urn:schemas-microsoft-com:office:word" xmlns:w="http://schemas.openxmlformats.org/wordprocessingml/2006/main" xmlns:w14="http://schemas.microsoft.com/office/word/2010/wordml" xmlns:w15="http://schemas.microsoft.com/office/word/2012/wordml" xmlns:w16cid="http://schemas.microsoft.com/office/word/2016/wordml/cid" xmlns:w16se="http://schemas.microsoft.com/office/word/2015/wordml/symex" xmlns:wpg="http://schemas.microsoft.com/office/word/2010/wordprocessingGroup" xmlns:wpi="http://schemas.microsoft.com/office/word/2010/wordprocessingInk" xmlns:wne="http://schemas.microsoft.com/office/word/2006/wordml" xmlns:wps="http://schemas.microsoft.com/office/word/2010/wordprocessingShape" mc:Ignorable="w14 w15 w16se w16cid wp14">
+<w:hdr xmlns:wpc="http://schemas.microsoft.com/office/word/2010/wordprocessingCanvas" xmlns:cx="http://schemas.microsoft.com/office/drawing/2014/chartex" xmlns:cx1="http://schemas.microsoft.com/office/drawing/2015/9/8/chartex" xmlns:cx2="http://schemas.microsoft.com/office/drawing/2015/10/21/chartex" xmlns:cx3="http://schemas.microsoft.com/office/drawing/2016/5/9/chartex" xmlns:cx4="http://schemas.microsoft.com/office/drawing/2016/5/10/chartex" xmlns:cx5="http://schemas.microsoft.com/office/drawing/2016/5/11/chartex" xmlns:cx6="http://schemas.microsoft.com/office/drawing/2016/5/12/chartex" xmlns:cx7="http://schemas.microsoft.com/office/drawing/2016/5/13/chartex" xmlns:cx8="http://schemas.microsoft.com/office/drawing/2016/5/14/chartex" xmlns:mc="http://schemas.openxmlformats.org/markup-compatibility/2006" xmlns:aink="http://schemas.microsoft.com/office/drawing/2016/ink" xmlns:am3d="http://schemas.microsoft.com/office/drawing/2017/model3d" xmlns:o="urn:schemas-microsoft-com:office:office" xmlns:r="http://schemas.openxmlformats.org/officeDocument/2006/relationships" xmlns:m="http://schemas.openxmlformats.org/officeDocument/2006/math" xmlns:v="urn:schemas-microsoft-com:vml" xmlns:wp14="http://schemas.microsoft.com/office/word/2010/wordprocessingDrawing" xmlns:wp="http://schemas.openxmlformats.org/drawingml/2006/wordprocessingDrawing" xmlns:w10="urn:schemas-microsoft-com:office:word" xmlns:w="http://schemas.openxmlformats.org/wordprocessingml/2006/main" xmlns:w14="http://schemas.microsoft.com/office/word/2010/wordml" xmlns:w15="http://schemas.microsoft.com/office/word/2012/wordml" xmlns:w16cex="http://schemas.microsoft.com/office/word/2018/wordml/cex" xmlns:w16cid="http://schemas.microsoft.com/office/word/2016/wordml/cid" xmlns:w16="http://schemas.microsoft.com/office/word/2018/wordml" xmlns:w16sdtdh="http://schemas.microsoft.com/office/word/2020/wordml/sdtdatahash" xmlns:w16se="http://schemas.microsoft.com/office/word/2015/wordml/symex" xmlns:wpg="http://schemas.microsoft.com/office/word/2010/wordprocessingGroup" xmlns:wpi="http://schemas.microsoft.com/office/word/2010/wordprocessingInk" xmlns:wne="http://schemas.microsoft.com/office/word/2006/wordml" xmlns:wps="http://schemas.microsoft.com/office/word/2010/wordprocessingShape" mc:Ignorable="w14 w15 w16se w16cid w16 w16cex w16sdtdh wp14">
   <w:p>
     <w:pPr>
       <w:pStyle w:val="Header"/>
@@ -3132,7 +3929,7 @@
 </file>
 
 <file path=word/header2.xml><?xml version="1.0" encoding="utf-8"?>
-<w:hdr xmlns:wpc="http://schemas.microsoft.com/office/word/2010/wordprocessingCanvas" xmlns:cx="http://schemas.microsoft.com/office/drawing/2014/chartex" xmlns:cx1="http://schemas.microsoft.com/office/drawing/2015/9/8/chartex" xmlns:cx2="http://schemas.microsoft.com/office/drawing/2015/10/21/chartex" xmlns:cx3="http://schemas.microsoft.com/office/drawing/2016/5/9/chartex" xmlns:cx4="http://schemas.microsoft.com/office/drawing/2016/5/10/chartex" xmlns:cx5="http://schemas.microsoft.com/office/drawing/2016/5/11/chartex" xmlns:cx6="http://schemas.microsoft.com/office/drawing/2016/5/12/chartex" xmlns:cx7="http://schemas.microsoft.com/office/drawing/2016/5/13/chartex" xmlns:cx8="http://schemas.microsoft.com/office/drawing/2016/5/14/chartex" xmlns:mc="http://schemas.openxmlformats.org/markup-compatibility/2006" xmlns:aink="http://schemas.microsoft.com/office/drawing/2016/ink" xmlns:am3d="http://schemas.microsoft.com/office/drawing/2017/model3d" xmlns:o="urn:schemas-microsoft-com:office:office" xmlns:r="http://schemas.openxmlformats.org/officeDocument/2006/relationships" xmlns:m="http://schemas.openxmlformats.org/officeDocument/2006/math" xmlns:v="urn:schemas-microsoft-com:vml" xmlns:wp14="http://schemas.microsoft.com/office/word/2010/wordprocessingDrawing" xmlns:wp="http://schemas.openxmlformats.org/drawingml/2006/wordprocessingDrawing" xmlns:w10="urn:schemas-microsoft-com:office:word" xmlns:w="http://schemas.openxmlformats.org/wordprocessingml/2006/main" xmlns:w14="http://schemas.microsoft.com/office/word/2010/wordml" xmlns:w15="http://schemas.microsoft.com/office/word/2012/wordml" xmlns:w16cid="http://schemas.microsoft.com/office/word/2016/wordml/cid" xmlns:w16se="http://schemas.microsoft.com/office/word/2015/wordml/symex" xmlns:wpg="http://schemas.microsoft.com/office/word/2010/wordprocessingGroup" xmlns:wpi="http://schemas.microsoft.com/office/word/2010/wordprocessingInk" xmlns:wne="http://schemas.microsoft.com/office/word/2006/wordml" xmlns:wps="http://schemas.microsoft.com/office/word/2010/wordprocessingShape" mc:Ignorable="w14 w15 w16se w16cid wp14">
+<w:hdr xmlns:wpc="http://schemas.microsoft.com/office/word/2010/wordprocessingCanvas" xmlns:cx="http://schemas.microsoft.com/office/drawing/2014/chartex" xmlns:cx1="http://schemas.microsoft.com/office/drawing/2015/9/8/chartex" xmlns:cx2="http://schemas.microsoft.com/office/drawing/2015/10/21/chartex" xmlns:cx3="http://schemas.microsoft.com/office/drawing/2016/5/9/chartex" xmlns:cx4="http://schemas.microsoft.com/office/drawing/2016/5/10/chartex" xmlns:cx5="http://schemas.microsoft.com/office/drawing/2016/5/11/chartex" xmlns:cx6="http://schemas.microsoft.com/office/drawing/2016/5/12/chartex" xmlns:cx7="http://schemas.microsoft.com/office/drawing/2016/5/13/chartex" xmlns:cx8="http://schemas.microsoft.com/office/drawing/2016/5/14/chartex" xmlns:mc="http://schemas.openxmlformats.org/markup-compatibility/2006" xmlns:aink="http://schemas.microsoft.com/office/drawing/2016/ink" xmlns:am3d="http://schemas.microsoft.com/office/drawing/2017/model3d" xmlns:o="urn:schemas-microsoft-com:office:office" xmlns:r="http://schemas.openxmlformats.org/officeDocument/2006/relationships" xmlns:m="http://schemas.openxmlformats.org/officeDocument/2006/math" xmlns:v="urn:schemas-microsoft-com:vml" xmlns:wp14="http://schemas.microsoft.com/office/word/2010/wordprocessingDrawing" xmlns:wp="http://schemas.openxmlformats.org/drawingml/2006/wordprocessingDrawing" xmlns:w10="urn:schemas-microsoft-com:office:word" xmlns:w="http://schemas.openxmlformats.org/wordprocessingml/2006/main" xmlns:w14="http://schemas.microsoft.com/office/word/2010/wordml" xmlns:w15="http://schemas.microsoft.com/office/word/2012/wordml" xmlns:w16cex="http://schemas.microsoft.com/office/word/2018/wordml/cex" xmlns:w16cid="http://schemas.microsoft.com/office/word/2016/wordml/cid" xmlns:w16="http://schemas.microsoft.com/office/word/2018/wordml" xmlns:w16sdtdh="http://schemas.microsoft.com/office/word/2020/wordml/sdtdatahash" xmlns:w16se="http://schemas.microsoft.com/office/word/2015/wordml/symex" xmlns:wpg="http://schemas.microsoft.com/office/word/2010/wordprocessingGroup" xmlns:wpi="http://schemas.microsoft.com/office/word/2010/wordprocessingInk" xmlns:wne="http://schemas.microsoft.com/office/word/2006/wordml" xmlns:wps="http://schemas.microsoft.com/office/word/2010/wordprocessingShape" mc:Ignorable="w14 w15 w16se w16cid w16 w16cex w16sdtdh wp14">
   <w:p>
     <w:pPr>
       <w:shd w:val="clear" w:color="auto" w:fill="0C0C0C"/>
@@ -3182,7 +3979,7 @@
 </file>
 
 <file path=word/header3.xml><?xml version="1.0" encoding="utf-8"?>
-<w:hdr xmlns:wpc="http://schemas.microsoft.com/office/word/2010/wordprocessingCanvas" xmlns:cx="http://schemas.microsoft.com/office/drawing/2014/chartex" xmlns:cx1="http://schemas.microsoft.com/office/drawing/2015/9/8/chartex" xmlns:cx2="http://schemas.microsoft.com/office/drawing/2015/10/21/chartex" xmlns:cx3="http://schemas.microsoft.com/office/drawing/2016/5/9/chartex" xmlns:cx4="http://schemas.microsoft.com/office/drawing/2016/5/10/chartex" xmlns:cx5="http://schemas.microsoft.com/office/drawing/2016/5/11/chartex" xmlns:cx6="http://schemas.microsoft.com/office/drawing/2016/5/12/chartex" xmlns:cx7="http://schemas.microsoft.com/office/drawing/2016/5/13/chartex" xmlns:cx8="http://schemas.microsoft.com/office/drawing/2016/5/14/chartex" xmlns:mc="http://schemas.openxmlformats.org/markup-compatibility/2006" xmlns:aink="http://schemas.microsoft.com/office/drawing/2016/ink" xmlns:am3d="http://schemas.microsoft.com/office/drawing/2017/model3d" xmlns:o="urn:schemas-microsoft-com:office:office" xmlns:r="http://schemas.openxmlformats.org/officeDocument/2006/relationships" xmlns:m="http://schemas.openxmlformats.org/officeDocument/2006/math" xmlns:v="urn:schemas-microsoft-com:vml" xmlns:wp14="http://schemas.microsoft.com/office/word/2010/wordprocessingDrawing" xmlns:wp="http://schemas.openxmlformats.org/drawingml/2006/wordprocessingDrawing" xmlns:w10="urn:schemas-microsoft-com:office:word" xmlns:w="http://schemas.openxmlformats.org/wordprocessingml/2006/main" xmlns:w14="http://schemas.microsoft.com/office/word/2010/wordml" xmlns:w15="http://schemas.microsoft.com/office/word/2012/wordml" xmlns:w16cid="http://schemas.microsoft.com/office/word/2016/wordml/cid" xmlns:w16se="http://schemas.microsoft.com/office/word/2015/wordml/symex" xmlns:wpg="http://schemas.microsoft.com/office/word/2010/wordprocessingGroup" xmlns:wpi="http://schemas.microsoft.com/office/word/2010/wordprocessingInk" xmlns:wne="http://schemas.microsoft.com/office/word/2006/wordml" xmlns:wps="http://schemas.microsoft.com/office/word/2010/wordprocessingShape" mc:Ignorable="w14 w15 w16se w16cid wp14">
+<w:hdr xmlns:wpc="http://schemas.microsoft.com/office/word/2010/wordprocessingCanvas" xmlns:cx="http://schemas.microsoft.com/office/drawing/2014/chartex" xmlns:cx1="http://schemas.microsoft.com/office/drawing/2015/9/8/chartex" xmlns:cx2="http://schemas.microsoft.com/office/drawing/2015/10/21/chartex" xmlns:cx3="http://schemas.microsoft.com/office/drawing/2016/5/9/chartex" xmlns:cx4="http://schemas.microsoft.com/office/drawing/2016/5/10/chartex" xmlns:cx5="http://schemas.microsoft.com/office/drawing/2016/5/11/chartex" xmlns:cx6="http://schemas.microsoft.com/office/drawing/2016/5/12/chartex" xmlns:cx7="http://schemas.microsoft.com/office/drawing/2016/5/13/chartex" xmlns:cx8="http://schemas.microsoft.com/office/drawing/2016/5/14/chartex" xmlns:mc="http://schemas.openxmlformats.org/markup-compatibility/2006" xmlns:aink="http://schemas.microsoft.com/office/drawing/2016/ink" xmlns:am3d="http://schemas.microsoft.com/office/drawing/2017/model3d" xmlns:o="urn:schemas-microsoft-com:office:office" xmlns:r="http://schemas.openxmlformats.org/officeDocument/2006/relationships" xmlns:m="http://schemas.openxmlformats.org/officeDocument/2006/math" xmlns:v="urn:schemas-microsoft-com:vml" xmlns:wp14="http://schemas.microsoft.com/office/word/2010/wordprocessingDrawing" xmlns:wp="http://schemas.openxmlformats.org/drawingml/2006/wordprocessingDrawing" xmlns:w10="urn:schemas-microsoft-com:office:word" xmlns:w="http://schemas.openxmlformats.org/wordprocessingml/2006/main" xmlns:w14="http://schemas.microsoft.com/office/word/2010/wordml" xmlns:w15="http://schemas.microsoft.com/office/word/2012/wordml" xmlns:w16cex="http://schemas.microsoft.com/office/word/2018/wordml/cex" xmlns:w16cid="http://schemas.microsoft.com/office/word/2016/wordml/cid" xmlns:w16="http://schemas.microsoft.com/office/word/2018/wordml" xmlns:w16sdtdh="http://schemas.microsoft.com/office/word/2020/wordml/sdtdatahash" xmlns:w16se="http://schemas.microsoft.com/office/word/2015/wordml/symex" xmlns:wpg="http://schemas.microsoft.com/office/word/2010/wordprocessingGroup" xmlns:wpi="http://schemas.microsoft.com/office/word/2010/wordprocessingInk" xmlns:wne="http://schemas.microsoft.com/office/word/2006/wordml" xmlns:wps="http://schemas.microsoft.com/office/word/2010/wordprocessingShape" mc:Ignorable="w14 w15 w16se w16cid w16 w16cex w16sdtdh wp14">
   <w:p>
     <w:pPr>
       <w:pStyle w:val="Header"/>
@@ -3192,7 +3989,7 @@
 </file>
 
 <file path=word/numbering.xml><?xml version="1.0" encoding="utf-8"?>
-<w:numbering xmlns:wpc="http://schemas.microsoft.com/office/word/2010/wordprocessingCanvas" xmlns:cx="http://schemas.microsoft.com/office/drawing/2014/chartex" xmlns:cx1="http://schemas.microsoft.com/office/drawing/2015/9/8/chartex" xmlns:cx2="http://schemas.microsoft.com/office/drawing/2015/10/21/chartex" xmlns:cx3="http://schemas.microsoft.com/office/drawing/2016/5/9/chartex" xmlns:cx4="http://schemas.microsoft.com/office/drawing/2016/5/10/chartex" xmlns:cx5="http://schemas.microsoft.com/office/drawing/2016/5/11/chartex" xmlns:cx6="http://schemas.microsoft.com/office/drawing/2016/5/12/chartex" xmlns:cx7="http://schemas.microsoft.com/office/drawing/2016/5/13/chartex" xmlns:cx8="http://schemas.microsoft.com/office/drawing/2016/5/14/chartex" xmlns:mc="http://schemas.openxmlformats.org/markup-compatibility/2006" xmlns:aink="http://schemas.microsoft.com/office/drawing/2016/ink" xmlns:am3d="http://schemas.microsoft.com/office/drawing/2017/model3d" xmlns:o="urn:schemas-microsoft-com:office:office" xmlns:r="http://schemas.openxmlformats.org/officeDocument/2006/relationships" xmlns:m="http://schemas.openxmlformats.org/officeDocument/2006/math" xmlns:v="urn:schemas-microsoft-com:vml" xmlns:wp14="http://schemas.microsoft.com/office/word/2010/wordprocessingDrawing" xmlns:wp="http://schemas.openxmlformats.org/drawingml/2006/wordprocessingDrawing" xmlns:w10="urn:schemas-microsoft-com:office:word" xmlns:w="http://schemas.openxmlformats.org/wordprocessingml/2006/main" xmlns:w14="http://schemas.microsoft.com/office/word/2010/wordml" xmlns:w15="http://schemas.microsoft.com/office/word/2012/wordml" xmlns:w16cid="http://schemas.microsoft.com/office/word/2016/wordml/cid" xmlns:w16se="http://schemas.microsoft.com/office/word/2015/wordml/symex" xmlns:wpg="http://schemas.microsoft.com/office/word/2010/wordprocessingGroup" xmlns:wpi="http://schemas.microsoft.com/office/word/2010/wordprocessingInk" xmlns:wne="http://schemas.microsoft.com/office/word/2006/wordml" xmlns:wps="http://schemas.microsoft.com/office/word/2010/wordprocessingShape" mc:Ignorable="w14 w15 w16se w16cid wp14">
+<w:numbering xmlns:wpc="http://schemas.microsoft.com/office/word/2010/wordprocessingCanvas" xmlns:cx="http://schemas.microsoft.com/office/drawing/2014/chartex" xmlns:cx1="http://schemas.microsoft.com/office/drawing/2015/9/8/chartex" xmlns:cx2="http://schemas.microsoft.com/office/drawing/2015/10/21/chartex" xmlns:cx3="http://schemas.microsoft.com/office/drawing/2016/5/9/chartex" xmlns:cx4="http://schemas.microsoft.com/office/drawing/2016/5/10/chartex" xmlns:cx5="http://schemas.microsoft.com/office/drawing/2016/5/11/chartex" xmlns:cx6="http://schemas.microsoft.com/office/drawing/2016/5/12/chartex" xmlns:cx7="http://schemas.microsoft.com/office/drawing/2016/5/13/chartex" xmlns:cx8="http://schemas.microsoft.com/office/drawing/2016/5/14/chartex" xmlns:mc="http://schemas.openxmlformats.org/markup-compatibility/2006" xmlns:aink="http://schemas.microsoft.com/office/drawing/2016/ink" xmlns:am3d="http://schemas.microsoft.com/office/drawing/2017/model3d" xmlns:o="urn:schemas-microsoft-com:office:office" xmlns:r="http://schemas.openxmlformats.org/officeDocument/2006/relationships" xmlns:m="http://schemas.openxmlformats.org/officeDocument/2006/math" xmlns:v="urn:schemas-microsoft-com:vml" xmlns:wp14="http://schemas.microsoft.com/office/word/2010/wordprocessingDrawing" xmlns:wp="http://schemas.openxmlformats.org/drawingml/2006/wordprocessingDrawing" xmlns:w10="urn:schemas-microsoft-com:office:word" xmlns:w="http://schemas.openxmlformats.org/wordprocessingml/2006/main" xmlns:w14="http://schemas.microsoft.com/office/word/2010/wordml" xmlns:w15="http://schemas.microsoft.com/office/word/2012/wordml" xmlns:w16cex="http://schemas.microsoft.com/office/word/2018/wordml/cex" xmlns:w16cid="http://schemas.microsoft.com/office/word/2016/wordml/cid" xmlns:w16="http://schemas.microsoft.com/office/word/2018/wordml" xmlns:w16sdtdh="http://schemas.microsoft.com/office/word/2020/wordml/sdtdatahash" xmlns:w16se="http://schemas.microsoft.com/office/word/2015/wordml/symex" xmlns:wpg="http://schemas.microsoft.com/office/word/2010/wordprocessingGroup" xmlns:wpi="http://schemas.microsoft.com/office/word/2010/wordprocessingInk" xmlns:wne="http://schemas.microsoft.com/office/word/2006/wordml" xmlns:wps="http://schemas.microsoft.com/office/word/2010/wordprocessingShape" mc:Ignorable="w14 w15 w16se w16cid w16 w16cex w16sdtdh wp14">
   <w:abstractNum w:abstractNumId="0" w15:restartNumberingAfterBreak="0">
     <w:nsid w:val="4DA61456"/>
     <w:multiLevelType w:val="hybridMultilevel"/>
@@ -3313,7 +4110,7 @@
 </file>
 
 <file path=word/styles.xml><?xml version="1.0" encoding="utf-8"?>
-<w:styles xmlns:mc="http://schemas.openxmlformats.org/markup-compatibility/2006" xmlns:r="http://schemas.openxmlformats.org/officeDocument/2006/relationships" xmlns:w="http://schemas.openxmlformats.org/wordprocessingml/2006/main" xmlns:w14="http://schemas.microsoft.com/office/word/2010/wordml" xmlns:w15="http://schemas.microsoft.com/office/word/2012/wordml" xmlns:w16cid="http://schemas.microsoft.com/office/word/2016/wordml/cid" xmlns:w16se="http://schemas.microsoft.com/office/word/2015/wordml/symex" mc:Ignorable="w14 w15 w16se w16cid">
+<w:styles xmlns:mc="http://schemas.openxmlformats.org/markup-compatibility/2006" xmlns:r="http://schemas.openxmlformats.org/officeDocument/2006/relationships" xmlns:w="http://schemas.openxmlformats.org/wordprocessingml/2006/main" xmlns:w14="http://schemas.microsoft.com/office/word/2010/wordml" xmlns:w15="http://schemas.microsoft.com/office/word/2012/wordml" xmlns:w16cex="http://schemas.microsoft.com/office/word/2018/wordml/cex" xmlns:w16cid="http://schemas.microsoft.com/office/word/2016/wordml/cid" xmlns:w16="http://schemas.microsoft.com/office/word/2018/wordml" xmlns:w16sdtdh="http://schemas.microsoft.com/office/word/2020/wordml/sdtdatahash" xmlns:w16se="http://schemas.microsoft.com/office/word/2015/wordml/symex" mc:Ignorable="w14 w15 w16se w16cid w16 w16cex w16sdtdh">
   <w:docDefaults>
     <w:rPrDefault>
       <w:rPr>

</xml_diff>

<commit_message>
fix typos and rephrase
</commit_message>
<xml_diff>
--- a/CV.docx
+++ b/CV.docx
@@ -438,7 +438,63 @@
           <w:rFonts w:asciiTheme="majorHAnsi" w:hAnsiTheme="majorHAnsi"/>
           <w:lang w:val="en-GB"/>
         </w:rPr>
-        <w:t>Building the app for an iPhone-powered medical</w:t>
+        <w:t>I’m b</w:t>
+      </w:r>
+      <w:r>
+        <w:rPr>
+          <w:rFonts w:asciiTheme="majorHAnsi" w:hAnsiTheme="majorHAnsi"/>
+          <w:lang w:val="en-GB"/>
+        </w:rPr>
+        <w:t xml:space="preserve">uilding </w:t>
+      </w:r>
+      <w:r>
+        <w:rPr>
+          <w:rFonts w:asciiTheme="majorHAnsi" w:hAnsiTheme="majorHAnsi"/>
+          <w:lang w:val="en-GB"/>
+        </w:rPr>
+        <w:t xml:space="preserve">software that </w:t>
+      </w:r>
+      <w:r>
+        <w:rPr>
+          <w:rFonts w:asciiTheme="majorHAnsi" w:hAnsiTheme="majorHAnsi"/>
+          <w:lang w:val="en-GB"/>
+        </w:rPr>
+        <w:t>power</w:t>
+      </w:r>
+      <w:r>
+        <w:rPr>
+          <w:rFonts w:asciiTheme="majorHAnsi" w:hAnsiTheme="majorHAnsi"/>
+          <w:lang w:val="en-GB"/>
+        </w:rPr>
+        <w:t>s</w:t>
+      </w:r>
+      <w:r>
+        <w:rPr>
+          <w:rFonts w:asciiTheme="majorHAnsi" w:hAnsiTheme="majorHAnsi"/>
+          <w:lang w:val="en-GB"/>
+        </w:rPr>
+        <w:t xml:space="preserve"> a</w:t>
+      </w:r>
+      <w:r>
+        <w:rPr>
+          <w:rFonts w:asciiTheme="majorHAnsi" w:hAnsiTheme="majorHAnsi"/>
+          <w:lang w:val="en-GB"/>
+        </w:rPr>
+        <w:t xml:space="preserve"> </w:t>
+      </w:r>
+      <w:r>
+        <w:rPr>
+          <w:rFonts w:asciiTheme="majorHAnsi" w:hAnsiTheme="majorHAnsi"/>
+          <w:lang w:val="en-GB"/>
+        </w:rPr>
+        <w:t xml:space="preserve">physical </w:t>
+      </w:r>
+      <w:r>
+        <w:rPr>
+          <w:rFonts w:asciiTheme="majorHAnsi" w:hAnsiTheme="majorHAnsi"/>
+          <w:lang w:val="en-GB"/>
+        </w:rPr>
+        <w:t>medical</w:t>
       </w:r>
       <w:r>
         <w:rPr>
@@ -452,7 +508,35 @@
           <w:rFonts w:asciiTheme="majorHAnsi" w:hAnsiTheme="majorHAnsi"/>
           <w:lang w:val="en-GB"/>
         </w:rPr>
-        <w:t xml:space="preserve"> that allows healthcare professionals to </w:t>
+        <w:t xml:space="preserve"> </w:t>
+      </w:r>
+      <w:r>
+        <w:rPr>
+          <w:rFonts w:asciiTheme="majorHAnsi" w:hAnsiTheme="majorHAnsi"/>
+          <w:lang w:val="en-GB"/>
+        </w:rPr>
+        <w:t>that embeds an</w:t>
+      </w:r>
+      <w:r>
+        <w:rPr>
+          <w:rFonts w:asciiTheme="majorHAnsi" w:hAnsiTheme="majorHAnsi"/>
+          <w:lang w:val="en-GB"/>
+        </w:rPr>
+        <w:t xml:space="preserve"> iPhone. </w:t>
+      </w:r>
+      <w:r>
+        <w:rPr>
+          <w:rFonts w:asciiTheme="majorHAnsi" w:hAnsiTheme="majorHAnsi"/>
+          <w:lang w:val="en-GB"/>
+        </w:rPr>
+        <w:t>The app</w:t>
+      </w:r>
+      <w:r>
+        <w:rPr>
+          <w:rFonts w:asciiTheme="majorHAnsi" w:hAnsiTheme="majorHAnsi"/>
+          <w:lang w:val="en-GB"/>
+        </w:rPr>
+        <w:t xml:space="preserve"> allows healthcare professionals to </w:t>
       </w:r>
       <w:r>
         <w:rPr>
@@ -508,28 +592,21 @@
           <w:rFonts w:asciiTheme="majorHAnsi" w:hAnsiTheme="majorHAnsi"/>
           <w:lang w:val="en-GB"/>
         </w:rPr>
-        <w:t xml:space="preserve">. </w:t>
-      </w:r>
-      <w:r>
-        <w:rPr>
-          <w:rFonts w:asciiTheme="majorHAnsi" w:hAnsiTheme="majorHAnsi"/>
-          <w:lang w:val="en-GB"/>
-        </w:rPr>
-        <w:t>Being in a small team, apart from writhing code</w:t>
-      </w:r>
-      <w:r>
-        <w:rPr>
-          <w:rFonts w:asciiTheme="majorHAnsi" w:hAnsiTheme="majorHAnsi"/>
-          <w:lang w:val="en-GB"/>
-        </w:rPr>
-        <w:t>,</w:t>
-      </w:r>
-      <w:r>
-        <w:rPr>
-          <w:rFonts w:asciiTheme="majorHAnsi" w:hAnsiTheme="majorHAnsi"/>
-          <w:lang w:val="en-GB"/>
-        </w:rPr>
-        <w:t xml:space="preserve"> my responsibilities</w:t>
+        <w:t>.</w:t>
+      </w:r>
+      <w:r>
+        <w:rPr>
+          <w:rFonts w:asciiTheme="majorHAnsi" w:hAnsiTheme="majorHAnsi"/>
+          <w:lang w:val="en-GB"/>
+        </w:rPr>
+        <w:t xml:space="preserve"> Aside from code, I have responsibilities that come with working in a small team:</w:t>
+      </w:r>
+      <w:r>
+        <w:rPr>
+          <w:rFonts w:asciiTheme="majorHAnsi" w:hAnsiTheme="majorHAnsi"/>
+          <w:lang w:val="en-GB"/>
+        </w:rPr>
+        <w:t xml:space="preserve"> collaborating with</w:t>
       </w:r>
       <w:r>
         <w:rPr>
@@ -543,27 +620,6 @@
           <w:rFonts w:asciiTheme="majorHAnsi" w:hAnsiTheme="majorHAnsi"/>
           <w:lang w:val="en-GB"/>
         </w:rPr>
-        <w:t>include</w:t>
-      </w:r>
-      <w:r>
-        <w:rPr>
-          <w:rFonts w:asciiTheme="majorHAnsi" w:hAnsiTheme="majorHAnsi"/>
-          <w:lang w:val="en-GB"/>
-        </w:rPr>
-        <w:t xml:space="preserve"> collaborating with</w:t>
-      </w:r>
-      <w:r>
-        <w:rPr>
-          <w:rFonts w:asciiTheme="majorHAnsi" w:hAnsiTheme="majorHAnsi"/>
-          <w:lang w:val="en-GB"/>
-        </w:rPr>
-        <w:t xml:space="preserve"> </w:t>
-      </w:r>
-      <w:r>
-        <w:rPr>
-          <w:rFonts w:asciiTheme="majorHAnsi" w:hAnsiTheme="majorHAnsi"/>
-          <w:lang w:val="en-GB"/>
-        </w:rPr>
         <w:t xml:space="preserve">audiologists to make sure we build it right, </w:t>
       </w:r>
       <w:r>
@@ -585,14 +641,14 @@
           <w:rFonts w:asciiTheme="majorHAnsi" w:hAnsiTheme="majorHAnsi"/>
           <w:lang w:val="en-GB"/>
         </w:rPr>
-        <w:t xml:space="preserve">the </w:t>
-      </w:r>
-      <w:r>
-        <w:rPr>
-          <w:rFonts w:asciiTheme="majorHAnsi" w:hAnsiTheme="majorHAnsi"/>
-          <w:lang w:val="en-GB"/>
-        </w:rPr>
-        <w:t xml:space="preserve">calibrating the </w:t>
+        <w:t>the calibration of</w:t>
+      </w:r>
+      <w:r>
+        <w:rPr>
+          <w:rFonts w:asciiTheme="majorHAnsi" w:hAnsiTheme="majorHAnsi"/>
+          <w:lang w:val="en-GB"/>
+        </w:rPr>
+        <w:t xml:space="preserve"> the </w:t>
       </w:r>
       <w:r>
         <w:rPr>

</xml_diff>